<commit_message>
feat: add content in final project
</commit_message>
<xml_diff>
--- a/Projects/data privacy course - udacity/data-privacy-risk-assessment-template.docx
+++ b/Projects/data privacy course - udacity/data-privacy-risk-assessment-template.docx
@@ -1,6 +1,6 @@
 
 <file path=word/document.xml><?xml version="1.0" encoding="utf-8"?>
-<w:document xmlns:wpc="http://schemas.microsoft.com/office/word/2010/wordprocessingCanvas" xmlns:cx="http://schemas.microsoft.com/office/drawing/2014/chartex" xmlns:cx1="http://schemas.microsoft.com/office/drawing/2015/9/8/chartex" xmlns:cx2="http://schemas.microsoft.com/office/drawing/2015/10/21/chartex" xmlns:cx3="http://schemas.microsoft.com/office/drawing/2016/5/9/chartex" xmlns:cx4="http://schemas.microsoft.com/office/drawing/2016/5/10/chartex" xmlns:cx5="http://schemas.microsoft.com/office/drawing/2016/5/11/chartex" xmlns:cx6="http://schemas.microsoft.com/office/drawing/2016/5/12/chartex" xmlns:cx7="http://schemas.microsoft.com/office/drawing/2016/5/13/chartex" xmlns:cx8="http://schemas.microsoft.com/office/drawing/2016/5/14/chartex" xmlns:mc="http://schemas.openxmlformats.org/markup-compatibility/2006" xmlns:aink="http://schemas.microsoft.com/office/drawing/2016/ink" xmlns:am3d="http://schemas.microsoft.com/office/drawing/2017/model3d" xmlns:o="urn:schemas-microsoft-com:office:office" xmlns:r="http://schemas.openxmlformats.org/officeDocument/2006/relationships" xmlns:m="http://schemas.openxmlformats.org/officeDocument/2006/math" xmlns:v="urn:schemas-microsoft-com:vml" xmlns:wp14="http://schemas.microsoft.com/office/word/2010/wordprocessingDrawing" xmlns:wp="http://schemas.openxmlformats.org/drawingml/2006/wordprocessingDrawing" xmlns:w10="urn:schemas-microsoft-com:office:word" xmlns:w="http://schemas.openxmlformats.org/wordprocessingml/2006/main" xmlns:w14="http://schemas.microsoft.com/office/word/2010/wordml" xmlns:w15="http://schemas.microsoft.com/office/word/2012/wordml" xmlns:w16cex="http://schemas.microsoft.com/office/word/2018/wordml/cex" xmlns:w16cid="http://schemas.microsoft.com/office/word/2016/wordml/cid" xmlns:w16="http://schemas.microsoft.com/office/word/2018/wordml" xmlns:w16sdtdh="http://schemas.microsoft.com/office/word/2020/wordml/sdtdatahash" xmlns:w16se="http://schemas.microsoft.com/office/word/2015/wordml/symex" xmlns:wpg="http://schemas.microsoft.com/office/word/2010/wordprocessingGroup" xmlns:wpi="http://schemas.microsoft.com/office/word/2010/wordprocessingInk" xmlns:wne="http://schemas.microsoft.com/office/word/2006/wordml" xmlns:wps="http://schemas.microsoft.com/office/word/2010/wordprocessingShape" mc:Ignorable="w14 w15 w16se w16cid w16 w16cex w16sdtdh wp14">
+<w:document xmlns:wpc="http://schemas.microsoft.com/office/word/2010/wordprocessingCanvas" xmlns:cx="http://schemas.microsoft.com/office/drawing/2014/chartex" xmlns:cx1="http://schemas.microsoft.com/office/drawing/2015/9/8/chartex" xmlns:cx2="http://schemas.microsoft.com/office/drawing/2015/10/21/chartex" xmlns:cx3="http://schemas.microsoft.com/office/drawing/2016/5/9/chartex" xmlns:cx4="http://schemas.microsoft.com/office/drawing/2016/5/10/chartex" xmlns:cx5="http://schemas.microsoft.com/office/drawing/2016/5/11/chartex" xmlns:cx6="http://schemas.microsoft.com/office/drawing/2016/5/12/chartex" xmlns:cx7="http://schemas.microsoft.com/office/drawing/2016/5/13/chartex" xmlns:cx8="http://schemas.microsoft.com/office/drawing/2016/5/14/chartex" xmlns:mc="http://schemas.openxmlformats.org/markup-compatibility/2006" xmlns:aink="http://schemas.microsoft.com/office/drawing/2016/ink" xmlns:am3d="http://schemas.microsoft.com/office/drawing/2017/model3d" xmlns:o="urn:schemas-microsoft-com:office:office" xmlns:r="http://schemas.openxmlformats.org/officeDocument/2006/relationships" xmlns:m="http://schemas.openxmlformats.org/officeDocument/2006/math" xmlns:v="urn:schemas-microsoft-com:vml" xmlns:wp14="http://schemas.microsoft.com/office/word/2010/wordprocessingDrawing" xmlns:wp="http://schemas.openxmlformats.org/drawingml/2006/wordprocessingDrawing" xmlns:w10="urn:schemas-microsoft-com:office:word" xmlns:w="http://schemas.openxmlformats.org/wordprocessingml/2006/main" xmlns:w14="http://schemas.microsoft.com/office/word/2010/wordml" xmlns:w15="http://schemas.microsoft.com/office/word/2012/wordml" xmlns:w16cid="http://schemas.microsoft.com/office/word/2016/wordml/cid" xmlns:w16se="http://schemas.microsoft.com/office/word/2015/wordml/symex" xmlns:wpg="http://schemas.microsoft.com/office/word/2010/wordprocessingGroup" xmlns:wpi="http://schemas.microsoft.com/office/word/2010/wordprocessingInk" xmlns:wne="http://schemas.microsoft.com/office/word/2006/wordml" xmlns:wps="http://schemas.microsoft.com/office/word/2010/wordprocessingShape" mc:Ignorable="w14 w15 w16se w16cid wp14">
   <w:body>
     <w:p>
       <w:pPr>
@@ -511,7 +511,7 @@
         </w:p>
         <w:p>
           <w:pPr>
-            <w:pStyle w:val="TOC1"/>
+            <w:pStyle w:val="TDC1"/>
             <w:tabs>
               <w:tab w:val="left" w:pos="440"/>
               <w:tab w:val="right" w:leader="dot" w:pos="9340"/>
@@ -535,7 +535,7 @@
           <w:hyperlink w:anchor="_Toc94515280" w:history="1">
             <w:r>
               <w:rPr>
-                <w:rStyle w:val="Hyperlink"/>
+                <w:rStyle w:val="Hipervnculo"/>
                 <w:bCs/>
                 <w:noProof/>
               </w:rPr>
@@ -552,7 +552,7 @@
             </w:r>
             <w:r>
               <w:rPr>
-                <w:rStyle w:val="Hyperlink"/>
+                <w:rStyle w:val="Hipervnculo"/>
                 <w:noProof/>
               </w:rPr>
               <w:t>System Overview</w:t>
@@ -609,7 +609,7 @@
         </w:p>
         <w:p>
           <w:pPr>
-            <w:pStyle w:val="TOC1"/>
+            <w:pStyle w:val="TDC1"/>
             <w:tabs>
               <w:tab w:val="left" w:pos="440"/>
               <w:tab w:val="right" w:leader="dot" w:pos="9340"/>
@@ -624,7 +624,7 @@
           <w:hyperlink w:anchor="_Toc94515281" w:history="1">
             <w:r>
               <w:rPr>
-                <w:rStyle w:val="Hyperlink"/>
+                <w:rStyle w:val="Hipervnculo"/>
                 <w:bCs/>
                 <w:noProof/>
               </w:rPr>
@@ -641,7 +641,7 @@
             </w:r>
             <w:r>
               <w:rPr>
-                <w:rStyle w:val="Hyperlink"/>
+                <w:rStyle w:val="Hipervnculo"/>
                 <w:noProof/>
               </w:rPr>
               <w:t>Data Type, Sources, and Use</w:t>
@@ -698,7 +698,7 @@
         </w:p>
         <w:p>
           <w:pPr>
-            <w:pStyle w:val="TOC1"/>
+            <w:pStyle w:val="TDC1"/>
             <w:tabs>
               <w:tab w:val="left" w:pos="440"/>
               <w:tab w:val="right" w:leader="dot" w:pos="9340"/>
@@ -713,7 +713,7 @@
           <w:hyperlink w:anchor="_Toc94515282" w:history="1">
             <w:r>
               <w:rPr>
-                <w:rStyle w:val="Hyperlink"/>
+                <w:rStyle w:val="Hipervnculo"/>
                 <w:bCs/>
                 <w:noProof/>
               </w:rPr>
@@ -730,7 +730,7 @@
             </w:r>
             <w:r>
               <w:rPr>
-                <w:rStyle w:val="Hyperlink"/>
+                <w:rStyle w:val="Hipervnculo"/>
                 <w:noProof/>
               </w:rPr>
               <w:t>Internal Policies and Procedures</w:t>
@@ -787,7 +787,7 @@
         </w:p>
         <w:p>
           <w:pPr>
-            <w:pStyle w:val="TOC1"/>
+            <w:pStyle w:val="TDC1"/>
             <w:tabs>
               <w:tab w:val="left" w:pos="440"/>
               <w:tab w:val="right" w:leader="dot" w:pos="9340"/>
@@ -802,7 +802,7 @@
           <w:hyperlink w:anchor="_Toc94515283" w:history="1">
             <w:r>
               <w:rPr>
-                <w:rStyle w:val="Hyperlink"/>
+                <w:rStyle w:val="Hipervnculo"/>
                 <w:bCs/>
                 <w:noProof/>
               </w:rPr>
@@ -819,7 +819,7 @@
             </w:r>
             <w:r>
               <w:rPr>
-                <w:rStyle w:val="Hyperlink"/>
+                <w:rStyle w:val="Hipervnculo"/>
                 <w:noProof/>
               </w:rPr>
               <w:t>Data Access and Sharing</w:t>
@@ -876,7 +876,7 @@
         </w:p>
         <w:p>
           <w:pPr>
-            <w:pStyle w:val="TOC1"/>
+            <w:pStyle w:val="TDC1"/>
             <w:tabs>
               <w:tab w:val="left" w:pos="440"/>
               <w:tab w:val="right" w:leader="dot" w:pos="9340"/>
@@ -891,7 +891,7 @@
           <w:hyperlink w:anchor="_Toc94515284" w:history="1">
             <w:r>
               <w:rPr>
-                <w:rStyle w:val="Hyperlink"/>
+                <w:rStyle w:val="Hipervnculo"/>
                 <w:bCs/>
                 <w:noProof/>
               </w:rPr>
@@ -908,7 +908,7 @@
             </w:r>
             <w:r>
               <w:rPr>
-                <w:rStyle w:val="Hyperlink"/>
+                <w:rStyle w:val="Hipervnculo"/>
                 <w:noProof/>
               </w:rPr>
               <w:t>Notice and Consent</w:t>
@@ -965,7 +965,7 @@
         </w:p>
         <w:p>
           <w:pPr>
-            <w:pStyle w:val="TOC1"/>
+            <w:pStyle w:val="TDC1"/>
             <w:tabs>
               <w:tab w:val="left" w:pos="440"/>
               <w:tab w:val="right" w:leader="dot" w:pos="9340"/>
@@ -980,7 +980,7 @@
           <w:hyperlink w:anchor="_Toc94515285" w:history="1">
             <w:r>
               <w:rPr>
-                <w:rStyle w:val="Hyperlink"/>
+                <w:rStyle w:val="Hipervnculo"/>
                 <w:bCs/>
                 <w:noProof/>
               </w:rPr>
@@ -997,7 +997,7 @@
             </w:r>
             <w:r>
               <w:rPr>
-                <w:rStyle w:val="Hyperlink"/>
+                <w:rStyle w:val="Hipervnculo"/>
                 <w:noProof/>
               </w:rPr>
               <w:t>Data Accuracy and Security</w:t>
@@ -1054,7 +1054,7 @@
         </w:p>
         <w:p>
           <w:pPr>
-            <w:pStyle w:val="TOC1"/>
+            <w:pStyle w:val="TDC1"/>
             <w:tabs>
               <w:tab w:val="left" w:pos="440"/>
               <w:tab w:val="right" w:leader="dot" w:pos="9340"/>
@@ -1069,7 +1069,7 @@
           <w:hyperlink w:anchor="_Toc94515286" w:history="1">
             <w:r>
               <w:rPr>
-                <w:rStyle w:val="Hyperlink"/>
+                <w:rStyle w:val="Hipervnculo"/>
                 <w:bCs/>
                 <w:noProof/>
               </w:rPr>
@@ -1086,7 +1086,7 @@
             </w:r>
             <w:r>
               <w:rPr>
-                <w:rStyle w:val="Hyperlink"/>
+                <w:rStyle w:val="Hipervnculo"/>
                 <w:noProof/>
               </w:rPr>
               <w:t>Data Retention and Disposal</w:t>
@@ -1143,7 +1143,7 @@
         </w:p>
         <w:p>
           <w:pPr>
-            <w:pStyle w:val="TOC1"/>
+            <w:pStyle w:val="TDC1"/>
             <w:tabs>
               <w:tab w:val="left" w:pos="440"/>
               <w:tab w:val="right" w:leader="dot" w:pos="9340"/>
@@ -1158,7 +1158,7 @@
           <w:hyperlink w:anchor="_Toc94515287" w:history="1">
             <w:r>
               <w:rPr>
-                <w:rStyle w:val="Hyperlink"/>
+                <w:rStyle w:val="Hipervnculo"/>
                 <w:bCs/>
                 <w:noProof/>
               </w:rPr>
@@ -1175,7 +1175,7 @@
             </w:r>
             <w:r>
               <w:rPr>
-                <w:rStyle w:val="Hyperlink"/>
+                <w:rStyle w:val="Hipervnculo"/>
                 <w:noProof/>
               </w:rPr>
               <w:t>Website Privacy Evaluation</w:t>
@@ -1232,7 +1232,7 @@
         </w:p>
         <w:p>
           <w:pPr>
-            <w:pStyle w:val="TOC1"/>
+            <w:pStyle w:val="TDC1"/>
             <w:tabs>
               <w:tab w:val="left" w:pos="440"/>
               <w:tab w:val="right" w:leader="dot" w:pos="9340"/>
@@ -1247,7 +1247,7 @@
           <w:hyperlink w:anchor="_Toc94515288" w:history="1">
             <w:r>
               <w:rPr>
-                <w:rStyle w:val="Hyperlink"/>
+                <w:rStyle w:val="Hipervnculo"/>
                 <w:bCs/>
                 <w:noProof/>
               </w:rPr>
@@ -1264,7 +1264,7 @@
             </w:r>
             <w:r>
               <w:rPr>
-                <w:rStyle w:val="Hyperlink"/>
+                <w:rStyle w:val="Hipervnculo"/>
                 <w:noProof/>
               </w:rPr>
               <w:t>Privacy Risks and Evaluation</w:t>
@@ -1321,7 +1321,7 @@
         </w:p>
         <w:p>
           <w:pPr>
-            <w:pStyle w:val="TOC1"/>
+            <w:pStyle w:val="TDC1"/>
             <w:tabs>
               <w:tab w:val="left" w:pos="450"/>
               <w:tab w:val="right" w:leader="dot" w:pos="9340"/>
@@ -1336,7 +1336,7 @@
           <w:hyperlink w:anchor="_Toc94515289" w:history="1">
             <w:r>
               <w:rPr>
-                <w:rStyle w:val="Hyperlink"/>
+                <w:rStyle w:val="Hipervnculo"/>
                 <w:bCs/>
                 <w:noProof/>
               </w:rPr>
@@ -1353,7 +1353,7 @@
             </w:r>
             <w:r>
               <w:rPr>
-                <w:rStyle w:val="Hyperlink"/>
+                <w:rStyle w:val="Hipervnculo"/>
                 <w:noProof/>
               </w:rPr>
               <w:t>Questions and Assumptions</w:t>
@@ -1470,10 +1470,10 @@
       </w:tblPr>
       <w:tblGrid>
         <w:gridCol w:w="1094"/>
-        <w:gridCol w:w="1030"/>
+        <w:gridCol w:w="1324"/>
         <w:gridCol w:w="1750"/>
         <w:gridCol w:w="1410"/>
-        <w:gridCol w:w="2401"/>
+        <w:gridCol w:w="2107"/>
         <w:gridCol w:w="1431"/>
       </w:tblGrid>
       <w:tr>
@@ -1722,7 +1722,7 @@
               <w:rPr>
                 <w:b/>
               </w:rPr>
-              <w:t>&lt;Date&gt;</w:t>
+              <w:t>07/10/2023</w:t>
             </w:r>
           </w:p>
         </w:tc>
@@ -1749,7 +1749,7 @@
               <w:rPr>
                 <w:b/>
               </w:rPr>
-              <w:t>&lt;Name&gt;</w:t>
+              <w:t>Carlos Fernando Chicata</w:t>
             </w:r>
           </w:p>
         </w:tc>
@@ -1998,7 +1998,7 @@
       <w:hyperlink r:id="rId10" w:history="1">
         <w:r>
           <w:rPr>
-            <w:rStyle w:val="Hyperlink"/>
+            <w:rStyle w:val="Hipervnculo"/>
           </w:rPr>
           <w:t>https://www.ftc.gov/site-information/privacy-policy/privacy-impact-assessments</w:t>
         </w:r>
@@ -2009,7 +2009,7 @@
     </w:p>
     <w:p>
       <w:pPr>
-        <w:pStyle w:val="Heading1"/>
+        <w:pStyle w:val="Ttulo1"/>
         <w:ind w:left="705" w:hanging="360"/>
       </w:pPr>
       <w:bookmarkStart w:id="3" w:name="_Toc94515280"/>
@@ -2024,7 +2024,7 @@
     </w:p>
     <w:p>
       <w:pPr>
-        <w:pStyle w:val="ListParagraph"/>
+        <w:pStyle w:val="Prrafodelista"/>
         <w:numPr>
           <w:ilvl w:val="1"/>
           <w:numId w:val="3"/>
@@ -2047,34 +2047,25 @@
         <w:spacing w:after="2" w:line="255" w:lineRule="auto"/>
         <w:ind w:left="720" w:firstLine="0"/>
       </w:pPr>
+      <w:r>
+        <w:t xml:space="preserve">Agarwal, Becker, and Cooper (ABC) PC, a Certified Public Accounting firm, has been providing </w:t>
+      </w:r>
+      <w:bookmarkStart w:id="5" w:name="_GoBack"/>
+      <w:bookmarkEnd w:id="5"/>
+      <w:r>
+        <w:t>financial guidance to individuals and businesses</w:t>
+      </w:r>
     </w:p>
     <w:p>
       <w:pPr>
         <w:spacing w:after="2" w:line="255" w:lineRule="auto"/>
         <w:ind w:left="720" w:firstLine="0"/>
-        <w:rPr>
-          <w:i/>
-          <w:iCs/>
-        </w:rPr>
-      </w:pPr>
-      <w:r>
-        <w:rPr>
-          <w:i/>
-          <w:iCs/>
-        </w:rPr>
-        <w:t>Provide the name of the organization under review and describe its business services.</w:t>
-      </w:r>
+      </w:pPr>
     </w:p>
     <w:bookmarkEnd w:id="4"/>
     <w:p>
       <w:pPr>
-        <w:spacing w:after="2" w:line="255" w:lineRule="auto"/>
-        <w:ind w:left="720" w:firstLine="0"/>
-      </w:pPr>
-    </w:p>
-    <w:p>
-      <w:pPr>
-        <w:pStyle w:val="ListParagraph"/>
+        <w:pStyle w:val="Prrafodelista"/>
         <w:numPr>
           <w:ilvl w:val="1"/>
           <w:numId w:val="3"/>
@@ -2148,7 +2139,7 @@
     </w:p>
     <w:p>
       <w:pPr>
-        <w:pStyle w:val="ListParagraph"/>
+        <w:pStyle w:val="Prrafodelista"/>
         <w:numPr>
           <w:ilvl w:val="1"/>
           <w:numId w:val="3"/>
@@ -2214,23 +2205,7 @@
           <w:i/>
           <w:iCs/>
         </w:rPr>
-        <w:t xml:space="preserve">Provide a written description of the system, </w:t>
-      </w:r>
-      <w:proofErr w:type="gramStart"/>
-      <w:r>
-        <w:rPr>
-          <w:i/>
-          <w:iCs/>
-        </w:rPr>
-        <w:t>product</w:t>
-      </w:r>
-      <w:proofErr w:type="gramEnd"/>
-      <w:r>
-        <w:rPr>
-          <w:i/>
-          <w:iCs/>
-        </w:rPr>
-        <w:t xml:space="preserve"> or service under review. </w:t>
+        <w:t xml:space="preserve">Provide a written description of the system, product or service under review. </w:t>
       </w:r>
     </w:p>
     <w:p>
@@ -2241,7 +2216,7 @@
     </w:p>
     <w:p>
       <w:pPr>
-        <w:pStyle w:val="ListParagraph"/>
+        <w:pStyle w:val="Prrafodelista"/>
         <w:numPr>
           <w:ilvl w:val="1"/>
           <w:numId w:val="3"/>
@@ -2290,66 +2265,50 @@
           <w:i/>
           <w:iCs/>
         </w:rPr>
-        <w:t xml:space="preserve">List the roles, </w:t>
-      </w:r>
-      <w:proofErr w:type="gramStart"/>
+        <w:t xml:space="preserve">List the roles, names and contact details for the organization members with privacy responsibilities. </w:t>
+      </w:r>
       <w:r>
         <w:rPr>
           <w:i/>
           <w:iCs/>
         </w:rPr>
-        <w:t>names</w:t>
-      </w:r>
-      <w:proofErr w:type="gramEnd"/>
+        <w:t xml:space="preserve">This is the person responsible for </w:t>
+      </w:r>
       <w:r>
         <w:rPr>
           <w:i/>
           <w:iCs/>
         </w:rPr>
-        <w:t xml:space="preserve"> and contact details for the organization members with privacy responsibilities. </w:t>
+        <w:t>protecting the privacy rights of the individuals whose PII is collected, maintained, or shared on the system</w:t>
       </w:r>
       <w:r>
         <w:rPr>
           <w:i/>
           <w:iCs/>
         </w:rPr>
-        <w:t xml:space="preserve">This is the person responsible for </w:t>
+        <w:t>.</w:t>
       </w:r>
       <w:r>
         <w:rPr>
           <w:i/>
           <w:iCs/>
         </w:rPr>
-        <w:t>protecting the privacy rights of the individuals whose PII is collected, maintained, or shared on the system</w:t>
-      </w:r>
-      <w:r>
+        <w:t xml:space="preserve"> Add more rows as needed. </w:t>
+      </w:r>
+    </w:p>
+    <w:p>
+      <w:pPr>
+        <w:spacing w:after="0" w:line="259" w:lineRule="auto"/>
+        <w:ind w:left="705" w:firstLine="0"/>
         <w:rPr>
           <w:i/>
           <w:iCs/>
         </w:rPr>
-        <w:t>.</w:t>
-      </w:r>
-      <w:r>
-        <w:rPr>
-          <w:i/>
-          <w:iCs/>
-        </w:rPr>
-        <w:t xml:space="preserve"> Add more rows as needed. </w:t>
-      </w:r>
-    </w:p>
-    <w:p>
-      <w:pPr>
-        <w:spacing w:after="0" w:line="259" w:lineRule="auto"/>
-        <w:ind w:left="705" w:firstLine="0"/>
-        <w:rPr>
-          <w:i/>
-          <w:iCs/>
-        </w:rPr>
       </w:pPr>
     </w:p>
     <w:tbl>
       <w:tblPr>
-        <w:tblStyle w:val="TableGrid0"/>
+        <w:tblStyle w:val="Tablaconcuadrcula"/>
         <w:tblW w:w="0" w:type="auto"/>
         <w:tblInd w:w="720" w:type="dxa"/>
         <w:tblLook w:val="04A0" w:firstRow="1" w:lastRow="0" w:firstColumn="1" w:lastColumn="0" w:noHBand="0" w:noVBand="1"/>
@@ -2503,14 +2462,14 @@
     </w:p>
     <w:p>
       <w:pPr>
-        <w:pStyle w:val="Heading1"/>
+        <w:pStyle w:val="Ttulo1"/>
         <w:ind w:left="705" w:hanging="360"/>
       </w:pPr>
-      <w:bookmarkStart w:id="5" w:name="_Toc94515281"/>
+      <w:bookmarkStart w:id="6" w:name="_Toc94515281"/>
       <w:r>
         <w:t>Data Type, Sources, and Use</w:t>
       </w:r>
-      <w:bookmarkEnd w:id="5"/>
+      <w:bookmarkEnd w:id="6"/>
       <w:r>
         <w:t xml:space="preserve"> </w:t>
       </w:r>
@@ -2573,7 +2532,7 @@
         </w:rPr>
         <w:t xml:space="preserve"> </w:t>
       </w:r>
-      <w:bookmarkStart w:id="6" w:name="_Hlk94279692"/>
+      <w:bookmarkStart w:id="7" w:name="_Hlk94279692"/>
       <w:r>
         <w:rPr>
           <w:b/>
@@ -2604,7 +2563,7 @@
         </w:rPr>
         <w:t>system/product/service</w:t>
       </w:r>
-      <w:bookmarkEnd w:id="6"/>
+      <w:bookmarkEnd w:id="7"/>
       <w:r>
         <w:rPr>
           <w:b/>
@@ -2644,7 +2603,7 @@
     </w:p>
     <w:p>
       <w:pPr>
-        <w:pStyle w:val="ListParagraph"/>
+        <w:pStyle w:val="Prrafodelista"/>
         <w:numPr>
           <w:ilvl w:val="0"/>
           <w:numId w:val="4"/>
@@ -2706,7 +2665,7 @@
         </w:rPr>
         <w:t xml:space="preserve"> </w:t>
       </w:r>
-      <w:bookmarkStart w:id="7" w:name="_Hlk94279699"/>
+      <w:bookmarkStart w:id="8" w:name="_Hlk94279699"/>
       <w:r>
         <w:rPr>
           <w:b/>
@@ -2737,7 +2696,7 @@
         </w:rPr>
         <w:t>? Provide a general description below and be sure to include all data elements</w:t>
       </w:r>
-      <w:bookmarkEnd w:id="7"/>
+      <w:bookmarkEnd w:id="8"/>
       <w:r>
         <w:rPr>
           <w:b/>
@@ -2791,7 +2750,7 @@
     </w:p>
     <w:p>
       <w:pPr>
-        <w:pStyle w:val="ListParagraph"/>
+        <w:pStyle w:val="Prrafodelista"/>
         <w:numPr>
           <w:ilvl w:val="0"/>
           <w:numId w:val="4"/>
@@ -2997,23 +2956,7 @@
           <w:i/>
           <w:iCs/>
         </w:rPr>
-        <w:t xml:space="preserve">List and describe the source of individual information as it relates to the system, product, or service under review.  Include the data type, </w:t>
-      </w:r>
-      <w:proofErr w:type="gramStart"/>
-      <w:r>
-        <w:rPr>
-          <w:i/>
-          <w:iCs/>
-        </w:rPr>
-        <w:t>classification</w:t>
-      </w:r>
-      <w:proofErr w:type="gramEnd"/>
-      <w:r>
-        <w:rPr>
-          <w:i/>
-          <w:iCs/>
-        </w:rPr>
-        <w:t xml:space="preserve"> and method for collection. </w:t>
+        <w:t xml:space="preserve">List and describe the source of individual information as it relates to the system, product, or service under review.  Include the data type, classification and method for collection. </w:t>
       </w:r>
     </w:p>
     <w:p>
@@ -3058,7 +3001,7 @@
               <w:ind w:left="0" w:right="44" w:firstLine="0"/>
               <w:jc w:val="center"/>
             </w:pPr>
-            <w:bookmarkStart w:id="8" w:name="_Hlk94352316"/>
+            <w:bookmarkStart w:id="9" w:name="_Hlk94352316"/>
             <w:r>
               <w:rPr>
                 <w:b/>
@@ -3176,7 +3119,7 @@
         </w:tc>
       </w:tr>
     </w:tbl>
-    <w:bookmarkEnd w:id="8"/>
+    <w:bookmarkEnd w:id="9"/>
     <w:p>
       <w:pPr>
         <w:spacing w:after="0" w:line="259" w:lineRule="auto"/>
@@ -3241,23 +3184,7 @@
           <w:i/>
           <w:iCs/>
         </w:rPr>
-        <w:t xml:space="preserve">This includes any applicable laws, </w:t>
-      </w:r>
-      <w:proofErr w:type="gramStart"/>
-      <w:r>
-        <w:rPr>
-          <w:i/>
-          <w:iCs/>
-        </w:rPr>
-        <w:t>regulations</w:t>
-      </w:r>
-      <w:proofErr w:type="gramEnd"/>
-      <w:r>
-        <w:rPr>
-          <w:i/>
-          <w:iCs/>
-        </w:rPr>
-        <w:t xml:space="preserve"> or standards, and any </w:t>
+        <w:t xml:space="preserve">This includes any applicable laws, regulations or standards, and any </w:t>
       </w:r>
       <w:r>
         <w:rPr>
@@ -3284,7 +3211,7 @@
       <w:hyperlink r:id="rId11" w:history="1">
         <w:r>
           <w:rPr>
-            <w:rStyle w:val="Hyperlink"/>
+            <w:rStyle w:val="Hipervnculo"/>
             <w:i/>
             <w:iCs/>
           </w:rPr>
@@ -3308,7 +3235,7 @@
       <w:hyperlink r:id="rId12" w:history="1">
         <w:r>
           <w:rPr>
-            <w:rStyle w:val="Hyperlink"/>
+            <w:rStyle w:val="Hipervnculo"/>
             <w:i/>
             <w:iCs/>
           </w:rPr>
@@ -3400,7 +3327,7 @@
                 <w:b/>
               </w:rPr>
             </w:pPr>
-            <w:bookmarkStart w:id="9" w:name="_Hlk94349657"/>
+            <w:bookmarkStart w:id="10" w:name="_Hlk94349657"/>
             <w:r>
               <w:rPr>
                 <w:b/>
@@ -3685,7 +3612,7 @@
           </w:sdtContent>
         </w:sdt>
       </w:tr>
-      <w:bookmarkEnd w:id="9"/>
+      <w:bookmarkEnd w:id="10"/>
     </w:tbl>
     <w:p>
       <w:pPr>
@@ -3767,7 +3694,7 @@
                 <w:b/>
               </w:rPr>
             </w:pPr>
-            <w:bookmarkStart w:id="10" w:name="_Hlk94350219"/>
+            <w:bookmarkStart w:id="11" w:name="_Hlk94350219"/>
             <w:r>
               <w:rPr>
                 <w:b/>
@@ -4110,7 +4037,7 @@
           </w:sdtContent>
         </w:sdt>
       </w:tr>
-      <w:bookmarkEnd w:id="10"/>
+      <w:bookmarkEnd w:id="11"/>
     </w:tbl>
     <w:p>
       <w:pPr>
@@ -4169,21 +4096,21 @@
         <w:spacing w:after="0" w:line="259" w:lineRule="auto"/>
         <w:ind w:left="0" w:firstLine="0"/>
       </w:pPr>
-      <w:bookmarkStart w:id="11" w:name="_Hlk94096039"/>
-      <w:r>
-        <w:t xml:space="preserve"> </w:t>
-      </w:r>
-    </w:p>
-    <w:p>
-      <w:pPr>
-        <w:pStyle w:val="Heading1"/>
+      <w:bookmarkStart w:id="12" w:name="_Hlk94096039"/>
+      <w:r>
+        <w:t xml:space="preserve"> </w:t>
+      </w:r>
+    </w:p>
+    <w:p>
+      <w:pPr>
+        <w:pStyle w:val="Ttulo1"/>
         <w:ind w:left="705" w:hanging="360"/>
       </w:pPr>
-      <w:bookmarkStart w:id="12" w:name="_Toc94515282"/>
+      <w:bookmarkStart w:id="13" w:name="_Toc94515282"/>
       <w:r>
         <w:t>Internal Policies and Procedures</w:t>
       </w:r>
-      <w:bookmarkEnd w:id="12"/>
+      <w:bookmarkEnd w:id="13"/>
     </w:p>
     <w:p>
       <w:pPr>
@@ -4230,7 +4157,7 @@
       <w:r>
         <w:br/>
       </w:r>
-      <w:bookmarkStart w:id="13" w:name="_Hlk94357374"/>
+      <w:bookmarkStart w:id="14" w:name="_Hlk94357374"/>
       <w:r>
         <w:rPr>
           <w:b/>
@@ -4301,7 +4228,7 @@
         </w:rPr>
         <w:t xml:space="preserve"> No</w:t>
       </w:r>
-      <w:bookmarkEnd w:id="13"/>
+      <w:bookmarkEnd w:id="14"/>
     </w:p>
     <w:p>
       <w:pPr>
@@ -4318,7 +4245,7 @@
           <w:iCs/>
         </w:rPr>
       </w:pPr>
-      <w:bookmarkStart w:id="14" w:name="_Hlk94352464"/>
+      <w:bookmarkStart w:id="15" w:name="_Hlk94352464"/>
       <w:r>
         <w:rPr>
           <w:i/>
@@ -4561,7 +4488,7 @@
           </w:p>
         </w:tc>
       </w:tr>
-      <w:bookmarkEnd w:id="14"/>
+      <w:bookmarkEnd w:id="15"/>
     </w:tbl>
     <w:p>
       <w:pPr>
@@ -4650,7 +4577,7 @@
     </w:p>
     <w:p>
       <w:pPr>
-        <w:pStyle w:val="ListParagraph"/>
+        <w:pStyle w:val="Prrafodelista"/>
         <w:numPr>
           <w:ilvl w:val="0"/>
           <w:numId w:val="4"/>
@@ -4682,7 +4609,7 @@
           <w:b/>
         </w:rPr>
       </w:pPr>
-      <w:bookmarkStart w:id="15" w:name="_Hlk94357472"/>
+      <w:bookmarkStart w:id="16" w:name="_Hlk94357472"/>
     </w:p>
     <w:p>
       <w:pPr>
@@ -4733,7 +4660,7 @@
     </w:p>
     <w:p>
       <w:pPr>
-        <w:pStyle w:val="ListParagraph"/>
+        <w:pStyle w:val="Prrafodelista"/>
         <w:numPr>
           <w:ilvl w:val="0"/>
           <w:numId w:val="4"/>
@@ -4754,14 +4681,14 @@
         <w:t xml:space="preserve"> </w:t>
       </w:r>
     </w:p>
-    <w:bookmarkEnd w:id="15"/>
+    <w:bookmarkEnd w:id="16"/>
     <w:p>
       <w:pPr>
         <w:spacing w:after="0" w:line="259" w:lineRule="auto"/>
         <w:ind w:left="720" w:firstLine="0"/>
       </w:pPr>
     </w:p>
-    <w:bookmarkEnd w:id="11"/>
+    <w:bookmarkEnd w:id="12"/>
     <w:p>
       <w:pPr>
         <w:spacing w:after="17" w:line="259" w:lineRule="auto"/>
@@ -4774,14 +4701,14 @@
     </w:p>
     <w:p>
       <w:pPr>
-        <w:pStyle w:val="Heading1"/>
+        <w:pStyle w:val="Ttulo1"/>
         <w:ind w:left="705" w:hanging="360"/>
       </w:pPr>
-      <w:bookmarkStart w:id="16" w:name="_Toc94515283"/>
+      <w:bookmarkStart w:id="17" w:name="_Toc94515283"/>
       <w:r>
         <w:t>Data Access and Sharing</w:t>
       </w:r>
-      <w:bookmarkEnd w:id="16"/>
+      <w:bookmarkEnd w:id="17"/>
       <w:r>
         <w:t xml:space="preserve"> </w:t>
       </w:r>
@@ -5172,7 +5099,7 @@
     </w:p>
     <w:tbl>
       <w:tblPr>
-        <w:tblStyle w:val="TableGrid0"/>
+        <w:tblStyle w:val="Tablaconcuadrcula"/>
         <w:tblW w:w="0" w:type="auto"/>
         <w:tblInd w:w="810" w:type="dxa"/>
         <w:tblLook w:val="04A0" w:firstRow="1" w:lastRow="0" w:firstColumn="1" w:lastColumn="0" w:noHBand="0" w:noVBand="1"/>
@@ -5499,7 +5426,7 @@
     </w:p>
     <w:tbl>
       <w:tblPr>
-        <w:tblStyle w:val="TableGrid0"/>
+        <w:tblStyle w:val="Tablaconcuadrcula"/>
         <w:tblW w:w="0" w:type="auto"/>
         <w:tblInd w:w="805" w:type="dxa"/>
         <w:tblLook w:val="04A0" w:firstRow="1" w:lastRow="0" w:firstColumn="1" w:lastColumn="0" w:noHBand="0" w:noVBand="1"/>
@@ -6007,14 +5934,14 @@
     </w:p>
     <w:p>
       <w:pPr>
-        <w:pStyle w:val="Heading1"/>
+        <w:pStyle w:val="Ttulo1"/>
         <w:ind w:left="705" w:hanging="360"/>
       </w:pPr>
-      <w:bookmarkStart w:id="17" w:name="_Toc94515284"/>
+      <w:bookmarkStart w:id="18" w:name="_Toc94515284"/>
       <w:r>
         <w:t>Notice and Consent</w:t>
       </w:r>
-      <w:bookmarkEnd w:id="17"/>
+      <w:bookmarkEnd w:id="18"/>
       <w:r>
         <w:t xml:space="preserve"> </w:t>
       </w:r>
@@ -6455,30 +6382,16 @@
         <w:rPr>
           <w:b/>
         </w:rPr>
-        <w:t xml:space="preserve">Do individuals </w:t>
-      </w:r>
-      <w:proofErr w:type="gramStart"/>
-      <w:r>
-        <w:rPr>
-          <w:b/>
-        </w:rPr>
-        <w:t>have the opportunity to</w:t>
-      </w:r>
-      <w:proofErr w:type="gramEnd"/>
-      <w:r>
-        <w:rPr>
-          <w:b/>
-        </w:rPr>
-        <w:t xml:space="preserve"> decline to provide information or to consent to particular uses of their information (other than required or authorized uses)?  </w:t>
-      </w:r>
-      <w:bookmarkStart w:id="18" w:name="_Hlk94353370"/>
+        <w:t xml:space="preserve">Do individuals have the opportunity to decline to provide information or to consent to particular uses of their information (other than required or authorized uses)?  </w:t>
+      </w:r>
+      <w:bookmarkStart w:id="19" w:name="_Hlk94353370"/>
       <w:r>
         <w:rPr>
           <w:b/>
         </w:rPr>
         <w:t>Explain applicable processes</w:t>
       </w:r>
-      <w:bookmarkEnd w:id="18"/>
+      <w:bookmarkEnd w:id="19"/>
       <w:r>
         <w:rPr>
           <w:b/>
@@ -6548,21 +6461,7 @@
         <w:rPr>
           <w:b/>
         </w:rPr>
-        <w:t xml:space="preserve">Are </w:t>
-      </w:r>
-      <w:proofErr w:type="gramStart"/>
-      <w:r>
-        <w:rPr>
-          <w:b/>
-        </w:rPr>
-        <w:t>there</w:t>
-      </w:r>
-      <w:proofErr w:type="gramEnd"/>
-      <w:r>
-        <w:rPr>
-          <w:b/>
-        </w:rPr>
-        <w:t xml:space="preserve"> procedures in place to allow individuals access to their personally identifiable information</w:t>
+        <w:t>Are there procedures in place to allow individuals access to their personally identifiable information</w:t>
       </w:r>
       <w:r>
         <w:rPr>
@@ -6637,21 +6536,7 @@
         <w:rPr>
           <w:b/>
         </w:rPr>
-        <w:t xml:space="preserve">Are </w:t>
-      </w:r>
-      <w:proofErr w:type="gramStart"/>
-      <w:r>
-        <w:rPr>
-          <w:b/>
-        </w:rPr>
-        <w:t>there</w:t>
-      </w:r>
-      <w:proofErr w:type="gramEnd"/>
-      <w:r>
-        <w:rPr>
-          <w:b/>
-        </w:rPr>
-        <w:t xml:space="preserve"> procedures in place to allow individuals the ability to correct inaccurate or erroneous information? What is the process for receiving and responding to complaints, concerns, or questions from individuals? Explain.  </w:t>
+        <w:t xml:space="preserve">Are there procedures in place to allow individuals the ability to correct inaccurate or erroneous information? What is the process for receiving and responding to complaints, concerns, or questions from individuals? Explain.  </w:t>
       </w:r>
     </w:p>
     <w:p>
@@ -6694,14 +6579,14 @@
     </w:p>
     <w:p>
       <w:pPr>
-        <w:pStyle w:val="Heading1"/>
+        <w:pStyle w:val="Ttulo1"/>
         <w:ind w:left="705" w:hanging="360"/>
       </w:pPr>
-      <w:bookmarkStart w:id="19" w:name="_Toc94515285"/>
+      <w:bookmarkStart w:id="20" w:name="_Toc94515285"/>
       <w:r>
         <w:t>Data Accuracy and Security</w:t>
       </w:r>
-      <w:bookmarkEnd w:id="19"/>
+      <w:bookmarkEnd w:id="20"/>
       <w:r>
         <w:t xml:space="preserve"> </w:t>
       </w:r>
@@ -6734,21 +6619,7 @@
         <w:rPr>
           <w:b/>
         </w:rPr>
-        <w:t xml:space="preserve">Are </w:t>
-      </w:r>
-      <w:proofErr w:type="gramStart"/>
-      <w:r>
-        <w:rPr>
-          <w:b/>
-        </w:rPr>
-        <w:t>there</w:t>
-      </w:r>
-      <w:proofErr w:type="gramEnd"/>
-      <w:r>
-        <w:rPr>
-          <w:b/>
-        </w:rPr>
-        <w:t xml:space="preserve"> procedures in place to ensure that the information maintained is accurate, complete, and up-to-date?  </w:t>
+        <w:t xml:space="preserve">Are there procedures in place to ensure that the information maintained is accurate, complete, and up-to-date?  </w:t>
       </w:r>
     </w:p>
     <w:p>
@@ -6808,21 +6679,7 @@
         <w:rPr>
           <w:b/>
         </w:rPr>
-        <w:t xml:space="preserve">Are </w:t>
-      </w:r>
-      <w:proofErr w:type="gramStart"/>
-      <w:r>
-        <w:rPr>
-          <w:b/>
-        </w:rPr>
-        <w:t>there</w:t>
-      </w:r>
-      <w:proofErr w:type="gramEnd"/>
-      <w:r>
-        <w:rPr>
-          <w:b/>
-        </w:rPr>
-        <w:t xml:space="preserve"> administrative procedures and technical safeguards in place to protect the data in the </w:t>
+        <w:t xml:space="preserve">Are there administrative procedures and technical safeguards in place to protect the data in the </w:t>
       </w:r>
       <w:r>
         <w:rPr>
@@ -6894,21 +6751,7 @@
         <w:rPr>
           <w:b/>
         </w:rPr>
-        <w:t xml:space="preserve">Is PII used </w:t>
-      </w:r>
-      <w:proofErr w:type="gramStart"/>
-      <w:r>
-        <w:rPr>
-          <w:b/>
-        </w:rPr>
-        <w:t>in the course of</w:t>
-      </w:r>
-      <w:proofErr w:type="gramEnd"/>
-      <w:r>
-        <w:rPr>
-          <w:b/>
-        </w:rPr>
-        <w:t xml:space="preserve"> system testing, training, or research</w:t>
+        <w:t>Is PII used in the course of system testing, training, or research</w:t>
       </w:r>
       <w:r>
         <w:rPr>
@@ -7013,14 +6856,14 @@
     </w:p>
     <w:p>
       <w:pPr>
-        <w:pStyle w:val="Heading1"/>
+        <w:pStyle w:val="Ttulo1"/>
         <w:ind w:left="705" w:hanging="360"/>
       </w:pPr>
-      <w:bookmarkStart w:id="20" w:name="_Toc94515286"/>
+      <w:bookmarkStart w:id="21" w:name="_Toc94515286"/>
       <w:r>
         <w:t>Data Retention and Disposal</w:t>
       </w:r>
-      <w:bookmarkEnd w:id="20"/>
+      <w:bookmarkEnd w:id="21"/>
       <w:r>
         <w:t xml:space="preserve"> </w:t>
       </w:r>
@@ -7047,21 +6890,7 @@
         <w:rPr>
           <w:b/>
         </w:rPr>
-        <w:t xml:space="preserve">Specify the </w:t>
-      </w:r>
-      <w:proofErr w:type="gramStart"/>
-      <w:r>
-        <w:rPr>
-          <w:b/>
-        </w:rPr>
-        <w:t>period of time</w:t>
-      </w:r>
-      <w:proofErr w:type="gramEnd"/>
-      <w:r>
-        <w:rPr>
-          <w:b/>
-        </w:rPr>
-        <w:t xml:space="preserve"> that data is retained in the system/product/service. Include any relevant policies or regulations regarding records.  </w:t>
+        <w:t xml:space="preserve">Specify the period of time that data is retained in the system/product/service. Include any relevant policies or regulations regarding records.  </w:t>
       </w:r>
     </w:p>
     <w:p>
@@ -7175,14 +7004,14 @@
     </w:p>
     <w:p>
       <w:pPr>
-        <w:pStyle w:val="Heading1"/>
+        <w:pStyle w:val="Ttulo1"/>
         <w:ind w:left="705" w:hanging="360"/>
       </w:pPr>
-      <w:bookmarkStart w:id="21" w:name="_Toc94515287"/>
+      <w:bookmarkStart w:id="22" w:name="_Toc94515287"/>
       <w:r>
         <w:t>Website Privacy Evaluation</w:t>
       </w:r>
-      <w:bookmarkEnd w:id="21"/>
+      <w:bookmarkEnd w:id="22"/>
       <w:r>
         <w:t xml:space="preserve"> </w:t>
       </w:r>
@@ -7251,6 +7080,7 @@
             <w14:uncheckedState w14:val="2610" w14:font="MS Gothic"/>
           </w14:checkbox>
         </w:sdtPr>
+        <w:sdtEndPr/>
         <w:sdtContent>
           <w:r>
             <w:rPr>
@@ -7283,10 +7113,11 @@
             <w:calendar w:val="gregorian"/>
           </w:date>
         </w:sdtPr>
+        <w:sdtEndPr/>
         <w:sdtContent>
           <w:r>
             <w:rPr>
-              <w:rStyle w:val="PlaceholderText"/>
+              <w:rStyle w:val="Textodelmarcadordeposicin"/>
               <w:rFonts w:eastAsiaTheme="minorEastAsia"/>
             </w:rPr>
             <w:t>Click or tap to enter a date.</w:t>
@@ -7311,6 +7142,7 @@
             <w14:uncheckedState w14:val="2610" w14:font="MS Gothic"/>
           </w14:checkbox>
         </w:sdtPr>
+        <w:sdtEndPr/>
         <w:sdtContent>
           <w:r>
             <w:rPr>
@@ -7484,14 +7316,14 @@
     </w:p>
     <w:p>
       <w:pPr>
-        <w:pStyle w:val="Heading1"/>
+        <w:pStyle w:val="Ttulo1"/>
         <w:ind w:left="705" w:hanging="360"/>
       </w:pPr>
-      <w:bookmarkStart w:id="22" w:name="_Toc94515288"/>
+      <w:bookmarkStart w:id="23" w:name="_Toc94515288"/>
       <w:r>
         <w:t>Privacy Risks and Evaluation</w:t>
       </w:r>
-      <w:bookmarkEnd w:id="22"/>
+      <w:bookmarkEnd w:id="23"/>
       <w:r>
         <w:t xml:space="preserve"> </w:t>
       </w:r>
@@ -8404,7 +8236,7 @@
         </w:rPr>
         <w:t xml:space="preserve">ensure that the information is collected, used, stored, or disseminated in accordance </w:t>
       </w:r>
-      <w:bookmarkStart w:id="23" w:name="_Hlk94444471"/>
+      <w:bookmarkStart w:id="24" w:name="_Hlk94444471"/>
       <w:r>
         <w:rPr>
           <w:b/>
@@ -8435,7 +8267,7 @@
         </w:rPr>
         <w:t>practices</w:t>
       </w:r>
-      <w:bookmarkEnd w:id="23"/>
+      <w:bookmarkEnd w:id="24"/>
       <w:r>
         <w:rPr>
           <w:b/>
@@ -8618,7 +8450,7 @@
     </w:p>
     <w:p>
       <w:pPr>
-        <w:pStyle w:val="ListParagraph"/>
+        <w:pStyle w:val="Prrafodelista"/>
         <w:numPr>
           <w:ilvl w:val="0"/>
           <w:numId w:val="5"/>
@@ -8629,7 +8461,7 @@
     </w:p>
     <w:p>
       <w:pPr>
-        <w:pStyle w:val="ListParagraph"/>
+        <w:pStyle w:val="Prrafodelista"/>
         <w:numPr>
           <w:ilvl w:val="0"/>
           <w:numId w:val="5"/>
@@ -8649,18 +8481,18 @@
         <w:spacing w:after="0" w:line="259" w:lineRule="auto"/>
         <w:ind w:left="720" w:firstLine="0"/>
       </w:pPr>
-      <w:bookmarkStart w:id="24" w:name="_Hlk94515229"/>
-    </w:p>
-    <w:p>
-      <w:pPr>
-        <w:pStyle w:val="Heading1"/>
+      <w:bookmarkStart w:id="25" w:name="_Hlk94515229"/>
+    </w:p>
+    <w:p>
+      <w:pPr>
+        <w:pStyle w:val="Ttulo1"/>
         <w:ind w:left="705" w:hanging="360"/>
       </w:pPr>
-      <w:bookmarkStart w:id="25" w:name="_Toc94515289"/>
+      <w:bookmarkStart w:id="26" w:name="_Toc94515289"/>
       <w:r>
         <w:t>Questions and Assumptions</w:t>
       </w:r>
-      <w:bookmarkEnd w:id="25"/>
+      <w:bookmarkEnd w:id="26"/>
     </w:p>
     <w:p>
       <w:pPr>
@@ -8674,13 +8506,7 @@
         <w:rPr>
           <w:b/>
         </w:rPr>
-        <w:t>10</w:t>
-      </w:r>
-      <w:r>
-        <w:rPr>
-          <w:b/>
-        </w:rPr>
-        <w:t>.1</w:t>
+        <w:t>10.1</w:t>
       </w:r>
       <w:r>
         <w:rPr>
@@ -8693,13 +8519,7 @@
         <w:rPr>
           <w:b/>
         </w:rPr>
-        <w:t xml:space="preserve">List any questions you would ask the client and/or any assumptions you made in completing this report. </w:t>
-      </w:r>
-      <w:r>
-        <w:rPr>
-          <w:b/>
-        </w:rPr>
-        <w:t xml:space="preserve"> </w:t>
+        <w:t xml:space="preserve">List any questions you would ask the client and/or any assumptions you made in completing this report.  </w:t>
       </w:r>
     </w:p>
     <w:p>
@@ -8714,7 +8534,7 @@
         <w:ind w:left="720" w:firstLine="0"/>
       </w:pPr>
     </w:p>
-    <w:bookmarkEnd w:id="24"/>
+    <w:bookmarkEnd w:id="25"/>
     <w:p>
       <w:pPr>
         <w:spacing w:after="0" w:line="259" w:lineRule="auto"/>
@@ -8823,7 +8643,7 @@
 </file>
 
 <file path=word/endnotes.xml><?xml version="1.0" encoding="utf-8"?>
-<w:endnotes xmlns:wpc="http://schemas.microsoft.com/office/word/2010/wordprocessingCanvas" xmlns:cx="http://schemas.microsoft.com/office/drawing/2014/chartex" xmlns:cx1="http://schemas.microsoft.com/office/drawing/2015/9/8/chartex" xmlns:cx2="http://schemas.microsoft.com/office/drawing/2015/10/21/chartex" xmlns:cx3="http://schemas.microsoft.com/office/drawing/2016/5/9/chartex" xmlns:cx4="http://schemas.microsoft.com/office/drawing/2016/5/10/chartex" xmlns:cx5="http://schemas.microsoft.com/office/drawing/2016/5/11/chartex" xmlns:cx6="http://schemas.microsoft.com/office/drawing/2016/5/12/chartex" xmlns:cx7="http://schemas.microsoft.com/office/drawing/2016/5/13/chartex" xmlns:cx8="http://schemas.microsoft.com/office/drawing/2016/5/14/chartex" xmlns:mc="http://schemas.openxmlformats.org/markup-compatibility/2006" xmlns:aink="http://schemas.microsoft.com/office/drawing/2016/ink" xmlns:am3d="http://schemas.microsoft.com/office/drawing/2017/model3d" xmlns:o="urn:schemas-microsoft-com:office:office" xmlns:r="http://schemas.openxmlformats.org/officeDocument/2006/relationships" xmlns:m="http://schemas.openxmlformats.org/officeDocument/2006/math" xmlns:v="urn:schemas-microsoft-com:vml" xmlns:wp14="http://schemas.microsoft.com/office/word/2010/wordprocessingDrawing" xmlns:wp="http://schemas.openxmlformats.org/drawingml/2006/wordprocessingDrawing" xmlns:w10="urn:schemas-microsoft-com:office:word" xmlns:w="http://schemas.openxmlformats.org/wordprocessingml/2006/main" xmlns:w14="http://schemas.microsoft.com/office/word/2010/wordml" xmlns:w15="http://schemas.microsoft.com/office/word/2012/wordml" xmlns:w16cex="http://schemas.microsoft.com/office/word/2018/wordml/cex" xmlns:w16cid="http://schemas.microsoft.com/office/word/2016/wordml/cid" xmlns:w16="http://schemas.microsoft.com/office/word/2018/wordml" xmlns:w16sdtdh="http://schemas.microsoft.com/office/word/2020/wordml/sdtdatahash" xmlns:w16se="http://schemas.microsoft.com/office/word/2015/wordml/symex" xmlns:wpg="http://schemas.microsoft.com/office/word/2010/wordprocessingGroup" xmlns:wpi="http://schemas.microsoft.com/office/word/2010/wordprocessingInk" xmlns:wne="http://schemas.microsoft.com/office/word/2006/wordml" xmlns:wps="http://schemas.microsoft.com/office/word/2010/wordprocessingShape" mc:Ignorable="w14 w15 w16se w16cid w16 w16cex w16sdtdh wp14">
+<w:endnotes xmlns:wpc="http://schemas.microsoft.com/office/word/2010/wordprocessingCanvas" xmlns:cx="http://schemas.microsoft.com/office/drawing/2014/chartex" xmlns:cx1="http://schemas.microsoft.com/office/drawing/2015/9/8/chartex" xmlns:cx2="http://schemas.microsoft.com/office/drawing/2015/10/21/chartex" xmlns:cx3="http://schemas.microsoft.com/office/drawing/2016/5/9/chartex" xmlns:cx4="http://schemas.microsoft.com/office/drawing/2016/5/10/chartex" xmlns:cx5="http://schemas.microsoft.com/office/drawing/2016/5/11/chartex" xmlns:cx6="http://schemas.microsoft.com/office/drawing/2016/5/12/chartex" xmlns:cx7="http://schemas.microsoft.com/office/drawing/2016/5/13/chartex" xmlns:cx8="http://schemas.microsoft.com/office/drawing/2016/5/14/chartex" xmlns:mc="http://schemas.openxmlformats.org/markup-compatibility/2006" xmlns:aink="http://schemas.microsoft.com/office/drawing/2016/ink" xmlns:am3d="http://schemas.microsoft.com/office/drawing/2017/model3d" xmlns:o="urn:schemas-microsoft-com:office:office" xmlns:r="http://schemas.openxmlformats.org/officeDocument/2006/relationships" xmlns:m="http://schemas.openxmlformats.org/officeDocument/2006/math" xmlns:v="urn:schemas-microsoft-com:vml" xmlns:wp14="http://schemas.microsoft.com/office/word/2010/wordprocessingDrawing" xmlns:wp="http://schemas.openxmlformats.org/drawingml/2006/wordprocessingDrawing" xmlns:w10="urn:schemas-microsoft-com:office:word" xmlns:w="http://schemas.openxmlformats.org/wordprocessingml/2006/main" xmlns:w14="http://schemas.microsoft.com/office/word/2010/wordml" xmlns:w15="http://schemas.microsoft.com/office/word/2012/wordml" xmlns:w16cid="http://schemas.microsoft.com/office/word/2016/wordml/cid" xmlns:w16se="http://schemas.microsoft.com/office/word/2015/wordml/symex" xmlns:wpg="http://schemas.microsoft.com/office/word/2010/wordprocessingGroup" xmlns:wpi="http://schemas.microsoft.com/office/word/2010/wordprocessingInk" xmlns:wne="http://schemas.microsoft.com/office/word/2006/wordml" xmlns:wps="http://schemas.microsoft.com/office/word/2010/wordprocessingShape" mc:Ignorable="w14 w15 w16se w16cid wp14">
   <w:endnote w:type="separator" w:id="-1">
     <w:p>
       <w:pPr>
@@ -8848,7 +8668,7 @@
 </file>
 
 <file path=word/footer1.xml><?xml version="1.0" encoding="utf-8"?>
-<w:ftr xmlns:wpc="http://schemas.microsoft.com/office/word/2010/wordprocessingCanvas" xmlns:cx="http://schemas.microsoft.com/office/drawing/2014/chartex" xmlns:cx1="http://schemas.microsoft.com/office/drawing/2015/9/8/chartex" xmlns:cx2="http://schemas.microsoft.com/office/drawing/2015/10/21/chartex" xmlns:cx3="http://schemas.microsoft.com/office/drawing/2016/5/9/chartex" xmlns:cx4="http://schemas.microsoft.com/office/drawing/2016/5/10/chartex" xmlns:cx5="http://schemas.microsoft.com/office/drawing/2016/5/11/chartex" xmlns:cx6="http://schemas.microsoft.com/office/drawing/2016/5/12/chartex" xmlns:cx7="http://schemas.microsoft.com/office/drawing/2016/5/13/chartex" xmlns:cx8="http://schemas.microsoft.com/office/drawing/2016/5/14/chartex" xmlns:mc="http://schemas.openxmlformats.org/markup-compatibility/2006" xmlns:aink="http://schemas.microsoft.com/office/drawing/2016/ink" xmlns:am3d="http://schemas.microsoft.com/office/drawing/2017/model3d" xmlns:o="urn:schemas-microsoft-com:office:office" xmlns:r="http://schemas.openxmlformats.org/officeDocument/2006/relationships" xmlns:m="http://schemas.openxmlformats.org/officeDocument/2006/math" xmlns:v="urn:schemas-microsoft-com:vml" xmlns:wp14="http://schemas.microsoft.com/office/word/2010/wordprocessingDrawing" xmlns:wp="http://schemas.openxmlformats.org/drawingml/2006/wordprocessingDrawing" xmlns:w10="urn:schemas-microsoft-com:office:word" xmlns:w="http://schemas.openxmlformats.org/wordprocessingml/2006/main" xmlns:w14="http://schemas.microsoft.com/office/word/2010/wordml" xmlns:w15="http://schemas.microsoft.com/office/word/2012/wordml" xmlns:w16cex="http://schemas.microsoft.com/office/word/2018/wordml/cex" xmlns:w16cid="http://schemas.microsoft.com/office/word/2016/wordml/cid" xmlns:w16="http://schemas.microsoft.com/office/word/2018/wordml" xmlns:w16sdtdh="http://schemas.microsoft.com/office/word/2020/wordml/sdtdatahash" xmlns:w16se="http://schemas.microsoft.com/office/word/2015/wordml/symex" xmlns:wpg="http://schemas.microsoft.com/office/word/2010/wordprocessingGroup" xmlns:wpi="http://schemas.microsoft.com/office/word/2010/wordprocessingInk" xmlns:wne="http://schemas.microsoft.com/office/word/2006/wordml" xmlns:wps="http://schemas.microsoft.com/office/word/2010/wordprocessingShape" mc:Ignorable="w14 w15 w16se w16cid w16 w16cex w16sdtdh wp14">
+<w:ftr xmlns:wpc="http://schemas.microsoft.com/office/word/2010/wordprocessingCanvas" xmlns:cx="http://schemas.microsoft.com/office/drawing/2014/chartex" xmlns:cx1="http://schemas.microsoft.com/office/drawing/2015/9/8/chartex" xmlns:cx2="http://schemas.microsoft.com/office/drawing/2015/10/21/chartex" xmlns:cx3="http://schemas.microsoft.com/office/drawing/2016/5/9/chartex" xmlns:cx4="http://schemas.microsoft.com/office/drawing/2016/5/10/chartex" xmlns:cx5="http://schemas.microsoft.com/office/drawing/2016/5/11/chartex" xmlns:cx6="http://schemas.microsoft.com/office/drawing/2016/5/12/chartex" xmlns:cx7="http://schemas.microsoft.com/office/drawing/2016/5/13/chartex" xmlns:cx8="http://schemas.microsoft.com/office/drawing/2016/5/14/chartex" xmlns:mc="http://schemas.openxmlformats.org/markup-compatibility/2006" xmlns:aink="http://schemas.microsoft.com/office/drawing/2016/ink" xmlns:am3d="http://schemas.microsoft.com/office/drawing/2017/model3d" xmlns:o="urn:schemas-microsoft-com:office:office" xmlns:r="http://schemas.openxmlformats.org/officeDocument/2006/relationships" xmlns:m="http://schemas.openxmlformats.org/officeDocument/2006/math" xmlns:v="urn:schemas-microsoft-com:vml" xmlns:wp14="http://schemas.microsoft.com/office/word/2010/wordprocessingDrawing" xmlns:wp="http://schemas.openxmlformats.org/drawingml/2006/wordprocessingDrawing" xmlns:w10="urn:schemas-microsoft-com:office:word" xmlns:w="http://schemas.openxmlformats.org/wordprocessingml/2006/main" xmlns:w14="http://schemas.microsoft.com/office/word/2010/wordml" xmlns:w15="http://schemas.microsoft.com/office/word/2012/wordml" xmlns:w16cid="http://schemas.microsoft.com/office/word/2016/wordml/cid" xmlns:w16se="http://schemas.microsoft.com/office/word/2015/wordml/symex" xmlns:wpg="http://schemas.microsoft.com/office/word/2010/wordprocessingGroup" xmlns:wpi="http://schemas.microsoft.com/office/word/2010/wordprocessingInk" xmlns:wne="http://schemas.microsoft.com/office/word/2006/wordml" xmlns:wps="http://schemas.microsoft.com/office/word/2010/wordprocessingShape" mc:Ignorable="w14 w15 w16se w16cid wp14">
   <w:p>
     <w:pPr>
       <w:spacing w:after="160" w:line="259" w:lineRule="auto"/>
@@ -8859,7 +8679,7 @@
 </file>
 
 <file path=word/footer2.xml><?xml version="1.0" encoding="utf-8"?>
-<w:ftr xmlns:wpc="http://schemas.microsoft.com/office/word/2010/wordprocessingCanvas" xmlns:cx="http://schemas.microsoft.com/office/drawing/2014/chartex" xmlns:cx1="http://schemas.microsoft.com/office/drawing/2015/9/8/chartex" xmlns:cx2="http://schemas.microsoft.com/office/drawing/2015/10/21/chartex" xmlns:cx3="http://schemas.microsoft.com/office/drawing/2016/5/9/chartex" xmlns:cx4="http://schemas.microsoft.com/office/drawing/2016/5/10/chartex" xmlns:cx5="http://schemas.microsoft.com/office/drawing/2016/5/11/chartex" xmlns:cx6="http://schemas.microsoft.com/office/drawing/2016/5/12/chartex" xmlns:cx7="http://schemas.microsoft.com/office/drawing/2016/5/13/chartex" xmlns:cx8="http://schemas.microsoft.com/office/drawing/2016/5/14/chartex" xmlns:mc="http://schemas.openxmlformats.org/markup-compatibility/2006" xmlns:aink="http://schemas.microsoft.com/office/drawing/2016/ink" xmlns:am3d="http://schemas.microsoft.com/office/drawing/2017/model3d" xmlns:o="urn:schemas-microsoft-com:office:office" xmlns:r="http://schemas.openxmlformats.org/officeDocument/2006/relationships" xmlns:m="http://schemas.openxmlformats.org/officeDocument/2006/math" xmlns:v="urn:schemas-microsoft-com:vml" xmlns:wp14="http://schemas.microsoft.com/office/word/2010/wordprocessingDrawing" xmlns:wp="http://schemas.openxmlformats.org/drawingml/2006/wordprocessingDrawing" xmlns:w10="urn:schemas-microsoft-com:office:word" xmlns:w="http://schemas.openxmlformats.org/wordprocessingml/2006/main" xmlns:w14="http://schemas.microsoft.com/office/word/2010/wordml" xmlns:w15="http://schemas.microsoft.com/office/word/2012/wordml" xmlns:w16cex="http://schemas.microsoft.com/office/word/2018/wordml/cex" xmlns:w16cid="http://schemas.microsoft.com/office/word/2016/wordml/cid" xmlns:w16="http://schemas.microsoft.com/office/word/2018/wordml" xmlns:w16sdtdh="http://schemas.microsoft.com/office/word/2020/wordml/sdtdatahash" xmlns:w16se="http://schemas.microsoft.com/office/word/2015/wordml/symex" xmlns:wpg="http://schemas.microsoft.com/office/word/2010/wordprocessingGroup" xmlns:wpi="http://schemas.microsoft.com/office/word/2010/wordprocessingInk" xmlns:wne="http://schemas.microsoft.com/office/word/2006/wordml" xmlns:wps="http://schemas.microsoft.com/office/word/2010/wordprocessingShape" mc:Ignorable="w14 w15 w16se w16cid w16 w16cex w16sdtdh wp14">
+<w:ftr xmlns:wpc="http://schemas.microsoft.com/office/word/2010/wordprocessingCanvas" xmlns:cx="http://schemas.microsoft.com/office/drawing/2014/chartex" xmlns:cx1="http://schemas.microsoft.com/office/drawing/2015/9/8/chartex" xmlns:cx2="http://schemas.microsoft.com/office/drawing/2015/10/21/chartex" xmlns:cx3="http://schemas.microsoft.com/office/drawing/2016/5/9/chartex" xmlns:cx4="http://schemas.microsoft.com/office/drawing/2016/5/10/chartex" xmlns:cx5="http://schemas.microsoft.com/office/drawing/2016/5/11/chartex" xmlns:cx6="http://schemas.microsoft.com/office/drawing/2016/5/12/chartex" xmlns:cx7="http://schemas.microsoft.com/office/drawing/2016/5/13/chartex" xmlns:cx8="http://schemas.microsoft.com/office/drawing/2016/5/14/chartex" xmlns:mc="http://schemas.openxmlformats.org/markup-compatibility/2006" xmlns:aink="http://schemas.microsoft.com/office/drawing/2016/ink" xmlns:am3d="http://schemas.microsoft.com/office/drawing/2017/model3d" xmlns:o="urn:schemas-microsoft-com:office:office" xmlns:r="http://schemas.openxmlformats.org/officeDocument/2006/relationships" xmlns:m="http://schemas.openxmlformats.org/officeDocument/2006/math" xmlns:v="urn:schemas-microsoft-com:vml" xmlns:wp14="http://schemas.microsoft.com/office/word/2010/wordprocessingDrawing" xmlns:wp="http://schemas.openxmlformats.org/drawingml/2006/wordprocessingDrawing" xmlns:w10="urn:schemas-microsoft-com:office:word" xmlns:w="http://schemas.openxmlformats.org/wordprocessingml/2006/main" xmlns:w14="http://schemas.microsoft.com/office/word/2010/wordml" xmlns:w15="http://schemas.microsoft.com/office/word/2012/wordml" xmlns:w16cid="http://schemas.microsoft.com/office/word/2016/wordml/cid" xmlns:w16se="http://schemas.microsoft.com/office/word/2015/wordml/symex" xmlns:wpg="http://schemas.microsoft.com/office/word/2010/wordprocessingGroup" xmlns:wpi="http://schemas.microsoft.com/office/word/2010/wordprocessingInk" xmlns:wne="http://schemas.microsoft.com/office/word/2006/wordml" xmlns:wps="http://schemas.microsoft.com/office/word/2010/wordprocessingShape" mc:Ignorable="w14 w15 w16se w16cid wp14">
   <w:p>
     <w:pPr>
       <w:spacing w:after="160" w:line="259" w:lineRule="auto"/>
@@ -8878,7 +8698,7 @@
       <w:rPr>
         <w:noProof/>
       </w:rPr>
-      <w:t>January 31, 2022</w:t>
+      <w:t>July 7, 2023</w:t>
     </w:r>
     <w:r>
       <w:fldChar w:fldCharType="end"/>
@@ -8921,7 +8741,7 @@
 </file>
 
 <file path=word/footer3.xml><?xml version="1.0" encoding="utf-8"?>
-<w:ftr xmlns:wpc="http://schemas.microsoft.com/office/word/2010/wordprocessingCanvas" xmlns:cx="http://schemas.microsoft.com/office/drawing/2014/chartex" xmlns:cx1="http://schemas.microsoft.com/office/drawing/2015/9/8/chartex" xmlns:cx2="http://schemas.microsoft.com/office/drawing/2015/10/21/chartex" xmlns:cx3="http://schemas.microsoft.com/office/drawing/2016/5/9/chartex" xmlns:cx4="http://schemas.microsoft.com/office/drawing/2016/5/10/chartex" xmlns:cx5="http://schemas.microsoft.com/office/drawing/2016/5/11/chartex" xmlns:cx6="http://schemas.microsoft.com/office/drawing/2016/5/12/chartex" xmlns:cx7="http://schemas.microsoft.com/office/drawing/2016/5/13/chartex" xmlns:cx8="http://schemas.microsoft.com/office/drawing/2016/5/14/chartex" xmlns:mc="http://schemas.openxmlformats.org/markup-compatibility/2006" xmlns:aink="http://schemas.microsoft.com/office/drawing/2016/ink" xmlns:am3d="http://schemas.microsoft.com/office/drawing/2017/model3d" xmlns:o="urn:schemas-microsoft-com:office:office" xmlns:r="http://schemas.openxmlformats.org/officeDocument/2006/relationships" xmlns:m="http://schemas.openxmlformats.org/officeDocument/2006/math" xmlns:v="urn:schemas-microsoft-com:vml" xmlns:wp14="http://schemas.microsoft.com/office/word/2010/wordprocessingDrawing" xmlns:wp="http://schemas.openxmlformats.org/drawingml/2006/wordprocessingDrawing" xmlns:w10="urn:schemas-microsoft-com:office:word" xmlns:w="http://schemas.openxmlformats.org/wordprocessingml/2006/main" xmlns:w14="http://schemas.microsoft.com/office/word/2010/wordml" xmlns:w15="http://schemas.microsoft.com/office/word/2012/wordml" xmlns:w16cex="http://schemas.microsoft.com/office/word/2018/wordml/cex" xmlns:w16cid="http://schemas.microsoft.com/office/word/2016/wordml/cid" xmlns:w16="http://schemas.microsoft.com/office/word/2018/wordml" xmlns:w16sdtdh="http://schemas.microsoft.com/office/word/2020/wordml/sdtdatahash" xmlns:w16se="http://schemas.microsoft.com/office/word/2015/wordml/symex" xmlns:wpg="http://schemas.microsoft.com/office/word/2010/wordprocessingGroup" xmlns:wpi="http://schemas.microsoft.com/office/word/2010/wordprocessingInk" xmlns:wne="http://schemas.microsoft.com/office/word/2006/wordml" xmlns:wps="http://schemas.microsoft.com/office/word/2010/wordprocessingShape" mc:Ignorable="w14 w15 w16se w16cid w16 w16cex w16sdtdh wp14">
+<w:ftr xmlns:wpc="http://schemas.microsoft.com/office/word/2010/wordprocessingCanvas" xmlns:cx="http://schemas.microsoft.com/office/drawing/2014/chartex" xmlns:cx1="http://schemas.microsoft.com/office/drawing/2015/9/8/chartex" xmlns:cx2="http://schemas.microsoft.com/office/drawing/2015/10/21/chartex" xmlns:cx3="http://schemas.microsoft.com/office/drawing/2016/5/9/chartex" xmlns:cx4="http://schemas.microsoft.com/office/drawing/2016/5/10/chartex" xmlns:cx5="http://schemas.microsoft.com/office/drawing/2016/5/11/chartex" xmlns:cx6="http://schemas.microsoft.com/office/drawing/2016/5/12/chartex" xmlns:cx7="http://schemas.microsoft.com/office/drawing/2016/5/13/chartex" xmlns:cx8="http://schemas.microsoft.com/office/drawing/2016/5/14/chartex" xmlns:mc="http://schemas.openxmlformats.org/markup-compatibility/2006" xmlns:aink="http://schemas.microsoft.com/office/drawing/2016/ink" xmlns:am3d="http://schemas.microsoft.com/office/drawing/2017/model3d" xmlns:o="urn:schemas-microsoft-com:office:office" xmlns:r="http://schemas.openxmlformats.org/officeDocument/2006/relationships" xmlns:m="http://schemas.openxmlformats.org/officeDocument/2006/math" xmlns:v="urn:schemas-microsoft-com:vml" xmlns:wp14="http://schemas.microsoft.com/office/word/2010/wordprocessingDrawing" xmlns:wp="http://schemas.openxmlformats.org/drawingml/2006/wordprocessingDrawing" xmlns:w10="urn:schemas-microsoft-com:office:word" xmlns:w="http://schemas.openxmlformats.org/wordprocessingml/2006/main" xmlns:w14="http://schemas.microsoft.com/office/word/2010/wordml" xmlns:w15="http://schemas.microsoft.com/office/word/2012/wordml" xmlns:w16cid="http://schemas.microsoft.com/office/word/2016/wordml/cid" xmlns:w16se="http://schemas.microsoft.com/office/word/2015/wordml/symex" xmlns:wpg="http://schemas.microsoft.com/office/word/2010/wordprocessingGroup" xmlns:wpi="http://schemas.microsoft.com/office/word/2010/wordprocessingInk" xmlns:wne="http://schemas.microsoft.com/office/word/2006/wordml" xmlns:wps="http://schemas.microsoft.com/office/word/2010/wordprocessingShape" mc:Ignorable="w14 w15 w16se w16cid wp14">
   <w:p>
     <w:pPr>
       <w:spacing w:after="160" w:line="259" w:lineRule="auto"/>
@@ -8932,7 +8752,7 @@
 </file>
 
 <file path=word/footer4.xml><?xml version="1.0" encoding="utf-8"?>
-<w:ftr xmlns:wpc="http://schemas.microsoft.com/office/word/2010/wordprocessingCanvas" xmlns:cx="http://schemas.microsoft.com/office/drawing/2014/chartex" xmlns:cx1="http://schemas.microsoft.com/office/drawing/2015/9/8/chartex" xmlns:cx2="http://schemas.microsoft.com/office/drawing/2015/10/21/chartex" xmlns:cx3="http://schemas.microsoft.com/office/drawing/2016/5/9/chartex" xmlns:cx4="http://schemas.microsoft.com/office/drawing/2016/5/10/chartex" xmlns:cx5="http://schemas.microsoft.com/office/drawing/2016/5/11/chartex" xmlns:cx6="http://schemas.microsoft.com/office/drawing/2016/5/12/chartex" xmlns:cx7="http://schemas.microsoft.com/office/drawing/2016/5/13/chartex" xmlns:cx8="http://schemas.microsoft.com/office/drawing/2016/5/14/chartex" xmlns:mc="http://schemas.openxmlformats.org/markup-compatibility/2006" xmlns:aink="http://schemas.microsoft.com/office/drawing/2016/ink" xmlns:am3d="http://schemas.microsoft.com/office/drawing/2017/model3d" xmlns:o="urn:schemas-microsoft-com:office:office" xmlns:r="http://schemas.openxmlformats.org/officeDocument/2006/relationships" xmlns:m="http://schemas.openxmlformats.org/officeDocument/2006/math" xmlns:v="urn:schemas-microsoft-com:vml" xmlns:wp14="http://schemas.microsoft.com/office/word/2010/wordprocessingDrawing" xmlns:wp="http://schemas.openxmlformats.org/drawingml/2006/wordprocessingDrawing" xmlns:w10="urn:schemas-microsoft-com:office:word" xmlns:w="http://schemas.openxmlformats.org/wordprocessingml/2006/main" xmlns:w14="http://schemas.microsoft.com/office/word/2010/wordml" xmlns:w15="http://schemas.microsoft.com/office/word/2012/wordml" xmlns:w16cex="http://schemas.microsoft.com/office/word/2018/wordml/cex" xmlns:w16cid="http://schemas.microsoft.com/office/word/2016/wordml/cid" xmlns:w16="http://schemas.microsoft.com/office/word/2018/wordml" xmlns:w16sdtdh="http://schemas.microsoft.com/office/word/2020/wordml/sdtdatahash" xmlns:w16se="http://schemas.microsoft.com/office/word/2015/wordml/symex" xmlns:wpg="http://schemas.microsoft.com/office/word/2010/wordprocessingGroup" xmlns:wpi="http://schemas.microsoft.com/office/word/2010/wordprocessingInk" xmlns:wne="http://schemas.microsoft.com/office/word/2006/wordml" xmlns:wps="http://schemas.microsoft.com/office/word/2010/wordprocessingShape" mc:Ignorable="w14 w15 w16se w16cid w16 w16cex w16sdtdh wp14">
+<w:ftr xmlns:wpc="http://schemas.microsoft.com/office/word/2010/wordprocessingCanvas" xmlns:cx="http://schemas.microsoft.com/office/drawing/2014/chartex" xmlns:cx1="http://schemas.microsoft.com/office/drawing/2015/9/8/chartex" xmlns:cx2="http://schemas.microsoft.com/office/drawing/2015/10/21/chartex" xmlns:cx3="http://schemas.microsoft.com/office/drawing/2016/5/9/chartex" xmlns:cx4="http://schemas.microsoft.com/office/drawing/2016/5/10/chartex" xmlns:cx5="http://schemas.microsoft.com/office/drawing/2016/5/11/chartex" xmlns:cx6="http://schemas.microsoft.com/office/drawing/2016/5/12/chartex" xmlns:cx7="http://schemas.microsoft.com/office/drawing/2016/5/13/chartex" xmlns:cx8="http://schemas.microsoft.com/office/drawing/2016/5/14/chartex" xmlns:mc="http://schemas.openxmlformats.org/markup-compatibility/2006" xmlns:aink="http://schemas.microsoft.com/office/drawing/2016/ink" xmlns:am3d="http://schemas.microsoft.com/office/drawing/2017/model3d" xmlns:o="urn:schemas-microsoft-com:office:office" xmlns:r="http://schemas.openxmlformats.org/officeDocument/2006/relationships" xmlns:m="http://schemas.openxmlformats.org/officeDocument/2006/math" xmlns:v="urn:schemas-microsoft-com:vml" xmlns:wp14="http://schemas.microsoft.com/office/word/2010/wordprocessingDrawing" xmlns:wp="http://schemas.openxmlformats.org/drawingml/2006/wordprocessingDrawing" xmlns:w10="urn:schemas-microsoft-com:office:word" xmlns:w="http://schemas.openxmlformats.org/wordprocessingml/2006/main" xmlns:w14="http://schemas.microsoft.com/office/word/2010/wordml" xmlns:w15="http://schemas.microsoft.com/office/word/2012/wordml" xmlns:w16cid="http://schemas.microsoft.com/office/word/2016/wordml/cid" xmlns:w16se="http://schemas.microsoft.com/office/word/2015/wordml/symex" xmlns:wpg="http://schemas.microsoft.com/office/word/2010/wordprocessingGroup" xmlns:wpi="http://schemas.microsoft.com/office/word/2010/wordprocessingInk" xmlns:wne="http://schemas.microsoft.com/office/word/2006/wordml" xmlns:wps="http://schemas.microsoft.com/office/word/2010/wordprocessingShape" mc:Ignorable="w14 w15 w16se w16cid wp14">
   <w:p>
     <w:pPr>
       <w:spacing w:after="0" w:line="259" w:lineRule="auto"/>
@@ -8971,7 +8791,7 @@
 </file>
 
 <file path=word/footer5.xml><?xml version="1.0" encoding="utf-8"?>
-<w:ftr xmlns:wpc="http://schemas.microsoft.com/office/word/2010/wordprocessingCanvas" xmlns:cx="http://schemas.microsoft.com/office/drawing/2014/chartex" xmlns:cx1="http://schemas.microsoft.com/office/drawing/2015/9/8/chartex" xmlns:cx2="http://schemas.microsoft.com/office/drawing/2015/10/21/chartex" xmlns:cx3="http://schemas.microsoft.com/office/drawing/2016/5/9/chartex" xmlns:cx4="http://schemas.microsoft.com/office/drawing/2016/5/10/chartex" xmlns:cx5="http://schemas.microsoft.com/office/drawing/2016/5/11/chartex" xmlns:cx6="http://schemas.microsoft.com/office/drawing/2016/5/12/chartex" xmlns:cx7="http://schemas.microsoft.com/office/drawing/2016/5/13/chartex" xmlns:cx8="http://schemas.microsoft.com/office/drawing/2016/5/14/chartex" xmlns:mc="http://schemas.openxmlformats.org/markup-compatibility/2006" xmlns:aink="http://schemas.microsoft.com/office/drawing/2016/ink" xmlns:am3d="http://schemas.microsoft.com/office/drawing/2017/model3d" xmlns:o="urn:schemas-microsoft-com:office:office" xmlns:r="http://schemas.openxmlformats.org/officeDocument/2006/relationships" xmlns:m="http://schemas.openxmlformats.org/officeDocument/2006/math" xmlns:v="urn:schemas-microsoft-com:vml" xmlns:wp14="http://schemas.microsoft.com/office/word/2010/wordprocessingDrawing" xmlns:wp="http://schemas.openxmlformats.org/drawingml/2006/wordprocessingDrawing" xmlns:w10="urn:schemas-microsoft-com:office:word" xmlns:w="http://schemas.openxmlformats.org/wordprocessingml/2006/main" xmlns:w14="http://schemas.microsoft.com/office/word/2010/wordml" xmlns:w15="http://schemas.microsoft.com/office/word/2012/wordml" xmlns:w16cex="http://schemas.microsoft.com/office/word/2018/wordml/cex" xmlns:w16cid="http://schemas.microsoft.com/office/word/2016/wordml/cid" xmlns:w16="http://schemas.microsoft.com/office/word/2018/wordml" xmlns:w16sdtdh="http://schemas.microsoft.com/office/word/2020/wordml/sdtdatahash" xmlns:w16se="http://schemas.microsoft.com/office/word/2015/wordml/symex" xmlns:wpg="http://schemas.microsoft.com/office/word/2010/wordprocessingGroup" xmlns:wpi="http://schemas.microsoft.com/office/word/2010/wordprocessingInk" xmlns:wne="http://schemas.microsoft.com/office/word/2006/wordml" xmlns:wps="http://schemas.microsoft.com/office/word/2010/wordprocessingShape" mc:Ignorable="w14 w15 w16se w16cid w16 w16cex w16sdtdh wp14">
+<w:ftr xmlns:wpc="http://schemas.microsoft.com/office/word/2010/wordprocessingCanvas" xmlns:cx="http://schemas.microsoft.com/office/drawing/2014/chartex" xmlns:cx1="http://schemas.microsoft.com/office/drawing/2015/9/8/chartex" xmlns:cx2="http://schemas.microsoft.com/office/drawing/2015/10/21/chartex" xmlns:cx3="http://schemas.microsoft.com/office/drawing/2016/5/9/chartex" xmlns:cx4="http://schemas.microsoft.com/office/drawing/2016/5/10/chartex" xmlns:cx5="http://schemas.microsoft.com/office/drawing/2016/5/11/chartex" xmlns:cx6="http://schemas.microsoft.com/office/drawing/2016/5/12/chartex" xmlns:cx7="http://schemas.microsoft.com/office/drawing/2016/5/13/chartex" xmlns:cx8="http://schemas.microsoft.com/office/drawing/2016/5/14/chartex" xmlns:mc="http://schemas.openxmlformats.org/markup-compatibility/2006" xmlns:aink="http://schemas.microsoft.com/office/drawing/2016/ink" xmlns:am3d="http://schemas.microsoft.com/office/drawing/2017/model3d" xmlns:o="urn:schemas-microsoft-com:office:office" xmlns:r="http://schemas.openxmlformats.org/officeDocument/2006/relationships" xmlns:m="http://schemas.openxmlformats.org/officeDocument/2006/math" xmlns:v="urn:schemas-microsoft-com:vml" xmlns:wp14="http://schemas.microsoft.com/office/word/2010/wordprocessingDrawing" xmlns:wp="http://schemas.openxmlformats.org/drawingml/2006/wordprocessingDrawing" xmlns:w10="urn:schemas-microsoft-com:office:word" xmlns:w="http://schemas.openxmlformats.org/wordprocessingml/2006/main" xmlns:w14="http://schemas.microsoft.com/office/word/2010/wordml" xmlns:w15="http://schemas.microsoft.com/office/word/2012/wordml" xmlns:w16cid="http://schemas.microsoft.com/office/word/2016/wordml/cid" xmlns:w16se="http://schemas.microsoft.com/office/word/2015/wordml/symex" xmlns:wpg="http://schemas.microsoft.com/office/word/2010/wordprocessingGroup" xmlns:wpi="http://schemas.microsoft.com/office/word/2010/wordprocessingInk" xmlns:wne="http://schemas.microsoft.com/office/word/2006/wordml" xmlns:wps="http://schemas.microsoft.com/office/word/2010/wordprocessingShape" mc:Ignorable="w14 w15 w16se w16cid wp14">
   <w:p>
     <w:pPr>
       <w:spacing w:after="0" w:line="259" w:lineRule="auto"/>
@@ -9010,7 +8830,7 @@
 </file>
 
 <file path=word/footer6.xml><?xml version="1.0" encoding="utf-8"?>
-<w:ftr xmlns:wpc="http://schemas.microsoft.com/office/word/2010/wordprocessingCanvas" xmlns:cx="http://schemas.microsoft.com/office/drawing/2014/chartex" xmlns:cx1="http://schemas.microsoft.com/office/drawing/2015/9/8/chartex" xmlns:cx2="http://schemas.microsoft.com/office/drawing/2015/10/21/chartex" xmlns:cx3="http://schemas.microsoft.com/office/drawing/2016/5/9/chartex" xmlns:cx4="http://schemas.microsoft.com/office/drawing/2016/5/10/chartex" xmlns:cx5="http://schemas.microsoft.com/office/drawing/2016/5/11/chartex" xmlns:cx6="http://schemas.microsoft.com/office/drawing/2016/5/12/chartex" xmlns:cx7="http://schemas.microsoft.com/office/drawing/2016/5/13/chartex" xmlns:cx8="http://schemas.microsoft.com/office/drawing/2016/5/14/chartex" xmlns:mc="http://schemas.openxmlformats.org/markup-compatibility/2006" xmlns:aink="http://schemas.microsoft.com/office/drawing/2016/ink" xmlns:am3d="http://schemas.microsoft.com/office/drawing/2017/model3d" xmlns:o="urn:schemas-microsoft-com:office:office" xmlns:r="http://schemas.openxmlformats.org/officeDocument/2006/relationships" xmlns:m="http://schemas.openxmlformats.org/officeDocument/2006/math" xmlns:v="urn:schemas-microsoft-com:vml" xmlns:wp14="http://schemas.microsoft.com/office/word/2010/wordprocessingDrawing" xmlns:wp="http://schemas.openxmlformats.org/drawingml/2006/wordprocessingDrawing" xmlns:w10="urn:schemas-microsoft-com:office:word" xmlns:w="http://schemas.openxmlformats.org/wordprocessingml/2006/main" xmlns:w14="http://schemas.microsoft.com/office/word/2010/wordml" xmlns:w15="http://schemas.microsoft.com/office/word/2012/wordml" xmlns:w16cex="http://schemas.microsoft.com/office/word/2018/wordml/cex" xmlns:w16cid="http://schemas.microsoft.com/office/word/2016/wordml/cid" xmlns:w16="http://schemas.microsoft.com/office/word/2018/wordml" xmlns:w16sdtdh="http://schemas.microsoft.com/office/word/2020/wordml/sdtdatahash" xmlns:w16se="http://schemas.microsoft.com/office/word/2015/wordml/symex" xmlns:wpg="http://schemas.microsoft.com/office/word/2010/wordprocessingGroup" xmlns:wpi="http://schemas.microsoft.com/office/word/2010/wordprocessingInk" xmlns:wne="http://schemas.microsoft.com/office/word/2006/wordml" xmlns:wps="http://schemas.microsoft.com/office/word/2010/wordprocessingShape" mc:Ignorable="w14 w15 w16se w16cid w16 w16cex w16sdtdh wp14">
+<w:ftr xmlns:wpc="http://schemas.microsoft.com/office/word/2010/wordprocessingCanvas" xmlns:cx="http://schemas.microsoft.com/office/drawing/2014/chartex" xmlns:cx1="http://schemas.microsoft.com/office/drawing/2015/9/8/chartex" xmlns:cx2="http://schemas.microsoft.com/office/drawing/2015/10/21/chartex" xmlns:cx3="http://schemas.microsoft.com/office/drawing/2016/5/9/chartex" xmlns:cx4="http://schemas.microsoft.com/office/drawing/2016/5/10/chartex" xmlns:cx5="http://schemas.microsoft.com/office/drawing/2016/5/11/chartex" xmlns:cx6="http://schemas.microsoft.com/office/drawing/2016/5/12/chartex" xmlns:cx7="http://schemas.microsoft.com/office/drawing/2016/5/13/chartex" xmlns:cx8="http://schemas.microsoft.com/office/drawing/2016/5/14/chartex" xmlns:mc="http://schemas.openxmlformats.org/markup-compatibility/2006" xmlns:aink="http://schemas.microsoft.com/office/drawing/2016/ink" xmlns:am3d="http://schemas.microsoft.com/office/drawing/2017/model3d" xmlns:o="urn:schemas-microsoft-com:office:office" xmlns:r="http://schemas.openxmlformats.org/officeDocument/2006/relationships" xmlns:m="http://schemas.openxmlformats.org/officeDocument/2006/math" xmlns:v="urn:schemas-microsoft-com:vml" xmlns:wp14="http://schemas.microsoft.com/office/word/2010/wordprocessingDrawing" xmlns:wp="http://schemas.openxmlformats.org/drawingml/2006/wordprocessingDrawing" xmlns:w10="urn:schemas-microsoft-com:office:word" xmlns:w="http://schemas.openxmlformats.org/wordprocessingml/2006/main" xmlns:w14="http://schemas.microsoft.com/office/word/2010/wordml" xmlns:w15="http://schemas.microsoft.com/office/word/2012/wordml" xmlns:w16cid="http://schemas.microsoft.com/office/word/2016/wordml/cid" xmlns:w16se="http://schemas.microsoft.com/office/word/2015/wordml/symex" xmlns:wpg="http://schemas.microsoft.com/office/word/2010/wordprocessingGroup" xmlns:wpi="http://schemas.microsoft.com/office/word/2010/wordprocessingInk" xmlns:wne="http://schemas.microsoft.com/office/word/2006/wordml" xmlns:wps="http://schemas.microsoft.com/office/word/2010/wordprocessingShape" mc:Ignorable="w14 w15 w16se w16cid wp14">
   <w:p>
     <w:pPr>
       <w:spacing w:after="0" w:line="259" w:lineRule="auto"/>
@@ -9049,7 +8869,7 @@
 </file>
 
 <file path=word/footnotes.xml><?xml version="1.0" encoding="utf-8"?>
-<w:footnotes xmlns:wpc="http://schemas.microsoft.com/office/word/2010/wordprocessingCanvas" xmlns:cx="http://schemas.microsoft.com/office/drawing/2014/chartex" xmlns:cx1="http://schemas.microsoft.com/office/drawing/2015/9/8/chartex" xmlns:cx2="http://schemas.microsoft.com/office/drawing/2015/10/21/chartex" xmlns:cx3="http://schemas.microsoft.com/office/drawing/2016/5/9/chartex" xmlns:cx4="http://schemas.microsoft.com/office/drawing/2016/5/10/chartex" xmlns:cx5="http://schemas.microsoft.com/office/drawing/2016/5/11/chartex" xmlns:cx6="http://schemas.microsoft.com/office/drawing/2016/5/12/chartex" xmlns:cx7="http://schemas.microsoft.com/office/drawing/2016/5/13/chartex" xmlns:cx8="http://schemas.microsoft.com/office/drawing/2016/5/14/chartex" xmlns:mc="http://schemas.openxmlformats.org/markup-compatibility/2006" xmlns:aink="http://schemas.microsoft.com/office/drawing/2016/ink" xmlns:am3d="http://schemas.microsoft.com/office/drawing/2017/model3d" xmlns:o="urn:schemas-microsoft-com:office:office" xmlns:r="http://schemas.openxmlformats.org/officeDocument/2006/relationships" xmlns:m="http://schemas.openxmlformats.org/officeDocument/2006/math" xmlns:v="urn:schemas-microsoft-com:vml" xmlns:wp14="http://schemas.microsoft.com/office/word/2010/wordprocessingDrawing" xmlns:wp="http://schemas.openxmlformats.org/drawingml/2006/wordprocessingDrawing" xmlns:w10="urn:schemas-microsoft-com:office:word" xmlns:w="http://schemas.openxmlformats.org/wordprocessingml/2006/main" xmlns:w14="http://schemas.microsoft.com/office/word/2010/wordml" xmlns:w15="http://schemas.microsoft.com/office/word/2012/wordml" xmlns:w16cex="http://schemas.microsoft.com/office/word/2018/wordml/cex" xmlns:w16cid="http://schemas.microsoft.com/office/word/2016/wordml/cid" xmlns:w16="http://schemas.microsoft.com/office/word/2018/wordml" xmlns:w16sdtdh="http://schemas.microsoft.com/office/word/2020/wordml/sdtdatahash" xmlns:w16se="http://schemas.microsoft.com/office/word/2015/wordml/symex" xmlns:wpg="http://schemas.microsoft.com/office/word/2010/wordprocessingGroup" xmlns:wpi="http://schemas.microsoft.com/office/word/2010/wordprocessingInk" xmlns:wne="http://schemas.microsoft.com/office/word/2006/wordml" xmlns:wps="http://schemas.microsoft.com/office/word/2010/wordprocessingShape" mc:Ignorable="w14 w15 w16se w16cid w16 w16cex w16sdtdh wp14">
+<w:footnotes xmlns:wpc="http://schemas.microsoft.com/office/word/2010/wordprocessingCanvas" xmlns:cx="http://schemas.microsoft.com/office/drawing/2014/chartex" xmlns:cx1="http://schemas.microsoft.com/office/drawing/2015/9/8/chartex" xmlns:cx2="http://schemas.microsoft.com/office/drawing/2015/10/21/chartex" xmlns:cx3="http://schemas.microsoft.com/office/drawing/2016/5/9/chartex" xmlns:cx4="http://schemas.microsoft.com/office/drawing/2016/5/10/chartex" xmlns:cx5="http://schemas.microsoft.com/office/drawing/2016/5/11/chartex" xmlns:cx6="http://schemas.microsoft.com/office/drawing/2016/5/12/chartex" xmlns:cx7="http://schemas.microsoft.com/office/drawing/2016/5/13/chartex" xmlns:cx8="http://schemas.microsoft.com/office/drawing/2016/5/14/chartex" xmlns:mc="http://schemas.openxmlformats.org/markup-compatibility/2006" xmlns:aink="http://schemas.microsoft.com/office/drawing/2016/ink" xmlns:am3d="http://schemas.microsoft.com/office/drawing/2017/model3d" xmlns:o="urn:schemas-microsoft-com:office:office" xmlns:r="http://schemas.openxmlformats.org/officeDocument/2006/relationships" xmlns:m="http://schemas.openxmlformats.org/officeDocument/2006/math" xmlns:v="urn:schemas-microsoft-com:vml" xmlns:wp14="http://schemas.microsoft.com/office/word/2010/wordprocessingDrawing" xmlns:wp="http://schemas.openxmlformats.org/drawingml/2006/wordprocessingDrawing" xmlns:w10="urn:schemas-microsoft-com:office:word" xmlns:w="http://schemas.openxmlformats.org/wordprocessingml/2006/main" xmlns:w14="http://schemas.microsoft.com/office/word/2010/wordml" xmlns:w15="http://schemas.microsoft.com/office/word/2012/wordml" xmlns:w16cid="http://schemas.microsoft.com/office/word/2016/wordml/cid" xmlns:w16se="http://schemas.microsoft.com/office/word/2015/wordml/symex" xmlns:wpg="http://schemas.microsoft.com/office/word/2010/wordprocessingGroup" xmlns:wpi="http://schemas.microsoft.com/office/word/2010/wordprocessingInk" xmlns:wne="http://schemas.microsoft.com/office/word/2006/wordml" xmlns:wps="http://schemas.microsoft.com/office/word/2010/wordprocessingShape" mc:Ignorable="w14 w15 w16se w16cid wp14">
   <w:footnote w:type="separator" w:id="-1">
     <w:p>
       <w:pPr>
@@ -9092,7 +8912,7 @@
 </file>
 
 <file path=word/numbering.xml><?xml version="1.0" encoding="utf-8"?>
-<w:numbering xmlns:wpc="http://schemas.microsoft.com/office/word/2010/wordprocessingCanvas" xmlns:cx="http://schemas.microsoft.com/office/drawing/2014/chartex" xmlns:cx1="http://schemas.microsoft.com/office/drawing/2015/9/8/chartex" xmlns:cx2="http://schemas.microsoft.com/office/drawing/2015/10/21/chartex" xmlns:cx3="http://schemas.microsoft.com/office/drawing/2016/5/9/chartex" xmlns:cx4="http://schemas.microsoft.com/office/drawing/2016/5/10/chartex" xmlns:cx5="http://schemas.microsoft.com/office/drawing/2016/5/11/chartex" xmlns:cx6="http://schemas.microsoft.com/office/drawing/2016/5/12/chartex" xmlns:cx7="http://schemas.microsoft.com/office/drawing/2016/5/13/chartex" xmlns:cx8="http://schemas.microsoft.com/office/drawing/2016/5/14/chartex" xmlns:mc="http://schemas.openxmlformats.org/markup-compatibility/2006" xmlns:aink="http://schemas.microsoft.com/office/drawing/2016/ink" xmlns:am3d="http://schemas.microsoft.com/office/drawing/2017/model3d" xmlns:o="urn:schemas-microsoft-com:office:office" xmlns:r="http://schemas.openxmlformats.org/officeDocument/2006/relationships" xmlns:m="http://schemas.openxmlformats.org/officeDocument/2006/math" xmlns:v="urn:schemas-microsoft-com:vml" xmlns:wp14="http://schemas.microsoft.com/office/word/2010/wordprocessingDrawing" xmlns:wp="http://schemas.openxmlformats.org/drawingml/2006/wordprocessingDrawing" xmlns:w10="urn:schemas-microsoft-com:office:word" xmlns:w="http://schemas.openxmlformats.org/wordprocessingml/2006/main" xmlns:w14="http://schemas.microsoft.com/office/word/2010/wordml" xmlns:w15="http://schemas.microsoft.com/office/word/2012/wordml" xmlns:w16cex="http://schemas.microsoft.com/office/word/2018/wordml/cex" xmlns:w16cid="http://schemas.microsoft.com/office/word/2016/wordml/cid" xmlns:w16="http://schemas.microsoft.com/office/word/2018/wordml" xmlns:w16sdtdh="http://schemas.microsoft.com/office/word/2020/wordml/sdtdatahash" xmlns:w16se="http://schemas.microsoft.com/office/word/2015/wordml/symex" xmlns:wpg="http://schemas.microsoft.com/office/word/2010/wordprocessingGroup" xmlns:wpi="http://schemas.microsoft.com/office/word/2010/wordprocessingInk" xmlns:wne="http://schemas.microsoft.com/office/word/2006/wordml" xmlns:wps="http://schemas.microsoft.com/office/word/2010/wordprocessingShape" mc:Ignorable="w14 w15 w16se w16cid w16 w16cex w16sdtdh wp14">
+<w:numbering xmlns:wpc="http://schemas.microsoft.com/office/word/2010/wordprocessingCanvas" xmlns:cx="http://schemas.microsoft.com/office/drawing/2014/chartex" xmlns:cx1="http://schemas.microsoft.com/office/drawing/2015/9/8/chartex" xmlns:cx2="http://schemas.microsoft.com/office/drawing/2015/10/21/chartex" xmlns:cx3="http://schemas.microsoft.com/office/drawing/2016/5/9/chartex" xmlns:cx4="http://schemas.microsoft.com/office/drawing/2016/5/10/chartex" xmlns:cx5="http://schemas.microsoft.com/office/drawing/2016/5/11/chartex" xmlns:cx6="http://schemas.microsoft.com/office/drawing/2016/5/12/chartex" xmlns:cx7="http://schemas.microsoft.com/office/drawing/2016/5/13/chartex" xmlns:cx8="http://schemas.microsoft.com/office/drawing/2016/5/14/chartex" xmlns:mc="http://schemas.openxmlformats.org/markup-compatibility/2006" xmlns:aink="http://schemas.microsoft.com/office/drawing/2016/ink" xmlns:am3d="http://schemas.microsoft.com/office/drawing/2017/model3d" xmlns:o="urn:schemas-microsoft-com:office:office" xmlns:r="http://schemas.openxmlformats.org/officeDocument/2006/relationships" xmlns:m="http://schemas.openxmlformats.org/officeDocument/2006/math" xmlns:v="urn:schemas-microsoft-com:vml" xmlns:wp14="http://schemas.microsoft.com/office/word/2010/wordprocessingDrawing" xmlns:wp="http://schemas.openxmlformats.org/drawingml/2006/wordprocessingDrawing" xmlns:w10="urn:schemas-microsoft-com:office:word" xmlns:w="http://schemas.openxmlformats.org/wordprocessingml/2006/main" xmlns:w14="http://schemas.microsoft.com/office/word/2010/wordml" xmlns:w15="http://schemas.microsoft.com/office/word/2012/wordml" xmlns:w16cid="http://schemas.microsoft.com/office/word/2016/wordml/cid" xmlns:w16se="http://schemas.microsoft.com/office/word/2015/wordml/symex" xmlns:wpg="http://schemas.microsoft.com/office/word/2010/wordprocessingGroup" xmlns:wpi="http://schemas.microsoft.com/office/word/2010/wordprocessingInk" xmlns:wne="http://schemas.microsoft.com/office/word/2006/wordml" xmlns:wps="http://schemas.microsoft.com/office/word/2010/wordprocessingShape" mc:Ignorable="w14 w15 w16se w16cid wp14">
   <w:abstractNum w:abstractNumId="0" w15:restartNumberingAfterBreak="0">
     <w:nsid w:val="09CF6C8A"/>
     <w:multiLevelType w:val="hybridMultilevel"/>
@@ -9434,7 +9254,7 @@
     <w:lvl w:ilvl="0" w:tplc="A1967A20">
       <w:start w:val="1"/>
       <w:numFmt w:val="decimal"/>
-      <w:pStyle w:val="Heading1"/>
+      <w:pStyle w:val="Ttulo1"/>
       <w:lvlText w:val="%1"/>
       <w:lvlJc w:val="left"/>
       <w:rPr>
@@ -9974,7 +9794,7 @@
 </file>
 
 <file path=word/styles.xml><?xml version="1.0" encoding="utf-8"?>
-<w:styles xmlns:mc="http://schemas.openxmlformats.org/markup-compatibility/2006" xmlns:r="http://schemas.openxmlformats.org/officeDocument/2006/relationships" xmlns:w="http://schemas.openxmlformats.org/wordprocessingml/2006/main" xmlns:w14="http://schemas.microsoft.com/office/word/2010/wordml" xmlns:w15="http://schemas.microsoft.com/office/word/2012/wordml" xmlns:w16cex="http://schemas.microsoft.com/office/word/2018/wordml/cex" xmlns:w16cid="http://schemas.microsoft.com/office/word/2016/wordml/cid" xmlns:w16="http://schemas.microsoft.com/office/word/2018/wordml" xmlns:w16sdtdh="http://schemas.microsoft.com/office/word/2020/wordml/sdtdatahash" xmlns:w16se="http://schemas.microsoft.com/office/word/2015/wordml/symex" mc:Ignorable="w14 w15 w16se w16cid w16 w16cex w16sdtdh">
+<w:styles xmlns:mc="http://schemas.openxmlformats.org/markup-compatibility/2006" xmlns:r="http://schemas.openxmlformats.org/officeDocument/2006/relationships" xmlns:w="http://schemas.openxmlformats.org/wordprocessingml/2006/main" xmlns:w14="http://schemas.microsoft.com/office/word/2010/wordml" xmlns:w15="http://schemas.microsoft.com/office/word/2012/wordml" xmlns:w16cid="http://schemas.microsoft.com/office/word/2016/wordml/cid" xmlns:w16se="http://schemas.microsoft.com/office/word/2015/wordml/symex" mc:Ignorable="w14 w15 w16se w16cid">
   <w:docDefaults>
     <w:rPrDefault>
       <w:rPr>
@@ -10382,10 +10202,10 @@
       <w:sz w:val="24"/>
     </w:rPr>
   </w:style>
-  <w:style w:type="paragraph" w:styleId="Heading1">
+  <w:style w:type="paragraph" w:styleId="Ttulo1">
     <w:name w:val="heading 1"/>
     <w:next w:val="Normal"/>
-    <w:link w:val="Heading1Char"/>
+    <w:link w:val="Ttulo1Car"/>
     <w:uiPriority w:val="9"/>
     <w:qFormat/>
     <w:pPr>
@@ -10404,13 +10224,13 @@
       <w:sz w:val="28"/>
     </w:rPr>
   </w:style>
-  <w:style w:type="character" w:default="1" w:styleId="DefaultParagraphFont">
+  <w:style w:type="character" w:default="1" w:styleId="Fuentedeprrafopredeter">
     <w:name w:val="Default Paragraph Font"/>
     <w:uiPriority w:val="1"/>
     <w:semiHidden/>
     <w:unhideWhenUsed/>
   </w:style>
-  <w:style w:type="table" w:default="1" w:styleId="TableNormal">
+  <w:style w:type="table" w:default="1" w:styleId="Tablanormal">
     <w:name w:val="Normal Table"/>
     <w:uiPriority w:val="99"/>
     <w:semiHidden/>
@@ -10425,15 +10245,15 @@
       </w:tblCellMar>
     </w:tblPr>
   </w:style>
-  <w:style w:type="numbering" w:default="1" w:styleId="NoList">
+  <w:style w:type="numbering" w:default="1" w:styleId="Sinlista">
     <w:name w:val="No List"/>
     <w:uiPriority w:val="99"/>
     <w:semiHidden/>
     <w:unhideWhenUsed/>
   </w:style>
-  <w:style w:type="character" w:customStyle="1" w:styleId="Heading1Char">
-    <w:name w:val="Heading 1 Char"/>
-    <w:link w:val="Heading1"/>
+  <w:style w:type="character" w:customStyle="1" w:styleId="Ttulo1Car">
+    <w:name w:val="Título 1 Car"/>
+    <w:link w:val="Ttulo1"/>
     <w:rPr>
       <w:rFonts w:ascii="Times New Roman" w:eastAsia="Times New Roman" w:hAnsi="Times New Roman" w:cs="Times New Roman"/>
       <w:b/>
@@ -10464,7 +10284,7 @@
       <w:sz w:val="20"/>
     </w:rPr>
   </w:style>
-  <w:style w:type="paragraph" w:styleId="TOC1">
+  <w:style w:type="paragraph" w:styleId="TDC1">
     <w:name w:val="toc 1"/>
     <w:hidden/>
     <w:uiPriority w:val="39"/>
@@ -10502,9 +10322,9 @@
       </w:tblCellMar>
     </w:tblPr>
   </w:style>
-  <w:style w:type="table" w:styleId="TableGrid0">
+  <w:style w:type="table" w:styleId="Tablaconcuadrcula">
     <w:name w:val="Table Grid"/>
-    <w:basedOn w:val="TableNormal"/>
+    <w:basedOn w:val="Tablanormal"/>
     <w:uiPriority w:val="39"/>
     <w:rsid w:val="0024202F"/>
     <w:pPr>
@@ -10521,7 +10341,7 @@
       </w:tblBorders>
     </w:tblPr>
   </w:style>
-  <w:style w:type="paragraph" w:styleId="ListParagraph">
+  <w:style w:type="paragraph" w:styleId="Prrafodelista">
     <w:name w:val="List Paragraph"/>
     <w:basedOn w:val="Normal"/>
     <w:uiPriority w:val="34"/>
@@ -10532,9 +10352,9 @@
       <w:contextualSpacing/>
     </w:pPr>
   </w:style>
-  <w:style w:type="character" w:styleId="Hyperlink">
+  <w:style w:type="character" w:styleId="Hipervnculo">
     <w:name w:val="Hyperlink"/>
-    <w:basedOn w:val="DefaultParagraphFont"/>
+    <w:basedOn w:val="Fuentedeprrafopredeter"/>
     <w:uiPriority w:val="99"/>
     <w:unhideWhenUsed/>
     <w:rsid w:val="00D62D7A"/>
@@ -10543,9 +10363,9 @@
       <w:u w:val="single"/>
     </w:rPr>
   </w:style>
-  <w:style w:type="character" w:styleId="UnresolvedMention">
+  <w:style w:type="character" w:styleId="Mencinsinresolver">
     <w:name w:val="Unresolved Mention"/>
-    <w:basedOn w:val="DefaultParagraphFont"/>
+    <w:basedOn w:val="Fuentedeprrafopredeter"/>
     <w:uiPriority w:val="99"/>
     <w:semiHidden/>
     <w:unhideWhenUsed/>
@@ -10555,9 +10375,9 @@
       <w:shd w:val="clear" w:color="auto" w:fill="E1DFDD"/>
     </w:rPr>
   </w:style>
-  <w:style w:type="character" w:styleId="PlaceholderText">
+  <w:style w:type="character" w:styleId="Textodelmarcadordeposicin">
     <w:name w:val="Placeholder Text"/>
-    <w:basedOn w:val="DefaultParagraphFont"/>
+    <w:basedOn w:val="Fuentedeprrafopredeter"/>
     <w:uiPriority w:val="99"/>
     <w:semiHidden/>
     <w:rsid w:val="00AC7CFF"/>
@@ -10565,10 +10385,10 @@
       <w:color w:val="808080"/>
     </w:rPr>
   </w:style>
-  <w:style w:type="paragraph" w:styleId="Header">
+  <w:style w:type="paragraph" w:styleId="Encabezado">
     <w:name w:val="header"/>
     <w:basedOn w:val="Normal"/>
-    <w:link w:val="HeaderChar"/>
+    <w:link w:val="EncabezadoCar"/>
     <w:uiPriority w:val="99"/>
     <w:unhideWhenUsed/>
     <w:rsid w:val="007D6721"/>
@@ -10580,10 +10400,10 @@
       <w:spacing w:after="0" w:line="240" w:lineRule="auto"/>
     </w:pPr>
   </w:style>
-  <w:style w:type="character" w:customStyle="1" w:styleId="HeaderChar">
-    <w:name w:val="Header Char"/>
-    <w:basedOn w:val="DefaultParagraphFont"/>
-    <w:link w:val="Header"/>
+  <w:style w:type="character" w:customStyle="1" w:styleId="EncabezadoCar">
+    <w:name w:val="Encabezado Car"/>
+    <w:basedOn w:val="Fuentedeprrafopredeter"/>
+    <w:link w:val="Encabezado"/>
     <w:uiPriority w:val="99"/>
     <w:rsid w:val="007D6721"/>
     <w:rPr>
@@ -10596,7 +10416,7 @@
 </file>
 
 <file path=word/glossary/document.xml><?xml version="1.0" encoding="utf-8"?>
-<w:glossaryDocument xmlns:wpc="http://schemas.microsoft.com/office/word/2010/wordprocessingCanvas" xmlns:cx="http://schemas.microsoft.com/office/drawing/2014/chartex" xmlns:cx1="http://schemas.microsoft.com/office/drawing/2015/9/8/chartex" xmlns:cx2="http://schemas.microsoft.com/office/drawing/2015/10/21/chartex" xmlns:cx3="http://schemas.microsoft.com/office/drawing/2016/5/9/chartex" xmlns:cx4="http://schemas.microsoft.com/office/drawing/2016/5/10/chartex" xmlns:cx5="http://schemas.microsoft.com/office/drawing/2016/5/11/chartex" xmlns:cx6="http://schemas.microsoft.com/office/drawing/2016/5/12/chartex" xmlns:cx7="http://schemas.microsoft.com/office/drawing/2016/5/13/chartex" xmlns:cx8="http://schemas.microsoft.com/office/drawing/2016/5/14/chartex" xmlns:mc="http://schemas.openxmlformats.org/markup-compatibility/2006" xmlns:aink="http://schemas.microsoft.com/office/drawing/2016/ink" xmlns:am3d="http://schemas.microsoft.com/office/drawing/2017/model3d" xmlns:o="urn:schemas-microsoft-com:office:office" xmlns:r="http://schemas.openxmlformats.org/officeDocument/2006/relationships" xmlns:m="http://schemas.openxmlformats.org/officeDocument/2006/math" xmlns:v="urn:schemas-microsoft-com:vml" xmlns:wp14="http://schemas.microsoft.com/office/word/2010/wordprocessingDrawing" xmlns:wp="http://schemas.openxmlformats.org/drawingml/2006/wordprocessingDrawing" xmlns:w10="urn:schemas-microsoft-com:office:word" xmlns:w="http://schemas.openxmlformats.org/wordprocessingml/2006/main" xmlns:w14="http://schemas.microsoft.com/office/word/2010/wordml" xmlns:w15="http://schemas.microsoft.com/office/word/2012/wordml" xmlns:w16cex="http://schemas.microsoft.com/office/word/2018/wordml/cex" xmlns:w16cid="http://schemas.microsoft.com/office/word/2016/wordml/cid" xmlns:w16="http://schemas.microsoft.com/office/word/2018/wordml" xmlns:w16sdtdh="http://schemas.microsoft.com/office/word/2020/wordml/sdtdatahash" xmlns:w16se="http://schemas.microsoft.com/office/word/2015/wordml/symex" xmlns:wpg="http://schemas.microsoft.com/office/word/2010/wordprocessingGroup" xmlns:wpi="http://schemas.microsoft.com/office/word/2010/wordprocessingInk" xmlns:wne="http://schemas.microsoft.com/office/word/2006/wordml" xmlns:wps="http://schemas.microsoft.com/office/word/2010/wordprocessingShape" mc:Ignorable="w14 w15 w16se w16cid w16 w16cex w16sdtdh wp14">
+<w:glossaryDocument xmlns:wpc="http://schemas.microsoft.com/office/word/2010/wordprocessingCanvas" xmlns:cx="http://schemas.microsoft.com/office/drawing/2014/chartex" xmlns:cx1="http://schemas.microsoft.com/office/drawing/2015/9/8/chartex" xmlns:cx2="http://schemas.microsoft.com/office/drawing/2015/10/21/chartex" xmlns:cx3="http://schemas.microsoft.com/office/drawing/2016/5/9/chartex" xmlns:cx4="http://schemas.microsoft.com/office/drawing/2016/5/10/chartex" xmlns:cx5="http://schemas.microsoft.com/office/drawing/2016/5/11/chartex" xmlns:cx6="http://schemas.microsoft.com/office/drawing/2016/5/12/chartex" xmlns:cx7="http://schemas.microsoft.com/office/drawing/2016/5/13/chartex" xmlns:cx8="http://schemas.microsoft.com/office/drawing/2016/5/14/chartex" xmlns:mc="http://schemas.openxmlformats.org/markup-compatibility/2006" xmlns:aink="http://schemas.microsoft.com/office/drawing/2016/ink" xmlns:am3d="http://schemas.microsoft.com/office/drawing/2017/model3d" xmlns:o="urn:schemas-microsoft-com:office:office" xmlns:r="http://schemas.openxmlformats.org/officeDocument/2006/relationships" xmlns:m="http://schemas.openxmlformats.org/officeDocument/2006/math" xmlns:v="urn:schemas-microsoft-com:vml" xmlns:wp14="http://schemas.microsoft.com/office/word/2010/wordprocessingDrawing" xmlns:wp="http://schemas.openxmlformats.org/drawingml/2006/wordprocessingDrawing" xmlns:w10="urn:schemas-microsoft-com:office:word" xmlns:w="http://schemas.openxmlformats.org/wordprocessingml/2006/main" xmlns:w14="http://schemas.microsoft.com/office/word/2010/wordml" xmlns:w15="http://schemas.microsoft.com/office/word/2012/wordml" xmlns:w16cid="http://schemas.microsoft.com/office/word/2016/wordml/cid" xmlns:w16se="http://schemas.microsoft.com/office/word/2015/wordml/symex" xmlns:wpg="http://schemas.microsoft.com/office/word/2010/wordprocessingGroup" xmlns:wpi="http://schemas.microsoft.com/office/word/2010/wordprocessingInk" xmlns:wne="http://schemas.microsoft.com/office/word/2006/wordml" xmlns:wps="http://schemas.microsoft.com/office/word/2010/wordprocessingShape" mc:Ignorable="w14 w15 w16se w16cid wp14">
   <w:docParts>
     <w:docPart>
       <w:docPartPr>
@@ -10620,7 +10440,7 @@
           </w:pPr>
           <w:r>
             <w:rPr>
-              <w:rStyle w:val="PlaceholderText"/>
+              <w:rStyle w:val="Textodelmarcadordeposicin"/>
             </w:rPr>
             <w:t>Click or tap to enter a date.</w:t>
           </w:r>
@@ -10632,7 +10452,7 @@
 </file>
 
 <file path=word/glossary/fontTable.xml><?xml version="1.0" encoding="utf-8"?>
-<w:fonts xmlns:mc="http://schemas.openxmlformats.org/markup-compatibility/2006" xmlns:r="http://schemas.openxmlformats.org/officeDocument/2006/relationships" xmlns:w="http://schemas.openxmlformats.org/wordprocessingml/2006/main" xmlns:w14="http://schemas.microsoft.com/office/word/2010/wordml" xmlns:w15="http://schemas.microsoft.com/office/word/2012/wordml" xmlns:w16cex="http://schemas.microsoft.com/office/word/2018/wordml/cex" xmlns:w16cid="http://schemas.microsoft.com/office/word/2016/wordml/cid" xmlns:w16="http://schemas.microsoft.com/office/word/2018/wordml" xmlns:w16sdtdh="http://schemas.microsoft.com/office/word/2020/wordml/sdtdatahash" xmlns:w16se="http://schemas.microsoft.com/office/word/2015/wordml/symex" mc:Ignorable="w14 w15 w16se w16cid w16 w16cex w16sdtdh">
+<w:fonts xmlns:mc="http://schemas.openxmlformats.org/markup-compatibility/2006" xmlns:r="http://schemas.openxmlformats.org/officeDocument/2006/relationships" xmlns:w="http://schemas.openxmlformats.org/wordprocessingml/2006/main" xmlns:w14="http://schemas.microsoft.com/office/word/2010/wordml" xmlns:w15="http://schemas.microsoft.com/office/word/2012/wordml" xmlns:w16cid="http://schemas.microsoft.com/office/word/2016/wordml/cid" xmlns:w16se="http://schemas.microsoft.com/office/word/2015/wordml/symex" mc:Ignorable="w14 w15 w16se w16cid">
   <w:font w:name="Arial">
     <w:panose1 w:val="020B0604020202020204"/>
     <w:charset w:val="00"/>
@@ -10648,7 +10468,6 @@
     <w:sig w:usb0="800001E3" w:usb1="1200FFEF" w:usb2="00040000" w:usb3="00000000" w:csb0="00000001" w:csb1="00000000"/>
   </w:font>
   <w:font w:name="Times New Roman">
-    <w:altName w:val="Times New Roman"/>
     <w:panose1 w:val="02020603050405020304"/>
     <w:charset w:val="00"/>
     <w:family w:val="roman"/>
@@ -10656,7 +10475,6 @@
     <w:sig w:usb0="E0002EFF" w:usb1="C000785B" w:usb2="00000009" w:usb3="00000000" w:csb0="000001FF" w:csb1="00000000"/>
   </w:font>
   <w:font w:name="Symbol">
-    <w:altName w:val="Symbol"/>
     <w:panose1 w:val="05050102010706020507"/>
     <w:charset w:val="02"/>
     <w:family w:val="roman"/>
@@ -10710,9 +10528,10 @@
 </file>
 
 <file path=word/glossary/settings.xml><?xml version="1.0" encoding="utf-8"?>
-<w:settings xmlns:mc="http://schemas.openxmlformats.org/markup-compatibility/2006" xmlns:o="urn:schemas-microsoft-com:office:office" xmlns:r="http://schemas.openxmlformats.org/officeDocument/2006/relationships" xmlns:m="http://schemas.openxmlformats.org/officeDocument/2006/math" xmlns:v="urn:schemas-microsoft-com:vml" xmlns:w10="urn:schemas-microsoft-com:office:word" xmlns:w="http://schemas.openxmlformats.org/wordprocessingml/2006/main" xmlns:w14="http://schemas.microsoft.com/office/word/2010/wordml" xmlns:w15="http://schemas.microsoft.com/office/word/2012/wordml" xmlns:w16cex="http://schemas.microsoft.com/office/word/2018/wordml/cex" xmlns:w16cid="http://schemas.microsoft.com/office/word/2016/wordml/cid" xmlns:w16="http://schemas.microsoft.com/office/word/2018/wordml" xmlns:w16sdtdh="http://schemas.microsoft.com/office/word/2020/wordml/sdtdatahash" xmlns:w16se="http://schemas.microsoft.com/office/word/2015/wordml/symex" xmlns:sl="http://schemas.openxmlformats.org/schemaLibrary/2006/main" mc:Ignorable="w14 w15 w16se w16cid w16 w16cex w16sdtdh">
+<w:settings xmlns:mc="http://schemas.openxmlformats.org/markup-compatibility/2006" xmlns:o="urn:schemas-microsoft-com:office:office" xmlns:r="http://schemas.openxmlformats.org/officeDocument/2006/relationships" xmlns:m="http://schemas.openxmlformats.org/officeDocument/2006/math" xmlns:v="urn:schemas-microsoft-com:vml" xmlns:w10="urn:schemas-microsoft-com:office:word" xmlns:w="http://schemas.openxmlformats.org/wordprocessingml/2006/main" xmlns:w14="http://schemas.microsoft.com/office/word/2010/wordml" xmlns:w15="http://schemas.microsoft.com/office/word/2012/wordml" xmlns:w16cid="http://schemas.microsoft.com/office/word/2016/wordml/cid" xmlns:w16se="http://schemas.microsoft.com/office/word/2015/wordml/symex" xmlns:sl="http://schemas.openxmlformats.org/schemaLibrary/2006/main" mc:Ignorable="w14 w15 w16se w16cid">
   <w:view w:val="normal"/>
   <w:defaultTabStop w:val="720"/>
+  <w:hyphenationZone w:val="425"/>
   <w:characterSpacingControl w:val="doNotCompress"/>
   <w:compat>
     <w:useFELayout/>
@@ -10727,6 +10546,7 @@
     <w:rsidRoot w:val="00144B12"/>
     <w:rsid w:val="00144B12"/>
     <w:rsid w:val="004B1980"/>
+    <w:rsid w:val="00F2059A"/>
   </w:rsids>
   <m:mathPr>
     <m:mathFont m:val="Cambria Math"/>
@@ -10743,14 +10563,14 @@
   </m:mathPr>
   <w:themeFontLang w:val="en-US"/>
   <w:clrSchemeMapping w:bg1="light1" w:t1="dark1" w:bg2="light2" w:t2="dark2" w:accent1="accent1" w:accent2="accent2" w:accent3="accent3" w:accent4="accent4" w:accent5="accent5" w:accent6="accent6" w:hyperlink="hyperlink" w:followedHyperlink="followedHyperlink"/>
-  <w:decimalSymbol w:val="."/>
-  <w:listSeparator w:val=","/>
+  <w:decimalSymbol w:val=","/>
+  <w:listSeparator w:val=";"/>
   <w15:chartTrackingRefBased/>
 </w:settings>
 </file>
 
 <file path=word/glossary/styles.xml><?xml version="1.0" encoding="utf-8"?>
-<w:styles xmlns:mc="http://schemas.openxmlformats.org/markup-compatibility/2006" xmlns:r="http://schemas.openxmlformats.org/officeDocument/2006/relationships" xmlns:w="http://schemas.openxmlformats.org/wordprocessingml/2006/main" xmlns:w14="http://schemas.microsoft.com/office/word/2010/wordml" xmlns:w15="http://schemas.microsoft.com/office/word/2012/wordml" xmlns:w16cex="http://schemas.microsoft.com/office/word/2018/wordml/cex" xmlns:w16cid="http://schemas.microsoft.com/office/word/2016/wordml/cid" xmlns:w16="http://schemas.microsoft.com/office/word/2018/wordml" xmlns:w16sdtdh="http://schemas.microsoft.com/office/word/2020/wordml/sdtdatahash" xmlns:w16se="http://schemas.microsoft.com/office/word/2015/wordml/symex" mc:Ignorable="w14 w15 w16se w16cid w16 w16cex w16sdtdh">
+<w:styles xmlns:mc="http://schemas.openxmlformats.org/markup-compatibility/2006" xmlns:r="http://schemas.openxmlformats.org/officeDocument/2006/relationships" xmlns:w="http://schemas.openxmlformats.org/wordprocessingml/2006/main" xmlns:w14="http://schemas.microsoft.com/office/word/2010/wordml" xmlns:w15="http://schemas.microsoft.com/office/word/2012/wordml" xmlns:w16cid="http://schemas.microsoft.com/office/word/2016/wordml/cid" xmlns:w16se="http://schemas.microsoft.com/office/word/2015/wordml/symex" mc:Ignorable="w14 w15 w16se w16cid">
   <w:docDefaults>
     <w:rPrDefault>
       <w:rPr>
@@ -11148,13 +10968,13 @@
     <w:name w:val="Normal"/>
     <w:qFormat/>
   </w:style>
-  <w:style w:type="character" w:default="1" w:styleId="DefaultParagraphFont">
+  <w:style w:type="character" w:default="1" w:styleId="Fuentedeprrafopredeter">
     <w:name w:val="Default Paragraph Font"/>
     <w:uiPriority w:val="1"/>
     <w:semiHidden/>
     <w:unhideWhenUsed/>
   </w:style>
-  <w:style w:type="table" w:default="1" w:styleId="TableNormal">
+  <w:style w:type="table" w:default="1" w:styleId="Tablanormal">
     <w:name w:val="Normal Table"/>
     <w:uiPriority w:val="99"/>
     <w:semiHidden/>
@@ -11169,15 +10989,15 @@
       </w:tblCellMar>
     </w:tblPr>
   </w:style>
-  <w:style w:type="numbering" w:default="1" w:styleId="NoList">
+  <w:style w:type="numbering" w:default="1" w:styleId="Sinlista">
     <w:name w:val="No List"/>
     <w:uiPriority w:val="99"/>
     <w:semiHidden/>
     <w:unhideWhenUsed/>
   </w:style>
-  <w:style w:type="character" w:styleId="PlaceholderText">
+  <w:style w:type="character" w:styleId="Textodelmarcadordeposicin">
     <w:name w:val="Placeholder Text"/>
-    <w:basedOn w:val="DefaultParagraphFont"/>
+    <w:basedOn w:val="Fuentedeprrafopredeter"/>
     <w:uiPriority w:val="99"/>
     <w:semiHidden/>
     <w:rsid w:val="00144B12"/>
@@ -11193,7 +11013,7 @@
 </file>
 
 <file path=word/glossary/webSettings.xml><?xml version="1.0" encoding="utf-8"?>
-<w:webSettings xmlns:mc="http://schemas.openxmlformats.org/markup-compatibility/2006" xmlns:r="http://schemas.openxmlformats.org/officeDocument/2006/relationships" xmlns:w="http://schemas.openxmlformats.org/wordprocessingml/2006/main" xmlns:w14="http://schemas.microsoft.com/office/word/2010/wordml" xmlns:w15="http://schemas.microsoft.com/office/word/2012/wordml" xmlns:w16cex="http://schemas.microsoft.com/office/word/2018/wordml/cex" xmlns:w16cid="http://schemas.microsoft.com/office/word/2016/wordml/cid" xmlns:w16="http://schemas.microsoft.com/office/word/2018/wordml" xmlns:w16sdtdh="http://schemas.microsoft.com/office/word/2020/wordml/sdtdatahash" xmlns:w16se="http://schemas.microsoft.com/office/word/2015/wordml/symex" mc:Ignorable="w14 w15 w16se w16cid w16 w16cex w16sdtdh">
+<w:webSettings xmlns:mc="http://schemas.openxmlformats.org/markup-compatibility/2006" xmlns:r="http://schemas.openxmlformats.org/officeDocument/2006/relationships" xmlns:w="http://schemas.openxmlformats.org/wordprocessingml/2006/main" xmlns:w14="http://schemas.microsoft.com/office/word/2010/wordml" xmlns:w15="http://schemas.microsoft.com/office/word/2012/wordml" xmlns:w16cid="http://schemas.microsoft.com/office/word/2016/wordml/cid" xmlns:w16se="http://schemas.microsoft.com/office/word/2015/wordml/symex" mc:Ignorable="w14 w15 w16se w16cid">
   <w:optimizeForBrowser/>
   <w:allowPNG/>
 </w:webSettings>

</xml_diff>

<commit_message>
docs: finish 1/9 step final project data privacy course
</commit_message>
<xml_diff>
--- a/Projects/data privacy course - udacity/data-privacy-risk-assessment-template.docx
+++ b/Projects/data privacy course - udacity/data-privacy-risk-assessment-template.docx
@@ -2048,12 +2048,7 @@
         <w:ind w:left="720" w:firstLine="0"/>
       </w:pPr>
       <w:r>
-        <w:t xml:space="preserve">Agarwal, Becker, and Cooper (ABC) PC, a Certified Public Accounting firm, has been providing </w:t>
-      </w:r>
-      <w:bookmarkStart w:id="5" w:name="_GoBack"/>
-      <w:bookmarkEnd w:id="5"/>
-      <w:r>
-        <w:t>financial guidance to individuals and businesses</w:t>
+        <w:t>Agarwal, Becker, and Cooper (ABC) PC, a Certified Public Accounting firm, has been providing financial guidance to individuals and businesses</w:t>
       </w:r>
     </w:p>
     <w:p>
@@ -2099,36 +2094,11 @@
         <w:spacing w:after="2" w:line="255" w:lineRule="auto"/>
         <w:ind w:left="720" w:firstLine="0"/>
       </w:pPr>
-    </w:p>
-    <w:p>
-      <w:pPr>
-        <w:spacing w:after="2" w:line="255" w:lineRule="auto"/>
-        <w:ind w:left="720" w:firstLine="0"/>
-        <w:rPr>
-          <w:i/>
-          <w:iCs/>
-        </w:rPr>
-      </w:pPr>
-      <w:r>
-        <w:rPr>
-          <w:i/>
-          <w:iCs/>
-        </w:rPr>
-        <w:t>Provide the name of the system, produce or service</w:t>
-      </w:r>
-      <w:r>
-        <w:rPr>
-          <w:i/>
-          <w:iCs/>
-        </w:rPr>
-        <w:t xml:space="preserve"> under assessment</w:t>
-      </w:r>
-      <w:r>
-        <w:rPr>
-          <w:i/>
-          <w:iCs/>
-        </w:rPr>
-        <w:t xml:space="preserve">. </w:t>
+      <w:r>
+        <w:t>The evaluation is about Microsoft 365 business premium service</w:t>
+      </w:r>
+      <w:r>
+        <w:t xml:space="preserve"> to work with clients and staff.</w:t>
       </w:r>
     </w:p>
     <w:p>
@@ -2182,30 +2152,152 @@
     </w:p>
     <w:p>
       <w:pPr>
-        <w:spacing w:after="0" w:line="259" w:lineRule="auto"/>
-        <w:ind w:left="720" w:firstLine="0"/>
-      </w:pPr>
-      <w:r>
-        <w:t xml:space="preserve"> </w:t>
-      </w:r>
-    </w:p>
-    <w:p>
-      <w:pPr>
-        <w:ind w:left="720" w:firstLine="0"/>
-        <w:rPr>
-          <w:i/>
-          <w:iCs/>
-        </w:rPr>
-      </w:pPr>
-      <w:r>
-        <w:t xml:space="preserve"> </w:t>
-      </w:r>
-      <w:r>
-        <w:rPr>
-          <w:i/>
-          <w:iCs/>
-        </w:rPr>
-        <w:t xml:space="preserve">Provide a written description of the system, product or service under review. </w:t>
+        <w:spacing w:after="2" w:line="255" w:lineRule="auto"/>
+        <w:ind w:left="715"/>
+      </w:pPr>
+      <w:r>
+        <w:t xml:space="preserve"> </w:t>
+      </w:r>
+      <w:r>
+        <w:t xml:space="preserve">The products that company </w:t>
+      </w:r>
+      <w:r>
+        <w:t>will evaluate</w:t>
+      </w:r>
+      <w:r>
+        <w:t>:</w:t>
+      </w:r>
+    </w:p>
+    <w:p>
+      <w:pPr>
+        <w:pStyle w:val="Prrafodelista"/>
+        <w:numPr>
+          <w:ilvl w:val="0"/>
+          <w:numId w:val="7"/>
+        </w:numPr>
+        <w:spacing w:after="2" w:line="255" w:lineRule="auto"/>
+      </w:pPr>
+      <w:r>
+        <w:t>Outlook: service of email.</w:t>
+      </w:r>
+    </w:p>
+    <w:p>
+      <w:pPr>
+        <w:pStyle w:val="Prrafodelista"/>
+        <w:numPr>
+          <w:ilvl w:val="0"/>
+          <w:numId w:val="7"/>
+        </w:numPr>
+        <w:spacing w:after="2" w:line="255" w:lineRule="auto"/>
+      </w:pPr>
+      <w:r>
+        <w:t>Excel: service of spreadsheet management.</w:t>
+      </w:r>
+    </w:p>
+    <w:p>
+      <w:pPr>
+        <w:pStyle w:val="Prrafodelista"/>
+        <w:numPr>
+          <w:ilvl w:val="0"/>
+          <w:numId w:val="7"/>
+        </w:numPr>
+        <w:spacing w:after="2" w:line="255" w:lineRule="auto"/>
+      </w:pPr>
+      <w:r>
+        <w:t>Word: service of document management.</w:t>
+      </w:r>
+    </w:p>
+    <w:p>
+      <w:pPr>
+        <w:pStyle w:val="Prrafodelista"/>
+        <w:numPr>
+          <w:ilvl w:val="0"/>
+          <w:numId w:val="7"/>
+        </w:numPr>
+        <w:spacing w:after="2" w:line="255" w:lineRule="auto"/>
+      </w:pPr>
+      <w:r>
+        <w:t>OneDrive: service of cloud storage.</w:t>
+      </w:r>
+    </w:p>
+    <w:p>
+      <w:pPr>
+        <w:pStyle w:val="Prrafodelista"/>
+        <w:numPr>
+          <w:ilvl w:val="0"/>
+          <w:numId w:val="7"/>
+        </w:numPr>
+        <w:spacing w:after="2" w:line="255" w:lineRule="auto"/>
+      </w:pPr>
+      <w:r>
+        <w:t>Teams: Service of online meeting.</w:t>
+      </w:r>
+    </w:p>
+    <w:p>
+      <w:pPr>
+        <w:pStyle w:val="Prrafodelista"/>
+        <w:numPr>
+          <w:ilvl w:val="0"/>
+          <w:numId w:val="7"/>
+        </w:numPr>
+        <w:spacing w:after="2" w:line="255" w:lineRule="auto"/>
+      </w:pPr>
+      <w:r>
+        <w:t xml:space="preserve">SharePoint: service to </w:t>
+      </w:r>
+      <w:r>
+        <w:t xml:space="preserve">collaboration </w:t>
+      </w:r>
+      <w:r>
+        <w:t>among</w:t>
+      </w:r>
+      <w:r>
+        <w:t xml:space="preserve"> </w:t>
+      </w:r>
+      <w:r>
+        <w:t>users.</w:t>
+      </w:r>
+    </w:p>
+    <w:p>
+      <w:pPr>
+        <w:pStyle w:val="Prrafodelista"/>
+        <w:numPr>
+          <w:ilvl w:val="0"/>
+          <w:numId w:val="7"/>
+        </w:numPr>
+        <w:spacing w:after="2" w:line="255" w:lineRule="auto"/>
+      </w:pPr>
+      <w:r>
+        <w:t>Azure Active Directory: service of identity management.</w:t>
+      </w:r>
+    </w:p>
+    <w:p>
+      <w:pPr>
+        <w:pStyle w:val="Prrafodelista"/>
+        <w:numPr>
+          <w:ilvl w:val="0"/>
+          <w:numId w:val="7"/>
+        </w:numPr>
+        <w:spacing w:after="2" w:line="255" w:lineRule="auto"/>
+      </w:pPr>
+      <w:r>
+        <w:t>Intune: management service to assess and protect apps and devices.</w:t>
+      </w:r>
+    </w:p>
+    <w:p>
+      <w:pPr>
+        <w:pStyle w:val="Prrafodelista"/>
+        <w:numPr>
+          <w:ilvl w:val="0"/>
+          <w:numId w:val="7"/>
+        </w:numPr>
+        <w:spacing w:after="2" w:line="255" w:lineRule="auto"/>
+      </w:pPr>
+      <w:r>
+        <w:t>Server 2019 servers</w:t>
+      </w:r>
+      <w:r>
+        <w:t>: server to store uploaded files by clients.</w:t>
       </w:r>
     </w:p>
     <w:p>
@@ -2248,63 +2340,14 @@
     <w:p>
       <w:pPr>
         <w:spacing w:after="0" w:line="259" w:lineRule="auto"/>
-        <w:ind w:left="705" w:firstLine="0"/>
-      </w:pPr>
-    </w:p>
-    <w:p>
-      <w:pPr>
-        <w:spacing w:after="0" w:line="259" w:lineRule="auto"/>
-        <w:ind w:left="705" w:firstLine="0"/>
+        <w:ind w:left="0" w:firstLine="0"/>
         <w:rPr>
           <w:i/>
           <w:iCs/>
         </w:rPr>
       </w:pPr>
-      <w:r>
-        <w:rPr>
-          <w:i/>
-          <w:iCs/>
-        </w:rPr>
-        <w:t xml:space="preserve">List the roles, names and contact details for the organization members with privacy responsibilities. </w:t>
-      </w:r>
-      <w:r>
-        <w:rPr>
-          <w:i/>
-          <w:iCs/>
-        </w:rPr>
-        <w:t xml:space="preserve">This is the person responsible for </w:t>
-      </w:r>
-      <w:r>
-        <w:rPr>
-          <w:i/>
-          <w:iCs/>
-        </w:rPr>
-        <w:t>protecting the privacy rights of the individuals whose PII is collected, maintained, or shared on the system</w:t>
-      </w:r>
-      <w:r>
-        <w:rPr>
-          <w:i/>
-          <w:iCs/>
-        </w:rPr>
-        <w:t>.</w:t>
-      </w:r>
-      <w:r>
-        <w:rPr>
-          <w:i/>
-          <w:iCs/>
-        </w:rPr>
-        <w:t xml:space="preserve"> Add more rows as needed. </w:t>
-      </w:r>
-    </w:p>
-    <w:p>
-      <w:pPr>
-        <w:spacing w:after="0" w:line="259" w:lineRule="auto"/>
-        <w:ind w:left="705" w:firstLine="0"/>
-        <w:rPr>
-          <w:i/>
-          <w:iCs/>
-        </w:rPr>
-      </w:pPr>
+      <w:bookmarkStart w:id="5" w:name="_GoBack"/>
+      <w:bookmarkEnd w:id="5"/>
     </w:p>
     <w:tbl>
       <w:tblPr>
@@ -2375,6 +2418,9 @@
               <w:spacing w:after="0" w:line="259" w:lineRule="auto"/>
               <w:ind w:left="0" w:firstLine="0"/>
             </w:pPr>
+            <w:r>
+              <w:t>IT Analysts</w:t>
+            </w:r>
           </w:p>
         </w:tc>
         <w:tc>
@@ -2386,6 +2432,9 @@
               <w:spacing w:after="0" w:line="259" w:lineRule="auto"/>
               <w:ind w:left="0" w:firstLine="0"/>
             </w:pPr>
+            <w:r>
+              <w:t>N/A</w:t>
+            </w:r>
           </w:p>
         </w:tc>
         <w:tc>
@@ -2397,6 +2446,9 @@
               <w:spacing w:after="0" w:line="259" w:lineRule="auto"/>
               <w:ind w:left="0" w:firstLine="0"/>
             </w:pPr>
+            <w:r>
+              <w:t>N/A</w:t>
+            </w:r>
           </w:p>
         </w:tc>
       </w:tr>
@@ -2410,6 +2462,9 @@
               <w:spacing w:after="0" w:line="259" w:lineRule="auto"/>
               <w:ind w:left="0" w:firstLine="0"/>
             </w:pPr>
+            <w:r>
+              <w:t>System/Network/App administrator</w:t>
+            </w:r>
           </w:p>
         </w:tc>
         <w:tc>
@@ -2421,6 +2476,9 @@
               <w:spacing w:after="0" w:line="259" w:lineRule="auto"/>
               <w:ind w:left="0" w:firstLine="0"/>
             </w:pPr>
+            <w:r>
+              <w:t>N/A</w:t>
+            </w:r>
           </w:p>
         </w:tc>
         <w:tc>
@@ -2432,6 +2490,141 @@
               <w:spacing w:after="0" w:line="259" w:lineRule="auto"/>
               <w:ind w:left="0" w:firstLine="0"/>
             </w:pPr>
+            <w:r>
+              <w:t>N/A</w:t>
+            </w:r>
+          </w:p>
+        </w:tc>
+      </w:tr>
+      <w:tr>
+        <w:tc>
+          <w:tcPr>
+            <w:tcW w:w="2425" w:type="dxa"/>
+          </w:tcPr>
+          <w:p>
+            <w:pPr>
+              <w:spacing w:after="0" w:line="259" w:lineRule="auto"/>
+              <w:ind w:left="0" w:firstLine="0"/>
+            </w:pPr>
+            <w:r>
+              <w:t>Data Protection Officer</w:t>
+            </w:r>
+          </w:p>
+        </w:tc>
+        <w:tc>
+          <w:tcPr>
+            <w:tcW w:w="2520" w:type="dxa"/>
+          </w:tcPr>
+          <w:p>
+            <w:pPr>
+              <w:spacing w:after="0" w:line="259" w:lineRule="auto"/>
+              <w:ind w:left="0" w:firstLine="0"/>
+            </w:pPr>
+            <w:r>
+              <w:t>Tracy Bingham</w:t>
+            </w:r>
+          </w:p>
+        </w:tc>
+        <w:tc>
+          <w:tcPr>
+            <w:tcW w:w="3150" w:type="dxa"/>
+          </w:tcPr>
+          <w:p>
+            <w:pPr>
+              <w:spacing w:after="0" w:line="259" w:lineRule="auto"/>
+              <w:ind w:left="0" w:firstLine="0"/>
+            </w:pPr>
+            <w:r>
+              <w:t>N/A</w:t>
+            </w:r>
+          </w:p>
+        </w:tc>
+      </w:tr>
+      <w:tr>
+        <w:tc>
+          <w:tcPr>
+            <w:tcW w:w="2425" w:type="dxa"/>
+          </w:tcPr>
+          <w:p>
+            <w:pPr>
+              <w:spacing w:after="0" w:line="259" w:lineRule="auto"/>
+              <w:ind w:left="0" w:firstLine="0"/>
+            </w:pPr>
+            <w:r>
+              <w:t>Information Security Officer</w:t>
+            </w:r>
+          </w:p>
+        </w:tc>
+        <w:tc>
+          <w:tcPr>
+            <w:tcW w:w="2520" w:type="dxa"/>
+          </w:tcPr>
+          <w:p>
+            <w:pPr>
+              <w:spacing w:after="0" w:line="259" w:lineRule="auto"/>
+              <w:ind w:left="0" w:firstLine="0"/>
+            </w:pPr>
+            <w:r>
+              <w:t>Thomas Brooks</w:t>
+            </w:r>
+          </w:p>
+        </w:tc>
+        <w:tc>
+          <w:tcPr>
+            <w:tcW w:w="3150" w:type="dxa"/>
+          </w:tcPr>
+          <w:p>
+            <w:pPr>
+              <w:spacing w:after="0" w:line="259" w:lineRule="auto"/>
+              <w:ind w:left="0" w:firstLine="0"/>
+            </w:pPr>
+            <w:r>
+              <w:t>N/A</w:t>
+            </w:r>
+          </w:p>
+        </w:tc>
+      </w:tr>
+      <w:tr>
+        <w:tc>
+          <w:tcPr>
+            <w:tcW w:w="2425" w:type="dxa"/>
+          </w:tcPr>
+          <w:p>
+            <w:pPr>
+              <w:spacing w:after="0" w:line="259" w:lineRule="auto"/>
+              <w:ind w:left="0" w:firstLine="0"/>
+            </w:pPr>
+            <w:r>
+              <w:t>Tax/Finance accountants</w:t>
+            </w:r>
+          </w:p>
+        </w:tc>
+        <w:tc>
+          <w:tcPr>
+            <w:tcW w:w="2520" w:type="dxa"/>
+          </w:tcPr>
+          <w:p>
+            <w:pPr>
+              <w:spacing w:after="0" w:line="259" w:lineRule="auto"/>
+              <w:ind w:left="0" w:firstLine="0"/>
+            </w:pPr>
+            <w:r>
+              <w:t>N/A</w:t>
+            </w:r>
+          </w:p>
+        </w:tc>
+        <w:tc>
+          <w:tcPr>
+            <w:tcW w:w="3150" w:type="dxa"/>
+          </w:tcPr>
+          <w:p>
+            <w:pPr>
+              <w:spacing w:after="0" w:line="259" w:lineRule="auto"/>
+              <w:ind w:left="0" w:firstLine="0"/>
+            </w:pPr>
+            <w:r>
+              <w:t>N/A</w:t>
+            </w:r>
           </w:p>
         </w:tc>
       </w:tr>
@@ -2492,6 +2685,7 @@
         <w:rPr>
           <w:b/>
         </w:rPr>
+        <w:lastRenderedPageBreak/>
         <w:t>2.1</w:t>
       </w:r>
       <w:r>
@@ -2720,7 +2914,6 @@
           <w:i/>
           <w:iCs/>
         </w:rPr>
-        <w:lastRenderedPageBreak/>
         <w:t>List</w:t>
       </w:r>
       <w:r>
@@ -4695,7 +4888,6 @@
         <w:ind w:left="0" w:firstLine="0"/>
       </w:pPr>
       <w:r>
-        <w:lastRenderedPageBreak/>
         <w:t xml:space="preserve"> </w:t>
       </w:r>
     </w:p>
@@ -6429,7 +6621,6 @@
         <w:rPr>
           <w:b/>
         </w:rPr>
-        <w:lastRenderedPageBreak/>
         <w:t xml:space="preserve"> </w:t>
       </w:r>
     </w:p>
@@ -6775,6 +6966,7 @@
         <w:rPr>
           <w:b/>
         </w:rPr>
+        <w:lastRenderedPageBreak/>
         <w:t xml:space="preserve"> </w:t>
       </w:r>
     </w:p>
@@ -6944,7 +7136,6 @@
         <w:rPr>
           <w:b/>
         </w:rPr>
-        <w:lastRenderedPageBreak/>
         <w:t xml:space="preserve">7.2 What are the specific procedures for disposing of the data at the end of the retention period?  </w:t>
       </w:r>
     </w:p>
@@ -7393,6 +7584,7 @@
           <w:i/>
           <w:iCs/>
         </w:rPr>
+        <w:lastRenderedPageBreak/>
         <w:t xml:space="preserve">Focus </w:t>
       </w:r>
       <w:r>
@@ -7737,7 +7929,6 @@
               <w:ind w:left="0" w:firstLine="0"/>
             </w:pPr>
             <w:r>
-              <w:lastRenderedPageBreak/>
               <w:t>Unauthorized system access</w:t>
             </w:r>
           </w:p>
@@ -8598,7 +8789,6 @@
         <w:rPr>
           <w:color w:val="FF0000"/>
         </w:rPr>
-        <w:lastRenderedPageBreak/>
         <w:t xml:space="preserve"> </w:t>
       </w:r>
     </w:p>
@@ -8698,7 +8888,7 @@
       <w:rPr>
         <w:noProof/>
       </w:rPr>
-      <w:t>July 7, 2023</w:t>
+      <w:t>July 8, 2023</w:t>
     </w:r>
     <w:r>
       <w:fldChar w:fldCharType="end"/>
@@ -9553,6 +9743,118 @@
     </w:lvl>
   </w:abstractNum>
   <w:abstractNum w:abstractNumId="4" w15:restartNumberingAfterBreak="0">
+    <w:nsid w:val="45022DE1"/>
+    <w:multiLevelType w:val="hybridMultilevel"/>
+    <w:tmpl w:val="CE541548"/>
+    <w:lvl w:ilvl="0" w:tplc="3F1CA81C">
+      <w:numFmt w:val="bullet"/>
+      <w:lvlText w:val=""/>
+      <w:lvlJc w:val="left"/>
+      <w:pPr>
+        <w:ind w:left="1080" w:hanging="360"/>
+      </w:pPr>
+      <w:rPr>
+        <w:rFonts w:ascii="Symbol" w:eastAsia="Times New Roman" w:hAnsi="Symbol" w:cs="Times New Roman" w:hint="default"/>
+      </w:rPr>
+    </w:lvl>
+    <w:lvl w:ilvl="1" w:tplc="280A0003" w:tentative="1">
+      <w:start w:val="1"/>
+      <w:numFmt w:val="bullet"/>
+      <w:lvlText w:val="o"/>
+      <w:lvlJc w:val="left"/>
+      <w:pPr>
+        <w:ind w:left="1800" w:hanging="360"/>
+      </w:pPr>
+      <w:rPr>
+        <w:rFonts w:ascii="Courier New" w:hAnsi="Courier New" w:cs="Courier New" w:hint="default"/>
+      </w:rPr>
+    </w:lvl>
+    <w:lvl w:ilvl="2" w:tplc="280A0005" w:tentative="1">
+      <w:start w:val="1"/>
+      <w:numFmt w:val="bullet"/>
+      <w:lvlText w:val=""/>
+      <w:lvlJc w:val="left"/>
+      <w:pPr>
+        <w:ind w:left="2520" w:hanging="360"/>
+      </w:pPr>
+      <w:rPr>
+        <w:rFonts w:ascii="Wingdings" w:hAnsi="Wingdings" w:hint="default"/>
+      </w:rPr>
+    </w:lvl>
+    <w:lvl w:ilvl="3" w:tplc="280A0001" w:tentative="1">
+      <w:start w:val="1"/>
+      <w:numFmt w:val="bullet"/>
+      <w:lvlText w:val=""/>
+      <w:lvlJc w:val="left"/>
+      <w:pPr>
+        <w:ind w:left="3240" w:hanging="360"/>
+      </w:pPr>
+      <w:rPr>
+        <w:rFonts w:ascii="Symbol" w:hAnsi="Symbol" w:hint="default"/>
+      </w:rPr>
+    </w:lvl>
+    <w:lvl w:ilvl="4" w:tplc="280A0003" w:tentative="1">
+      <w:start w:val="1"/>
+      <w:numFmt w:val="bullet"/>
+      <w:lvlText w:val="o"/>
+      <w:lvlJc w:val="left"/>
+      <w:pPr>
+        <w:ind w:left="3960" w:hanging="360"/>
+      </w:pPr>
+      <w:rPr>
+        <w:rFonts w:ascii="Courier New" w:hAnsi="Courier New" w:cs="Courier New" w:hint="default"/>
+      </w:rPr>
+    </w:lvl>
+    <w:lvl w:ilvl="5" w:tplc="280A0005" w:tentative="1">
+      <w:start w:val="1"/>
+      <w:numFmt w:val="bullet"/>
+      <w:lvlText w:val=""/>
+      <w:lvlJc w:val="left"/>
+      <w:pPr>
+        <w:ind w:left="4680" w:hanging="360"/>
+      </w:pPr>
+      <w:rPr>
+        <w:rFonts w:ascii="Wingdings" w:hAnsi="Wingdings" w:hint="default"/>
+      </w:rPr>
+    </w:lvl>
+    <w:lvl w:ilvl="6" w:tplc="280A0001" w:tentative="1">
+      <w:start w:val="1"/>
+      <w:numFmt w:val="bullet"/>
+      <w:lvlText w:val=""/>
+      <w:lvlJc w:val="left"/>
+      <w:pPr>
+        <w:ind w:left="5400" w:hanging="360"/>
+      </w:pPr>
+      <w:rPr>
+        <w:rFonts w:ascii="Symbol" w:hAnsi="Symbol" w:hint="default"/>
+      </w:rPr>
+    </w:lvl>
+    <w:lvl w:ilvl="7" w:tplc="280A0003" w:tentative="1">
+      <w:start w:val="1"/>
+      <w:numFmt w:val="bullet"/>
+      <w:lvlText w:val="o"/>
+      <w:lvlJc w:val="left"/>
+      <w:pPr>
+        <w:ind w:left="6120" w:hanging="360"/>
+      </w:pPr>
+      <w:rPr>
+        <w:rFonts w:ascii="Courier New" w:hAnsi="Courier New" w:cs="Courier New" w:hint="default"/>
+      </w:rPr>
+    </w:lvl>
+    <w:lvl w:ilvl="8" w:tplc="280A0005" w:tentative="1">
+      <w:start w:val="1"/>
+      <w:numFmt w:val="bullet"/>
+      <w:lvlText w:val=""/>
+      <w:lvlJc w:val="left"/>
+      <w:pPr>
+        <w:ind w:left="6840" w:hanging="360"/>
+      </w:pPr>
+      <w:rPr>
+        <w:rFonts w:ascii="Wingdings" w:hAnsi="Wingdings" w:hint="default"/>
+      </w:rPr>
+    </w:lvl>
+  </w:abstractNum>
+  <w:abstractNum w:abstractNumId="5" w15:restartNumberingAfterBreak="0">
     <w:nsid w:val="689D2C96"/>
     <w:multiLevelType w:val="hybridMultilevel"/>
     <w:tmpl w:val="12000CBE"/>
@@ -9662,7 +9964,7 @@
       </w:rPr>
     </w:lvl>
   </w:abstractNum>
-  <w:abstractNum w:abstractNumId="5" w15:restartNumberingAfterBreak="0">
+  <w:abstractNum w:abstractNumId="6" w15:restartNumberingAfterBreak="0">
     <w:nsid w:val="73821B45"/>
     <w:multiLevelType w:val="hybridMultilevel"/>
     <w:tmpl w:val="CCCA14D6"/>
@@ -9782,13 +10084,16 @@
     <w:abstractNumId w:val="1"/>
   </w:num>
   <w:num w:numId="4">
-    <w:abstractNumId w:val="4"/>
+    <w:abstractNumId w:val="5"/>
   </w:num>
   <w:num w:numId="5">
     <w:abstractNumId w:val="3"/>
   </w:num>
   <w:num w:numId="6">
-    <w:abstractNumId w:val="5"/>
+    <w:abstractNumId w:val="6"/>
+  </w:num>
+  <w:num w:numId="7">
+    <w:abstractNumId w:val="4"/>
   </w:num>
 </w:numbering>
 </file>

</xml_diff>

<commit_message>
docs: finish 2/9 step final project data privacy course
</commit_message>
<xml_diff>
--- a/Projects/data privacy course - udacity/data-privacy-risk-assessment-template.docx
+++ b/Projects/data privacy course - udacity/data-privacy-risk-assessment-template.docx
@@ -167,7 +167,7 @@
           <w:color w:val="1F487C"/>
           <w:sz w:val="40"/>
         </w:rPr>
-        <w:t>Insert Organization Name</w:t>
+        <w:t>Agarwal, Becker and Cooper PC</w:t>
       </w:r>
       <w:r>
         <w:rPr>
@@ -212,27 +212,7 @@
           <w:color w:val="1F487C"/>
           <w:sz w:val="40"/>
         </w:rPr>
-        <w:t xml:space="preserve">Name of </w:t>
-      </w:r>
-      <w:r>
-        <w:rPr>
-          <w:b/>
-          <w:i/>
-          <w:iCs/>
-          <w:color w:val="1F487C"/>
-          <w:sz w:val="40"/>
-        </w:rPr>
-        <w:t>System/Product/</w:t>
-      </w:r>
-      <w:r>
-        <w:rPr>
-          <w:b/>
-          <w:i/>
-          <w:iCs/>
-          <w:color w:val="1F487C"/>
-          <w:sz w:val="40"/>
-        </w:rPr>
-        <w:t>Service</w:t>
+        <w:t>Microsoft 365 Business Premium</w:t>
       </w:r>
     </w:p>
     <w:p>
@@ -302,7 +282,21 @@
           <w:b/>
           <w:sz w:val="36"/>
         </w:rPr>
-        <w:t>Date</w:t>
+        <w:t>07/</w:t>
+      </w:r>
+      <w:r>
+        <w:rPr>
+          <w:b/>
+          <w:sz w:val="36"/>
+        </w:rPr>
+        <w:t>1</w:t>
+      </w:r>
+      <w:r>
+        <w:rPr>
+          <w:b/>
+          <w:sz w:val="36"/>
+        </w:rPr>
+        <w:t>0/2023</w:t>
       </w:r>
     </w:p>
     <w:p>
@@ -352,10 +346,6 @@
         <w:spacing w:after="0" w:line="259" w:lineRule="auto"/>
         <w:ind w:left="99" w:firstLine="0"/>
         <w:jc w:val="center"/>
-        <w:rPr>
-          <w:i/>
-          <w:iCs/>
-        </w:rPr>
       </w:pPr>
       <w:bookmarkStart w:id="1" w:name="_Hlk94278944"/>
       <w:r>
@@ -365,25 +355,9 @@
           <w:iCs/>
           <w:sz w:val="36"/>
         </w:rPr>
-        <w:t>Student Name</w:t>
-      </w:r>
-      <w:r>
-        <w:rPr>
-          <w:b/>
-          <w:i/>
-          <w:iCs/>
-          <w:sz w:val="36"/>
-        </w:rPr>
-        <w:t xml:space="preserve"> </w:t>
-      </w:r>
-    </w:p>
-    <w:bookmarkEnd w:id="1"/>
-    <w:p>
-      <w:pPr>
-        <w:spacing w:after="0" w:line="259" w:lineRule="auto"/>
-        <w:ind w:left="89" w:firstLine="0"/>
-        <w:jc w:val="center"/>
-      </w:pPr>
+        <w:t>Carlos Fernando Chicata Farfan</w:t>
+      </w:r>
+      <w:bookmarkEnd w:id="1"/>
       <w:r>
         <w:rPr>
           <w:b/>
@@ -492,7 +466,6 @@
           <w:docPartGallery w:val="Table of Contents"/>
         </w:docPartObj>
       </w:sdtPr>
-      <w:sdtEndPr/>
       <w:sdtContent>
         <w:p>
           <w:pPr>
@@ -2159,13 +2132,7 @@
         <w:t xml:space="preserve"> </w:t>
       </w:r>
       <w:r>
-        <w:t xml:space="preserve">The products that company </w:t>
-      </w:r>
-      <w:r>
-        <w:t>will evaluate</w:t>
-      </w:r>
-      <w:r>
-        <w:t>:</w:t>
+        <w:t>The products that company will evaluate:</w:t>
       </w:r>
     </w:p>
     <w:p>
@@ -2249,10 +2216,7 @@
         <w:t xml:space="preserve">collaboration </w:t>
       </w:r>
       <w:r>
-        <w:t>among</w:t>
-      </w:r>
-      <w:r>
-        <w:t xml:space="preserve"> </w:t>
+        <w:t xml:space="preserve">among </w:t>
       </w:r>
       <w:r>
         <w:t>users.</w:t>
@@ -2294,10 +2258,7 @@
         <w:spacing w:after="2" w:line="255" w:lineRule="auto"/>
       </w:pPr>
       <w:r>
-        <w:t>Server 2019 servers</w:t>
-      </w:r>
-      <w:r>
-        <w:t>: server to store uploaded files by clients.</w:t>
+        <w:t>Server 2019 servers: server to store uploaded files by clients.</w:t>
       </w:r>
     </w:p>
     <w:p>
@@ -2346,8 +2307,6 @@
           <w:iCs/>
         </w:rPr>
       </w:pPr>
-      <w:bookmarkStart w:id="5" w:name="_GoBack"/>
-      <w:bookmarkEnd w:id="5"/>
     </w:p>
     <w:tbl>
       <w:tblPr>
@@ -2658,11 +2617,11 @@
         <w:pStyle w:val="Ttulo1"/>
         <w:ind w:left="705" w:hanging="360"/>
       </w:pPr>
-      <w:bookmarkStart w:id="6" w:name="_Toc94515281"/>
+      <w:bookmarkStart w:id="5" w:name="_Toc94515281"/>
       <w:r>
         <w:t>Data Type, Sources, and Use</w:t>
       </w:r>
-      <w:bookmarkEnd w:id="6"/>
+      <w:bookmarkEnd w:id="5"/>
       <w:r>
         <w:t xml:space="preserve"> </w:t>
       </w:r>
@@ -2726,7 +2685,7 @@
         </w:rPr>
         <w:t xml:space="preserve"> </w:t>
       </w:r>
-      <w:bookmarkStart w:id="7" w:name="_Hlk94279692"/>
+      <w:bookmarkStart w:id="6" w:name="_Hlk94279692"/>
       <w:r>
         <w:rPr>
           <w:b/>
@@ -2757,7 +2716,7 @@
         </w:rPr>
         <w:t>system/product/service</w:t>
       </w:r>
-      <w:bookmarkEnd w:id="7"/>
+      <w:bookmarkEnd w:id="6"/>
       <w:r>
         <w:rPr>
           <w:b/>
@@ -2805,140 +2764,11 @@
         <w:spacing w:after="2" w:line="255" w:lineRule="auto"/>
         <w:ind w:left="1080" w:hanging="370"/>
       </w:pPr>
-    </w:p>
-    <w:p>
-      <w:pPr>
-        <w:spacing w:after="2" w:line="255" w:lineRule="auto"/>
-        <w:ind w:left="720"/>
-      </w:pPr>
-    </w:p>
-    <w:p>
-      <w:pPr>
-        <w:spacing w:after="0" w:line="259" w:lineRule="auto"/>
-        <w:ind w:left="0" w:firstLine="0"/>
-      </w:pPr>
-    </w:p>
-    <w:p>
-      <w:pPr>
-        <w:spacing w:after="0" w:line="259" w:lineRule="auto"/>
-        <w:ind w:left="720" w:firstLine="0"/>
-      </w:pPr>
-      <w:r>
-        <w:rPr>
-          <w:i/>
-          <w:color w:val="008000"/>
-          <w:sz w:val="22"/>
-        </w:rPr>
-        <w:t xml:space="preserve">   </w:t>
-      </w:r>
-      <w:r>
-        <w:rPr>
-          <w:b/>
-        </w:rPr>
-        <w:t xml:space="preserve"> </w:t>
-      </w:r>
-    </w:p>
-    <w:p>
-      <w:pPr>
-        <w:spacing w:after="2" w:line="255" w:lineRule="auto"/>
-        <w:ind w:left="715" w:hanging="370"/>
-        <w:rPr>
-          <w:b/>
-        </w:rPr>
-      </w:pPr>
-      <w:r>
-        <w:rPr>
-          <w:b/>
-        </w:rPr>
-        <w:t>2.2</w:t>
-      </w:r>
-      <w:r>
-        <w:rPr>
-          <w:rFonts w:ascii="Arial" w:eastAsia="Arial" w:hAnsi="Arial" w:cs="Arial"/>
-          <w:b/>
-        </w:rPr>
-        <w:t xml:space="preserve"> </w:t>
-      </w:r>
-      <w:bookmarkStart w:id="8" w:name="_Hlk94279699"/>
-      <w:r>
-        <w:rPr>
-          <w:b/>
-        </w:rPr>
-        <w:t xml:space="preserve">What types of information other than PII will be collected, </w:t>
-      </w:r>
-      <w:r>
-        <w:rPr>
-          <w:b/>
-        </w:rPr>
-        <w:t>stored, shared</w:t>
-      </w:r>
-      <w:r>
-        <w:rPr>
-          <w:b/>
-        </w:rPr>
-        <w:t xml:space="preserve">, or maintained by the </w:t>
-      </w:r>
-      <w:r>
-        <w:rPr>
-          <w:b/>
-        </w:rPr>
-        <w:t>system/product/service</w:t>
-      </w:r>
-      <w:r>
-        <w:rPr>
-          <w:b/>
-        </w:rPr>
-        <w:t>? Provide a general description below and be sure to include all data elements</w:t>
-      </w:r>
-      <w:bookmarkEnd w:id="8"/>
-      <w:r>
-        <w:rPr>
-          <w:b/>
-        </w:rPr>
-        <w:t xml:space="preserve">. </w:t>
-      </w:r>
-    </w:p>
-    <w:p>
-      <w:pPr>
-        <w:spacing w:after="2" w:line="255" w:lineRule="auto"/>
-        <w:ind w:left="720" w:firstLine="0"/>
-        <w:rPr>
-          <w:bCs/>
-          <w:i/>
-          <w:iCs/>
-        </w:rPr>
-      </w:pPr>
-      <w:r>
-        <w:rPr>
-          <w:bCs/>
-          <w:i/>
-          <w:iCs/>
-        </w:rPr>
-        <w:t>List</w:t>
-      </w:r>
-      <w:r>
-        <w:rPr>
-          <w:bCs/>
-          <w:i/>
-          <w:iCs/>
-        </w:rPr>
-        <w:t xml:space="preserve"> and describe related</w:t>
-      </w:r>
-      <w:r>
-        <w:rPr>
-          <w:bCs/>
-          <w:i/>
-          <w:iCs/>
-        </w:rPr>
-        <w:t xml:space="preserve"> non-PII information</w:t>
-      </w:r>
-      <w:r>
-        <w:rPr>
-          <w:bCs/>
-          <w:i/>
-          <w:iCs/>
-        </w:rPr>
-        <w:t xml:space="preserve">. </w:t>
+      <w:r>
+        <w:t>Full name (first and last names)</w:t>
+      </w:r>
+      <w:r>
+        <w:t>.</w:t>
       </w:r>
     </w:p>
     <w:p>
@@ -2951,28 +2781,392 @@
         <w:spacing w:after="2" w:line="255" w:lineRule="auto"/>
         <w:ind w:left="1080" w:hanging="370"/>
       </w:pPr>
-    </w:p>
-    <w:p>
-      <w:pPr>
-        <w:spacing w:after="0" w:line="259" w:lineRule="auto"/>
+      <w:r>
+        <w:t>Photographic facial image.</w:t>
+      </w:r>
+    </w:p>
+    <w:p>
+      <w:pPr>
+        <w:pStyle w:val="Prrafodelista"/>
+        <w:numPr>
+          <w:ilvl w:val="0"/>
+          <w:numId w:val="4"/>
+        </w:numPr>
+        <w:spacing w:after="2" w:line="255" w:lineRule="auto"/>
+        <w:ind w:left="1080" w:hanging="370"/>
+      </w:pPr>
+      <w:r>
+        <w:t>License number(s).</w:t>
+      </w:r>
+    </w:p>
+    <w:p>
+      <w:pPr>
+        <w:pStyle w:val="Prrafodelista"/>
+        <w:numPr>
+          <w:ilvl w:val="0"/>
+          <w:numId w:val="4"/>
+        </w:numPr>
+        <w:spacing w:after="2" w:line="255" w:lineRule="auto"/>
+        <w:ind w:left="1080" w:hanging="370"/>
+      </w:pPr>
+      <w:r>
+        <w:t>Social security or employer identification number.</w:t>
+      </w:r>
+    </w:p>
+    <w:p>
+      <w:pPr>
+        <w:pStyle w:val="Prrafodelista"/>
+        <w:numPr>
+          <w:ilvl w:val="0"/>
+          <w:numId w:val="4"/>
+        </w:numPr>
+        <w:spacing w:after="2" w:line="255" w:lineRule="auto"/>
+        <w:ind w:left="1080" w:hanging="370"/>
+      </w:pPr>
+      <w:r>
+        <w:t>Email address(es).</w:t>
+      </w:r>
+    </w:p>
+    <w:p>
+      <w:pPr>
+        <w:pStyle w:val="Prrafodelista"/>
+        <w:numPr>
+          <w:ilvl w:val="0"/>
+          <w:numId w:val="4"/>
+        </w:numPr>
+        <w:spacing w:after="2" w:line="255" w:lineRule="auto"/>
+        <w:ind w:left="1080" w:hanging="370"/>
+      </w:pPr>
+      <w:r>
+        <w:t>Phone number(s).</w:t>
+      </w:r>
+    </w:p>
+    <w:p>
+      <w:pPr>
+        <w:pStyle w:val="Prrafodelista"/>
+        <w:numPr>
+          <w:ilvl w:val="0"/>
+          <w:numId w:val="4"/>
+        </w:numPr>
+        <w:spacing w:after="2" w:line="255" w:lineRule="auto"/>
+        <w:ind w:left="1080" w:hanging="370"/>
+      </w:pPr>
+      <w:r>
+        <w:t>Driver’s license number.</w:t>
+      </w:r>
+    </w:p>
+    <w:p>
+      <w:pPr>
+        <w:pStyle w:val="Prrafodelista"/>
+        <w:numPr>
+          <w:ilvl w:val="0"/>
+          <w:numId w:val="4"/>
+        </w:numPr>
+        <w:spacing w:after="2" w:line="255" w:lineRule="auto"/>
+        <w:ind w:left="1080" w:hanging="370"/>
+      </w:pPr>
+      <w:r>
+        <w:t>Passport number.</w:t>
+      </w:r>
+    </w:p>
+    <w:p>
+      <w:pPr>
+        <w:pStyle w:val="Prrafodelista"/>
+        <w:numPr>
+          <w:ilvl w:val="0"/>
+          <w:numId w:val="4"/>
+        </w:numPr>
+        <w:spacing w:after="2" w:line="255" w:lineRule="auto"/>
+        <w:ind w:left="1080" w:hanging="370"/>
+      </w:pPr>
+      <w:r>
+        <w:t>Background check information.</w:t>
+      </w:r>
+    </w:p>
+    <w:p>
+      <w:pPr>
+        <w:pStyle w:val="Prrafodelista"/>
+        <w:numPr>
+          <w:ilvl w:val="0"/>
+          <w:numId w:val="4"/>
+        </w:numPr>
+        <w:spacing w:after="2" w:line="255" w:lineRule="auto"/>
+        <w:ind w:left="1080" w:hanging="370"/>
+      </w:pPr>
+      <w:r>
+        <w:t>Account number.</w:t>
+      </w:r>
+    </w:p>
+    <w:p>
+      <w:pPr>
+        <w:pStyle w:val="Prrafodelista"/>
+        <w:numPr>
+          <w:ilvl w:val="0"/>
+          <w:numId w:val="4"/>
+        </w:numPr>
+        <w:spacing w:after="2" w:line="255" w:lineRule="auto"/>
+        <w:ind w:left="1080" w:hanging="370"/>
+      </w:pPr>
+      <w:r>
+        <w:t>Website(s).</w:t>
+      </w:r>
+    </w:p>
+    <w:p>
+      <w:pPr>
+        <w:pStyle w:val="Prrafodelista"/>
+        <w:numPr>
+          <w:ilvl w:val="0"/>
+          <w:numId w:val="4"/>
+        </w:numPr>
+        <w:spacing w:after="2" w:line="255" w:lineRule="auto"/>
+        <w:ind w:left="1080" w:hanging="370"/>
+      </w:pPr>
+      <w:r>
+        <w:t>Demographic information.</w:t>
+      </w:r>
+    </w:p>
+    <w:p>
+      <w:pPr>
+        <w:pStyle w:val="Prrafodelista"/>
+        <w:numPr>
+          <w:ilvl w:val="0"/>
+          <w:numId w:val="4"/>
+        </w:numPr>
+        <w:spacing w:after="2" w:line="255" w:lineRule="auto"/>
+        <w:ind w:left="1080" w:hanging="370"/>
+      </w:pPr>
+      <w:r>
+        <w:t>Voice recording(s)</w:t>
+      </w:r>
+    </w:p>
+    <w:p>
+      <w:pPr>
+        <w:spacing w:after="0" w:line="259" w:lineRule="auto"/>
+        <w:ind w:left="0" w:firstLine="0"/>
+      </w:pPr>
+    </w:p>
+    <w:p>
+      <w:pPr>
+        <w:spacing w:after="2" w:line="255" w:lineRule="auto"/>
+        <w:ind w:left="715" w:hanging="370"/>
+        <w:rPr>
+          <w:b/>
+        </w:rPr>
+      </w:pPr>
+      <w:r>
+        <w:rPr>
+          <w:b/>
+        </w:rPr>
+        <w:t>2.2</w:t>
+      </w:r>
+      <w:r>
+        <w:rPr>
+          <w:rFonts w:ascii="Arial" w:eastAsia="Arial" w:hAnsi="Arial" w:cs="Arial"/>
+          <w:b/>
+        </w:rPr>
+        <w:t xml:space="preserve"> </w:t>
+      </w:r>
+      <w:bookmarkStart w:id="7" w:name="_Hlk94279699"/>
+      <w:r>
+        <w:rPr>
+          <w:b/>
+        </w:rPr>
+        <w:t xml:space="preserve">What types of information other than PII will be collected, </w:t>
+      </w:r>
+      <w:r>
+        <w:rPr>
+          <w:b/>
+        </w:rPr>
+        <w:t>stored, shared</w:t>
+      </w:r>
+      <w:r>
+        <w:rPr>
+          <w:b/>
+        </w:rPr>
+        <w:t xml:space="preserve">, or maintained by the </w:t>
+      </w:r>
+      <w:r>
+        <w:rPr>
+          <w:b/>
+        </w:rPr>
+        <w:t>system/product/service</w:t>
+      </w:r>
+      <w:r>
+        <w:rPr>
+          <w:b/>
+        </w:rPr>
+        <w:t>? Provide a general description below and be sure to include all data elements</w:t>
+      </w:r>
+      <w:bookmarkEnd w:id="7"/>
+      <w:r>
+        <w:rPr>
+          <w:b/>
+        </w:rPr>
+        <w:t xml:space="preserve">. </w:t>
+      </w:r>
+    </w:p>
+    <w:p>
+      <w:pPr>
+        <w:spacing w:after="2" w:line="255" w:lineRule="auto"/>
         <w:ind w:left="720" w:firstLine="0"/>
-      </w:pPr>
-      <w:r>
-        <w:rPr>
-          <w:b/>
-        </w:rPr>
-        <w:t xml:space="preserve"> </w:t>
-      </w:r>
-    </w:p>
-    <w:p>
-      <w:pPr>
-        <w:ind w:left="737"/>
-      </w:pPr>
-    </w:p>
-    <w:p>
-      <w:pPr>
-        <w:ind w:left="737"/>
-      </w:pPr>
+        <w:rPr>
+          <w:bCs/>
+          <w:i/>
+          <w:iCs/>
+        </w:rPr>
+      </w:pPr>
+      <w:r>
+        <w:rPr>
+          <w:bCs/>
+          <w:i/>
+          <w:iCs/>
+        </w:rPr>
+        <w:t>List</w:t>
+      </w:r>
+      <w:r>
+        <w:rPr>
+          <w:bCs/>
+          <w:i/>
+          <w:iCs/>
+        </w:rPr>
+        <w:t xml:space="preserve"> and describe related</w:t>
+      </w:r>
+      <w:r>
+        <w:rPr>
+          <w:bCs/>
+          <w:i/>
+          <w:iCs/>
+        </w:rPr>
+        <w:t xml:space="preserve"> non-PII information</w:t>
+      </w:r>
+      <w:r>
+        <w:rPr>
+          <w:bCs/>
+          <w:i/>
+          <w:iCs/>
+        </w:rPr>
+        <w:t xml:space="preserve">. </w:t>
+      </w:r>
+    </w:p>
+    <w:p>
+      <w:pPr>
+        <w:pStyle w:val="Prrafodelista"/>
+        <w:numPr>
+          <w:ilvl w:val="0"/>
+          <w:numId w:val="4"/>
+        </w:numPr>
+        <w:spacing w:after="2" w:line="255" w:lineRule="auto"/>
+        <w:ind w:left="1080" w:hanging="370"/>
+      </w:pPr>
+      <w:r>
+        <w:t>Tax information.</w:t>
+      </w:r>
+    </w:p>
+    <w:p>
+      <w:pPr>
+        <w:pStyle w:val="Prrafodelista"/>
+        <w:numPr>
+          <w:ilvl w:val="0"/>
+          <w:numId w:val="4"/>
+        </w:numPr>
+        <w:spacing w:after="2" w:line="255" w:lineRule="auto"/>
+        <w:ind w:left="1080" w:hanging="370"/>
+      </w:pPr>
+      <w:r>
+        <w:t xml:space="preserve">Payment information: ACH and </w:t>
+      </w:r>
+      <w:proofErr w:type="gramStart"/>
+      <w:r>
+        <w:t>credit  card</w:t>
+      </w:r>
+      <w:proofErr w:type="gramEnd"/>
+      <w:r>
+        <w:t>(s)</w:t>
+      </w:r>
+    </w:p>
+    <w:p>
+      <w:pPr>
+        <w:pStyle w:val="Prrafodelista"/>
+        <w:numPr>
+          <w:ilvl w:val="0"/>
+          <w:numId w:val="4"/>
+        </w:numPr>
+        <w:spacing w:after="2" w:line="255" w:lineRule="auto"/>
+        <w:ind w:left="1080" w:hanging="370"/>
+      </w:pPr>
+      <w:r>
+        <w:t>Account receivable/payable</w:t>
+      </w:r>
+    </w:p>
+    <w:p>
+      <w:pPr>
+        <w:pStyle w:val="Prrafodelista"/>
+        <w:numPr>
+          <w:ilvl w:val="0"/>
+          <w:numId w:val="4"/>
+        </w:numPr>
+        <w:spacing w:after="2" w:line="255" w:lineRule="auto"/>
+        <w:ind w:left="1080" w:hanging="370"/>
+      </w:pPr>
+      <w:r>
+        <w:t>Job history</w:t>
+      </w:r>
+    </w:p>
+    <w:p>
+      <w:pPr>
+        <w:pStyle w:val="Prrafodelista"/>
+        <w:numPr>
+          <w:ilvl w:val="0"/>
+          <w:numId w:val="4"/>
+        </w:numPr>
+        <w:spacing w:after="2" w:line="255" w:lineRule="auto"/>
+        <w:ind w:left="1080" w:hanging="370"/>
+      </w:pPr>
+      <w:r>
+        <w:t>Education history</w:t>
+      </w:r>
+    </w:p>
+    <w:p>
+      <w:pPr>
+        <w:pStyle w:val="Prrafodelista"/>
+        <w:numPr>
+          <w:ilvl w:val="0"/>
+          <w:numId w:val="4"/>
+        </w:numPr>
+        <w:spacing w:after="2" w:line="255" w:lineRule="auto"/>
+        <w:ind w:left="1080" w:hanging="370"/>
+      </w:pPr>
+      <w:r>
+        <w:t>Income sources</w:t>
+      </w:r>
+    </w:p>
+    <w:p>
+      <w:pPr>
+        <w:pStyle w:val="Prrafodelista"/>
+        <w:numPr>
+          <w:ilvl w:val="0"/>
+          <w:numId w:val="4"/>
+        </w:numPr>
+        <w:spacing w:after="2" w:line="255" w:lineRule="auto"/>
+        <w:ind w:left="1080" w:hanging="370"/>
+      </w:pPr>
+      <w:r>
+        <w:t>Expenses</w:t>
+      </w:r>
+    </w:p>
+    <w:p>
+      <w:pPr>
+        <w:pStyle w:val="Prrafodelista"/>
+        <w:numPr>
+          <w:ilvl w:val="0"/>
+          <w:numId w:val="4"/>
+        </w:numPr>
+        <w:spacing w:after="2" w:line="255" w:lineRule="auto"/>
+        <w:ind w:left="1080" w:hanging="370"/>
+      </w:pPr>
+      <w:r>
+        <w:t>Health plan information</w:t>
+      </w:r>
     </w:p>
     <w:p>
       <w:pPr>
@@ -3024,34 +3218,20 @@
       <w:r>
         <w:t xml:space="preserve"> </w:t>
       </w:r>
-    </w:p>
-    <w:p>
-      <w:pPr>
-        <w:ind w:left="720" w:firstLine="7"/>
-        <w:rPr>
-          <w:i/>
-          <w:iCs/>
-        </w:rPr>
-      </w:pPr>
-      <w:r>
-        <w:t xml:space="preserve">  </w:t>
-      </w:r>
-      <w:r>
-        <w:rPr>
-          <w:i/>
-          <w:iCs/>
-        </w:rPr>
-        <w:t xml:space="preserve">Describe the organization’s purpose(s) for the collection of individual information. </w:t>
-      </w:r>
-    </w:p>
-    <w:p>
-      <w:pPr>
-        <w:ind w:left="720" w:firstLine="7"/>
-        <w:rPr>
-          <w:i/>
-          <w:iCs/>
-        </w:rPr>
-      </w:pPr>
+      <w:r>
+        <w:t xml:space="preserve">We collect all </w:t>
+      </w:r>
+      <w:r>
+        <w:t xml:space="preserve">of </w:t>
+      </w:r>
+      <w:proofErr w:type="spellStart"/>
+      <w:r>
+        <w:t>informations</w:t>
+      </w:r>
+      <w:proofErr w:type="spellEnd"/>
+      <w:r>
+        <w:t xml:space="preserve"> to work in our financial services like tax management, accounting service, financial statements audits, preparation of financial statement or consulting and financial planning.</w:t>
+      </w:r>
     </w:p>
     <w:p>
       <w:pPr>
@@ -3132,24 +3312,8 @@
         <w:ind w:left="720" w:firstLine="0"/>
       </w:pPr>
       <w:r>
-        <w:t xml:space="preserve"> </w:t>
-      </w:r>
-    </w:p>
-    <w:p>
-      <w:pPr>
-        <w:spacing w:after="0" w:line="259" w:lineRule="auto"/>
-        <w:ind w:left="720" w:firstLine="0"/>
-        <w:rPr>
-          <w:i/>
-          <w:iCs/>
-        </w:rPr>
-      </w:pPr>
-      <w:r>
-        <w:rPr>
-          <w:i/>
-          <w:iCs/>
-        </w:rPr>
-        <w:t xml:space="preserve">List and describe the source of individual information as it relates to the system, product, or service under review.  Include the data type, classification and method for collection. </w:t>
+        <w:lastRenderedPageBreak/>
+        <w:t xml:space="preserve"> </w:t>
       </w:r>
     </w:p>
     <w:p>
@@ -3194,7 +3358,7 @@
               <w:ind w:left="0" w:right="44" w:firstLine="0"/>
               <w:jc w:val="center"/>
             </w:pPr>
-            <w:bookmarkStart w:id="9" w:name="_Hlk94352316"/>
+            <w:bookmarkStart w:id="8" w:name="_Hlk94352316"/>
             <w:r>
               <w:rPr>
                 <w:b/>
@@ -3230,45 +3394,6 @@
               </w:rPr>
               <w:t xml:space="preserve">Type of Data Provided &amp; How It Is Collected </w:t>
             </w:r>
-          </w:p>
-        </w:tc>
-      </w:tr>
-      <w:tr>
-        <w:trPr>
-          <w:trHeight w:val="829"/>
-        </w:trPr>
-        <w:tc>
-          <w:tcPr>
-            <w:tcW w:w="2425" w:type="dxa"/>
-            <w:tcBorders>
-              <w:top w:val="single" w:sz="4" w:space="0" w:color="000000"/>
-              <w:left w:val="single" w:sz="4" w:space="0" w:color="000000"/>
-              <w:bottom w:val="nil"/>
-              <w:right w:val="single" w:sz="4" w:space="0" w:color="000000"/>
-            </w:tcBorders>
-          </w:tcPr>
-          <w:p>
-            <w:pPr>
-              <w:spacing w:after="0" w:line="259" w:lineRule="auto"/>
-              <w:ind w:left="0" w:firstLine="0"/>
-            </w:pPr>
-          </w:p>
-        </w:tc>
-        <w:tc>
-          <w:tcPr>
-            <w:tcW w:w="6203" w:type="dxa"/>
-            <w:tcBorders>
-              <w:top w:val="single" w:sz="4" w:space="0" w:color="000000"/>
-              <w:left w:val="single" w:sz="4" w:space="0" w:color="000000"/>
-              <w:bottom w:val="nil"/>
-              <w:right w:val="single" w:sz="4" w:space="0" w:color="000000"/>
-            </w:tcBorders>
-          </w:tcPr>
-          <w:p>
-            <w:pPr>
-              <w:spacing w:after="0" w:line="259" w:lineRule="auto"/>
-              <w:ind w:left="1" w:firstLine="0"/>
-            </w:pPr>
           </w:p>
         </w:tc>
       </w:tr>
@@ -3291,6 +3416,9 @@
               <w:spacing w:after="0" w:line="259" w:lineRule="auto"/>
               <w:ind w:left="0" w:firstLine="0"/>
             </w:pPr>
+            <w:r>
+              <w:t>Financial Management Systems</w:t>
+            </w:r>
           </w:p>
         </w:tc>
         <w:tc>
@@ -3308,11 +3436,73 @@
               <w:spacing w:after="0" w:line="259" w:lineRule="auto"/>
               <w:ind w:left="1" w:firstLine="0"/>
             </w:pPr>
+            <w:r>
+              <w:t xml:space="preserve">The clients upload their financial </w:t>
+            </w:r>
+            <w:proofErr w:type="spellStart"/>
+            <w:r>
+              <w:t>informations</w:t>
+            </w:r>
+            <w:proofErr w:type="spellEnd"/>
+            <w:r>
+              <w:t xml:space="preserve"> like file. Tax and payment information are uploaded. All information is classified like confidential.</w:t>
+            </w:r>
+          </w:p>
+        </w:tc>
+      </w:tr>
+      <w:tr>
+        <w:trPr>
+          <w:trHeight w:val="937"/>
+        </w:trPr>
+        <w:tc>
+          <w:tcPr>
+            <w:tcW w:w="2425" w:type="dxa"/>
+            <w:tcBorders>
+              <w:top w:val="single" w:sz="4" w:space="0" w:color="000000"/>
+              <w:left w:val="single" w:sz="4" w:space="0" w:color="000000"/>
+              <w:bottom w:val="single" w:sz="4" w:space="0" w:color="000000"/>
+              <w:right w:val="single" w:sz="4" w:space="0" w:color="000000"/>
+            </w:tcBorders>
+          </w:tcPr>
+          <w:p>
+            <w:pPr>
+              <w:spacing w:after="0" w:line="259" w:lineRule="auto"/>
+              <w:ind w:left="0" w:firstLine="0"/>
+            </w:pPr>
+            <w:r>
+              <w:t>Hosted</w:t>
+            </w:r>
+            <w:r>
+              <w:t xml:space="preserve"> </w:t>
+            </w:r>
+            <w:r>
+              <w:t>website</w:t>
+            </w:r>
+          </w:p>
+        </w:tc>
+        <w:tc>
+          <w:tcPr>
+            <w:tcW w:w="6203" w:type="dxa"/>
+            <w:tcBorders>
+              <w:top w:val="single" w:sz="4" w:space="0" w:color="000000"/>
+              <w:left w:val="single" w:sz="4" w:space="0" w:color="000000"/>
+              <w:bottom w:val="single" w:sz="4" w:space="0" w:color="000000"/>
+              <w:right w:val="single" w:sz="4" w:space="0" w:color="000000"/>
+            </w:tcBorders>
+          </w:tcPr>
+          <w:p>
+            <w:pPr>
+              <w:spacing w:after="0" w:line="259" w:lineRule="auto"/>
+              <w:ind w:left="1" w:firstLine="0"/>
+            </w:pPr>
+            <w:r>
+              <w:t>First and last name, phone number, email, demographic information and so on. This information is uploading by forms to contact the client. All information is classified like confidential.</w:t>
+            </w:r>
           </w:p>
         </w:tc>
       </w:tr>
     </w:tbl>
-    <w:bookmarkEnd w:id="9"/>
+    <w:bookmarkEnd w:id="8"/>
     <w:p>
       <w:pPr>
         <w:spacing w:after="0" w:line="259" w:lineRule="auto"/>
@@ -3520,7 +3710,7 @@
                 <w:b/>
               </w:rPr>
             </w:pPr>
-            <w:bookmarkStart w:id="10" w:name="_Hlk94349657"/>
+            <w:bookmarkStart w:id="9" w:name="_Hlk94349657"/>
             <w:r>
               <w:rPr>
                 <w:b/>
@@ -3623,7 +3813,6 @@
             </w:rPr>
             <w:id w:val="-175569530"/>
           </w:sdtPr>
-          <w:sdtEndPr/>
           <w:sdtContent>
             <w:tc>
               <w:tcPr>
@@ -3636,6 +3825,13 @@
                   <w:spacing w:after="0" w:line="259" w:lineRule="auto"/>
                   <w:ind w:left="75" w:firstLine="0"/>
                 </w:pPr>
+                <w:r>
+                  <w:rPr>
+                    <w:b/>
+                    <w:bCs/>
+                  </w:rPr>
+                  <w:t>1</w:t>
+                </w:r>
               </w:p>
             </w:tc>
           </w:sdtContent>
@@ -3644,7 +3840,6 @@
           <w:sdtPr>
             <w:id w:val="-2019771166"/>
           </w:sdtPr>
-          <w:sdtEndPr/>
           <w:sdtContent>
             <w:tc>
               <w:tcPr>
@@ -3657,6 +3852,9 @@
                   <w:spacing w:after="0" w:line="259" w:lineRule="auto"/>
                   <w:ind w:left="76" w:firstLine="0"/>
                 </w:pPr>
+                <w:r>
+                  <w:t>NIST security framework</w:t>
+                </w:r>
               </w:p>
             </w:tc>
           </w:sdtContent>
@@ -3664,9 +3862,7 @@
         <w:sdt>
           <w:sdtPr>
             <w:id w:val="368421536"/>
-            <w:showingPlcHdr/>
           </w:sdtPr>
-          <w:sdtEndPr/>
           <w:sdtContent>
             <w:tc>
               <w:tcPr>
@@ -3680,7 +3876,7 @@
                   <w:ind w:left="76" w:firstLine="0"/>
                 </w:pPr>
                 <w:r>
-                  <w:t xml:space="preserve">     </w:t>
+                  <w:t>01/01/2021</w:t>
                 </w:r>
               </w:p>
             </w:tc>
@@ -3689,9 +3885,7 @@
         <w:sdt>
           <w:sdtPr>
             <w:id w:val="-344323618"/>
-            <w:showingPlcHdr/>
           </w:sdtPr>
-          <w:sdtEndPr/>
           <w:sdtContent>
             <w:tc>
               <w:tcPr>
@@ -3705,7 +3899,7 @@
                   <w:ind w:left="61" w:firstLine="0"/>
                 </w:pPr>
                 <w:r>
-                  <w:t xml:space="preserve">     </w:t>
+                  <w:t>https://www.nist.gov/cyberframework</w:t>
                 </w:r>
               </w:p>
             </w:tc>
@@ -3724,7 +3918,6 @@
             </w:rPr>
             <w:id w:val="-1953632278"/>
           </w:sdtPr>
-          <w:sdtEndPr/>
           <w:sdtContent>
             <w:tc>
               <w:tcPr>
@@ -3737,6 +3930,13 @@
                   <w:spacing w:after="0" w:line="259" w:lineRule="auto"/>
                   <w:ind w:left="75" w:firstLine="0"/>
                 </w:pPr>
+                <w:r>
+                  <w:rPr>
+                    <w:b/>
+                    <w:bCs/>
+                  </w:rPr>
+                  <w:t>2</w:t>
+                </w:r>
               </w:p>
             </w:tc>
           </w:sdtContent>
@@ -3745,7 +3945,6 @@
           <w:sdtPr>
             <w:id w:val="1076009164"/>
           </w:sdtPr>
-          <w:sdtEndPr/>
           <w:sdtContent>
             <w:tc>
               <w:tcPr>
@@ -3758,6 +3957,9 @@
                   <w:spacing w:after="0" w:line="259" w:lineRule="auto"/>
                   <w:ind w:left="76" w:firstLine="0"/>
                 </w:pPr>
+                <w:r>
+                  <w:t>AICPA</w:t>
+                </w:r>
               </w:p>
             </w:tc>
           </w:sdtContent>
@@ -3766,7 +3968,6 @@
           <w:sdtPr>
             <w:id w:val="597287495"/>
           </w:sdtPr>
-          <w:sdtEndPr/>
           <w:sdtContent>
             <w:tc>
               <w:tcPr>
@@ -3779,6 +3980,9 @@
                   <w:spacing w:after="0" w:line="259" w:lineRule="auto"/>
                   <w:ind w:left="76" w:firstLine="0"/>
                 </w:pPr>
+                <w:r>
+                  <w:t>N/A</w:t>
+                </w:r>
               </w:p>
             </w:tc>
           </w:sdtContent>
@@ -3787,7 +3991,6 @@
           <w:sdtPr>
             <w:id w:val="660824132"/>
           </w:sdtPr>
-          <w:sdtEndPr/>
           <w:sdtContent>
             <w:tc>
               <w:tcPr>
@@ -3800,12 +4003,15 @@
                   <w:spacing w:after="0" w:line="259" w:lineRule="auto"/>
                   <w:ind w:left="61" w:firstLine="0"/>
                 </w:pPr>
+                <w:r>
+                  <w:t>https://us.aicpa.org/forthepublic</w:t>
+                </w:r>
               </w:p>
             </w:tc>
           </w:sdtContent>
         </w:sdt>
       </w:tr>
-      <w:bookmarkEnd w:id="10"/>
+      <w:bookmarkEnd w:id="9"/>
     </w:tbl>
     <w:p>
       <w:pPr>
@@ -3887,7 +4093,7 @@
                 <w:b/>
               </w:rPr>
             </w:pPr>
-            <w:bookmarkStart w:id="11" w:name="_Hlk94350219"/>
+            <w:bookmarkStart w:id="10" w:name="_Hlk94350219"/>
             <w:r>
               <w:rPr>
                 <w:b/>
@@ -3985,7 +4191,6 @@
             <w:id w:val="-1810624314"/>
             <w:showingPlcHdr/>
           </w:sdtPr>
-          <w:sdtEndPr/>
           <w:sdtContent>
             <w:tc>
               <w:tcPr>
@@ -4022,7 +4227,6 @@
             <w:id w:val="-808552751"/>
             <w:showingPlcHdr/>
           </w:sdtPr>
-          <w:sdtEndPr/>
           <w:sdtContent>
             <w:tc>
               <w:tcPr>
@@ -4055,7 +4259,6 @@
             <w:id w:val="-1727140310"/>
             <w:showingPlcHdr/>
           </w:sdtPr>
-          <w:sdtEndPr/>
           <w:sdtContent>
             <w:tc>
               <w:tcPr>
@@ -4087,7 +4290,6 @@
             </w:rPr>
             <w:id w:val="723871836"/>
           </w:sdtPr>
-          <w:sdtEndPr/>
           <w:sdtContent>
             <w:tc>
               <w:tcPr>
@@ -4118,7 +4320,6 @@
             <w:id w:val="-237016159"/>
             <w:showingPlcHdr/>
           </w:sdtPr>
-          <w:sdtEndPr/>
           <w:sdtContent>
             <w:tc>
               <w:tcPr>
@@ -4155,7 +4356,6 @@
             <w:id w:val="-119453071"/>
             <w:showingPlcHdr/>
           </w:sdtPr>
-          <w:sdtEndPr/>
           <w:sdtContent>
             <w:tc>
               <w:tcPr>
@@ -4187,7 +4387,6 @@
             </w:rPr>
             <w:id w:val="364877989"/>
           </w:sdtPr>
-          <w:sdtEndPr/>
           <w:sdtContent>
             <w:tc>
               <w:tcPr>
@@ -4212,7 +4411,6 @@
             </w:rPr>
             <w:id w:val="1553738093"/>
           </w:sdtPr>
-          <w:sdtEndPr/>
           <w:sdtContent>
             <w:tc>
               <w:tcPr>
@@ -4230,7 +4428,7 @@
           </w:sdtContent>
         </w:sdt>
       </w:tr>
-      <w:bookmarkEnd w:id="11"/>
+      <w:bookmarkEnd w:id="10"/>
     </w:tbl>
     <w:p>
       <w:pPr>
@@ -4251,7 +4449,6 @@
             <w14:uncheckedState w14:val="2610" w14:font="MS Gothic"/>
           </w14:checkbox>
         </w:sdtPr>
-        <w:sdtEndPr/>
         <w:sdtContent>
           <w:r>
             <w:rPr>
@@ -4283,6 +4480,8 @@
         <w:spacing w:after="0" w:line="259" w:lineRule="auto"/>
         <w:ind w:left="720" w:firstLine="0"/>
       </w:pPr>
+      <w:bookmarkStart w:id="11" w:name="_GoBack"/>
+      <w:bookmarkEnd w:id="11"/>
     </w:p>
     <w:p>
       <w:pPr>
@@ -4323,6 +4522,7 @@
         <w:rPr>
           <w:b/>
         </w:rPr>
+        <w:lastRenderedPageBreak/>
         <w:t>3.1</w:t>
       </w:r>
       <w:r>
@@ -4375,7 +4575,6 @@
             <w14:uncheckedState w14:val="2610" w14:font="MS Gothic"/>
           </w14:checkbox>
         </w:sdtPr>
-        <w:sdtEndPr/>
         <w:sdtContent>
           <w:r>
             <w:rPr>
@@ -4404,7 +4603,6 @@
             <w14:uncheckedState w14:val="2610" w14:font="MS Gothic"/>
           </w14:checkbox>
         </w:sdtPr>
-        <w:sdtEndPr/>
         <w:sdtContent>
           <w:r>
             <w:rPr>
@@ -5310,7 +5508,6 @@
               <w14:uncheckedState w14:val="2610" w14:font="MS Gothic"/>
             </w14:checkbox>
           </w:sdtPr>
-          <w:sdtEndPr/>
           <w:sdtContent>
             <w:tc>
               <w:tcPr>
@@ -5356,7 +5553,6 @@
               <w14:uncheckedState w14:val="2610" w14:font="MS Gothic"/>
             </w14:checkbox>
           </w:sdtPr>
-          <w:sdtEndPr/>
           <w:sdtContent>
             <w:tc>
               <w:tcPr>
@@ -5402,7 +5598,6 @@
               <w14:uncheckedState w14:val="2610" w14:font="MS Gothic"/>
             </w14:checkbox>
           </w:sdtPr>
-          <w:sdtEndPr/>
           <w:sdtContent>
             <w:tc>
               <w:tcPr>
@@ -5464,7 +5659,6 @@
               <w14:uncheckedState w14:val="2610" w14:font="MS Gothic"/>
             </w14:checkbox>
           </w:sdtPr>
-          <w:sdtEndPr/>
           <w:sdtContent>
             <w:tc>
               <w:tcPr>
@@ -5512,7 +5706,6 @@
               <w14:uncheckedState w14:val="2610" w14:font="MS Gothic"/>
             </w14:checkbox>
           </w:sdtPr>
-          <w:sdtEndPr/>
           <w:sdtContent>
             <w:tc>
               <w:tcPr>
@@ -5563,7 +5756,6 @@
               <w14:uncheckedState w14:val="2610" w14:font="MS Gothic"/>
             </w14:checkbox>
           </w:sdtPr>
-          <w:sdtEndPr/>
           <w:sdtContent>
             <w:tc>
               <w:tcPr>
@@ -5637,7 +5829,6 @@
               <w14:uncheckedState w14:val="2610" w14:font="MS Gothic"/>
             </w14:checkbox>
           </w:sdtPr>
-          <w:sdtEndPr/>
           <w:sdtContent>
             <w:tc>
               <w:tcPr>
@@ -5683,7 +5874,6 @@
               <w14:uncheckedState w14:val="2610" w14:font="MS Gothic"/>
             </w14:checkbox>
           </w:sdtPr>
-          <w:sdtEndPr/>
           <w:sdtContent>
             <w:tc>
               <w:tcPr>
@@ -5729,7 +5919,6 @@
               <w14:uncheckedState w14:val="2610" w14:font="MS Gothic"/>
             </w14:checkbox>
           </w:sdtPr>
-          <w:sdtEndPr/>
           <w:sdtContent>
             <w:tc>
               <w:tcPr>
@@ -5775,7 +5964,6 @@
               <w14:uncheckedState w14:val="2610" w14:font="MS Gothic"/>
             </w14:checkbox>
           </w:sdtPr>
-          <w:sdtEndPr/>
           <w:sdtContent>
             <w:tc>
               <w:tcPr>
@@ -5921,6 +6109,7 @@
           <w:i/>
           <w:color w:val="008000"/>
         </w:rPr>
+        <w:lastRenderedPageBreak/>
         <w:t xml:space="preserve"> </w:t>
       </w:r>
     </w:p>
@@ -5937,7 +6126,6 @@
             <w14:uncheckedState w14:val="2610" w14:font="MS Gothic"/>
           </w14:checkbox>
         </w:sdtPr>
-        <w:sdtEndPr/>
         <w:sdtContent>
           <w:r>
             <w:rPr>
@@ -6077,7 +6265,6 @@
             <w14:uncheckedState w14:val="2610" w14:font="MS Gothic"/>
           </w14:checkbox>
         </w:sdtPr>
-        <w:sdtEndPr/>
         <w:sdtContent>
           <w:r>
             <w:rPr>
@@ -6226,7 +6413,6 @@
             <w14:uncheckedState w14:val="2610" w14:font="MS Gothic"/>
           </w14:checkbox>
         </w:sdtPr>
-        <w:sdtEndPr/>
         <w:sdtContent>
           <w:r>
             <w:rPr>
@@ -6266,7 +6452,6 @@
             <w14:uncheckedState w14:val="2610" w14:font="MS Gothic"/>
           </w14:checkbox>
         </w:sdtPr>
-        <w:sdtEndPr/>
         <w:sdtContent>
           <w:r>
             <w:rPr>
@@ -6288,7 +6473,6 @@
             <w14:uncheckedState w14:val="2610" w14:font="MS Gothic"/>
           </w14:checkbox>
         </w:sdtPr>
-        <w:sdtEndPr/>
         <w:sdtContent>
           <w:r>
             <w:rPr>
@@ -6313,7 +6497,6 @@
             <w14:uncheckedState w14:val="2610" w14:font="MS Gothic"/>
           </w14:checkbox>
         </w:sdtPr>
-        <w:sdtEndPr/>
         <w:sdtContent>
           <w:r>
             <w:rPr>
@@ -6340,7 +6523,6 @@
             <w14:uncheckedState w14:val="2610" w14:font="MS Gothic"/>
           </w14:checkbox>
         </w:sdtPr>
-        <w:sdtEndPr/>
         <w:sdtContent>
           <w:r>
             <w:rPr>
@@ -6367,7 +6549,6 @@
             <w14:uncheckedState w14:val="2610" w14:font="MS Gothic"/>
           </w14:checkbox>
         </w:sdtPr>
-        <w:sdtEndPr/>
         <w:sdtContent>
           <w:r>
             <w:rPr>
@@ -6394,7 +6575,6 @@
             <w14:uncheckedState w14:val="2610" w14:font="MS Gothic"/>
           </w14:checkbox>
         </w:sdtPr>
-        <w:sdtEndPr/>
         <w:sdtContent>
           <w:r>
             <w:rPr>
@@ -6428,7 +6608,6 @@
             <w14:uncheckedState w14:val="2610" w14:font="MS Gothic"/>
           </w14:checkbox>
         </w:sdtPr>
-        <w:sdtEndPr/>
         <w:sdtContent>
           <w:r>
             <w:rPr>
@@ -6504,7 +6683,6 @@
             <w14:uncheckedState w14:val="2610" w14:font="MS Gothic"/>
           </w14:checkbox>
         </w:sdtPr>
-        <w:sdtEndPr/>
         <w:sdtContent>
           <w:r>
             <w:rPr>
@@ -6747,6 +6925,7 @@
         <w:ind w:left="737"/>
       </w:pPr>
       <w:r>
+        <w:lastRenderedPageBreak/>
         <w:t xml:space="preserve"> </w:t>
       </w:r>
     </w:p>
@@ -6966,7 +7145,6 @@
         <w:rPr>
           <w:b/>
         </w:rPr>
-        <w:lastRenderedPageBreak/>
         <w:t xml:space="preserve"> </w:t>
       </w:r>
     </w:p>
@@ -7004,7 +7182,6 @@
             <w14:uncheckedState w14:val="2610" w14:font="MS Gothic"/>
           </w14:checkbox>
         </w:sdtPr>
-        <w:sdtEndPr/>
         <w:sdtContent>
           <w:r>
             <w:rPr>
@@ -7271,7 +7448,6 @@
             <w14:uncheckedState w14:val="2610" w14:font="MS Gothic"/>
           </w14:checkbox>
         </w:sdtPr>
-        <w:sdtEndPr/>
         <w:sdtContent>
           <w:r>
             <w:rPr>
@@ -7304,7 +7480,6 @@
             <w:calendar w:val="gregorian"/>
           </w:date>
         </w:sdtPr>
-        <w:sdtEndPr/>
         <w:sdtContent>
           <w:r>
             <w:rPr>
@@ -7333,7 +7508,6 @@
             <w14:uncheckedState w14:val="2610" w14:font="MS Gothic"/>
           </w14:checkbox>
         </w:sdtPr>
-        <w:sdtEndPr/>
         <w:sdtContent>
           <w:r>
             <w:rPr>
@@ -7457,7 +7631,6 @@
             <w14:uncheckedState w14:val="2610" w14:font="MS Gothic"/>
           </w14:checkbox>
         </w:sdtPr>
-        <w:sdtEndPr/>
         <w:sdtContent>
           <w:r>
             <w:rPr>
@@ -7584,7 +7757,6 @@
           <w:i/>
           <w:iCs/>
         </w:rPr>
-        <w:lastRenderedPageBreak/>
         <w:t xml:space="preserve">Focus </w:t>
       </w:r>
       <w:r>
@@ -8297,6 +8469,7 @@
         <w:rPr>
           <w:b/>
         </w:rPr>
+        <w:lastRenderedPageBreak/>
         <w:t>9</w:t>
       </w:r>
       <w:r>
@@ -10532,7 +10705,6 @@
   <w:style w:type="character" w:default="1" w:styleId="Fuentedeprrafopredeter">
     <w:name w:val="Default Paragraph Font"/>
     <w:uiPriority w:val="1"/>
-    <w:semiHidden/>
     <w:unhideWhenUsed/>
   </w:style>
   <w:style w:type="table" w:default="1" w:styleId="Tablanormal">
@@ -10851,6 +11023,7 @@
     <w:rsidRoot w:val="00144B12"/>
     <w:rsid w:val="00144B12"/>
     <w:rsid w:val="004B1980"/>
+    <w:rsid w:val="00E975BC"/>
     <w:rsid w:val="00F2059A"/>
   </w:rsids>
   <m:mathPr>

</xml_diff>

<commit_message>
docs: finish 3/9 step final project data privacy course
</commit_message>
<xml_diff>
--- a/Projects/data privacy course - udacity/data-privacy-risk-assessment-template.docx
+++ b/Projects/data privacy course - udacity/data-privacy-risk-assessment-template.docx
@@ -2,6 +2,20 @@
 <file path=word/document.xml><?xml version="1.0" encoding="utf-8"?>
 <w:document xmlns:wpc="http://schemas.microsoft.com/office/word/2010/wordprocessingCanvas" xmlns:cx="http://schemas.microsoft.com/office/drawing/2014/chartex" xmlns:cx1="http://schemas.microsoft.com/office/drawing/2015/9/8/chartex" xmlns:cx2="http://schemas.microsoft.com/office/drawing/2015/10/21/chartex" xmlns:cx3="http://schemas.microsoft.com/office/drawing/2016/5/9/chartex" xmlns:cx4="http://schemas.microsoft.com/office/drawing/2016/5/10/chartex" xmlns:cx5="http://schemas.microsoft.com/office/drawing/2016/5/11/chartex" xmlns:cx6="http://schemas.microsoft.com/office/drawing/2016/5/12/chartex" xmlns:cx7="http://schemas.microsoft.com/office/drawing/2016/5/13/chartex" xmlns:cx8="http://schemas.microsoft.com/office/drawing/2016/5/14/chartex" xmlns:mc="http://schemas.openxmlformats.org/markup-compatibility/2006" xmlns:aink="http://schemas.microsoft.com/office/drawing/2016/ink" xmlns:am3d="http://schemas.microsoft.com/office/drawing/2017/model3d" xmlns:o="urn:schemas-microsoft-com:office:office" xmlns:r="http://schemas.openxmlformats.org/officeDocument/2006/relationships" xmlns:m="http://schemas.openxmlformats.org/officeDocument/2006/math" xmlns:v="urn:schemas-microsoft-com:vml" xmlns:wp14="http://schemas.microsoft.com/office/word/2010/wordprocessingDrawing" xmlns:wp="http://schemas.openxmlformats.org/drawingml/2006/wordprocessingDrawing" xmlns:w10="urn:schemas-microsoft-com:office:word" xmlns:w="http://schemas.openxmlformats.org/wordprocessingml/2006/main" xmlns:w14="http://schemas.microsoft.com/office/word/2010/wordml" xmlns:w15="http://schemas.microsoft.com/office/word/2012/wordml" xmlns:w16cid="http://schemas.microsoft.com/office/word/2016/wordml/cid" xmlns:w16se="http://schemas.microsoft.com/office/word/2015/wordml/symex" xmlns:wpg="http://schemas.microsoft.com/office/word/2010/wordprocessingGroup" xmlns:wpi="http://schemas.microsoft.com/office/word/2010/wordprocessingInk" xmlns:wne="http://schemas.microsoft.com/office/word/2006/wordml" xmlns:wps="http://schemas.microsoft.com/office/word/2010/wordprocessingShape" mc:Ignorable="w14 w15 w16se w16cid wp14">
   <w:body>
+    <w:p>
+      <w:pPr>
+        <w:spacing w:after="0" w:line="259" w:lineRule="auto"/>
+        <w:ind w:left="12" w:firstLine="0"/>
+        <w:jc w:val="center"/>
+      </w:pPr>
+    </w:p>
+    <w:p>
+      <w:pPr>
+        <w:spacing w:after="0" w:line="259" w:lineRule="auto"/>
+        <w:ind w:left="12" w:firstLine="0"/>
+        <w:jc w:val="center"/>
+      </w:pPr>
+    </w:p>
     <w:p>
       <w:pPr>
         <w:spacing w:after="0" w:line="259" w:lineRule="auto"/>
@@ -466,6 +480,7 @@
           <w:docPartGallery w:val="Table of Contents"/>
         </w:docPartObj>
       </w:sdtPr>
+      <w:sdtEndPr/>
       <w:sdtContent>
         <w:p>
           <w:pPr>
@@ -3470,10 +3485,7 @@
               <w:ind w:left="0" w:firstLine="0"/>
             </w:pPr>
             <w:r>
-              <w:t>Hosted</w:t>
-            </w:r>
-            <w:r>
-              <w:t xml:space="preserve"> </w:t>
+              <w:t xml:space="preserve">Hosted </w:t>
             </w:r>
             <w:r>
               <w:t>website</w:t>
@@ -3813,6 +3825,7 @@
             </w:rPr>
             <w:id w:val="-175569530"/>
           </w:sdtPr>
+          <w:sdtEndPr/>
           <w:sdtContent>
             <w:tc>
               <w:tcPr>
@@ -3840,6 +3853,7 @@
           <w:sdtPr>
             <w:id w:val="-2019771166"/>
           </w:sdtPr>
+          <w:sdtEndPr/>
           <w:sdtContent>
             <w:tc>
               <w:tcPr>
@@ -3863,6 +3877,7 @@
           <w:sdtPr>
             <w:id w:val="368421536"/>
           </w:sdtPr>
+          <w:sdtEndPr/>
           <w:sdtContent>
             <w:tc>
               <w:tcPr>
@@ -3886,6 +3901,7 @@
           <w:sdtPr>
             <w:id w:val="-344323618"/>
           </w:sdtPr>
+          <w:sdtEndPr/>
           <w:sdtContent>
             <w:tc>
               <w:tcPr>
@@ -3918,6 +3934,7 @@
             </w:rPr>
             <w:id w:val="-1953632278"/>
           </w:sdtPr>
+          <w:sdtEndPr/>
           <w:sdtContent>
             <w:tc>
               <w:tcPr>
@@ -3945,6 +3962,7 @@
           <w:sdtPr>
             <w:id w:val="1076009164"/>
           </w:sdtPr>
+          <w:sdtEndPr/>
           <w:sdtContent>
             <w:tc>
               <w:tcPr>
@@ -3968,6 +3986,7 @@
           <w:sdtPr>
             <w:id w:val="597287495"/>
           </w:sdtPr>
+          <w:sdtEndPr/>
           <w:sdtContent>
             <w:tc>
               <w:tcPr>
@@ -3991,6 +4010,7 @@
           <w:sdtPr>
             <w:id w:val="660824132"/>
           </w:sdtPr>
+          <w:sdtEndPr/>
           <w:sdtContent>
             <w:tc>
               <w:tcPr>
@@ -4191,6 +4211,7 @@
             <w:id w:val="-1810624314"/>
             <w:showingPlcHdr/>
           </w:sdtPr>
+          <w:sdtEndPr/>
           <w:sdtContent>
             <w:tc>
               <w:tcPr>
@@ -4227,6 +4248,7 @@
             <w:id w:val="-808552751"/>
             <w:showingPlcHdr/>
           </w:sdtPr>
+          <w:sdtEndPr/>
           <w:sdtContent>
             <w:tc>
               <w:tcPr>
@@ -4259,6 +4281,7 @@
             <w:id w:val="-1727140310"/>
             <w:showingPlcHdr/>
           </w:sdtPr>
+          <w:sdtEndPr/>
           <w:sdtContent>
             <w:tc>
               <w:tcPr>
@@ -4290,6 +4313,7 @@
             </w:rPr>
             <w:id w:val="723871836"/>
           </w:sdtPr>
+          <w:sdtEndPr/>
           <w:sdtContent>
             <w:tc>
               <w:tcPr>
@@ -4320,6 +4344,7 @@
             <w:id w:val="-237016159"/>
             <w:showingPlcHdr/>
           </w:sdtPr>
+          <w:sdtEndPr/>
           <w:sdtContent>
             <w:tc>
               <w:tcPr>
@@ -4356,6 +4381,7 @@
             <w:id w:val="-119453071"/>
             <w:showingPlcHdr/>
           </w:sdtPr>
+          <w:sdtEndPr/>
           <w:sdtContent>
             <w:tc>
               <w:tcPr>
@@ -4387,6 +4413,7 @@
             </w:rPr>
             <w:id w:val="364877989"/>
           </w:sdtPr>
+          <w:sdtEndPr/>
           <w:sdtContent>
             <w:tc>
               <w:tcPr>
@@ -4411,6 +4438,7 @@
             </w:rPr>
             <w:id w:val="1553738093"/>
           </w:sdtPr>
+          <w:sdtEndPr/>
           <w:sdtContent>
             <w:tc>
               <w:tcPr>
@@ -4449,6 +4477,7 @@
             <w14:uncheckedState w14:val="2610" w14:font="MS Gothic"/>
           </w14:checkbox>
         </w:sdtPr>
+        <w:sdtEndPr/>
         <w:sdtContent>
           <w:r>
             <w:rPr>
@@ -4480,15 +4509,13 @@
         <w:spacing w:after="0" w:line="259" w:lineRule="auto"/>
         <w:ind w:left="720" w:firstLine="0"/>
       </w:pPr>
-      <w:bookmarkStart w:id="11" w:name="_GoBack"/>
-      <w:bookmarkEnd w:id="11"/>
     </w:p>
     <w:p>
       <w:pPr>
         <w:spacing w:after="0" w:line="259" w:lineRule="auto"/>
         <w:ind w:left="0" w:firstLine="0"/>
       </w:pPr>
-      <w:bookmarkStart w:id="12" w:name="_Hlk94096039"/>
+      <w:bookmarkStart w:id="11" w:name="_Hlk94096039"/>
       <w:r>
         <w:t xml:space="preserve"> </w:t>
       </w:r>
@@ -4498,11 +4525,11 @@
         <w:pStyle w:val="Ttulo1"/>
         <w:ind w:left="705" w:hanging="360"/>
       </w:pPr>
-      <w:bookmarkStart w:id="13" w:name="_Toc94515282"/>
+      <w:bookmarkStart w:id="12" w:name="_Toc94515282"/>
       <w:r>
         <w:t>Internal Policies and Procedures</w:t>
       </w:r>
-      <w:bookmarkEnd w:id="13"/>
+      <w:bookmarkEnd w:id="12"/>
     </w:p>
     <w:p>
       <w:pPr>
@@ -4550,7 +4577,7 @@
       <w:r>
         <w:br/>
       </w:r>
-      <w:bookmarkStart w:id="14" w:name="_Hlk94357374"/>
+      <w:bookmarkStart w:id="13" w:name="_Hlk94357374"/>
       <w:r>
         <w:rPr>
           <w:b/>
@@ -4570,18 +4597,19 @@
           </w:rPr>
           <w:id w:val="1740520246"/>
           <w14:checkbox>
-            <w14:checked w14:val="0"/>
+            <w14:checked w14:val="1"/>
             <w14:checkedState w14:val="2612" w14:font="MS Gothic"/>
             <w14:uncheckedState w14:val="2610" w14:font="MS Gothic"/>
           </w14:checkbox>
         </w:sdtPr>
+        <w:sdtEndPr/>
         <w:sdtContent>
           <w:r>
             <w:rPr>
               <w:rFonts w:ascii="MS Gothic" w:eastAsia="MS Gothic" w:hAnsi="MS Gothic" w:hint="eastAsia"/>
               <w:b/>
             </w:rPr>
-            <w:t>☐</w:t>
+            <w:t>☒</w:t>
           </w:r>
         </w:sdtContent>
       </w:sdt>
@@ -4603,6 +4631,7 @@
             <w14:uncheckedState w14:val="2610" w14:font="MS Gothic"/>
           </w14:checkbox>
         </w:sdtPr>
+        <w:sdtEndPr/>
         <w:sdtContent>
           <w:r>
             <w:rPr>
@@ -4619,37 +4648,14 @@
         </w:rPr>
         <w:t xml:space="preserve"> No</w:t>
       </w:r>
-      <w:bookmarkEnd w:id="14"/>
+      <w:bookmarkEnd w:id="13"/>
     </w:p>
     <w:p>
       <w:pPr>
         <w:spacing w:after="2" w:line="255" w:lineRule="auto"/>
-        <w:ind w:left="720" w:firstLine="0"/>
-      </w:pPr>
-    </w:p>
-    <w:p>
-      <w:pPr>
-        <w:spacing w:after="2" w:line="255" w:lineRule="auto"/>
-        <w:ind w:left="720" w:firstLine="0"/>
-        <w:rPr>
-          <w:i/>
-          <w:iCs/>
-        </w:rPr>
-      </w:pPr>
-      <w:bookmarkStart w:id="15" w:name="_Hlk94352464"/>
-      <w:r>
-        <w:rPr>
-          <w:i/>
-          <w:iCs/>
-        </w:rPr>
-        <w:t>Complete the table below.</w:t>
-      </w:r>
-    </w:p>
-    <w:p>
-      <w:pPr>
-        <w:spacing w:after="2" w:line="255" w:lineRule="auto"/>
-        <w:ind w:left="720" w:firstLine="0"/>
-      </w:pPr>
+        <w:ind w:left="0" w:firstLine="0"/>
+      </w:pPr>
+      <w:bookmarkStart w:id="14" w:name="_Hlk94352464"/>
     </w:p>
     <w:tbl>
       <w:tblPr>
@@ -4786,6 +4792,9 @@
               <w:spacing w:after="0" w:line="259" w:lineRule="auto"/>
               <w:ind w:left="0" w:firstLine="0"/>
             </w:pPr>
+            <w:r>
+              <w:t>Information Security and Acceptable Use</w:t>
+            </w:r>
           </w:p>
         </w:tc>
         <w:tc>
@@ -4803,6 +4812,9 @@
               <w:spacing w:after="0" w:line="259" w:lineRule="auto"/>
               <w:ind w:left="1" w:firstLine="0"/>
             </w:pPr>
+            <w:r>
+              <w:t>01/01/2021</w:t>
+            </w:r>
           </w:p>
         </w:tc>
         <w:tc>
@@ -4820,6 +4832,9 @@
               <w:spacing w:after="0" w:line="259" w:lineRule="auto"/>
               <w:ind w:left="1" w:firstLine="0"/>
             </w:pPr>
+            <w:r>
+              <w:t>01/01/2021</w:t>
+            </w:r>
           </w:p>
         </w:tc>
       </w:tr>
@@ -4842,6 +4857,9 @@
               <w:spacing w:after="0" w:line="259" w:lineRule="auto"/>
               <w:ind w:left="0" w:firstLine="0"/>
             </w:pPr>
+            <w:r>
+              <w:t>Data Classification and Protection</w:t>
+            </w:r>
           </w:p>
         </w:tc>
         <w:tc>
@@ -4859,6 +4877,12 @@
               <w:spacing w:after="0" w:line="259" w:lineRule="auto"/>
               <w:ind w:left="1" w:firstLine="0"/>
             </w:pPr>
+            <w:r>
+              <w:t>01/01/20</w:t>
+            </w:r>
+            <w:r>
+              <w:t>18</w:t>
+            </w:r>
           </w:p>
         </w:tc>
         <w:tc>
@@ -4876,10 +4900,13 @@
               <w:spacing w:after="0" w:line="259" w:lineRule="auto"/>
               <w:ind w:left="1" w:firstLine="0"/>
             </w:pPr>
+            <w:r>
+              <w:t>30/06/2020</w:t>
+            </w:r>
           </w:p>
         </w:tc>
       </w:tr>
-      <w:bookmarkEnd w:id="15"/>
+      <w:bookmarkEnd w:id="14"/>
     </w:tbl>
     <w:p>
       <w:pPr>
@@ -4950,21 +4977,13 @@
     <w:p>
       <w:pPr>
         <w:spacing w:after="2" w:line="255" w:lineRule="auto"/>
-        <w:ind w:left="720" w:firstLine="0"/>
+        <w:ind w:left="0" w:firstLine="0"/>
         <w:rPr>
           <w:bCs/>
           <w:i/>
           <w:iCs/>
         </w:rPr>
       </w:pPr>
-      <w:r>
-        <w:rPr>
-          <w:bCs/>
-          <w:i/>
-          <w:iCs/>
-        </w:rPr>
-        <w:t xml:space="preserve">List any published organizational processes or procedures. </w:t>
-      </w:r>
     </w:p>
     <w:p>
       <w:pPr>
@@ -4976,77 +4995,8 @@
         <w:spacing w:after="2" w:line="255" w:lineRule="auto"/>
         <w:ind w:left="1080" w:hanging="370"/>
       </w:pPr>
-    </w:p>
-    <w:p>
-      <w:pPr>
-        <w:spacing w:after="0" w:line="259" w:lineRule="auto"/>
-        <w:ind w:left="720" w:firstLine="0"/>
-        <w:rPr>
-          <w:b/>
-        </w:rPr>
-      </w:pPr>
-      <w:r>
-        <w:rPr>
-          <w:b/>
-        </w:rPr>
-        <w:t xml:space="preserve"> </w:t>
-      </w:r>
-    </w:p>
-    <w:p>
-      <w:pPr>
-        <w:spacing w:after="0" w:line="259" w:lineRule="auto"/>
-        <w:ind w:left="720" w:firstLine="0"/>
-        <w:rPr>
-          <w:b/>
-        </w:rPr>
-      </w:pPr>
-      <w:bookmarkStart w:id="16" w:name="_Hlk94357472"/>
-    </w:p>
-    <w:p>
-      <w:pPr>
-        <w:spacing w:after="2" w:line="255" w:lineRule="auto"/>
-        <w:ind w:left="715" w:hanging="370"/>
-        <w:rPr>
-          <w:b/>
-        </w:rPr>
-      </w:pPr>
-      <w:r>
-        <w:rPr>
-          <w:b/>
-        </w:rPr>
-        <w:t>3.3</w:t>
-      </w:r>
-      <w:r>
-        <w:rPr>
-          <w:rFonts w:ascii="Arial" w:eastAsia="Arial" w:hAnsi="Arial" w:cs="Arial"/>
-          <w:b/>
-        </w:rPr>
-        <w:t xml:space="preserve"> </w:t>
-      </w:r>
-      <w:r>
-        <w:rPr>
-          <w:b/>
-        </w:rPr>
-        <w:t xml:space="preserve">Specify relevant security or privacy training provided to organizational employees or contractors with PI access. </w:t>
-      </w:r>
-    </w:p>
-    <w:p>
-      <w:pPr>
-        <w:spacing w:after="2" w:line="255" w:lineRule="auto"/>
-        <w:ind w:left="720" w:firstLine="0"/>
-        <w:rPr>
-          <w:bCs/>
-          <w:i/>
-          <w:iCs/>
-        </w:rPr>
-      </w:pPr>
-      <w:r>
-        <w:rPr>
-          <w:bCs/>
-          <w:i/>
-          <w:iCs/>
-        </w:rPr>
-        <w:t xml:space="preserve"> </w:t>
+      <w:r>
+        <w:t>Incident response and disaster recovery procedure.</w:t>
       </w:r>
     </w:p>
     <w:p>
@@ -5059,27 +5009,152 @@
         <w:spacing w:after="2" w:line="255" w:lineRule="auto"/>
         <w:ind w:left="1080" w:hanging="370"/>
       </w:pPr>
+      <w:r>
+        <w:t>System and data destruction procedures.</w:t>
+      </w:r>
+    </w:p>
+    <w:p>
+      <w:pPr>
+        <w:pStyle w:val="Prrafodelista"/>
+        <w:numPr>
+          <w:ilvl w:val="0"/>
+          <w:numId w:val="4"/>
+        </w:numPr>
+        <w:spacing w:after="2" w:line="255" w:lineRule="auto"/>
+        <w:ind w:left="1080" w:hanging="370"/>
+      </w:pPr>
+      <w:r>
+        <w:t>Individual access to PI procedures.</w:t>
+      </w:r>
     </w:p>
     <w:p>
       <w:pPr>
         <w:spacing w:after="0" w:line="259" w:lineRule="auto"/>
         <w:ind w:left="720" w:firstLine="0"/>
-      </w:pPr>
-      <w:r>
-        <w:rPr>
-          <w:b/>
-        </w:rPr>
-        <w:t xml:space="preserve"> </w:t>
-      </w:r>
-    </w:p>
-    <w:bookmarkEnd w:id="16"/>
+        <w:rPr>
+          <w:b/>
+        </w:rPr>
+      </w:pPr>
+      <w:r>
+        <w:rPr>
+          <w:b/>
+        </w:rPr>
+        <w:t xml:space="preserve"> </w:t>
+      </w:r>
+    </w:p>
     <w:p>
       <w:pPr>
         <w:spacing w:after="0" w:line="259" w:lineRule="auto"/>
         <w:ind w:left="720" w:firstLine="0"/>
-      </w:pPr>
-    </w:p>
-    <w:bookmarkEnd w:id="12"/>
+        <w:rPr>
+          <w:b/>
+        </w:rPr>
+      </w:pPr>
+      <w:bookmarkStart w:id="15" w:name="_Hlk94357472"/>
+    </w:p>
+    <w:p>
+      <w:pPr>
+        <w:spacing w:after="2" w:line="255" w:lineRule="auto"/>
+        <w:ind w:left="715" w:hanging="370"/>
+        <w:rPr>
+          <w:b/>
+        </w:rPr>
+      </w:pPr>
+      <w:r>
+        <w:rPr>
+          <w:b/>
+        </w:rPr>
+        <w:t>3.3</w:t>
+      </w:r>
+      <w:r>
+        <w:rPr>
+          <w:rFonts w:ascii="Arial" w:eastAsia="Arial" w:hAnsi="Arial" w:cs="Arial"/>
+          <w:b/>
+        </w:rPr>
+        <w:t xml:space="preserve"> </w:t>
+      </w:r>
+      <w:r>
+        <w:rPr>
+          <w:b/>
+        </w:rPr>
+        <w:t xml:space="preserve">Specify relevant security or privacy training provided to organizational employees or contractors with PI access. </w:t>
+      </w:r>
+    </w:p>
+    <w:p>
+      <w:pPr>
+        <w:spacing w:after="2" w:line="255" w:lineRule="auto"/>
+        <w:ind w:left="720" w:firstLine="0"/>
+        <w:rPr>
+          <w:bCs/>
+          <w:i/>
+          <w:iCs/>
+        </w:rPr>
+      </w:pPr>
+      <w:r>
+        <w:rPr>
+          <w:bCs/>
+          <w:i/>
+          <w:iCs/>
+        </w:rPr>
+        <w:t xml:space="preserve"> </w:t>
+      </w:r>
+    </w:p>
+    <w:p>
+      <w:pPr>
+        <w:pStyle w:val="Prrafodelista"/>
+        <w:numPr>
+          <w:ilvl w:val="0"/>
+          <w:numId w:val="4"/>
+        </w:numPr>
+        <w:spacing w:after="2" w:line="255" w:lineRule="auto"/>
+        <w:ind w:left="1080" w:hanging="370"/>
+      </w:pPr>
+      <w:r>
+        <w:t>Annual security and privacy training for employees and contractors.</w:t>
+      </w:r>
+    </w:p>
+    <w:p>
+      <w:pPr>
+        <w:pStyle w:val="Prrafodelista"/>
+        <w:numPr>
+          <w:ilvl w:val="0"/>
+          <w:numId w:val="4"/>
+        </w:numPr>
+        <w:spacing w:after="2" w:line="255" w:lineRule="auto"/>
+        <w:ind w:left="1080" w:hanging="370"/>
+      </w:pPr>
+      <w:r>
+        <w:t xml:space="preserve">Training about security and privacy for contractors previously </w:t>
+      </w:r>
+      <w:bookmarkStart w:id="16" w:name="_GoBack"/>
+      <w:r>
+        <w:t xml:space="preserve">to sign </w:t>
+      </w:r>
+      <w:bookmarkEnd w:id="16"/>
+      <w:r>
+        <w:t>in ABC.</w:t>
+      </w:r>
+    </w:p>
+    <w:p>
+      <w:pPr>
+        <w:spacing w:after="0" w:line="259" w:lineRule="auto"/>
+        <w:ind w:left="720" w:firstLine="0"/>
+      </w:pPr>
+      <w:r>
+        <w:rPr>
+          <w:b/>
+        </w:rPr>
+        <w:t xml:space="preserve"> </w:t>
+      </w:r>
+    </w:p>
+    <w:bookmarkEnd w:id="15"/>
+    <w:p>
+      <w:pPr>
+        <w:spacing w:after="0" w:line="259" w:lineRule="auto"/>
+        <w:ind w:left="720" w:firstLine="0"/>
+      </w:pPr>
+    </w:p>
+    <w:bookmarkEnd w:id="11"/>
     <w:p>
       <w:pPr>
         <w:spacing w:after="17" w:line="259" w:lineRule="auto"/>
@@ -5508,6 +5583,7 @@
               <w14:uncheckedState w14:val="2610" w14:font="MS Gothic"/>
             </w14:checkbox>
           </w:sdtPr>
+          <w:sdtEndPr/>
           <w:sdtContent>
             <w:tc>
               <w:tcPr>
@@ -5553,6 +5629,7 @@
               <w14:uncheckedState w14:val="2610" w14:font="MS Gothic"/>
             </w14:checkbox>
           </w:sdtPr>
+          <w:sdtEndPr/>
           <w:sdtContent>
             <w:tc>
               <w:tcPr>
@@ -5598,6 +5675,7 @@
               <w14:uncheckedState w14:val="2610" w14:font="MS Gothic"/>
             </w14:checkbox>
           </w:sdtPr>
+          <w:sdtEndPr/>
           <w:sdtContent>
             <w:tc>
               <w:tcPr>
@@ -5659,6 +5737,7 @@
               <w14:uncheckedState w14:val="2610" w14:font="MS Gothic"/>
             </w14:checkbox>
           </w:sdtPr>
+          <w:sdtEndPr/>
           <w:sdtContent>
             <w:tc>
               <w:tcPr>
@@ -5706,6 +5785,7 @@
               <w14:uncheckedState w14:val="2610" w14:font="MS Gothic"/>
             </w14:checkbox>
           </w:sdtPr>
+          <w:sdtEndPr/>
           <w:sdtContent>
             <w:tc>
               <w:tcPr>
@@ -5756,6 +5836,7 @@
               <w14:uncheckedState w14:val="2610" w14:font="MS Gothic"/>
             </w14:checkbox>
           </w:sdtPr>
+          <w:sdtEndPr/>
           <w:sdtContent>
             <w:tc>
               <w:tcPr>
@@ -5829,6 +5910,7 @@
               <w14:uncheckedState w14:val="2610" w14:font="MS Gothic"/>
             </w14:checkbox>
           </w:sdtPr>
+          <w:sdtEndPr/>
           <w:sdtContent>
             <w:tc>
               <w:tcPr>
@@ -5874,6 +5956,7 @@
               <w14:uncheckedState w14:val="2610" w14:font="MS Gothic"/>
             </w14:checkbox>
           </w:sdtPr>
+          <w:sdtEndPr/>
           <w:sdtContent>
             <w:tc>
               <w:tcPr>
@@ -5919,6 +6002,7 @@
               <w14:uncheckedState w14:val="2610" w14:font="MS Gothic"/>
             </w14:checkbox>
           </w:sdtPr>
+          <w:sdtEndPr/>
           <w:sdtContent>
             <w:tc>
               <w:tcPr>
@@ -5964,6 +6048,7 @@
               <w14:uncheckedState w14:val="2610" w14:font="MS Gothic"/>
             </w14:checkbox>
           </w:sdtPr>
+          <w:sdtEndPr/>
           <w:sdtContent>
             <w:tc>
               <w:tcPr>
@@ -6126,6 +6211,7 @@
             <w14:uncheckedState w14:val="2610" w14:font="MS Gothic"/>
           </w14:checkbox>
         </w:sdtPr>
+        <w:sdtEndPr/>
         <w:sdtContent>
           <w:r>
             <w:rPr>
@@ -6265,6 +6351,7 @@
             <w14:uncheckedState w14:val="2610" w14:font="MS Gothic"/>
           </w14:checkbox>
         </w:sdtPr>
+        <w:sdtEndPr/>
         <w:sdtContent>
           <w:r>
             <w:rPr>
@@ -6413,6 +6500,7 @@
             <w14:uncheckedState w14:val="2610" w14:font="MS Gothic"/>
           </w14:checkbox>
         </w:sdtPr>
+        <w:sdtEndPr/>
         <w:sdtContent>
           <w:r>
             <w:rPr>
@@ -6452,6 +6540,7 @@
             <w14:uncheckedState w14:val="2610" w14:font="MS Gothic"/>
           </w14:checkbox>
         </w:sdtPr>
+        <w:sdtEndPr/>
         <w:sdtContent>
           <w:r>
             <w:rPr>
@@ -6473,6 +6562,7 @@
             <w14:uncheckedState w14:val="2610" w14:font="MS Gothic"/>
           </w14:checkbox>
         </w:sdtPr>
+        <w:sdtEndPr/>
         <w:sdtContent>
           <w:r>
             <w:rPr>
@@ -6497,6 +6587,7 @@
             <w14:uncheckedState w14:val="2610" w14:font="MS Gothic"/>
           </w14:checkbox>
         </w:sdtPr>
+        <w:sdtEndPr/>
         <w:sdtContent>
           <w:r>
             <w:rPr>
@@ -6523,6 +6614,7 @@
             <w14:uncheckedState w14:val="2610" w14:font="MS Gothic"/>
           </w14:checkbox>
         </w:sdtPr>
+        <w:sdtEndPr/>
         <w:sdtContent>
           <w:r>
             <w:rPr>
@@ -6549,6 +6641,7 @@
             <w14:uncheckedState w14:val="2610" w14:font="MS Gothic"/>
           </w14:checkbox>
         </w:sdtPr>
+        <w:sdtEndPr/>
         <w:sdtContent>
           <w:r>
             <w:rPr>
@@ -6575,6 +6668,7 @@
             <w14:uncheckedState w14:val="2610" w14:font="MS Gothic"/>
           </w14:checkbox>
         </w:sdtPr>
+        <w:sdtEndPr/>
         <w:sdtContent>
           <w:r>
             <w:rPr>
@@ -6608,6 +6702,7 @@
             <w14:uncheckedState w14:val="2610" w14:font="MS Gothic"/>
           </w14:checkbox>
         </w:sdtPr>
+        <w:sdtEndPr/>
         <w:sdtContent>
           <w:r>
             <w:rPr>
@@ -6683,6 +6778,7 @@
             <w14:uncheckedState w14:val="2610" w14:font="MS Gothic"/>
           </w14:checkbox>
         </w:sdtPr>
+        <w:sdtEndPr/>
         <w:sdtContent>
           <w:r>
             <w:rPr>
@@ -7182,6 +7278,7 @@
             <w14:uncheckedState w14:val="2610" w14:font="MS Gothic"/>
           </w14:checkbox>
         </w:sdtPr>
+        <w:sdtEndPr/>
         <w:sdtContent>
           <w:r>
             <w:rPr>
@@ -7448,6 +7545,7 @@
             <w14:uncheckedState w14:val="2610" w14:font="MS Gothic"/>
           </w14:checkbox>
         </w:sdtPr>
+        <w:sdtEndPr/>
         <w:sdtContent>
           <w:r>
             <w:rPr>
@@ -7480,6 +7578,7 @@
             <w:calendar w:val="gregorian"/>
           </w:date>
         </w:sdtPr>
+        <w:sdtEndPr/>
         <w:sdtContent>
           <w:r>
             <w:rPr>
@@ -7508,6 +7607,7 @@
             <w14:uncheckedState w14:val="2610" w14:font="MS Gothic"/>
           </w14:checkbox>
         </w:sdtPr>
+        <w:sdtEndPr/>
         <w:sdtContent>
           <w:r>
             <w:rPr>
@@ -7631,6 +7731,7 @@
             <w14:uncheckedState w14:val="2610" w14:font="MS Gothic"/>
           </w14:checkbox>
         </w:sdtPr>
+        <w:sdtEndPr/>
         <w:sdtContent>
           <w:r>
             <w:rPr>
@@ -10705,6 +10806,7 @@
   <w:style w:type="character" w:default="1" w:styleId="Fuentedeprrafopredeter">
     <w:name w:val="Default Paragraph Font"/>
     <w:uiPriority w:val="1"/>
+    <w:semiHidden/>
     <w:unhideWhenUsed/>
   </w:style>
   <w:style w:type="table" w:default="1" w:styleId="Tablanormal">

</xml_diff>

<commit_message>
docs: finish 4/10 step final project data privacy course
</commit_message>
<xml_diff>
--- a/Projects/data privacy course - udacity/data-privacy-risk-assessment-template.docx
+++ b/Projects/data privacy course - udacity/data-privacy-risk-assessment-template.docx
@@ -480,7 +480,6 @@
           <w:docPartGallery w:val="Table of Contents"/>
         </w:docPartObj>
       </w:sdtPr>
-      <w:sdtEndPr/>
       <w:sdtContent>
         <w:p>
           <w:pPr>
@@ -3239,13 +3238,8 @@
       <w:r>
         <w:t xml:space="preserve">of </w:t>
       </w:r>
-      <w:proofErr w:type="spellStart"/>
-      <w:r>
-        <w:t>informations</w:t>
-      </w:r>
-      <w:proofErr w:type="spellEnd"/>
-      <w:r>
-        <w:t xml:space="preserve"> to work in our financial services like tax management, accounting service, financial statements audits, preparation of financial statement or consulting and financial planning.</w:t>
+      <w:r>
+        <w:t>information to work in our financial services like tax management, accounting service, financial statements audits, preparation of financial statement or consulting and financial planning.</w:t>
       </w:r>
     </w:p>
     <w:p>
@@ -3825,7 +3819,6 @@
             </w:rPr>
             <w:id w:val="-175569530"/>
           </w:sdtPr>
-          <w:sdtEndPr/>
           <w:sdtContent>
             <w:tc>
               <w:tcPr>
@@ -3853,7 +3846,6 @@
           <w:sdtPr>
             <w:id w:val="-2019771166"/>
           </w:sdtPr>
-          <w:sdtEndPr/>
           <w:sdtContent>
             <w:tc>
               <w:tcPr>
@@ -3877,7 +3869,6 @@
           <w:sdtPr>
             <w:id w:val="368421536"/>
           </w:sdtPr>
-          <w:sdtEndPr/>
           <w:sdtContent>
             <w:tc>
               <w:tcPr>
@@ -3901,7 +3892,6 @@
           <w:sdtPr>
             <w:id w:val="-344323618"/>
           </w:sdtPr>
-          <w:sdtEndPr/>
           <w:sdtContent>
             <w:tc>
               <w:tcPr>
@@ -3934,7 +3924,6 @@
             </w:rPr>
             <w:id w:val="-1953632278"/>
           </w:sdtPr>
-          <w:sdtEndPr/>
           <w:sdtContent>
             <w:tc>
               <w:tcPr>
@@ -3962,7 +3951,6 @@
           <w:sdtPr>
             <w:id w:val="1076009164"/>
           </w:sdtPr>
-          <w:sdtEndPr/>
           <w:sdtContent>
             <w:tc>
               <w:tcPr>
@@ -3986,7 +3974,6 @@
           <w:sdtPr>
             <w:id w:val="597287495"/>
           </w:sdtPr>
-          <w:sdtEndPr/>
           <w:sdtContent>
             <w:tc>
               <w:tcPr>
@@ -4010,7 +3997,6 @@
           <w:sdtPr>
             <w:id w:val="660824132"/>
           </w:sdtPr>
-          <w:sdtEndPr/>
           <w:sdtContent>
             <w:tc>
               <w:tcPr>
@@ -4211,7 +4197,6 @@
             <w:id w:val="-1810624314"/>
             <w:showingPlcHdr/>
           </w:sdtPr>
-          <w:sdtEndPr/>
           <w:sdtContent>
             <w:tc>
               <w:tcPr>
@@ -4248,7 +4233,6 @@
             <w:id w:val="-808552751"/>
             <w:showingPlcHdr/>
           </w:sdtPr>
-          <w:sdtEndPr/>
           <w:sdtContent>
             <w:tc>
               <w:tcPr>
@@ -4281,7 +4265,6 @@
             <w:id w:val="-1727140310"/>
             <w:showingPlcHdr/>
           </w:sdtPr>
-          <w:sdtEndPr/>
           <w:sdtContent>
             <w:tc>
               <w:tcPr>
@@ -4313,7 +4296,6 @@
             </w:rPr>
             <w:id w:val="723871836"/>
           </w:sdtPr>
-          <w:sdtEndPr/>
           <w:sdtContent>
             <w:tc>
               <w:tcPr>
@@ -4344,7 +4326,6 @@
             <w:id w:val="-237016159"/>
             <w:showingPlcHdr/>
           </w:sdtPr>
-          <w:sdtEndPr/>
           <w:sdtContent>
             <w:tc>
               <w:tcPr>
@@ -4381,7 +4362,6 @@
             <w:id w:val="-119453071"/>
             <w:showingPlcHdr/>
           </w:sdtPr>
-          <w:sdtEndPr/>
           <w:sdtContent>
             <w:tc>
               <w:tcPr>
@@ -4413,7 +4393,6 @@
             </w:rPr>
             <w:id w:val="364877989"/>
           </w:sdtPr>
-          <w:sdtEndPr/>
           <w:sdtContent>
             <w:tc>
               <w:tcPr>
@@ -4438,7 +4417,6 @@
             </w:rPr>
             <w:id w:val="1553738093"/>
           </w:sdtPr>
-          <w:sdtEndPr/>
           <w:sdtContent>
             <w:tc>
               <w:tcPr>
@@ -4477,7 +4455,6 @@
             <w14:uncheckedState w14:val="2610" w14:font="MS Gothic"/>
           </w14:checkbox>
         </w:sdtPr>
-        <w:sdtEndPr/>
         <w:sdtContent>
           <w:r>
             <w:rPr>
@@ -4602,7 +4579,6 @@
             <w14:uncheckedState w14:val="2610" w14:font="MS Gothic"/>
           </w14:checkbox>
         </w:sdtPr>
-        <w:sdtEndPr/>
         <w:sdtContent>
           <w:r>
             <w:rPr>
@@ -4631,7 +4607,6 @@
             <w14:uncheckedState w14:val="2610" w14:font="MS Gothic"/>
           </w14:checkbox>
         </w:sdtPr>
-        <w:sdtEndPr/>
         <w:sdtContent>
           <w:r>
             <w:rPr>
@@ -4878,10 +4853,7 @@
               <w:ind w:left="1" w:firstLine="0"/>
             </w:pPr>
             <w:r>
-              <w:t>01/01/20</w:t>
-            </w:r>
-            <w:r>
-              <w:t>18</w:t>
+              <w:t>01/01/2018</w:t>
             </w:r>
           </w:p>
         </w:tc>
@@ -5124,15 +5096,7 @@
         <w:ind w:left="1080" w:hanging="370"/>
       </w:pPr>
       <w:r>
-        <w:t xml:space="preserve">Training about security and privacy for contractors previously </w:t>
-      </w:r>
-      <w:bookmarkStart w:id="16" w:name="_GoBack"/>
-      <w:r>
-        <w:t xml:space="preserve">to sign </w:t>
-      </w:r>
-      <w:bookmarkEnd w:id="16"/>
-      <w:r>
-        <w:t>in ABC.</w:t>
+        <w:t>Training about security and privacy for contractors previously to sign in ABC.</w:t>
       </w:r>
     </w:p>
     <w:p>
@@ -5169,11 +5133,11 @@
         <w:pStyle w:val="Ttulo1"/>
         <w:ind w:left="705" w:hanging="360"/>
       </w:pPr>
-      <w:bookmarkStart w:id="17" w:name="_Toc94515283"/>
+      <w:bookmarkStart w:id="16" w:name="_Toc94515283"/>
       <w:r>
         <w:t>Data Access and Sharing</w:t>
       </w:r>
-      <w:bookmarkEnd w:id="17"/>
+      <w:bookmarkEnd w:id="16"/>
       <w:r>
         <w:t xml:space="preserve"> </w:t>
       </w:r>
@@ -5341,6 +5305,9 @@
               <w:spacing w:after="0" w:line="259" w:lineRule="auto"/>
               <w:ind w:left="0" w:firstLine="0"/>
             </w:pPr>
+            <w:r>
+              <w:t>SharePoint</w:t>
+            </w:r>
           </w:p>
         </w:tc>
         <w:tc>
@@ -5358,6 +5325,17 @@
               <w:spacing w:after="0" w:line="259" w:lineRule="auto"/>
               <w:ind w:left="0" w:right="29" w:firstLine="0"/>
             </w:pPr>
+            <w:r>
+              <w:t xml:space="preserve">The tax and financial records are accessing and sharing by SharePoint for clients and business analysts or accountants to work and get status of progress. The staff need the authorization to access </w:t>
+            </w:r>
+            <w:proofErr w:type="gramStart"/>
+            <w:r>
+              <w:t>these information</w:t>
+            </w:r>
+            <w:proofErr w:type="gramEnd"/>
+            <w:r>
+              <w:t>.</w:t>
+            </w:r>
           </w:p>
         </w:tc>
       </w:tr>
@@ -5380,6 +5358,10 @@
               <w:spacing w:after="0" w:line="259" w:lineRule="auto"/>
               <w:ind w:left="0" w:firstLine="0"/>
             </w:pPr>
+            <w:r>
+              <w:lastRenderedPageBreak/>
+              <w:t>OneDrive</w:t>
+            </w:r>
           </w:p>
         </w:tc>
         <w:tc>
@@ -5397,6 +5379,9 @@
               <w:spacing w:after="0" w:line="259" w:lineRule="auto"/>
               <w:ind w:left="0" w:firstLine="0"/>
             </w:pPr>
+            <w:r>
+              <w:t>The tax and financial records are accessing and sharing by OneDrive for clients and business analysts or accountants to work and get status of progress. The staff need the authorization to access this information.</w:t>
+            </w:r>
           </w:p>
         </w:tc>
       </w:tr>
@@ -5583,7 +5568,6 @@
               <w14:uncheckedState w14:val="2610" w14:font="MS Gothic"/>
             </w14:checkbox>
           </w:sdtPr>
-          <w:sdtEndPr/>
           <w:sdtContent>
             <w:tc>
               <w:tcPr>
@@ -5629,7 +5613,6 @@
               <w14:uncheckedState w14:val="2610" w14:font="MS Gothic"/>
             </w14:checkbox>
           </w:sdtPr>
-          <w:sdtEndPr/>
           <w:sdtContent>
             <w:tc>
               <w:tcPr>
@@ -5670,12 +5653,11 @@
           <w:sdtPr>
             <w:id w:val="1044333493"/>
             <w14:checkbox>
-              <w14:checked w14:val="0"/>
+              <w14:checked w14:val="1"/>
               <w14:checkedState w14:val="2612" w14:font="MS Gothic"/>
               <w14:uncheckedState w14:val="2610" w14:font="MS Gothic"/>
             </w14:checkbox>
           </w:sdtPr>
-          <w:sdtEndPr/>
           <w:sdtContent>
             <w:tc>
               <w:tcPr>
@@ -5691,7 +5673,7 @@
                   <w:rPr>
                     <w:rFonts w:ascii="MS Gothic" w:eastAsia="MS Gothic" w:hAnsi="MS Gothic" w:hint="eastAsia"/>
                   </w:rPr>
-                  <w:t>☐</w:t>
+                  <w:t>☒</w:t>
                 </w:r>
               </w:p>
             </w:tc>
@@ -5722,7 +5704,13 @@
               <w:ind w:left="150" w:firstLine="0"/>
             </w:pPr>
             <w:r>
-              <w:t xml:space="preserve">Select the cloud layers that are represented by &lt;System Name&gt;. Select all that apply. </w:t>
+              <w:t xml:space="preserve">Select the cloud layers that are represented by </w:t>
+            </w:r>
+            <w:r>
+              <w:t>Microsoft 365 premium</w:t>
+            </w:r>
+            <w:r>
+              <w:t xml:space="preserve">. Select all that apply. </w:t>
             </w:r>
           </w:p>
         </w:tc>
@@ -5732,12 +5720,11 @@
           <w:sdtPr>
             <w:id w:val="-715508029"/>
             <w14:checkbox>
-              <w14:checked w14:val="0"/>
+              <w14:checked w14:val="1"/>
               <w14:checkedState w14:val="2612" w14:font="MS Gothic"/>
               <w14:uncheckedState w14:val="2610" w14:font="MS Gothic"/>
             </w14:checkbox>
           </w:sdtPr>
-          <w:sdtEndPr/>
           <w:sdtContent>
             <w:tc>
               <w:tcPr>
@@ -5753,7 +5740,7 @@
                   <w:rPr>
                     <w:rFonts w:ascii="MS Gothic" w:eastAsia="MS Gothic" w:hAnsi="MS Gothic" w:hint="eastAsia"/>
                   </w:rPr>
-                  <w:t>☐</w:t>
+                  <w:t>☒</w:t>
                 </w:r>
               </w:p>
             </w:tc>
@@ -5780,12 +5767,11 @@
           <w:sdtPr>
             <w:id w:val="-262231641"/>
             <w14:checkbox>
-              <w14:checked w14:val="0"/>
+              <w14:checked w14:val="1"/>
               <w14:checkedState w14:val="2612" w14:font="MS Gothic"/>
               <w14:uncheckedState w14:val="2610" w14:font="MS Gothic"/>
             </w14:checkbox>
           </w:sdtPr>
-          <w:sdtEndPr/>
           <w:sdtContent>
             <w:tc>
               <w:tcPr>
@@ -5799,9 +5785,9 @@
                 </w:pPr>
                 <w:r>
                   <w:rPr>
-                    <w:rFonts w:ascii="Segoe UI Symbol" w:hAnsi="Segoe UI Symbol" w:cs="Segoe UI Symbol"/>
+                    <w:rFonts w:ascii="MS Gothic" w:eastAsia="MS Gothic" w:hAnsi="MS Gothic" w:hint="eastAsia"/>
                   </w:rPr>
-                  <w:t>☐</w:t>
+                  <w:t>☒</w:t>
                 </w:r>
               </w:p>
             </w:tc>
@@ -5831,12 +5817,11 @@
           <w:sdtPr>
             <w:id w:val="-858741478"/>
             <w14:checkbox>
-              <w14:checked w14:val="0"/>
+              <w14:checked w14:val="1"/>
               <w14:checkedState w14:val="2612" w14:font="MS Gothic"/>
               <w14:uncheckedState w14:val="2610" w14:font="MS Gothic"/>
             </w14:checkbox>
           </w:sdtPr>
-          <w:sdtEndPr/>
           <w:sdtContent>
             <w:tc>
               <w:tcPr>
@@ -5850,9 +5835,9 @@
                 </w:pPr>
                 <w:r>
                   <w:rPr>
-                    <w:rFonts w:ascii="Segoe UI Symbol" w:hAnsi="Segoe UI Symbol" w:cs="Segoe UI Symbol"/>
+                    <w:rFonts w:ascii="MS Gothic" w:eastAsia="MS Gothic" w:hAnsi="MS Gothic" w:hint="eastAsia"/>
                   </w:rPr>
-                  <w:t>☐</w:t>
+                  <w:t>☒</w:t>
                 </w:r>
               </w:p>
             </w:tc>
@@ -5905,12 +5890,146 @@
           <w:sdtPr>
             <w:id w:val="981820183"/>
             <w14:checkbox>
+              <w14:checked w14:val="1"/>
+              <w14:checkedState w14:val="2612" w14:font="MS Gothic"/>
+              <w14:uncheckedState w14:val="2610" w14:font="MS Gothic"/>
+            </w14:checkbox>
+          </w:sdtPr>
+          <w:sdtContent>
+            <w:tc>
+              <w:tcPr>
+                <w:tcW w:w="895" w:type="dxa"/>
+              </w:tcPr>
+              <w:p>
+                <w:pPr>
+                  <w:spacing w:after="0" w:line="259" w:lineRule="auto"/>
+                  <w:ind w:left="150" w:firstLine="0"/>
+                </w:pPr>
+                <w:r>
+                  <w:rPr>
+                    <w:rFonts w:ascii="MS Gothic" w:eastAsia="MS Gothic" w:hAnsi="MS Gothic" w:hint="eastAsia"/>
+                  </w:rPr>
+                  <w:t>☒</w:t>
+                </w:r>
+              </w:p>
+            </w:tc>
+          </w:sdtContent>
+        </w:sdt>
+        <w:tc>
+          <w:tcPr>
+            <w:tcW w:w="6125" w:type="dxa"/>
+          </w:tcPr>
+          <w:p>
+            <w:pPr>
+              <w:spacing w:after="0" w:line="259" w:lineRule="auto"/>
+              <w:ind w:left="76" w:firstLine="0"/>
+            </w:pPr>
+            <w:r>
+              <w:t>FedRAMP</w:t>
+            </w:r>
+          </w:p>
+        </w:tc>
+      </w:tr>
+      <w:tr>
+        <w:sdt>
+          <w:sdtPr>
+            <w:id w:val="644857876"/>
+            <w14:checkbox>
+              <w14:checked w14:val="1"/>
+              <w14:checkedState w14:val="2612" w14:font="MS Gothic"/>
+              <w14:uncheckedState w14:val="2610" w14:font="MS Gothic"/>
+            </w14:checkbox>
+          </w:sdtPr>
+          <w:sdtContent>
+            <w:tc>
+              <w:tcPr>
+                <w:tcW w:w="895" w:type="dxa"/>
+              </w:tcPr>
+              <w:p>
+                <w:pPr>
+                  <w:spacing w:after="0" w:line="259" w:lineRule="auto"/>
+                  <w:ind w:left="150" w:firstLine="0"/>
+                </w:pPr>
+                <w:r>
+                  <w:rPr>
+                    <w:rFonts w:ascii="MS Gothic" w:eastAsia="MS Gothic" w:hAnsi="MS Gothic" w:hint="eastAsia"/>
+                  </w:rPr>
+                  <w:t>☒</w:t>
+                </w:r>
+              </w:p>
+            </w:tc>
+          </w:sdtContent>
+        </w:sdt>
+        <w:tc>
+          <w:tcPr>
+            <w:tcW w:w="6125" w:type="dxa"/>
+          </w:tcPr>
+          <w:p>
+            <w:pPr>
+              <w:spacing w:after="0" w:line="259" w:lineRule="auto"/>
+              <w:ind w:left="76" w:firstLine="0"/>
+            </w:pPr>
+            <w:r>
+              <w:t>SOC2</w:t>
+            </w:r>
+          </w:p>
+        </w:tc>
+      </w:tr>
+      <w:tr>
+        <w:sdt>
+          <w:sdtPr>
+            <w:id w:val="1516656992"/>
+            <w14:checkbox>
+              <w14:checked w14:val="1"/>
+              <w14:checkedState w14:val="2612" w14:font="MS Gothic"/>
+              <w14:uncheckedState w14:val="2610" w14:font="MS Gothic"/>
+            </w14:checkbox>
+          </w:sdtPr>
+          <w:sdtContent>
+            <w:tc>
+              <w:tcPr>
+                <w:tcW w:w="895" w:type="dxa"/>
+              </w:tcPr>
+              <w:p>
+                <w:pPr>
+                  <w:spacing w:after="0" w:line="259" w:lineRule="auto"/>
+                  <w:ind w:left="150" w:firstLine="0"/>
+                </w:pPr>
+                <w:r>
+                  <w:rPr>
+                    <w:rFonts w:ascii="MS Gothic" w:eastAsia="MS Gothic" w:hAnsi="MS Gothic" w:hint="eastAsia"/>
+                  </w:rPr>
+                  <w:t>☒</w:t>
+                </w:r>
+              </w:p>
+            </w:tc>
+          </w:sdtContent>
+        </w:sdt>
+        <w:tc>
+          <w:tcPr>
+            <w:tcW w:w="6125" w:type="dxa"/>
+          </w:tcPr>
+          <w:p>
+            <w:pPr>
+              <w:spacing w:after="0" w:line="259" w:lineRule="auto"/>
+              <w:ind w:left="76" w:firstLine="0"/>
+            </w:pPr>
+            <w:r>
+              <w:t>HITRUST</w:t>
+            </w:r>
+          </w:p>
+        </w:tc>
+      </w:tr>
+      <w:tr>
+        <w:sdt>
+          <w:sdtPr>
+            <w:id w:val="-1184979693"/>
+            <w14:checkbox>
               <w14:checked w14:val="0"/>
               <w14:checkedState w14:val="2612" w14:font="MS Gothic"/>
               <w14:uncheckedState w14:val="2610" w14:font="MS Gothic"/>
             </w14:checkbox>
           </w:sdtPr>
-          <w:sdtEndPr/>
           <w:sdtContent>
             <w:tc>
               <w:tcPr>
@@ -5941,144 +6060,6 @@
               <w:ind w:left="76" w:firstLine="0"/>
             </w:pPr>
             <w:r>
-              <w:t>FedRAMP</w:t>
-            </w:r>
-          </w:p>
-        </w:tc>
-      </w:tr>
-      <w:tr>
-        <w:sdt>
-          <w:sdtPr>
-            <w:id w:val="644857876"/>
-            <w14:checkbox>
-              <w14:checked w14:val="0"/>
-              <w14:checkedState w14:val="2612" w14:font="MS Gothic"/>
-              <w14:uncheckedState w14:val="2610" w14:font="MS Gothic"/>
-            </w14:checkbox>
-          </w:sdtPr>
-          <w:sdtEndPr/>
-          <w:sdtContent>
-            <w:tc>
-              <w:tcPr>
-                <w:tcW w:w="895" w:type="dxa"/>
-              </w:tcPr>
-              <w:p>
-                <w:pPr>
-                  <w:spacing w:after="0" w:line="259" w:lineRule="auto"/>
-                  <w:ind w:left="150" w:firstLine="0"/>
-                </w:pPr>
-                <w:r>
-                  <w:rPr>
-                    <w:rFonts w:ascii="MS Gothic" w:eastAsia="MS Gothic" w:hAnsi="MS Gothic" w:hint="eastAsia"/>
-                  </w:rPr>
-                  <w:t>☐</w:t>
-                </w:r>
-              </w:p>
-            </w:tc>
-          </w:sdtContent>
-        </w:sdt>
-        <w:tc>
-          <w:tcPr>
-            <w:tcW w:w="6125" w:type="dxa"/>
-          </w:tcPr>
-          <w:p>
-            <w:pPr>
-              <w:spacing w:after="0" w:line="259" w:lineRule="auto"/>
-              <w:ind w:left="76" w:firstLine="0"/>
-            </w:pPr>
-            <w:r>
-              <w:t>SOC2</w:t>
-            </w:r>
-          </w:p>
-        </w:tc>
-      </w:tr>
-      <w:tr>
-        <w:sdt>
-          <w:sdtPr>
-            <w:id w:val="1516656992"/>
-            <w14:checkbox>
-              <w14:checked w14:val="0"/>
-              <w14:checkedState w14:val="2612" w14:font="MS Gothic"/>
-              <w14:uncheckedState w14:val="2610" w14:font="MS Gothic"/>
-            </w14:checkbox>
-          </w:sdtPr>
-          <w:sdtEndPr/>
-          <w:sdtContent>
-            <w:tc>
-              <w:tcPr>
-                <w:tcW w:w="895" w:type="dxa"/>
-              </w:tcPr>
-              <w:p>
-                <w:pPr>
-                  <w:spacing w:after="0" w:line="259" w:lineRule="auto"/>
-                  <w:ind w:left="150" w:firstLine="0"/>
-                </w:pPr>
-                <w:r>
-                  <w:rPr>
-                    <w:rFonts w:ascii="MS Gothic" w:eastAsia="MS Gothic" w:hAnsi="MS Gothic" w:hint="eastAsia"/>
-                  </w:rPr>
-                  <w:t>☐</w:t>
-                </w:r>
-              </w:p>
-            </w:tc>
-          </w:sdtContent>
-        </w:sdt>
-        <w:tc>
-          <w:tcPr>
-            <w:tcW w:w="6125" w:type="dxa"/>
-          </w:tcPr>
-          <w:p>
-            <w:pPr>
-              <w:spacing w:after="0" w:line="259" w:lineRule="auto"/>
-              <w:ind w:left="76" w:firstLine="0"/>
-            </w:pPr>
-            <w:r>
-              <w:t>HITRUST</w:t>
-            </w:r>
-          </w:p>
-        </w:tc>
-      </w:tr>
-      <w:tr>
-        <w:sdt>
-          <w:sdtPr>
-            <w:id w:val="-1184979693"/>
-            <w14:checkbox>
-              <w14:checked w14:val="0"/>
-              <w14:checkedState w14:val="2612" w14:font="MS Gothic"/>
-              <w14:uncheckedState w14:val="2610" w14:font="MS Gothic"/>
-            </w14:checkbox>
-          </w:sdtPr>
-          <w:sdtEndPr/>
-          <w:sdtContent>
-            <w:tc>
-              <w:tcPr>
-                <w:tcW w:w="895" w:type="dxa"/>
-              </w:tcPr>
-              <w:p>
-                <w:pPr>
-                  <w:spacing w:after="0" w:line="259" w:lineRule="auto"/>
-                  <w:ind w:left="150" w:firstLine="0"/>
-                </w:pPr>
-                <w:r>
-                  <w:rPr>
-                    <w:rFonts w:ascii="MS Gothic" w:eastAsia="MS Gothic" w:hAnsi="MS Gothic" w:hint="eastAsia"/>
-                  </w:rPr>
-                  <w:t>☐</w:t>
-                </w:r>
-              </w:p>
-            </w:tc>
-          </w:sdtContent>
-        </w:sdt>
-        <w:tc>
-          <w:tcPr>
-            <w:tcW w:w="6125" w:type="dxa"/>
-          </w:tcPr>
-          <w:p>
-            <w:pPr>
-              <w:spacing w:after="0" w:line="259" w:lineRule="auto"/>
-              <w:ind w:left="76" w:firstLine="0"/>
-            </w:pPr>
-            <w:r>
               <w:t>Other - List</w:t>
             </w:r>
           </w:p>
@@ -6181,7 +6162,20 @@
         <w:ind w:left="737"/>
       </w:pPr>
       <w:r>
-        <w:t xml:space="preserve"> </w:t>
+        <w:lastRenderedPageBreak/>
+        <w:t xml:space="preserve"> </w:t>
+      </w:r>
+      <w:r>
+        <w:t xml:space="preserve">Yes, all contractors </w:t>
+      </w:r>
+      <w:r>
+        <w:t>a</w:t>
+      </w:r>
+      <w:r>
+        <w:t>re subject to background investigations and suitability reviews in accordance with HR policies and procedures</w:t>
+      </w:r>
+      <w:r>
+        <w:t>; and also apply them the principle of least privilege to access data. Previous to access the data, they need to complete the security and privacy training.</w:t>
       </w:r>
     </w:p>
     <w:p>
@@ -6194,7 +6188,6 @@
           <w:i/>
           <w:color w:val="008000"/>
         </w:rPr>
-        <w:lastRenderedPageBreak/>
         <w:t xml:space="preserve"> </w:t>
       </w:r>
     </w:p>
@@ -6211,7 +6204,6 @@
             <w14:uncheckedState w14:val="2610" w14:font="MS Gothic"/>
           </w14:checkbox>
         </w:sdtPr>
-        <w:sdtEndPr/>
         <w:sdtContent>
           <w:r>
             <w:rPr>
@@ -6321,6 +6313,17 @@
       <w:r>
         <w:t xml:space="preserve"> </w:t>
       </w:r>
+      <w:r>
+        <w:t xml:space="preserve">The contractors must follow the </w:t>
+      </w:r>
+      <w:bookmarkStart w:id="17" w:name="_GoBack"/>
+      <w:bookmarkEnd w:id="17"/>
+      <w:r>
+        <w:t>ABC’s Incident Response Plan</w:t>
+      </w:r>
+      <w:r>
+        <w:t>. The documentations don’t describe this plan.</w:t>
+      </w:r>
     </w:p>
     <w:p>
       <w:pPr>
@@ -6351,7 +6354,6 @@
             <w14:uncheckedState w14:val="2610" w14:font="MS Gothic"/>
           </w14:checkbox>
         </w:sdtPr>
-        <w:sdtEndPr/>
         <w:sdtContent>
           <w:r>
             <w:rPr>
@@ -6500,7 +6502,6 @@
             <w14:uncheckedState w14:val="2610" w14:font="MS Gothic"/>
           </w14:checkbox>
         </w:sdtPr>
-        <w:sdtEndPr/>
         <w:sdtContent>
           <w:r>
             <w:rPr>
@@ -6540,7 +6541,6 @@
             <w14:uncheckedState w14:val="2610" w14:font="MS Gothic"/>
           </w14:checkbox>
         </w:sdtPr>
-        <w:sdtEndPr/>
         <w:sdtContent>
           <w:r>
             <w:rPr>
@@ -6562,7 +6562,6 @@
             <w14:uncheckedState w14:val="2610" w14:font="MS Gothic"/>
           </w14:checkbox>
         </w:sdtPr>
-        <w:sdtEndPr/>
         <w:sdtContent>
           <w:r>
             <w:rPr>
@@ -6587,7 +6586,6 @@
             <w14:uncheckedState w14:val="2610" w14:font="MS Gothic"/>
           </w14:checkbox>
         </w:sdtPr>
-        <w:sdtEndPr/>
         <w:sdtContent>
           <w:r>
             <w:rPr>
@@ -6614,7 +6612,6 @@
             <w14:uncheckedState w14:val="2610" w14:font="MS Gothic"/>
           </w14:checkbox>
         </w:sdtPr>
-        <w:sdtEndPr/>
         <w:sdtContent>
           <w:r>
             <w:rPr>
@@ -6641,7 +6638,6 @@
             <w14:uncheckedState w14:val="2610" w14:font="MS Gothic"/>
           </w14:checkbox>
         </w:sdtPr>
-        <w:sdtEndPr/>
         <w:sdtContent>
           <w:r>
             <w:rPr>
@@ -6668,7 +6664,6 @@
             <w14:uncheckedState w14:val="2610" w14:font="MS Gothic"/>
           </w14:checkbox>
         </w:sdtPr>
-        <w:sdtEndPr/>
         <w:sdtContent>
           <w:r>
             <w:rPr>
@@ -6702,7 +6697,6 @@
             <w14:uncheckedState w14:val="2610" w14:font="MS Gothic"/>
           </w14:checkbox>
         </w:sdtPr>
-        <w:sdtEndPr/>
         <w:sdtContent>
           <w:r>
             <w:rPr>
@@ -6778,7 +6772,6 @@
             <w14:uncheckedState w14:val="2610" w14:font="MS Gothic"/>
           </w14:checkbox>
         </w:sdtPr>
-        <w:sdtEndPr/>
         <w:sdtContent>
           <w:r>
             <w:rPr>
@@ -6970,6 +6963,7 @@
         <w:rPr>
           <w:b/>
         </w:rPr>
+        <w:lastRenderedPageBreak/>
         <w:t xml:space="preserve"> </w:t>
       </w:r>
     </w:p>
@@ -7021,7 +7015,6 @@
         <w:ind w:left="737"/>
       </w:pPr>
       <w:r>
-        <w:lastRenderedPageBreak/>
         <w:t xml:space="preserve"> </w:t>
       </w:r>
     </w:p>
@@ -7278,7 +7271,6 @@
             <w14:uncheckedState w14:val="2610" w14:font="MS Gothic"/>
           </w14:checkbox>
         </w:sdtPr>
-        <w:sdtEndPr/>
         <w:sdtContent>
           <w:r>
             <w:rPr>
@@ -7474,6 +7466,7 @@
       </w:pPr>
       <w:bookmarkStart w:id="22" w:name="_Toc94515287"/>
       <w:r>
+        <w:lastRenderedPageBreak/>
         <w:t>Website Privacy Evaluation</w:t>
       </w:r>
       <w:bookmarkEnd w:id="22"/>
@@ -7545,7 +7538,6 @@
             <w14:uncheckedState w14:val="2610" w14:font="MS Gothic"/>
           </w14:checkbox>
         </w:sdtPr>
-        <w:sdtEndPr/>
         <w:sdtContent>
           <w:r>
             <w:rPr>
@@ -7578,7 +7570,6 @@
             <w:calendar w:val="gregorian"/>
           </w:date>
         </w:sdtPr>
-        <w:sdtEndPr/>
         <w:sdtContent>
           <w:r>
             <w:rPr>
@@ -7607,7 +7598,6 @@
             <w14:uncheckedState w14:val="2610" w14:font="MS Gothic"/>
           </w14:checkbox>
         </w:sdtPr>
-        <w:sdtEndPr/>
         <w:sdtContent>
           <w:r>
             <w:rPr>
@@ -7731,7 +7721,6 @@
             <w14:uncheckedState w14:val="2610" w14:font="MS Gothic"/>
           </w14:checkbox>
         </w:sdtPr>
-        <w:sdtEndPr/>
         <w:sdtContent>
           <w:r>
             <w:rPr>
@@ -8507,6 +8496,7 @@
         <w:rPr>
           <w:bCs/>
         </w:rPr>
+        <w:lastRenderedPageBreak/>
         <w:t xml:space="preserve">I = Impact of Risk, </w:t>
       </w:r>
       <w:r>
@@ -8570,7 +8560,6 @@
         <w:rPr>
           <w:b/>
         </w:rPr>
-        <w:lastRenderedPageBreak/>
         <w:t>9</w:t>
       </w:r>
       <w:r>
@@ -11125,6 +11114,7 @@
     <w:rsidRoot w:val="00144B12"/>
     <w:rsid w:val="00144B12"/>
     <w:rsid w:val="004B1980"/>
+    <w:rsid w:val="00C35840"/>
     <w:rsid w:val="00E975BC"/>
     <w:rsid w:val="00F2059A"/>
   </w:rsids>

</xml_diff>

<commit_message>
docs: add content 5/9 in data privacy course
</commit_message>
<xml_diff>
--- a/Projects/data privacy course - udacity/data-privacy-risk-assessment-template.docx
+++ b/Projects/data privacy course - udacity/data-privacy-risk-assessment-template.docx
@@ -6314,15 +6314,7 @@
         <w:t xml:space="preserve"> </w:t>
       </w:r>
       <w:r>
-        <w:t xml:space="preserve">The contractors must follow the </w:t>
-      </w:r>
-      <w:bookmarkStart w:id="17" w:name="_GoBack"/>
-      <w:bookmarkEnd w:id="17"/>
-      <w:r>
-        <w:t>ABC’s Incident Response Plan</w:t>
-      </w:r>
-      <w:r>
-        <w:t>. The documentations don’t describe this plan.</w:t>
+        <w:t>The contractors must follow the ABC’s Incident Response Plan. The documentations don’t describe this plan.</w:t>
       </w:r>
     </w:p>
     <w:p>
@@ -6405,11 +6397,11 @@
         <w:pStyle w:val="Ttulo1"/>
         <w:ind w:left="705" w:hanging="360"/>
       </w:pPr>
-      <w:bookmarkStart w:id="18" w:name="_Toc94515284"/>
+      <w:bookmarkStart w:id="17" w:name="_Toc94515284"/>
       <w:r>
         <w:t>Notice and Consent</w:t>
       </w:r>
-      <w:bookmarkEnd w:id="18"/>
+      <w:bookmarkEnd w:id="17"/>
       <w:r>
         <w:t xml:space="preserve"> </w:t>
       </w:r>
@@ -6460,32 +6452,25 @@
     <w:p>
       <w:pPr>
         <w:ind w:left="737"/>
-        <w:rPr>
-          <w:i/>
-          <w:iCs/>
-        </w:rPr>
-      </w:pPr>
-      <w:r>
-        <w:t xml:space="preserve"> </w:t>
-      </w:r>
-      <w:r>
-        <w:rPr>
-          <w:i/>
-          <w:iCs/>
-        </w:rPr>
-        <w:t xml:space="preserve">Describe the notification method(s) provided to individual prior to the collection of their PII within this system/product/service. </w:t>
-      </w:r>
-    </w:p>
-    <w:p>
-      <w:pPr>
-        <w:spacing w:after="0" w:line="259" w:lineRule="auto"/>
-        <w:ind w:left="720" w:firstLine="0"/>
-      </w:pPr>
-      <w:r>
-        <w:rPr>
-          <w:i/>
-          <w:color w:val="008000"/>
-        </w:rPr>
+      </w:pPr>
+      <w:r>
+        <w:t xml:space="preserve">They notify the data collection </w:t>
+      </w:r>
+      <w:r>
+        <w:t>in</w:t>
+      </w:r>
+      <w:r>
+        <w:t xml:space="preserve"> </w:t>
+      </w:r>
+      <w:r>
+        <w:t>contracting process of service in regular activities; and irregular occasions they will provide notice in website privacy policy.</w:t>
+      </w:r>
+    </w:p>
+    <w:p>
+      <w:pPr>
+        <w:ind w:left="737"/>
+      </w:pPr>
+      <w:r>
         <w:t xml:space="preserve"> </w:t>
       </w:r>
     </w:p>
@@ -6497,7 +6482,7 @@
         <w:sdtPr>
           <w:id w:val="1214318264"/>
           <w14:checkbox>
-            <w14:checked w14:val="0"/>
+            <w14:checked w14:val="1"/>
             <w14:checkedState w14:val="2612" w14:font="MS Gothic"/>
             <w14:uncheckedState w14:val="2610" w14:font="MS Gothic"/>
           </w14:checkbox>
@@ -6507,7 +6492,7 @@
             <w:rPr>
               <w:rFonts w:ascii="MS Gothic" w:eastAsia="MS Gothic" w:hAnsi="MS Gothic" w:hint="eastAsia"/>
             </w:rPr>
-            <w:t>☐</w:t>
+            <w:t>☒</w:t>
           </w:r>
         </w:sdtContent>
       </w:sdt>
@@ -6536,7 +6521,7 @@
         <w:sdtPr>
           <w:id w:val="968632422"/>
           <w14:checkbox>
-            <w14:checked w14:val="0"/>
+            <w14:checked w14:val="1"/>
             <w14:checkedState w14:val="2612" w14:font="MS Gothic"/>
             <w14:uncheckedState w14:val="2610" w14:font="MS Gothic"/>
           </w14:checkbox>
@@ -6546,7 +6531,7 @@
             <w:rPr>
               <w:rFonts w:ascii="MS Gothic" w:eastAsia="MS Gothic" w:hAnsi="MS Gothic" w:hint="eastAsia"/>
             </w:rPr>
-            <w:t>☐</w:t>
+            <w:t>☒</w:t>
           </w:r>
         </w:sdtContent>
       </w:sdt>
@@ -6557,7 +6542,7 @@
         <w:sdtPr>
           <w:id w:val="-1278638089"/>
           <w14:checkbox>
-            <w14:checked w14:val="0"/>
+            <w14:checked w14:val="1"/>
             <w14:checkedState w14:val="2612" w14:font="MS Gothic"/>
             <w14:uncheckedState w14:val="2610" w14:font="MS Gothic"/>
           </w14:checkbox>
@@ -6567,7 +6552,7 @@
             <w:rPr>
               <w:rFonts w:ascii="MS Gothic" w:eastAsia="MS Gothic" w:hAnsi="MS Gothic" w:hint="eastAsia"/>
             </w:rPr>
-            <w:t>☐</w:t>
+            <w:t>☒</w:t>
           </w:r>
         </w:sdtContent>
       </w:sdt>
@@ -6843,14 +6828,14 @@
         </w:rPr>
         <w:t xml:space="preserve">Do individuals have the opportunity to decline to provide information or to consent to particular uses of their information (other than required or authorized uses)?  </w:t>
       </w:r>
-      <w:bookmarkStart w:id="19" w:name="_Hlk94353370"/>
+      <w:bookmarkStart w:id="18" w:name="_Hlk94353370"/>
       <w:r>
         <w:rPr>
           <w:b/>
         </w:rPr>
         <w:t>Explain applicable processes</w:t>
       </w:r>
-      <w:bookmarkEnd w:id="19"/>
+      <w:bookmarkEnd w:id="18"/>
       <w:r>
         <w:rPr>
           <w:b/>
@@ -6878,6 +6863,17 @@
       <w:r>
         <w:t xml:space="preserve"> </w:t>
       </w:r>
+      <w:r>
+        <w:t xml:space="preserve">The service isn’t use to collect personal identity information directly; </w:t>
+      </w:r>
+      <w:proofErr w:type="gramStart"/>
+      <w:r>
+        <w:t>so</w:t>
+      </w:r>
+      <w:proofErr w:type="gramEnd"/>
+      <w:r>
+        <w:t xml:space="preserve"> the clients have the responsibility don’t share their personal information; and we notify it to them.</w:t>
+      </w:r>
     </w:p>
     <w:p>
       <w:pPr>
@@ -6951,8 +6947,12 @@
         <w:ind w:left="737"/>
       </w:pPr>
       <w:r>
+        <w:lastRenderedPageBreak/>
         <w:t xml:space="preserve">  </w:t>
       </w:r>
+      <w:r>
+        <w:t>Yes, they may request access to their personal identity information through their account manager.</w:t>
+      </w:r>
     </w:p>
     <w:p>
       <w:pPr>
@@ -6963,7 +6963,6 @@
         <w:rPr>
           <w:b/>
         </w:rPr>
-        <w:lastRenderedPageBreak/>
         <w:t xml:space="preserve"> </w:t>
       </w:r>
     </w:p>
@@ -7017,6 +7016,19 @@
       <w:r>
         <w:t xml:space="preserve"> </w:t>
       </w:r>
+      <w:r>
+        <w:t xml:space="preserve">No; this procedure doesn’t </w:t>
+      </w:r>
+      <w:proofErr w:type="gramStart"/>
+      <w:r>
+        <w:t>mentioned</w:t>
+      </w:r>
+      <w:proofErr w:type="gramEnd"/>
+      <w:r>
+        <w:t xml:space="preserve"> in documentations.</w:t>
+      </w:r>
+      <w:bookmarkStart w:id="19" w:name="_GoBack"/>
+      <w:bookmarkEnd w:id="19"/>
     </w:p>
     <w:p>
       <w:pPr>
@@ -7456,6 +7468,7 @@
         <w:rPr>
           <w:b/>
         </w:rPr>
+        <w:lastRenderedPageBreak/>
         <w:t xml:space="preserve"> </w:t>
       </w:r>
     </w:p>
@@ -7466,7 +7479,6 @@
       </w:pPr>
       <w:bookmarkStart w:id="22" w:name="_Toc94515287"/>
       <w:r>
-        <w:lastRenderedPageBreak/>
         <w:t>Website Privacy Evaluation</w:t>
       </w:r>
       <w:bookmarkEnd w:id="22"/>
@@ -8469,6 +8481,7 @@
         <w:rPr>
           <w:bCs/>
         </w:rPr>
+        <w:lastRenderedPageBreak/>
         <w:t>L</w:t>
       </w:r>
       <w:r>
@@ -8496,7 +8509,6 @@
         <w:rPr>
           <w:bCs/>
         </w:rPr>
-        <w:lastRenderedPageBreak/>
         <w:t xml:space="preserve">I = Impact of Risk, </w:t>
       </w:r>
       <w:r>
@@ -11114,6 +11126,7 @@
     <w:rsidRoot w:val="00144B12"/>
     <w:rsid w:val="00144B12"/>
     <w:rsid w:val="004B1980"/>
+    <w:rsid w:val="00955316"/>
     <w:rsid w:val="00C35840"/>
     <w:rsid w:val="00E975BC"/>
     <w:rsid w:val="00F2059A"/>

</xml_diff>

<commit_message>
docs: add content 6/9 in data privacy course
</commit_message>
<xml_diff>
--- a/Projects/data privacy course - udacity/data-privacy-risk-assessment-template.docx
+++ b/Projects/data privacy course - udacity/data-privacy-risk-assessment-template.docx
@@ -6877,6 +6877,19 @@
     </w:p>
     <w:p>
       <w:pPr>
+        <w:ind w:left="737"/>
+      </w:pPr>
+    </w:p>
+    <w:p>
+      <w:pPr>
+        <w:ind w:left="737"/>
+      </w:pPr>
+      <w:r>
+        <w:t>They ensure any PII is scrubbed or de-identified prior to use in testing or training case.</w:t>
+      </w:r>
+    </w:p>
+    <w:p>
+      <w:pPr>
         <w:spacing w:after="0" w:line="259" w:lineRule="auto"/>
         <w:ind w:left="0" w:firstLine="0"/>
       </w:pPr>
@@ -6896,6 +6909,7 @@
         <w:rPr>
           <w:b/>
         </w:rPr>
+        <w:lastRenderedPageBreak/>
         <w:t>5</w:t>
       </w:r>
       <w:r>
@@ -6947,7 +6961,6 @@
         <w:ind w:left="737"/>
       </w:pPr>
       <w:r>
-        <w:lastRenderedPageBreak/>
         <w:t xml:space="preserve">  </w:t>
       </w:r>
       <w:r>
@@ -7019,16 +7032,12 @@
       <w:r>
         <w:t xml:space="preserve">No; this procedure doesn’t </w:t>
       </w:r>
-      <w:proofErr w:type="gramStart"/>
-      <w:r>
-        <w:t>mentioned</w:t>
-      </w:r>
-      <w:proofErr w:type="gramEnd"/>
+      <w:r>
+        <w:t>mention</w:t>
+      </w:r>
       <w:r>
         <w:t xml:space="preserve"> in documentations.</w:t>
       </w:r>
-      <w:bookmarkStart w:id="19" w:name="_GoBack"/>
-      <w:bookmarkEnd w:id="19"/>
     </w:p>
     <w:p>
       <w:pPr>
@@ -7053,11 +7062,11 @@
         <w:pStyle w:val="Ttulo1"/>
         <w:ind w:left="705" w:hanging="360"/>
       </w:pPr>
-      <w:bookmarkStart w:id="20" w:name="_Toc94515285"/>
+      <w:bookmarkStart w:id="19" w:name="_Toc94515285"/>
       <w:r>
         <w:t>Data Accuracy and Security</w:t>
       </w:r>
-      <w:bookmarkEnd w:id="20"/>
+      <w:bookmarkEnd w:id="19"/>
       <w:r>
         <w:t xml:space="preserve"> </w:t>
       </w:r>
@@ -7112,6 +7121,17 @@
       <w:r>
         <w:t xml:space="preserve">  </w:t>
       </w:r>
+      <w:r>
+        <w:t xml:space="preserve">No, they don’t collect data using Microsoft 365 directly; </w:t>
+      </w:r>
+      <w:proofErr w:type="gramStart"/>
+      <w:r>
+        <w:t>so</w:t>
+      </w:r>
+      <w:proofErr w:type="gramEnd"/>
+      <w:r>
+        <w:t xml:space="preserve"> the accurate, complete and up-to-date data depend how work for clients.</w:t>
+      </w:r>
     </w:p>
     <w:p>
       <w:pPr>
@@ -7182,7 +7202,7 @@
         <w:ind w:left="737"/>
       </w:pPr>
       <w:r>
-        <w:t xml:space="preserve">  </w:t>
+        <w:t>Yes, they implement identity access management, monitor system and audit logs; in technical focus. The system administrator uses these methods to protect service and system.</w:t>
       </w:r>
     </w:p>
     <w:p>
@@ -7253,8 +7273,13 @@
       <w:pPr>
         <w:ind w:left="737"/>
       </w:pPr>
-      <w:r>
-        <w:t xml:space="preserve">.  </w:t>
+      <w:bookmarkStart w:id="20" w:name="_GoBack"/>
+      <w:bookmarkEnd w:id="20"/>
+      <w:r>
+        <w:t>They ensure any PII is scrubbed or de-identified to use in testing or training cases. They don’t use Microsoft 365 for testing, training or research cases.</w:t>
+      </w:r>
+      <w:r>
+        <w:t xml:space="preserve">  </w:t>
       </w:r>
     </w:p>
     <w:p>
@@ -7468,7 +7493,6 @@
         <w:rPr>
           <w:b/>
         </w:rPr>
-        <w:lastRenderedPageBreak/>
         <w:t xml:space="preserve"> </w:t>
       </w:r>
     </w:p>
@@ -8107,6 +8131,7 @@
               <w:ind w:left="0" w:firstLine="0"/>
             </w:pPr>
             <w:r>
+              <w:lastRenderedPageBreak/>
               <w:t>Misuse of data by authorized users</w:t>
             </w:r>
           </w:p>
@@ -8481,7 +8506,6 @@
         <w:rPr>
           <w:bCs/>
         </w:rPr>
-        <w:lastRenderedPageBreak/>
         <w:t>L</w:t>
       </w:r>
       <w:r>
@@ -9028,6 +9052,7 @@
         <w:rPr>
           <w:color w:val="FF0000"/>
         </w:rPr>
+        <w:lastRenderedPageBreak/>
         <w:t xml:space="preserve"> </w:t>
       </w:r>
     </w:p>
@@ -11128,6 +11153,7 @@
     <w:rsid w:val="004B1980"/>
     <w:rsid w:val="00955316"/>
     <w:rsid w:val="00C35840"/>
+    <w:rsid w:val="00E1519F"/>
     <w:rsid w:val="00E975BC"/>
     <w:rsid w:val="00F2059A"/>
   </w:rsids>

</xml_diff>

<commit_message>
docs: add content 7/9 in data privacy course
</commit_message>
<xml_diff>
--- a/Projects/data privacy course - udacity/data-privacy-risk-assessment-template.docx
+++ b/Projects/data privacy course - udacity/data-privacy-risk-assessment-template.docx
@@ -480,6 +480,7 @@
           <w:docPartGallery w:val="Table of Contents"/>
         </w:docPartObj>
       </w:sdtPr>
+      <w:sdtEndPr/>
       <w:sdtContent>
         <w:p>
           <w:pPr>
@@ -3819,6 +3820,7 @@
             </w:rPr>
             <w:id w:val="-175569530"/>
           </w:sdtPr>
+          <w:sdtEndPr/>
           <w:sdtContent>
             <w:tc>
               <w:tcPr>
@@ -3846,6 +3848,7 @@
           <w:sdtPr>
             <w:id w:val="-2019771166"/>
           </w:sdtPr>
+          <w:sdtEndPr/>
           <w:sdtContent>
             <w:tc>
               <w:tcPr>
@@ -3869,6 +3872,7 @@
           <w:sdtPr>
             <w:id w:val="368421536"/>
           </w:sdtPr>
+          <w:sdtEndPr/>
           <w:sdtContent>
             <w:tc>
               <w:tcPr>
@@ -3892,6 +3896,7 @@
           <w:sdtPr>
             <w:id w:val="-344323618"/>
           </w:sdtPr>
+          <w:sdtEndPr/>
           <w:sdtContent>
             <w:tc>
               <w:tcPr>
@@ -3924,6 +3929,7 @@
             </w:rPr>
             <w:id w:val="-1953632278"/>
           </w:sdtPr>
+          <w:sdtEndPr/>
           <w:sdtContent>
             <w:tc>
               <w:tcPr>
@@ -3951,6 +3957,7 @@
           <w:sdtPr>
             <w:id w:val="1076009164"/>
           </w:sdtPr>
+          <w:sdtEndPr/>
           <w:sdtContent>
             <w:tc>
               <w:tcPr>
@@ -3974,6 +3981,7 @@
           <w:sdtPr>
             <w:id w:val="597287495"/>
           </w:sdtPr>
+          <w:sdtEndPr/>
           <w:sdtContent>
             <w:tc>
               <w:tcPr>
@@ -3997,6 +4005,7 @@
           <w:sdtPr>
             <w:id w:val="660824132"/>
           </w:sdtPr>
+          <w:sdtEndPr/>
           <w:sdtContent>
             <w:tc>
               <w:tcPr>
@@ -4197,6 +4206,7 @@
             <w:id w:val="-1810624314"/>
             <w:showingPlcHdr/>
           </w:sdtPr>
+          <w:sdtEndPr/>
           <w:sdtContent>
             <w:tc>
               <w:tcPr>
@@ -4233,6 +4243,7 @@
             <w:id w:val="-808552751"/>
             <w:showingPlcHdr/>
           </w:sdtPr>
+          <w:sdtEndPr/>
           <w:sdtContent>
             <w:tc>
               <w:tcPr>
@@ -4265,6 +4276,7 @@
             <w:id w:val="-1727140310"/>
             <w:showingPlcHdr/>
           </w:sdtPr>
+          <w:sdtEndPr/>
           <w:sdtContent>
             <w:tc>
               <w:tcPr>
@@ -4296,6 +4308,7 @@
             </w:rPr>
             <w:id w:val="723871836"/>
           </w:sdtPr>
+          <w:sdtEndPr/>
           <w:sdtContent>
             <w:tc>
               <w:tcPr>
@@ -4326,6 +4339,7 @@
             <w:id w:val="-237016159"/>
             <w:showingPlcHdr/>
           </w:sdtPr>
+          <w:sdtEndPr/>
           <w:sdtContent>
             <w:tc>
               <w:tcPr>
@@ -4362,6 +4376,7 @@
             <w:id w:val="-119453071"/>
             <w:showingPlcHdr/>
           </w:sdtPr>
+          <w:sdtEndPr/>
           <w:sdtContent>
             <w:tc>
               <w:tcPr>
@@ -4393,6 +4408,7 @@
             </w:rPr>
             <w:id w:val="364877989"/>
           </w:sdtPr>
+          <w:sdtEndPr/>
           <w:sdtContent>
             <w:tc>
               <w:tcPr>
@@ -4417,6 +4433,7 @@
             </w:rPr>
             <w:id w:val="1553738093"/>
           </w:sdtPr>
+          <w:sdtEndPr/>
           <w:sdtContent>
             <w:tc>
               <w:tcPr>
@@ -4455,6 +4472,7 @@
             <w14:uncheckedState w14:val="2610" w14:font="MS Gothic"/>
           </w14:checkbox>
         </w:sdtPr>
+        <w:sdtEndPr/>
         <w:sdtContent>
           <w:r>
             <w:rPr>
@@ -4579,6 +4597,7 @@
             <w14:uncheckedState w14:val="2610" w14:font="MS Gothic"/>
           </w14:checkbox>
         </w:sdtPr>
+        <w:sdtEndPr/>
         <w:sdtContent>
           <w:r>
             <w:rPr>
@@ -4607,6 +4626,7 @@
             <w14:uncheckedState w14:val="2610" w14:font="MS Gothic"/>
           </w14:checkbox>
         </w:sdtPr>
+        <w:sdtEndPr/>
         <w:sdtContent>
           <w:r>
             <w:rPr>
@@ -5568,6 +5588,7 @@
               <w14:uncheckedState w14:val="2610" w14:font="MS Gothic"/>
             </w14:checkbox>
           </w:sdtPr>
+          <w:sdtEndPr/>
           <w:sdtContent>
             <w:tc>
               <w:tcPr>
@@ -5613,6 +5634,7 @@
               <w14:uncheckedState w14:val="2610" w14:font="MS Gothic"/>
             </w14:checkbox>
           </w:sdtPr>
+          <w:sdtEndPr/>
           <w:sdtContent>
             <w:tc>
               <w:tcPr>
@@ -5658,6 +5680,7 @@
               <w14:uncheckedState w14:val="2610" w14:font="MS Gothic"/>
             </w14:checkbox>
           </w:sdtPr>
+          <w:sdtEndPr/>
           <w:sdtContent>
             <w:tc>
               <w:tcPr>
@@ -5725,6 +5748,7 @@
               <w14:uncheckedState w14:val="2610" w14:font="MS Gothic"/>
             </w14:checkbox>
           </w:sdtPr>
+          <w:sdtEndPr/>
           <w:sdtContent>
             <w:tc>
               <w:tcPr>
@@ -5772,6 +5796,7 @@
               <w14:uncheckedState w14:val="2610" w14:font="MS Gothic"/>
             </w14:checkbox>
           </w:sdtPr>
+          <w:sdtEndPr/>
           <w:sdtContent>
             <w:tc>
               <w:tcPr>
@@ -5822,6 +5847,7 @@
               <w14:uncheckedState w14:val="2610" w14:font="MS Gothic"/>
             </w14:checkbox>
           </w:sdtPr>
+          <w:sdtEndPr/>
           <w:sdtContent>
             <w:tc>
               <w:tcPr>
@@ -5895,6 +5921,7 @@
               <w14:uncheckedState w14:val="2610" w14:font="MS Gothic"/>
             </w14:checkbox>
           </w:sdtPr>
+          <w:sdtEndPr/>
           <w:sdtContent>
             <w:tc>
               <w:tcPr>
@@ -5940,6 +5967,7 @@
               <w14:uncheckedState w14:val="2610" w14:font="MS Gothic"/>
             </w14:checkbox>
           </w:sdtPr>
+          <w:sdtEndPr/>
           <w:sdtContent>
             <w:tc>
               <w:tcPr>
@@ -5985,6 +6013,7 @@
               <w14:uncheckedState w14:val="2610" w14:font="MS Gothic"/>
             </w14:checkbox>
           </w:sdtPr>
+          <w:sdtEndPr/>
           <w:sdtContent>
             <w:tc>
               <w:tcPr>
@@ -6030,6 +6059,7 @@
               <w14:uncheckedState w14:val="2610" w14:font="MS Gothic"/>
             </w14:checkbox>
           </w:sdtPr>
+          <w:sdtEndPr/>
           <w:sdtContent>
             <w:tc>
               <w:tcPr>
@@ -6204,6 +6234,7 @@
             <w14:uncheckedState w14:val="2610" w14:font="MS Gothic"/>
           </w14:checkbox>
         </w:sdtPr>
+        <w:sdtEndPr/>
         <w:sdtContent>
           <w:r>
             <w:rPr>
@@ -6346,6 +6377,7 @@
             <w14:uncheckedState w14:val="2610" w14:font="MS Gothic"/>
           </w14:checkbox>
         </w:sdtPr>
+        <w:sdtEndPr/>
         <w:sdtContent>
           <w:r>
             <w:rPr>
@@ -6487,6 +6519,7 @@
             <w14:uncheckedState w14:val="2610" w14:font="MS Gothic"/>
           </w14:checkbox>
         </w:sdtPr>
+        <w:sdtEndPr/>
         <w:sdtContent>
           <w:r>
             <w:rPr>
@@ -6526,6 +6559,7 @@
             <w14:uncheckedState w14:val="2610" w14:font="MS Gothic"/>
           </w14:checkbox>
         </w:sdtPr>
+        <w:sdtEndPr/>
         <w:sdtContent>
           <w:r>
             <w:rPr>
@@ -6547,6 +6581,7 @@
             <w14:uncheckedState w14:val="2610" w14:font="MS Gothic"/>
           </w14:checkbox>
         </w:sdtPr>
+        <w:sdtEndPr/>
         <w:sdtContent>
           <w:r>
             <w:rPr>
@@ -6571,6 +6606,7 @@
             <w14:uncheckedState w14:val="2610" w14:font="MS Gothic"/>
           </w14:checkbox>
         </w:sdtPr>
+        <w:sdtEndPr/>
         <w:sdtContent>
           <w:r>
             <w:rPr>
@@ -6597,6 +6633,7 @@
             <w14:uncheckedState w14:val="2610" w14:font="MS Gothic"/>
           </w14:checkbox>
         </w:sdtPr>
+        <w:sdtEndPr/>
         <w:sdtContent>
           <w:r>
             <w:rPr>
@@ -6623,6 +6660,7 @@
             <w14:uncheckedState w14:val="2610" w14:font="MS Gothic"/>
           </w14:checkbox>
         </w:sdtPr>
+        <w:sdtEndPr/>
         <w:sdtContent>
           <w:r>
             <w:rPr>
@@ -6649,6 +6687,7 @@
             <w14:uncheckedState w14:val="2610" w14:font="MS Gothic"/>
           </w14:checkbox>
         </w:sdtPr>
+        <w:sdtEndPr/>
         <w:sdtContent>
           <w:r>
             <w:rPr>
@@ -6682,6 +6721,7 @@
             <w14:uncheckedState w14:val="2610" w14:font="MS Gothic"/>
           </w14:checkbox>
         </w:sdtPr>
+        <w:sdtEndPr/>
         <w:sdtContent>
           <w:r>
             <w:rPr>
@@ -6757,6 +6797,7 @@
             <w14:uncheckedState w14:val="2610" w14:font="MS Gothic"/>
           </w14:checkbox>
         </w:sdtPr>
+        <w:sdtEndPr/>
         <w:sdtContent>
           <w:r>
             <w:rPr>
@@ -7202,7 +7243,22 @@
         <w:ind w:left="737"/>
       </w:pPr>
       <w:r>
-        <w:t>Yes, they implement identity access management, monitor system and audit logs; in technical focus. The system administrator uses these methods to protect service and system.</w:t>
+        <w:t>Yes, they implement identity access management</w:t>
+      </w:r>
+      <w:r>
+        <w:t xml:space="preserve"> guided by the principle of least privilege</w:t>
+      </w:r>
+      <w:r>
+        <w:t>, monitor system and audit logs; in technical focus. The system administrator uses these methods to protect service and system.</w:t>
+      </w:r>
+      <w:r>
+        <w:t xml:space="preserve"> The ABC contractors and staff </w:t>
+      </w:r>
+      <w:r>
+        <w:t>are subject to background investigations and suitability reviews</w:t>
+      </w:r>
+      <w:r>
+        <w:t xml:space="preserve"> by HR.</w:t>
       </w:r>
     </w:p>
     <w:p>
@@ -7273,8 +7329,6 @@
       <w:pPr>
         <w:ind w:left="737"/>
       </w:pPr>
-      <w:bookmarkStart w:id="20" w:name="_GoBack"/>
-      <w:bookmarkEnd w:id="20"/>
       <w:r>
         <w:t>They ensure any PII is scrubbed or de-identified to use in testing or training cases. They don’t use Microsoft 365 for testing, training or research cases.</w:t>
       </w:r>
@@ -7308,6 +7362,7 @@
             <w14:uncheckedState w14:val="2610" w14:font="MS Gothic"/>
           </w14:checkbox>
         </w:sdtPr>
+        <w:sdtEndPr/>
         <w:sdtContent>
           <w:r>
             <w:rPr>
@@ -7354,11 +7409,11 @@
         <w:pStyle w:val="Ttulo1"/>
         <w:ind w:left="705" w:hanging="360"/>
       </w:pPr>
-      <w:bookmarkStart w:id="21" w:name="_Toc94515286"/>
+      <w:bookmarkStart w:id="20" w:name="_Toc94515286"/>
       <w:r>
         <w:t>Data Retention and Disposal</w:t>
       </w:r>
-      <w:bookmarkEnd w:id="21"/>
+      <w:bookmarkEnd w:id="20"/>
       <w:r>
         <w:t xml:space="preserve"> </w:t>
       </w:r>
@@ -7405,6 +7460,19 @@
           <w:bCs/>
         </w:rPr>
       </w:pPr>
+      <w:r>
+        <w:rPr>
+          <w:bCs/>
+        </w:rPr>
+        <w:lastRenderedPageBreak/>
+        <w:t xml:space="preserve">The retention periods for kind of data is documented in </w:t>
+      </w:r>
+      <w:r>
+        <w:t>Data Retention Schedules</w:t>
+      </w:r>
+      <w:r>
+        <w:t>.</w:t>
+      </w:r>
     </w:p>
     <w:p>
       <w:pPr>
@@ -7454,24 +7522,27 @@
     <w:p>
       <w:pPr>
         <w:ind w:left="737"/>
-      </w:pPr>
-      <w:r>
-        <w:rPr>
-          <w:i/>
-          <w:color w:val="008000"/>
-        </w:rPr>
-        <w:t xml:space="preserve"> </w:t>
-      </w:r>
-      <w:r>
-        <w:rPr>
-          <w:b/>
-        </w:rPr>
-        <w:t xml:space="preserve"> </w:t>
-      </w:r>
-      <w:r>
-        <w:t xml:space="preserve"> </w:t>
-      </w:r>
-    </w:p>
+        <w:rPr>
+          <w:b/>
+        </w:rPr>
+      </w:pPr>
+      <w:bookmarkStart w:id="21" w:name="_GoBack"/>
+      <w:r>
+        <w:rPr>
+          <w:iCs/>
+          <w:color w:val="000000" w:themeColor="text1"/>
+        </w:rPr>
+        <w:t>The</w:t>
+      </w:r>
+      <w:r>
+        <w:rPr>
+          <w:iCs/>
+          <w:color w:val="000000" w:themeColor="text1"/>
+        </w:rPr>
+        <w:t xml:space="preserve"> responsibility of employees destroys all data based in retention schedule in case of local non-cloud storage owned of employees. Microsoft 365 delete the data based in give retention schedule in cloud storage cases.</w:t>
+      </w:r>
+    </w:p>
+    <w:bookmarkEnd w:id="21"/>
     <w:p>
       <w:pPr>
         <w:spacing w:after="0" w:line="259" w:lineRule="auto"/>
@@ -7574,6 +7645,7 @@
             <w14:uncheckedState w14:val="2610" w14:font="MS Gothic"/>
           </w14:checkbox>
         </w:sdtPr>
+        <w:sdtEndPr/>
         <w:sdtContent>
           <w:r>
             <w:rPr>
@@ -7606,6 +7678,7 @@
             <w:calendar w:val="gregorian"/>
           </w:date>
         </w:sdtPr>
+        <w:sdtEndPr/>
         <w:sdtContent>
           <w:r>
             <w:rPr>
@@ -7634,6 +7707,7 @@
             <w14:uncheckedState w14:val="2610" w14:font="MS Gothic"/>
           </w14:checkbox>
         </w:sdtPr>
+        <w:sdtEndPr/>
         <w:sdtContent>
           <w:r>
             <w:rPr>
@@ -7757,6 +7831,7 @@
             <w14:uncheckedState w14:val="2610" w14:font="MS Gothic"/>
           </w14:checkbox>
         </w:sdtPr>
+        <w:sdtEndPr/>
         <w:sdtContent>
           <w:r>
             <w:rPr>
@@ -7983,6 +8058,7 @@
                 <w:b/>
                 <w:i/>
               </w:rPr>
+              <w:lastRenderedPageBreak/>
               <w:t xml:space="preserve">Risk Description </w:t>
             </w:r>
           </w:p>
@@ -8131,7 +8207,6 @@
               <w:ind w:left="0" w:firstLine="0"/>
             </w:pPr>
             <w:r>
-              <w:lastRenderedPageBreak/>
               <w:t>Misuse of data by authorized users</w:t>
             </w:r>
           </w:p>
@@ -9052,7 +9127,6 @@
         <w:rPr>
           <w:color w:val="FF0000"/>
         </w:rPr>
-        <w:lastRenderedPageBreak/>
         <w:t xml:space="preserve"> </w:t>
       </w:r>
     </w:p>

</xml_diff>

<commit_message>
docs: add content 8/9 in data privacy course
</commit_message>
<xml_diff>
--- a/Projects/data privacy course - udacity/data-privacy-risk-assessment-template.docx
+++ b/Projects/data privacy course - udacity/data-privacy-risk-assessment-template.docx
@@ -7252,13 +7252,7 @@
         <w:t>, monitor system and audit logs; in technical focus. The system administrator uses these methods to protect service and system.</w:t>
       </w:r>
       <w:r>
-        <w:t xml:space="preserve"> The ABC contractors and staff </w:t>
-      </w:r>
-      <w:r>
-        <w:t>are subject to background investigations and suitability reviews</w:t>
-      </w:r>
-      <w:r>
-        <w:t xml:space="preserve"> by HR.</w:t>
+        <w:t xml:space="preserve"> The ABC contractors and staff are subject to background investigations and suitability reviews by HR.</w:t>
       </w:r>
     </w:p>
     <w:p>
@@ -7468,10 +7462,7 @@
         <w:t xml:space="preserve">The retention periods for kind of data is documented in </w:t>
       </w:r>
       <w:r>
-        <w:t>Data Retention Schedules</w:t>
-      </w:r>
-      <w:r>
-        <w:t>.</w:t>
+        <w:t>Data Retention Schedules.</w:t>
       </w:r>
     </w:p>
     <w:p>
@@ -7526,7 +7517,6 @@
           <w:b/>
         </w:rPr>
       </w:pPr>
-      <w:bookmarkStart w:id="21" w:name="_GoBack"/>
       <w:r>
         <w:rPr>
           <w:iCs/>
@@ -7542,7 +7532,6 @@
         <w:t xml:space="preserve"> responsibility of employees destroys all data based in retention schedule in case of local non-cloud storage owned of employees. Microsoft 365 delete the data based in give retention schedule in cloud storage cases.</w:t>
       </w:r>
     </w:p>
-    <w:bookmarkEnd w:id="21"/>
     <w:p>
       <w:pPr>
         <w:spacing w:after="0" w:line="259" w:lineRule="auto"/>
@@ -7572,11 +7561,11 @@
         <w:pStyle w:val="Ttulo1"/>
         <w:ind w:left="705" w:hanging="360"/>
       </w:pPr>
-      <w:bookmarkStart w:id="22" w:name="_Toc94515287"/>
+      <w:bookmarkStart w:id="21" w:name="_Toc94515287"/>
       <w:r>
         <w:t>Website Privacy Evaluation</w:t>
       </w:r>
-      <w:bookmarkEnd w:id="22"/>
+      <w:bookmarkEnd w:id="21"/>
       <w:r>
         <w:t xml:space="preserve"> </w:t>
       </w:r>
@@ -7640,7 +7629,7 @@
           </w:rPr>
           <w:id w:val="-405537120"/>
           <w14:checkbox>
-            <w14:checked w14:val="0"/>
+            <w14:checked w14:val="1"/>
             <w14:checkedState w14:val="2612" w14:font="MS Gothic"/>
             <w14:uncheckedState w14:val="2610" w14:font="MS Gothic"/>
           </w14:checkbox>
@@ -7651,7 +7640,7 @@
             <w:rPr>
               <w:rFonts w:ascii="MS Gothic" w:eastAsia="MS Gothic" w:hAnsi="MS Gothic" w:cs="Calibri" w:hint="eastAsia"/>
             </w:rPr>
-            <w:t>☐</w:t>
+            <w:t>☒</w:t>
           </w:r>
         </w:sdtContent>
       </w:sdt>
@@ -7670,8 +7659,7 @@
           <w:placeholder>
             <w:docPart w:val="42685F5943C447119D4DF2870E6D2158"/>
           </w:placeholder>
-          <w:showingPlcHdr/>
-          <w:date>
+          <w:date w:fullDate="2020-09-30T00:00:00Z">
             <w:dateFormat w:val="M/d/yyyy"/>
             <w:lid w:val="en-US"/>
             <w:storeMappedDataAs w:val="dateTime"/>
@@ -7682,10 +7670,9 @@
         <w:sdtContent>
           <w:r>
             <w:rPr>
-              <w:rStyle w:val="Textodelmarcadordeposicin"/>
-              <w:rFonts w:eastAsiaTheme="minorEastAsia"/>
+              <w:rFonts w:ascii="Calibri" w:eastAsia="Calibri" w:hAnsi="Calibri" w:cs="Calibri"/>
             </w:rPr>
-            <w:t>Click or tap to enter a date.</w:t>
+            <w:t>9/30/2020</w:t>
           </w:r>
         </w:sdtContent>
       </w:sdt>
@@ -7798,13 +7785,21 @@
       <w:pPr>
         <w:ind w:left="737"/>
       </w:pPr>
+      <w:bookmarkStart w:id="22" w:name="_GoBack"/>
       <w:r>
         <w:rPr>
           <w:rFonts w:ascii="Calibri" w:eastAsia="Calibri" w:hAnsi="Calibri" w:cs="Calibri"/>
         </w:rPr>
-        <w:t xml:space="preserve"> </w:t>
-      </w:r>
-    </w:p>
+        <w:t>Yes, the website is use to show company information, blog of capacitation of users, form for contacting clients and contact information. Website doesn’t use to collect personal data from clients; and documentations doesn’t mention about tracking technology in this platform.</w:t>
+      </w:r>
+      <w:r>
+        <w:rPr>
+          <w:rFonts w:ascii="Calibri" w:eastAsia="Calibri" w:hAnsi="Calibri" w:cs="Calibri"/>
+        </w:rPr>
+        <w:t xml:space="preserve"> </w:t>
+      </w:r>
+    </w:p>
+    <w:bookmarkEnd w:id="22"/>
     <w:p>
       <w:pPr>
         <w:spacing w:after="0" w:line="259" w:lineRule="auto"/>
@@ -7991,7 +7986,16 @@
           <w:iCs/>
         </w:rPr>
         <w:br/>
-        <w:t xml:space="preserve">Include an explanation of the risk along with the current or proposed mitigation strategy to address the risk. </w:t>
+        <w:t xml:space="preserve">Include an explanation of the risk along with the current or proposed mitigation strategy </w:t>
+      </w:r>
+      <w:r>
+        <w:rPr>
+          <w:bCs/>
+          <w:i/>
+          <w:iCs/>
+        </w:rPr>
+        <w:lastRenderedPageBreak/>
+        <w:t xml:space="preserve">to address the risk. </w:t>
       </w:r>
       <w:r>
         <w:rPr>
@@ -8058,7 +8062,6 @@
                 <w:b/>
                 <w:i/>
               </w:rPr>
-              <w:lastRenderedPageBreak/>
               <w:t xml:space="preserve">Risk Description </w:t>
             </w:r>
           </w:p>
@@ -9055,6 +9058,7 @@
       </w:pPr>
       <w:bookmarkStart w:id="26" w:name="_Toc94515289"/>
       <w:r>
+        <w:lastRenderedPageBreak/>
         <w:t>Questions and Assumptions</w:t>
       </w:r>
       <w:bookmarkEnd w:id="26"/>

</xml_diff>

<commit_message>
docs: add content 9/9 in data privacy course
</commit_message>
<xml_diff>
--- a/Projects/data privacy course - udacity/data-privacy-risk-assessment-template.docx
+++ b/Projects/data privacy course - udacity/data-privacy-risk-assessment-template.docx
@@ -480,7 +480,6 @@
           <w:docPartGallery w:val="Table of Contents"/>
         </w:docPartObj>
       </w:sdtPr>
-      <w:sdtEndPr/>
       <w:sdtContent>
         <w:p>
           <w:pPr>
@@ -3820,7 +3819,6 @@
             </w:rPr>
             <w:id w:val="-175569530"/>
           </w:sdtPr>
-          <w:sdtEndPr/>
           <w:sdtContent>
             <w:tc>
               <w:tcPr>
@@ -3848,7 +3846,6 @@
           <w:sdtPr>
             <w:id w:val="-2019771166"/>
           </w:sdtPr>
-          <w:sdtEndPr/>
           <w:sdtContent>
             <w:tc>
               <w:tcPr>
@@ -3872,7 +3869,6 @@
           <w:sdtPr>
             <w:id w:val="368421536"/>
           </w:sdtPr>
-          <w:sdtEndPr/>
           <w:sdtContent>
             <w:tc>
               <w:tcPr>
@@ -3896,7 +3892,6 @@
           <w:sdtPr>
             <w:id w:val="-344323618"/>
           </w:sdtPr>
-          <w:sdtEndPr/>
           <w:sdtContent>
             <w:tc>
               <w:tcPr>
@@ -3929,7 +3924,6 @@
             </w:rPr>
             <w:id w:val="-1953632278"/>
           </w:sdtPr>
-          <w:sdtEndPr/>
           <w:sdtContent>
             <w:tc>
               <w:tcPr>
@@ -3957,7 +3951,6 @@
           <w:sdtPr>
             <w:id w:val="1076009164"/>
           </w:sdtPr>
-          <w:sdtEndPr/>
           <w:sdtContent>
             <w:tc>
               <w:tcPr>
@@ -3981,7 +3974,6 @@
           <w:sdtPr>
             <w:id w:val="597287495"/>
           </w:sdtPr>
-          <w:sdtEndPr/>
           <w:sdtContent>
             <w:tc>
               <w:tcPr>
@@ -4005,7 +3997,6 @@
           <w:sdtPr>
             <w:id w:val="660824132"/>
           </w:sdtPr>
-          <w:sdtEndPr/>
           <w:sdtContent>
             <w:tc>
               <w:tcPr>
@@ -4206,7 +4197,6 @@
             <w:id w:val="-1810624314"/>
             <w:showingPlcHdr/>
           </w:sdtPr>
-          <w:sdtEndPr/>
           <w:sdtContent>
             <w:tc>
               <w:tcPr>
@@ -4243,7 +4233,6 @@
             <w:id w:val="-808552751"/>
             <w:showingPlcHdr/>
           </w:sdtPr>
-          <w:sdtEndPr/>
           <w:sdtContent>
             <w:tc>
               <w:tcPr>
@@ -4276,7 +4265,6 @@
             <w:id w:val="-1727140310"/>
             <w:showingPlcHdr/>
           </w:sdtPr>
-          <w:sdtEndPr/>
           <w:sdtContent>
             <w:tc>
               <w:tcPr>
@@ -4308,7 +4296,6 @@
             </w:rPr>
             <w:id w:val="723871836"/>
           </w:sdtPr>
-          <w:sdtEndPr/>
           <w:sdtContent>
             <w:tc>
               <w:tcPr>
@@ -4339,7 +4326,6 @@
             <w:id w:val="-237016159"/>
             <w:showingPlcHdr/>
           </w:sdtPr>
-          <w:sdtEndPr/>
           <w:sdtContent>
             <w:tc>
               <w:tcPr>
@@ -4376,7 +4362,6 @@
             <w:id w:val="-119453071"/>
             <w:showingPlcHdr/>
           </w:sdtPr>
-          <w:sdtEndPr/>
           <w:sdtContent>
             <w:tc>
               <w:tcPr>
@@ -4408,7 +4393,6 @@
             </w:rPr>
             <w:id w:val="364877989"/>
           </w:sdtPr>
-          <w:sdtEndPr/>
           <w:sdtContent>
             <w:tc>
               <w:tcPr>
@@ -4433,7 +4417,6 @@
             </w:rPr>
             <w:id w:val="1553738093"/>
           </w:sdtPr>
-          <w:sdtEndPr/>
           <w:sdtContent>
             <w:tc>
               <w:tcPr>
@@ -4472,7 +4455,6 @@
             <w14:uncheckedState w14:val="2610" w14:font="MS Gothic"/>
           </w14:checkbox>
         </w:sdtPr>
-        <w:sdtEndPr/>
         <w:sdtContent>
           <w:r>
             <w:rPr>
@@ -4597,7 +4579,6 @@
             <w14:uncheckedState w14:val="2610" w14:font="MS Gothic"/>
           </w14:checkbox>
         </w:sdtPr>
-        <w:sdtEndPr/>
         <w:sdtContent>
           <w:r>
             <w:rPr>
@@ -4626,7 +4607,6 @@
             <w14:uncheckedState w14:val="2610" w14:font="MS Gothic"/>
           </w14:checkbox>
         </w:sdtPr>
-        <w:sdtEndPr/>
         <w:sdtContent>
           <w:r>
             <w:rPr>
@@ -5588,7 +5568,6 @@
               <w14:uncheckedState w14:val="2610" w14:font="MS Gothic"/>
             </w14:checkbox>
           </w:sdtPr>
-          <w:sdtEndPr/>
           <w:sdtContent>
             <w:tc>
               <w:tcPr>
@@ -5634,7 +5613,6 @@
               <w14:uncheckedState w14:val="2610" w14:font="MS Gothic"/>
             </w14:checkbox>
           </w:sdtPr>
-          <w:sdtEndPr/>
           <w:sdtContent>
             <w:tc>
               <w:tcPr>
@@ -5680,7 +5658,6 @@
               <w14:uncheckedState w14:val="2610" w14:font="MS Gothic"/>
             </w14:checkbox>
           </w:sdtPr>
-          <w:sdtEndPr/>
           <w:sdtContent>
             <w:tc>
               <w:tcPr>
@@ -5748,7 +5725,6 @@
               <w14:uncheckedState w14:val="2610" w14:font="MS Gothic"/>
             </w14:checkbox>
           </w:sdtPr>
-          <w:sdtEndPr/>
           <w:sdtContent>
             <w:tc>
               <w:tcPr>
@@ -5796,7 +5772,6 @@
               <w14:uncheckedState w14:val="2610" w14:font="MS Gothic"/>
             </w14:checkbox>
           </w:sdtPr>
-          <w:sdtEndPr/>
           <w:sdtContent>
             <w:tc>
               <w:tcPr>
@@ -5847,7 +5822,6 @@
               <w14:uncheckedState w14:val="2610" w14:font="MS Gothic"/>
             </w14:checkbox>
           </w:sdtPr>
-          <w:sdtEndPr/>
           <w:sdtContent>
             <w:tc>
               <w:tcPr>
@@ -5921,7 +5895,6 @@
               <w14:uncheckedState w14:val="2610" w14:font="MS Gothic"/>
             </w14:checkbox>
           </w:sdtPr>
-          <w:sdtEndPr/>
           <w:sdtContent>
             <w:tc>
               <w:tcPr>
@@ -5967,7 +5940,6 @@
               <w14:uncheckedState w14:val="2610" w14:font="MS Gothic"/>
             </w14:checkbox>
           </w:sdtPr>
-          <w:sdtEndPr/>
           <w:sdtContent>
             <w:tc>
               <w:tcPr>
@@ -6013,7 +5985,6 @@
               <w14:uncheckedState w14:val="2610" w14:font="MS Gothic"/>
             </w14:checkbox>
           </w:sdtPr>
-          <w:sdtEndPr/>
           <w:sdtContent>
             <w:tc>
               <w:tcPr>
@@ -6059,7 +6030,6 @@
               <w14:uncheckedState w14:val="2610" w14:font="MS Gothic"/>
             </w14:checkbox>
           </w:sdtPr>
-          <w:sdtEndPr/>
           <w:sdtContent>
             <w:tc>
               <w:tcPr>
@@ -6234,7 +6204,6 @@
             <w14:uncheckedState w14:val="2610" w14:font="MS Gothic"/>
           </w14:checkbox>
         </w:sdtPr>
-        <w:sdtEndPr/>
         <w:sdtContent>
           <w:r>
             <w:rPr>
@@ -6377,7 +6346,6 @@
             <w14:uncheckedState w14:val="2610" w14:font="MS Gothic"/>
           </w14:checkbox>
         </w:sdtPr>
-        <w:sdtEndPr/>
         <w:sdtContent>
           <w:r>
             <w:rPr>
@@ -6519,7 +6487,6 @@
             <w14:uncheckedState w14:val="2610" w14:font="MS Gothic"/>
           </w14:checkbox>
         </w:sdtPr>
-        <w:sdtEndPr/>
         <w:sdtContent>
           <w:r>
             <w:rPr>
@@ -6559,7 +6526,6 @@
             <w14:uncheckedState w14:val="2610" w14:font="MS Gothic"/>
           </w14:checkbox>
         </w:sdtPr>
-        <w:sdtEndPr/>
         <w:sdtContent>
           <w:r>
             <w:rPr>
@@ -6581,7 +6547,6 @@
             <w14:uncheckedState w14:val="2610" w14:font="MS Gothic"/>
           </w14:checkbox>
         </w:sdtPr>
-        <w:sdtEndPr/>
         <w:sdtContent>
           <w:r>
             <w:rPr>
@@ -6606,7 +6571,6 @@
             <w14:uncheckedState w14:val="2610" w14:font="MS Gothic"/>
           </w14:checkbox>
         </w:sdtPr>
-        <w:sdtEndPr/>
         <w:sdtContent>
           <w:r>
             <w:rPr>
@@ -6633,7 +6597,6 @@
             <w14:uncheckedState w14:val="2610" w14:font="MS Gothic"/>
           </w14:checkbox>
         </w:sdtPr>
-        <w:sdtEndPr/>
         <w:sdtContent>
           <w:r>
             <w:rPr>
@@ -6660,7 +6623,6 @@
             <w14:uncheckedState w14:val="2610" w14:font="MS Gothic"/>
           </w14:checkbox>
         </w:sdtPr>
-        <w:sdtEndPr/>
         <w:sdtContent>
           <w:r>
             <w:rPr>
@@ -6687,7 +6649,6 @@
             <w14:uncheckedState w14:val="2610" w14:font="MS Gothic"/>
           </w14:checkbox>
         </w:sdtPr>
-        <w:sdtEndPr/>
         <w:sdtContent>
           <w:r>
             <w:rPr>
@@ -6721,7 +6682,6 @@
             <w14:uncheckedState w14:val="2610" w14:font="MS Gothic"/>
           </w14:checkbox>
         </w:sdtPr>
-        <w:sdtEndPr/>
         <w:sdtContent>
           <w:r>
             <w:rPr>
@@ -6797,7 +6757,6 @@
             <w14:uncheckedState w14:val="2610" w14:font="MS Gothic"/>
           </w14:checkbox>
         </w:sdtPr>
-        <w:sdtEndPr/>
         <w:sdtContent>
           <w:r>
             <w:rPr>
@@ -7356,7 +7315,6 @@
             <w14:uncheckedState w14:val="2610" w14:font="MS Gothic"/>
           </w14:checkbox>
         </w:sdtPr>
-        <w:sdtEndPr/>
         <w:sdtContent>
           <w:r>
             <w:rPr>
@@ -7634,7 +7592,6 @@
             <w14:uncheckedState w14:val="2610" w14:font="MS Gothic"/>
           </w14:checkbox>
         </w:sdtPr>
-        <w:sdtEndPr/>
         <w:sdtContent>
           <w:r>
             <w:rPr>
@@ -7666,7 +7623,6 @@
             <w:calendar w:val="gregorian"/>
           </w:date>
         </w:sdtPr>
-        <w:sdtEndPr/>
         <w:sdtContent>
           <w:r>
             <w:rPr>
@@ -7694,7 +7650,6 @@
             <w14:uncheckedState w14:val="2610" w14:font="MS Gothic"/>
           </w14:checkbox>
         </w:sdtPr>
-        <w:sdtEndPr/>
         <w:sdtContent>
           <w:r>
             <w:rPr>
@@ -7785,7 +7740,6 @@
       <w:pPr>
         <w:ind w:left="737"/>
       </w:pPr>
-      <w:bookmarkStart w:id="22" w:name="_GoBack"/>
       <w:r>
         <w:rPr>
           <w:rFonts w:ascii="Calibri" w:eastAsia="Calibri" w:hAnsi="Calibri" w:cs="Calibri"/>
@@ -7799,7 +7753,6 @@
         <w:t xml:space="preserve"> </w:t>
       </w:r>
     </w:p>
-    <w:bookmarkEnd w:id="22"/>
     <w:p>
       <w:pPr>
         <w:spacing w:after="0" w:line="259" w:lineRule="auto"/>
@@ -7826,7 +7779,6 @@
             <w14:uncheckedState w14:val="2610" w14:font="MS Gothic"/>
           </w14:checkbox>
         </w:sdtPr>
-        <w:sdtEndPr/>
         <w:sdtContent>
           <w:r>
             <w:rPr>
@@ -7879,11 +7831,11 @@
         <w:pStyle w:val="Ttulo1"/>
         <w:ind w:left="705" w:hanging="360"/>
       </w:pPr>
-      <w:bookmarkStart w:id="23" w:name="_Toc94515288"/>
+      <w:bookmarkStart w:id="22" w:name="_Toc94515288"/>
       <w:r>
         <w:t>Privacy Risks and Evaluation</w:t>
       </w:r>
-      <w:bookmarkEnd w:id="23"/>
+      <w:bookmarkEnd w:id="22"/>
       <w:r>
         <w:t xml:space="preserve"> </w:t>
       </w:r>
@@ -8230,6 +8182,9 @@
               <w:ind w:left="1" w:firstLine="0"/>
               <w:jc w:val="center"/>
             </w:pPr>
+            <w:r>
+              <w:t>5</w:t>
+            </w:r>
           </w:p>
         </w:tc>
         <w:tc>
@@ -8248,6 +8203,9 @@
               <w:ind w:left="1" w:firstLine="0"/>
               <w:jc w:val="center"/>
             </w:pPr>
+            <w:r>
+              <w:t>5</w:t>
+            </w:r>
           </w:p>
         </w:tc>
         <w:tc>
@@ -8266,6 +8224,9 @@
               <w:ind w:left="1" w:firstLine="0"/>
               <w:jc w:val="center"/>
             </w:pPr>
+            <w:r>
+              <w:t>5</w:t>
+            </w:r>
           </w:p>
         </w:tc>
         <w:tc>
@@ -8283,6 +8244,15 @@
               <w:spacing w:after="0" w:line="259" w:lineRule="auto"/>
               <w:ind w:left="1" w:firstLine="0"/>
             </w:pPr>
+            <w:r>
+              <w:t xml:space="preserve">All users must agree to the AAA’s acceptable use policy. Monitoring actions of users by logs. Generate monthly </w:t>
+            </w:r>
+            <w:r>
+              <w:t>auditor</w:t>
+            </w:r>
+            <w:r>
+              <w:t>y for employees in their activities.</w:t>
+            </w:r>
           </w:p>
         </w:tc>
       </w:tr>
@@ -8326,6 +8296,9 @@
               <w:ind w:left="1" w:firstLine="0"/>
               <w:jc w:val="center"/>
             </w:pPr>
+            <w:r>
+              <w:t>2</w:t>
+            </w:r>
           </w:p>
         </w:tc>
         <w:tc>
@@ -8344,6 +8317,9 @@
               <w:ind w:left="1" w:firstLine="0"/>
               <w:jc w:val="center"/>
             </w:pPr>
+            <w:r>
+              <w:t>5</w:t>
+            </w:r>
           </w:p>
         </w:tc>
         <w:tc>
@@ -8362,6 +8338,9 @@
               <w:ind w:left="1" w:firstLine="0"/>
               <w:jc w:val="center"/>
             </w:pPr>
+            <w:r>
+              <w:t>3</w:t>
+            </w:r>
           </w:p>
         </w:tc>
         <w:tc>
@@ -8379,6 +8358,9 @@
               <w:spacing w:after="0" w:line="259" w:lineRule="auto"/>
               <w:ind w:left="1" w:firstLine="0"/>
             </w:pPr>
+            <w:r>
+              <w:t>All employees need to have authentication process (Active directory) to access data and infrastructure by AAA account. By default, all users have denied access to data storage from computers. Implement and review the principle of least privileges in access control.</w:t>
+            </w:r>
           </w:p>
         </w:tc>
       </w:tr>
@@ -8422,6 +8404,9 @@
               <w:ind w:left="1" w:firstLine="0"/>
               <w:jc w:val="center"/>
             </w:pPr>
+            <w:r>
+              <w:t>2</w:t>
+            </w:r>
           </w:p>
         </w:tc>
         <w:tc>
@@ -8440,6 +8425,9 @@
               <w:ind w:left="1" w:firstLine="0"/>
               <w:jc w:val="center"/>
             </w:pPr>
+            <w:r>
+              <w:t>5</w:t>
+            </w:r>
           </w:p>
         </w:tc>
         <w:tc>
@@ -8458,6 +8446,9 @@
               <w:ind w:left="1" w:firstLine="0"/>
               <w:jc w:val="center"/>
             </w:pPr>
+            <w:r>
+              <w:t>3</w:t>
+            </w:r>
           </w:p>
         </w:tc>
         <w:tc>
@@ -8475,6 +8466,17 @@
               <w:spacing w:after="0" w:line="259" w:lineRule="auto"/>
               <w:ind w:left="1" w:firstLine="0"/>
             </w:pPr>
+            <w:r>
+              <w:t xml:space="preserve">Monitoring of data access from employees and contractors in network. Log of activities in infrastructure to monitoring the </w:t>
+            </w:r>
+            <w:proofErr w:type="gramStart"/>
+            <w:r>
+              <w:t>employees</w:t>
+            </w:r>
+            <w:proofErr w:type="gramEnd"/>
+            <w:r>
+              <w:t xml:space="preserve"> actions.</w:t>
+            </w:r>
           </w:p>
         </w:tc>
       </w:tr>
@@ -8740,6 +8742,12 @@
       <w:pPr>
         <w:ind w:left="737"/>
       </w:pPr>
+      <w:r>
+        <w:t>Yes, they use encryption, authentication method with passwords, audit logs, firewalls, malware identification and data loss prevention policies to control the privacy</w:t>
+      </w:r>
+      <w:r>
+        <w:t xml:space="preserve"> in Microsoft 365.</w:t>
+      </w:r>
     </w:p>
     <w:p>
       <w:pPr>
@@ -8804,7 +8812,7 @@
         </w:rPr>
         <w:t xml:space="preserve">ensure that the information is collected, used, stored, or disseminated in accordance </w:t>
       </w:r>
-      <w:bookmarkStart w:id="24" w:name="_Hlk94444471"/>
+      <w:bookmarkStart w:id="23" w:name="_Hlk94444471"/>
       <w:r>
         <w:rPr>
           <w:b/>
@@ -8835,7 +8843,7 @@
         </w:rPr>
         <w:t>practices</w:t>
       </w:r>
-      <w:bookmarkEnd w:id="24"/>
+      <w:bookmarkEnd w:id="23"/>
       <w:r>
         <w:rPr>
           <w:b/>
@@ -8867,6 +8875,21 @@
         <w:spacing w:after="0" w:line="259" w:lineRule="auto"/>
         <w:ind w:left="720" w:firstLine="0"/>
       </w:pPr>
+      <w:r>
+        <w:t xml:space="preserve">Microsoft </w:t>
+      </w:r>
+      <w:r>
+        <w:t>meets the following standards</w:t>
+      </w:r>
+      <w:r>
+        <w:t xml:space="preserve">: </w:t>
+      </w:r>
+      <w:r>
+        <w:t>FedRAMP</w:t>
+      </w:r>
+      <w:r>
+        <w:t>, ISO 27701 and 27001, GDPR and so on.</w:t>
+      </w:r>
     </w:p>
     <w:p>
       <w:pPr>
@@ -8899,6 +8922,7 @@
         <w:rPr>
           <w:b/>
         </w:rPr>
+        <w:lastRenderedPageBreak/>
         <w:t>9</w:t>
       </w:r>
       <w:r>
@@ -9026,6 +9050,9 @@
         <w:spacing w:after="0" w:line="259" w:lineRule="auto"/>
         <w:ind w:left="1080"/>
       </w:pPr>
+      <w:r>
+        <w:t>Implement the NIST privacy framework.</w:t>
+      </w:r>
     </w:p>
     <w:p>
       <w:pPr>
@@ -9037,6 +9064,39 @@
         <w:spacing w:after="0" w:line="259" w:lineRule="auto"/>
         <w:ind w:left="1080"/>
       </w:pPr>
+      <w:r>
+        <w:t>Testing and training about Incident response plan.</w:t>
+      </w:r>
+    </w:p>
+    <w:p>
+      <w:pPr>
+        <w:pStyle w:val="Prrafodelista"/>
+        <w:numPr>
+          <w:ilvl w:val="0"/>
+          <w:numId w:val="5"/>
+        </w:numPr>
+        <w:spacing w:after="0" w:line="259" w:lineRule="auto"/>
+        <w:ind w:left="1080"/>
+      </w:pPr>
+      <w:r>
+        <w:t>Research and implement a best way to get access in case of temporary workers.</w:t>
+      </w:r>
+    </w:p>
+    <w:p>
+      <w:pPr>
+        <w:pStyle w:val="Prrafodelista"/>
+        <w:numPr>
+          <w:ilvl w:val="0"/>
+          <w:numId w:val="5"/>
+        </w:numPr>
+        <w:spacing w:after="0" w:line="259" w:lineRule="auto"/>
+        <w:ind w:left="1080"/>
+      </w:pPr>
+      <w:r>
+        <w:t>Automatization of alerts in logs of activities.</w:t>
+      </w:r>
+      <w:bookmarkStart w:id="24" w:name="_GoBack"/>
+      <w:bookmarkEnd w:id="24"/>
     </w:p>
     <w:p>
       <w:pPr>
@@ -9058,7 +9118,6 @@
       </w:pPr>
       <w:bookmarkStart w:id="26" w:name="_Toc94515289"/>
       <w:r>
-        <w:lastRenderedPageBreak/>
         <w:t>Questions and Assumptions</w:t>
       </w:r>
       <w:bookmarkEnd w:id="26"/>
@@ -11233,6 +11292,7 @@
     <w:rsid w:val="00C35840"/>
     <w:rsid w:val="00E1519F"/>
     <w:rsid w:val="00E975BC"/>
+    <w:rsid w:val="00EC69FA"/>
     <w:rsid w:val="00F2059A"/>
   </w:rsids>
   <m:mathPr>

</xml_diff>

<commit_message>
docs: fix content 3 section - data privacy
</commit_message>
<xml_diff>
--- a/Projects/data privacy course - udacity/data-privacy-risk-assessment-template.docx
+++ b/Projects/data privacy course - udacity/data-privacy-risk-assessment-template.docx
@@ -4770,6 +4770,9 @@
             <w:r>
               <w:t>Information Security and Acceptable Use</w:t>
             </w:r>
+            <w:r>
+              <w:t xml:space="preserve"> policy</w:t>
+            </w:r>
           </w:p>
         </w:tc>
         <w:tc>
@@ -4835,6 +4838,9 @@
             <w:r>
               <w:t>Data Classification and Protection</w:t>
             </w:r>
+            <w:r>
+              <w:t xml:space="preserve"> policy</w:t>
+            </w:r>
           </w:p>
         </w:tc>
         <w:tc>
@@ -4878,6 +4884,136 @@
           </w:p>
         </w:tc>
       </w:tr>
+      <w:tr>
+        <w:trPr>
+          <w:trHeight w:val="937"/>
+        </w:trPr>
+        <w:tc>
+          <w:tcPr>
+            <w:tcW w:w="3600" w:type="dxa"/>
+            <w:tcBorders>
+              <w:top w:val="single" w:sz="4" w:space="0" w:color="000000"/>
+              <w:left w:val="single" w:sz="4" w:space="0" w:color="000000"/>
+              <w:bottom w:val="single" w:sz="4" w:space="0" w:color="000000"/>
+              <w:right w:val="single" w:sz="4" w:space="0" w:color="000000"/>
+            </w:tcBorders>
+          </w:tcPr>
+          <w:p>
+            <w:pPr>
+              <w:spacing w:after="0" w:line="259" w:lineRule="auto"/>
+              <w:ind w:left="0" w:firstLine="0"/>
+            </w:pPr>
+            <w:r>
+              <w:t>Privacy policy</w:t>
+            </w:r>
+          </w:p>
+        </w:tc>
+        <w:tc>
+          <w:tcPr>
+            <w:tcW w:w="1800" w:type="dxa"/>
+            <w:tcBorders>
+              <w:top w:val="single" w:sz="4" w:space="0" w:color="000000"/>
+              <w:left w:val="single" w:sz="4" w:space="0" w:color="000000"/>
+              <w:bottom w:val="single" w:sz="4" w:space="0" w:color="000000"/>
+              <w:right w:val="single" w:sz="4" w:space="0" w:color="000000"/>
+            </w:tcBorders>
+          </w:tcPr>
+          <w:p>
+            <w:pPr>
+              <w:spacing w:after="0" w:line="259" w:lineRule="auto"/>
+              <w:ind w:left="1" w:firstLine="0"/>
+            </w:pPr>
+            <w:r>
+              <w:t>N/A</w:t>
+            </w:r>
+          </w:p>
+        </w:tc>
+        <w:tc>
+          <w:tcPr>
+            <w:tcW w:w="2430" w:type="dxa"/>
+            <w:tcBorders>
+              <w:top w:val="single" w:sz="4" w:space="0" w:color="000000"/>
+              <w:left w:val="single" w:sz="4" w:space="0" w:color="000000"/>
+              <w:bottom w:val="single" w:sz="4" w:space="0" w:color="000000"/>
+              <w:right w:val="single" w:sz="4" w:space="0" w:color="000000"/>
+            </w:tcBorders>
+          </w:tcPr>
+          <w:p>
+            <w:pPr>
+              <w:spacing w:after="0" w:line="259" w:lineRule="auto"/>
+              <w:ind w:left="1" w:firstLine="0"/>
+            </w:pPr>
+            <w:r>
+              <w:t>30/09/2020</w:t>
+            </w:r>
+          </w:p>
+        </w:tc>
+      </w:tr>
+      <w:tr>
+        <w:trPr>
+          <w:trHeight w:val="937"/>
+        </w:trPr>
+        <w:tc>
+          <w:tcPr>
+            <w:tcW w:w="3600" w:type="dxa"/>
+            <w:tcBorders>
+              <w:top w:val="single" w:sz="4" w:space="0" w:color="000000"/>
+              <w:left w:val="single" w:sz="4" w:space="0" w:color="000000"/>
+              <w:bottom w:val="single" w:sz="4" w:space="0" w:color="000000"/>
+              <w:right w:val="single" w:sz="4" w:space="0" w:color="000000"/>
+            </w:tcBorders>
+          </w:tcPr>
+          <w:p>
+            <w:pPr>
+              <w:spacing w:after="0" w:line="259" w:lineRule="auto"/>
+              <w:ind w:left="0" w:firstLine="0"/>
+            </w:pPr>
+            <w:r>
+              <w:t>Data retention policy</w:t>
+            </w:r>
+          </w:p>
+        </w:tc>
+        <w:tc>
+          <w:tcPr>
+            <w:tcW w:w="1800" w:type="dxa"/>
+            <w:tcBorders>
+              <w:top w:val="single" w:sz="4" w:space="0" w:color="000000"/>
+              <w:left w:val="single" w:sz="4" w:space="0" w:color="000000"/>
+              <w:bottom w:val="single" w:sz="4" w:space="0" w:color="000000"/>
+              <w:right w:val="single" w:sz="4" w:space="0" w:color="000000"/>
+            </w:tcBorders>
+          </w:tcPr>
+          <w:p>
+            <w:pPr>
+              <w:spacing w:after="0" w:line="259" w:lineRule="auto"/>
+              <w:ind w:left="1" w:firstLine="0"/>
+            </w:pPr>
+            <w:r>
+              <w:t>N/A</w:t>
+            </w:r>
+          </w:p>
+        </w:tc>
+        <w:tc>
+          <w:tcPr>
+            <w:tcW w:w="2430" w:type="dxa"/>
+            <w:tcBorders>
+              <w:top w:val="single" w:sz="4" w:space="0" w:color="000000"/>
+              <w:left w:val="single" w:sz="4" w:space="0" w:color="000000"/>
+              <w:bottom w:val="single" w:sz="4" w:space="0" w:color="000000"/>
+              <w:right w:val="single" w:sz="4" w:space="0" w:color="000000"/>
+            </w:tcBorders>
+          </w:tcPr>
+          <w:p>
+            <w:pPr>
+              <w:spacing w:after="0" w:line="259" w:lineRule="auto"/>
+              <w:ind w:left="1" w:firstLine="0"/>
+            </w:pPr>
+            <w:r>
+              <w:t>N/A</w:t>
+            </w:r>
+          </w:p>
+        </w:tc>
+      </w:tr>
       <w:bookmarkEnd w:id="14"/>
     </w:tbl>
     <w:p>
@@ -5001,78 +5137,6 @@
     </w:p>
     <w:p>
       <w:pPr>
-        <w:spacing w:after="0" w:line="259" w:lineRule="auto"/>
-        <w:ind w:left="720" w:firstLine="0"/>
-        <w:rPr>
-          <w:b/>
-        </w:rPr>
-      </w:pPr>
-      <w:r>
-        <w:rPr>
-          <w:b/>
-        </w:rPr>
-        <w:t xml:space="preserve"> </w:t>
-      </w:r>
-    </w:p>
-    <w:p>
-      <w:pPr>
-        <w:spacing w:after="0" w:line="259" w:lineRule="auto"/>
-        <w:ind w:left="720" w:firstLine="0"/>
-        <w:rPr>
-          <w:b/>
-        </w:rPr>
-      </w:pPr>
-      <w:bookmarkStart w:id="15" w:name="_Hlk94357472"/>
-    </w:p>
-    <w:p>
-      <w:pPr>
-        <w:spacing w:after="2" w:line="255" w:lineRule="auto"/>
-        <w:ind w:left="715" w:hanging="370"/>
-        <w:rPr>
-          <w:b/>
-        </w:rPr>
-      </w:pPr>
-      <w:r>
-        <w:rPr>
-          <w:b/>
-        </w:rPr>
-        <w:t>3.3</w:t>
-      </w:r>
-      <w:r>
-        <w:rPr>
-          <w:rFonts w:ascii="Arial" w:eastAsia="Arial" w:hAnsi="Arial" w:cs="Arial"/>
-          <w:b/>
-        </w:rPr>
-        <w:t xml:space="preserve"> </w:t>
-      </w:r>
-      <w:r>
-        <w:rPr>
-          <w:b/>
-        </w:rPr>
-        <w:t xml:space="preserve">Specify relevant security or privacy training provided to organizational employees or contractors with PI access. </w:t>
-      </w:r>
-    </w:p>
-    <w:p>
-      <w:pPr>
-        <w:spacing w:after="2" w:line="255" w:lineRule="auto"/>
-        <w:ind w:left="720" w:firstLine="0"/>
-        <w:rPr>
-          <w:bCs/>
-          <w:i/>
-          <w:iCs/>
-        </w:rPr>
-      </w:pPr>
-      <w:r>
-        <w:rPr>
-          <w:bCs/>
-          <w:i/>
-          <w:iCs/>
-        </w:rPr>
-        <w:t xml:space="preserve"> </w:t>
-      </w:r>
-    </w:p>
-    <w:p>
-      <w:pPr>
         <w:pStyle w:val="Prrafodelista"/>
         <w:numPr>
           <w:ilvl w:val="0"/>
@@ -5082,7 +5146,84 @@
         <w:ind w:left="1080" w:hanging="370"/>
       </w:pPr>
       <w:r>
-        <w:t>Annual security and privacy training for employees and contractors.</w:t>
+        <w:t>Employee onboarding and termination procedures</w:t>
+      </w:r>
+      <w:r>
+        <w:t>.</w:t>
+      </w:r>
+      <w:bookmarkStart w:id="15" w:name="_GoBack"/>
+      <w:bookmarkEnd w:id="15"/>
+    </w:p>
+    <w:p>
+      <w:pPr>
+        <w:spacing w:after="0" w:line="259" w:lineRule="auto"/>
+        <w:ind w:left="720" w:firstLine="0"/>
+        <w:rPr>
+          <w:b/>
+        </w:rPr>
+      </w:pPr>
+      <w:r>
+        <w:rPr>
+          <w:b/>
+        </w:rPr>
+        <w:t xml:space="preserve"> </w:t>
+      </w:r>
+    </w:p>
+    <w:p>
+      <w:pPr>
+        <w:spacing w:after="0" w:line="259" w:lineRule="auto"/>
+        <w:ind w:left="720" w:firstLine="0"/>
+        <w:rPr>
+          <w:b/>
+        </w:rPr>
+      </w:pPr>
+      <w:bookmarkStart w:id="16" w:name="_Hlk94357472"/>
+    </w:p>
+    <w:p>
+      <w:pPr>
+        <w:spacing w:after="2" w:line="255" w:lineRule="auto"/>
+        <w:ind w:left="715" w:hanging="370"/>
+        <w:rPr>
+          <w:b/>
+        </w:rPr>
+      </w:pPr>
+      <w:r>
+        <w:rPr>
+          <w:b/>
+        </w:rPr>
+        <w:t>3.3</w:t>
+      </w:r>
+      <w:r>
+        <w:rPr>
+          <w:rFonts w:ascii="Arial" w:eastAsia="Arial" w:hAnsi="Arial" w:cs="Arial"/>
+          <w:b/>
+        </w:rPr>
+        <w:t xml:space="preserve"> </w:t>
+      </w:r>
+      <w:r>
+        <w:rPr>
+          <w:b/>
+        </w:rPr>
+        <w:t xml:space="preserve">Specify relevant security or privacy training provided to organizational employees or contractors with PI access. </w:t>
+      </w:r>
+    </w:p>
+    <w:p>
+      <w:pPr>
+        <w:spacing w:after="2" w:line="255" w:lineRule="auto"/>
+        <w:ind w:left="720" w:firstLine="0"/>
+        <w:rPr>
+          <w:bCs/>
+          <w:i/>
+          <w:iCs/>
+        </w:rPr>
+      </w:pPr>
+      <w:r>
+        <w:rPr>
+          <w:bCs/>
+          <w:i/>
+          <w:iCs/>
+        </w:rPr>
+        <w:t xml:space="preserve"> </w:t>
       </w:r>
     </w:p>
     <w:p>
@@ -5096,6 +5237,20 @@
         <w:ind w:left="1080" w:hanging="370"/>
       </w:pPr>
       <w:r>
+        <w:t>Annual security and privacy training for employees and contractors.</w:t>
+      </w:r>
+    </w:p>
+    <w:p>
+      <w:pPr>
+        <w:pStyle w:val="Prrafodelista"/>
+        <w:numPr>
+          <w:ilvl w:val="0"/>
+          <w:numId w:val="4"/>
+        </w:numPr>
+        <w:spacing w:after="2" w:line="255" w:lineRule="auto"/>
+        <w:ind w:left="1080" w:hanging="370"/>
+      </w:pPr>
+      <w:r>
         <w:t>Training about security and privacy for contractors previously to sign in ABC.</w:t>
       </w:r>
     </w:p>
@@ -5111,7 +5266,7 @@
         <w:t xml:space="preserve"> </w:t>
       </w:r>
     </w:p>
-    <w:bookmarkEnd w:id="15"/>
+    <w:bookmarkEnd w:id="16"/>
     <w:p>
       <w:pPr>
         <w:spacing w:after="0" w:line="259" w:lineRule="auto"/>
@@ -5133,11 +5288,12 @@
         <w:pStyle w:val="Ttulo1"/>
         <w:ind w:left="705" w:hanging="360"/>
       </w:pPr>
-      <w:bookmarkStart w:id="16" w:name="_Toc94515283"/>
-      <w:r>
+      <w:bookmarkStart w:id="17" w:name="_Toc94515283"/>
+      <w:r>
+        <w:lastRenderedPageBreak/>
         <w:t>Data Access and Sharing</w:t>
       </w:r>
-      <w:bookmarkEnd w:id="16"/>
+      <w:bookmarkEnd w:id="17"/>
       <w:r>
         <w:t xml:space="preserve"> </w:t>
       </w:r>
@@ -5359,7 +5515,6 @@
               <w:ind w:left="0" w:firstLine="0"/>
             </w:pPr>
             <w:r>
-              <w:lastRenderedPageBreak/>
               <w:t>OneDrive</w:t>
             </w:r>
           </w:p>
@@ -6162,7 +6317,6 @@
         <w:ind w:left="737"/>
       </w:pPr>
       <w:r>
-        <w:lastRenderedPageBreak/>
         <w:t xml:space="preserve"> </w:t>
       </w:r>
       <w:r>
@@ -6397,11 +6551,11 @@
         <w:pStyle w:val="Ttulo1"/>
         <w:ind w:left="705" w:hanging="360"/>
       </w:pPr>
-      <w:bookmarkStart w:id="17" w:name="_Toc94515284"/>
+      <w:bookmarkStart w:id="18" w:name="_Toc94515284"/>
       <w:r>
         <w:t>Notice and Consent</w:t>
       </w:r>
-      <w:bookmarkEnd w:id="17"/>
+      <w:bookmarkEnd w:id="18"/>
       <w:r>
         <w:t xml:space="preserve"> </w:t>
       </w:r>
@@ -6807,6 +6961,7 @@
         <w:rPr>
           <w:b/>
         </w:rPr>
+        <w:lastRenderedPageBreak/>
         <w:t>5</w:t>
       </w:r>
       <w:r>
@@ -6828,14 +6983,14 @@
         </w:rPr>
         <w:t xml:space="preserve">Do individuals have the opportunity to decline to provide information or to consent to particular uses of their information (other than required or authorized uses)?  </w:t>
       </w:r>
-      <w:bookmarkStart w:id="18" w:name="_Hlk94353370"/>
+      <w:bookmarkStart w:id="19" w:name="_Hlk94353370"/>
       <w:r>
         <w:rPr>
           <w:b/>
         </w:rPr>
         <w:t>Explain applicable processes</w:t>
       </w:r>
-      <w:bookmarkEnd w:id="18"/>
+      <w:bookmarkEnd w:id="19"/>
       <w:r>
         <w:rPr>
           <w:b/>
@@ -6909,7 +7064,6 @@
         <w:rPr>
           <w:b/>
         </w:rPr>
-        <w:lastRenderedPageBreak/>
         <w:t>5</w:t>
       </w:r>
       <w:r>
@@ -7062,11 +7216,11 @@
         <w:pStyle w:val="Ttulo1"/>
         <w:ind w:left="705" w:hanging="360"/>
       </w:pPr>
-      <w:bookmarkStart w:id="19" w:name="_Toc94515285"/>
+      <w:bookmarkStart w:id="20" w:name="_Toc94515285"/>
       <w:r>
         <w:t>Data Accuracy and Security</w:t>
       </w:r>
-      <w:bookmarkEnd w:id="19"/>
+      <w:bookmarkEnd w:id="20"/>
       <w:r>
         <w:t xml:space="preserve"> </w:t>
       </w:r>
@@ -7283,6 +7437,7 @@
         <w:ind w:left="737"/>
       </w:pPr>
       <w:r>
+        <w:lastRenderedPageBreak/>
         <w:t>They ensure any PII is scrubbed or de-identified to use in testing or training cases. They don’t use Microsoft 365 for testing, training or research cases.</w:t>
       </w:r>
       <w:r>
@@ -7361,11 +7516,11 @@
         <w:pStyle w:val="Ttulo1"/>
         <w:ind w:left="705" w:hanging="360"/>
       </w:pPr>
-      <w:bookmarkStart w:id="20" w:name="_Toc94515286"/>
+      <w:bookmarkStart w:id="21" w:name="_Toc94515286"/>
       <w:r>
         <w:t>Data Retention and Disposal</w:t>
       </w:r>
-      <w:bookmarkEnd w:id="20"/>
+      <w:bookmarkEnd w:id="21"/>
       <w:r>
         <w:t xml:space="preserve"> </w:t>
       </w:r>
@@ -7416,7 +7571,6 @@
         <w:rPr>
           <w:bCs/>
         </w:rPr>
-        <w:lastRenderedPageBreak/>
         <w:t xml:space="preserve">The retention periods for kind of data is documented in </w:t>
       </w:r>
       <w:r>
@@ -7519,11 +7673,11 @@
         <w:pStyle w:val="Ttulo1"/>
         <w:ind w:left="705" w:hanging="360"/>
       </w:pPr>
-      <w:bookmarkStart w:id="21" w:name="_Toc94515287"/>
+      <w:bookmarkStart w:id="22" w:name="_Toc94515287"/>
       <w:r>
         <w:t>Website Privacy Evaluation</w:t>
       </w:r>
-      <w:bookmarkEnd w:id="21"/>
+      <w:bookmarkEnd w:id="22"/>
       <w:r>
         <w:t xml:space="preserve"> </w:t>
       </w:r>
@@ -7831,11 +7985,12 @@
         <w:pStyle w:val="Ttulo1"/>
         <w:ind w:left="705" w:hanging="360"/>
       </w:pPr>
-      <w:bookmarkStart w:id="22" w:name="_Toc94515288"/>
-      <w:r>
+      <w:bookmarkStart w:id="23" w:name="_Toc94515288"/>
+      <w:r>
+        <w:lastRenderedPageBreak/>
         <w:t>Privacy Risks and Evaluation</w:t>
       </w:r>
-      <w:bookmarkEnd w:id="22"/>
+      <w:bookmarkEnd w:id="23"/>
       <w:r>
         <w:t xml:space="preserve"> </w:t>
       </w:r>
@@ -7938,16 +8093,7 @@
           <w:iCs/>
         </w:rPr>
         <w:br/>
-        <w:t xml:space="preserve">Include an explanation of the risk along with the current or proposed mitigation strategy </w:t>
-      </w:r>
-      <w:r>
-        <w:rPr>
-          <w:bCs/>
-          <w:i/>
-          <w:iCs/>
-        </w:rPr>
-        <w:lastRenderedPageBreak/>
-        <w:t xml:space="preserve">to address the risk. </w:t>
+        <w:t xml:space="preserve">Include an explanation of the risk along with the current or proposed mitigation strategy to address the risk. </w:t>
       </w:r>
       <w:r>
         <w:rPr>
@@ -8245,13 +8391,7 @@
               <w:ind w:left="1" w:firstLine="0"/>
             </w:pPr>
             <w:r>
-              <w:t xml:space="preserve">All users must agree to the AAA’s acceptable use policy. Monitoring actions of users by logs. Generate monthly </w:t>
-            </w:r>
-            <w:r>
-              <w:t>auditor</w:t>
-            </w:r>
-            <w:r>
-              <w:t>y for employees in their activities.</w:t>
+              <w:t>All users must agree to the AAA’s acceptable use policy. Monitoring actions of users by logs. Generate monthly auditory for employees in their activities.</w:t>
             </w:r>
           </w:p>
         </w:tc>
@@ -8755,6 +8895,7 @@
         <w:ind w:left="720" w:firstLine="0"/>
       </w:pPr>
       <w:r>
+        <w:lastRenderedPageBreak/>
         <w:t xml:space="preserve">   </w:t>
       </w:r>
     </w:p>
@@ -8812,7 +8953,7 @@
         </w:rPr>
         <w:t xml:space="preserve">ensure that the information is collected, used, stored, or disseminated in accordance </w:t>
       </w:r>
-      <w:bookmarkStart w:id="23" w:name="_Hlk94444471"/>
+      <w:bookmarkStart w:id="24" w:name="_Hlk94444471"/>
       <w:r>
         <w:rPr>
           <w:b/>
@@ -8843,7 +8984,7 @@
         </w:rPr>
         <w:t>practices</w:t>
       </w:r>
-      <w:bookmarkEnd w:id="23"/>
+      <w:bookmarkEnd w:id="24"/>
       <w:r>
         <w:rPr>
           <w:b/>
@@ -8882,13 +9023,7 @@
         <w:t>meets the following standards</w:t>
       </w:r>
       <w:r>
-        <w:t xml:space="preserve">: </w:t>
-      </w:r>
-      <w:r>
-        <w:t>FedRAMP</w:t>
-      </w:r>
-      <w:r>
-        <w:t>, ISO 27701 and 27001, GDPR and so on.</w:t>
+        <w:t>: FedRAMP, ISO 27701 and 27001, GDPR and so on.</w:t>
       </w:r>
     </w:p>
     <w:p>
@@ -8922,7 +9057,6 @@
         <w:rPr>
           <w:b/>
         </w:rPr>
-        <w:lastRenderedPageBreak/>
         <w:t>9</w:t>
       </w:r>
       <w:r>
@@ -9095,8 +9229,6 @@
       <w:r>
         <w:t>Automatization of alerts in logs of activities.</w:t>
       </w:r>
-      <w:bookmarkStart w:id="24" w:name="_GoBack"/>
-      <w:bookmarkEnd w:id="24"/>
     </w:p>
     <w:p>
       <w:pPr>
@@ -9325,7 +9457,7 @@
       <w:rPr>
         <w:noProof/>
       </w:rPr>
-      <w:t>July 8, 2023</w:t>
+      <w:t>July 9, 2023</w:t>
     </w:r>
     <w:r>
       <w:fldChar w:fldCharType="end"/>
@@ -11288,6 +11420,7 @@
     <w:rsidRoot w:val="00144B12"/>
     <w:rsid w:val="00144B12"/>
     <w:rsid w:val="004B1980"/>
+    <w:rsid w:val="00643D2C"/>
     <w:rsid w:val="00955316"/>
     <w:rsid w:val="00C35840"/>
     <w:rsid w:val="00E1519F"/>

</xml_diff>

<commit_message>
docs: fix content 4 section - data privacy
</commit_message>
<xml_diff>
--- a/Projects/data privacy course - udacity/data-privacy-risk-assessment-template.docx
+++ b/Projects/data privacy course - udacity/data-privacy-risk-assessment-template.docx
@@ -5151,8 +5151,6 @@
       <w:r>
         <w:t>.</w:t>
       </w:r>
-      <w:bookmarkStart w:id="15" w:name="_GoBack"/>
-      <w:bookmarkEnd w:id="15"/>
     </w:p>
     <w:p>
       <w:pPr>
@@ -5177,7 +5175,7 @@
           <w:b/>
         </w:rPr>
       </w:pPr>
-      <w:bookmarkStart w:id="16" w:name="_Hlk94357472"/>
+      <w:bookmarkStart w:id="15" w:name="_Hlk94357472"/>
     </w:p>
     <w:p>
       <w:pPr>
@@ -5266,7 +5264,7 @@
         <w:t xml:space="preserve"> </w:t>
       </w:r>
     </w:p>
-    <w:bookmarkEnd w:id="16"/>
+    <w:bookmarkEnd w:id="15"/>
     <w:p>
       <w:pPr>
         <w:spacing w:after="0" w:line="259" w:lineRule="auto"/>
@@ -5288,12 +5286,12 @@
         <w:pStyle w:val="Ttulo1"/>
         <w:ind w:left="705" w:hanging="360"/>
       </w:pPr>
-      <w:bookmarkStart w:id="17" w:name="_Toc94515283"/>
+      <w:bookmarkStart w:id="16" w:name="_Toc94515283"/>
       <w:r>
         <w:lastRenderedPageBreak/>
         <w:t>Data Access and Sharing</w:t>
       </w:r>
-      <w:bookmarkEnd w:id="17"/>
+      <w:bookmarkEnd w:id="16"/>
       <w:r>
         <w:t xml:space="preserve"> </w:t>
       </w:r>
@@ -5462,7 +5460,7 @@
               <w:ind w:left="0" w:firstLine="0"/>
             </w:pPr>
             <w:r>
-              <w:t>SharePoint</w:t>
+              <w:t>Business Analysts and accountants</w:t>
             </w:r>
           </w:p>
         </w:tc>
@@ -5482,15 +5480,16 @@
               <w:ind w:left="0" w:right="29" w:firstLine="0"/>
             </w:pPr>
             <w:r>
-              <w:t xml:space="preserve">The tax and financial records are accessing and sharing by SharePoint for clients and business analysts or accountants to work and get status of progress. The staff need the authorization to access </w:t>
-            </w:r>
-            <w:proofErr w:type="gramStart"/>
-            <w:r>
-              <w:t>these information</w:t>
-            </w:r>
-            <w:proofErr w:type="gramEnd"/>
-            <w:r>
-              <w:t>.</w:t>
+              <w:t>Why: They need to access to their directly assigned client data.</w:t>
+            </w:r>
+          </w:p>
+          <w:p>
+            <w:pPr>
+              <w:spacing w:after="0" w:line="259" w:lineRule="auto"/>
+              <w:ind w:left="0" w:right="29" w:firstLine="0"/>
+            </w:pPr>
+            <w:r>
+              <w:t>How: Client data shared between multiple analysts or/and accountants. The way may be through shared filed or folders on SharePoint, OneDrive, Teams and local drives.</w:t>
             </w:r>
           </w:p>
         </w:tc>
@@ -5515,7 +5514,7 @@
               <w:ind w:left="0" w:firstLine="0"/>
             </w:pPr>
             <w:r>
-              <w:t>OneDrive</w:t>
+              <w:t>System administrators</w:t>
             </w:r>
           </w:p>
         </w:tc>
@@ -5535,7 +5534,16 @@
               <w:ind w:left="0" w:firstLine="0"/>
             </w:pPr>
             <w:r>
-              <w:t>The tax and financial records are accessing and sharing by OneDrive for clients and business analysts or accountants to work and get status of progress. The staff need the authorization to access this information.</w:t>
+              <w:t>Why: they need to manage access roles, monitor system usage, performance system audits and other job functions.</w:t>
+            </w:r>
+          </w:p>
+          <w:p>
+            <w:pPr>
+              <w:spacing w:after="0" w:line="259" w:lineRule="auto"/>
+              <w:ind w:left="0" w:firstLine="0"/>
+            </w:pPr>
+            <w:r>
+              <w:t>How: have access to system data and audit logs.</w:t>
             </w:r>
           </w:p>
         </w:tc>
@@ -5559,6 +5567,9 @@
               <w:spacing w:after="0" w:line="259" w:lineRule="auto"/>
               <w:ind w:left="0" w:firstLine="0"/>
             </w:pPr>
+            <w:r>
+              <w:t>Authorized ABC Contractors</w:t>
+            </w:r>
           </w:p>
         </w:tc>
         <w:tc>
@@ -5576,6 +5587,32 @@
               <w:spacing w:after="0" w:line="259" w:lineRule="auto"/>
               <w:ind w:left="0" w:firstLine="0"/>
             </w:pPr>
+            <w:r>
+              <w:t>Why:</w:t>
+            </w:r>
+            <w:r>
+              <w:t xml:space="preserve"> </w:t>
+            </w:r>
+            <w:r>
+              <w:t>They need to access to their directly assigned client data</w:t>
+            </w:r>
+            <w:r>
+              <w:t xml:space="preserve"> to work.</w:t>
+            </w:r>
+            <w:bookmarkStart w:id="17" w:name="_GoBack"/>
+            <w:bookmarkEnd w:id="17"/>
+          </w:p>
+          <w:p>
+            <w:pPr>
+              <w:spacing w:after="0" w:line="259" w:lineRule="auto"/>
+              <w:ind w:left="0" w:firstLine="0"/>
+            </w:pPr>
+            <w:r>
+              <w:t xml:space="preserve">How: </w:t>
+            </w:r>
+            <w:r>
+              <w:t>access to information in Microsoft 365, when necessary.</w:t>
+            </w:r>
           </w:p>
         </w:tc>
       </w:tr>
@@ -6961,7 +6998,6 @@
         <w:rPr>
           <w:b/>
         </w:rPr>
-        <w:lastRenderedPageBreak/>
         <w:t>5</w:t>
       </w:r>
       <w:r>
@@ -7429,6 +7465,7 @@
         <w:rPr>
           <w:b/>
         </w:rPr>
+        <w:lastRenderedPageBreak/>
         <w:t xml:space="preserve"> </w:t>
       </w:r>
     </w:p>
@@ -7437,7 +7474,6 @@
         <w:ind w:left="737"/>
       </w:pPr>
       <w:r>
-        <w:lastRenderedPageBreak/>
         <w:t>They ensure any PII is scrubbed or de-identified to use in testing or training cases. They don’t use Microsoft 365 for testing, training or research cases.</w:t>
       </w:r>
       <w:r>
@@ -11421,6 +11457,7 @@
     <w:rsid w:val="00144B12"/>
     <w:rsid w:val="004B1980"/>
     <w:rsid w:val="00643D2C"/>
+    <w:rsid w:val="0093002A"/>
     <w:rsid w:val="00955316"/>
     <w:rsid w:val="00C35840"/>
     <w:rsid w:val="00E1519F"/>

</xml_diff>

<commit_message>
docs: fix content 9 section - data privacy
</commit_message>
<xml_diff>
--- a/Projects/data privacy course - udacity/data-privacy-risk-assessment-template.docx
+++ b/Projects/data privacy course - udacity/data-privacy-risk-assessment-template.docx
@@ -5591,16 +5591,8 @@
               <w:t>Why:</w:t>
             </w:r>
             <w:r>
-              <w:t xml:space="preserve"> </w:t>
-            </w:r>
-            <w:r>
-              <w:t>They need to access to their directly assigned client data</w:t>
-            </w:r>
-            <w:r>
-              <w:t xml:space="preserve"> to work.</w:t>
-            </w:r>
-            <w:bookmarkStart w:id="17" w:name="_GoBack"/>
-            <w:bookmarkEnd w:id="17"/>
+              <w:t xml:space="preserve"> They need to access to their directly assigned client data to work.</w:t>
+            </w:r>
           </w:p>
           <w:p>
             <w:pPr>
@@ -6588,11 +6580,11 @@
         <w:pStyle w:val="Ttulo1"/>
         <w:ind w:left="705" w:hanging="360"/>
       </w:pPr>
-      <w:bookmarkStart w:id="18" w:name="_Toc94515284"/>
+      <w:bookmarkStart w:id="17" w:name="_Toc94515284"/>
       <w:r>
         <w:t>Notice and Consent</w:t>
       </w:r>
-      <w:bookmarkEnd w:id="18"/>
+      <w:bookmarkEnd w:id="17"/>
       <w:r>
         <w:t xml:space="preserve"> </w:t>
       </w:r>
@@ -7019,14 +7011,14 @@
         </w:rPr>
         <w:t xml:space="preserve">Do individuals have the opportunity to decline to provide information or to consent to particular uses of their information (other than required or authorized uses)?  </w:t>
       </w:r>
-      <w:bookmarkStart w:id="19" w:name="_Hlk94353370"/>
+      <w:bookmarkStart w:id="18" w:name="_Hlk94353370"/>
       <w:r>
         <w:rPr>
           <w:b/>
         </w:rPr>
         <w:t>Explain applicable processes</w:t>
       </w:r>
-      <w:bookmarkEnd w:id="19"/>
+      <w:bookmarkEnd w:id="18"/>
       <w:r>
         <w:rPr>
           <w:b/>
@@ -7252,11 +7244,11 @@
         <w:pStyle w:val="Ttulo1"/>
         <w:ind w:left="705" w:hanging="360"/>
       </w:pPr>
-      <w:bookmarkStart w:id="20" w:name="_Toc94515285"/>
+      <w:bookmarkStart w:id="19" w:name="_Toc94515285"/>
       <w:r>
         <w:t>Data Accuracy and Security</w:t>
       </w:r>
-      <w:bookmarkEnd w:id="20"/>
+      <w:bookmarkEnd w:id="19"/>
       <w:r>
         <w:t xml:space="preserve"> </w:t>
       </w:r>
@@ -7552,11 +7544,11 @@
         <w:pStyle w:val="Ttulo1"/>
         <w:ind w:left="705" w:hanging="360"/>
       </w:pPr>
-      <w:bookmarkStart w:id="21" w:name="_Toc94515286"/>
+      <w:bookmarkStart w:id="20" w:name="_Toc94515286"/>
       <w:r>
         <w:t>Data Retention and Disposal</w:t>
       </w:r>
-      <w:bookmarkEnd w:id="21"/>
+      <w:bookmarkEnd w:id="20"/>
       <w:r>
         <w:t xml:space="preserve"> </w:t>
       </w:r>
@@ -7709,11 +7701,11 @@
         <w:pStyle w:val="Ttulo1"/>
         <w:ind w:left="705" w:hanging="360"/>
       </w:pPr>
-      <w:bookmarkStart w:id="22" w:name="_Toc94515287"/>
+      <w:bookmarkStart w:id="21" w:name="_Toc94515287"/>
       <w:r>
         <w:t>Website Privacy Evaluation</w:t>
       </w:r>
-      <w:bookmarkEnd w:id="22"/>
+      <w:bookmarkEnd w:id="21"/>
       <w:r>
         <w:t xml:space="preserve"> </w:t>
       </w:r>
@@ -8021,12 +8013,12 @@
         <w:pStyle w:val="Ttulo1"/>
         <w:ind w:left="705" w:hanging="360"/>
       </w:pPr>
-      <w:bookmarkStart w:id="23" w:name="_Toc94515288"/>
+      <w:bookmarkStart w:id="22" w:name="_Toc94515288"/>
       <w:r>
         <w:lastRenderedPageBreak/>
         <w:t>Privacy Risks and Evaluation</w:t>
       </w:r>
-      <w:bookmarkEnd w:id="23"/>
+      <w:bookmarkEnd w:id="22"/>
       <w:r>
         <w:t xml:space="preserve"> </w:t>
       </w:r>
@@ -8645,11 +8637,9 @@
             <w:r>
               <w:t xml:space="preserve">Monitoring of data access from employees and contractors in network. Log of activities in infrastructure to monitoring the </w:t>
             </w:r>
-            <w:proofErr w:type="gramStart"/>
-            <w:r>
-              <w:t>employees</w:t>
-            </w:r>
-            <w:proofErr w:type="gramEnd"/>
+            <w:r>
+              <w:t>employee’s</w:t>
+            </w:r>
             <w:r>
               <w:t xml:space="preserve"> actions.</w:t>
             </w:r>
@@ -8675,6 +8665,12 @@
               <w:spacing w:after="0" w:line="259" w:lineRule="auto"/>
               <w:ind w:left="0" w:firstLine="0"/>
             </w:pPr>
+            <w:r>
+              <w:t>D</w:t>
+            </w:r>
+            <w:r>
+              <w:t>elay in responding to incidents</w:t>
+            </w:r>
           </w:p>
         </w:tc>
         <w:tc>
@@ -8693,6 +8689,9 @@
               <w:ind w:left="0" w:firstLine="0"/>
               <w:jc w:val="center"/>
             </w:pPr>
+            <w:r>
+              <w:t>2</w:t>
+            </w:r>
           </w:p>
         </w:tc>
         <w:tc>
@@ -8711,6 +8710,9 @@
               <w:ind w:left="0" w:firstLine="0"/>
               <w:jc w:val="center"/>
             </w:pPr>
+            <w:r>
+              <w:t>3</w:t>
+            </w:r>
           </w:p>
         </w:tc>
         <w:tc>
@@ -8729,6 +8731,9 @@
               <w:ind w:left="0" w:firstLine="0"/>
               <w:jc w:val="center"/>
             </w:pPr>
+            <w:r>
+              <w:t>3</w:t>
+            </w:r>
           </w:p>
         </w:tc>
         <w:tc>
@@ -8746,6 +8751,142 @@
               <w:spacing w:after="0" w:line="259" w:lineRule="auto"/>
               <w:ind w:left="0" w:firstLine="0"/>
             </w:pPr>
+            <w:r>
+              <w:t xml:space="preserve">All employees need to training about </w:t>
+            </w:r>
+            <w:r>
+              <w:t>incident</w:t>
+            </w:r>
+            <w:r>
+              <w:t xml:space="preserve"> response about their plan.</w:t>
+            </w:r>
+            <w:r>
+              <w:t xml:space="preserve"> </w:t>
+            </w:r>
+            <w:r>
+              <w:t>monthly or quarterly perform incident tests on employees.</w:t>
+            </w:r>
+            <w:r>
+              <w:t xml:space="preserve"> Document specified incident cases that employees can face.</w:t>
+            </w:r>
+          </w:p>
+        </w:tc>
+      </w:tr>
+      <w:tr>
+        <w:trPr>
+          <w:trHeight w:val="847"/>
+        </w:trPr>
+        <w:tc>
+          <w:tcPr>
+            <w:tcW w:w="1666" w:type="dxa"/>
+            <w:tcBorders>
+              <w:top w:val="single" w:sz="4" w:space="0" w:color="000000"/>
+              <w:left w:val="single" w:sz="4" w:space="0" w:color="000000"/>
+              <w:bottom w:val="single" w:sz="4" w:space="0" w:color="000000"/>
+              <w:right w:val="single" w:sz="4" w:space="0" w:color="000000"/>
+            </w:tcBorders>
+          </w:tcPr>
+          <w:p>
+            <w:pPr>
+              <w:spacing w:after="0" w:line="259" w:lineRule="auto"/>
+              <w:ind w:left="0" w:firstLine="0"/>
+            </w:pPr>
+            <w:r>
+              <w:t>Don’t have updated system and application</w:t>
+            </w:r>
+          </w:p>
+        </w:tc>
+        <w:tc>
+          <w:tcPr>
+            <w:tcW w:w="523" w:type="dxa"/>
+            <w:tcBorders>
+              <w:top w:val="single" w:sz="4" w:space="0" w:color="000000"/>
+              <w:left w:val="single" w:sz="4" w:space="0" w:color="000000"/>
+              <w:bottom w:val="single" w:sz="4" w:space="0" w:color="000000"/>
+              <w:right w:val="single" w:sz="4" w:space="0" w:color="000000"/>
+            </w:tcBorders>
+          </w:tcPr>
+          <w:p>
+            <w:pPr>
+              <w:spacing w:after="0" w:line="259" w:lineRule="auto"/>
+              <w:ind w:left="0" w:firstLine="0"/>
+              <w:jc w:val="center"/>
+            </w:pPr>
+            <w:r>
+              <w:t>2</w:t>
+            </w:r>
+          </w:p>
+        </w:tc>
+        <w:tc>
+          <w:tcPr>
+            <w:tcW w:w="551" w:type="dxa"/>
+            <w:tcBorders>
+              <w:top w:val="single" w:sz="4" w:space="0" w:color="000000"/>
+              <w:left w:val="single" w:sz="4" w:space="0" w:color="000000"/>
+              <w:bottom w:val="single" w:sz="4" w:space="0" w:color="000000"/>
+              <w:right w:val="single" w:sz="4" w:space="0" w:color="000000"/>
+            </w:tcBorders>
+          </w:tcPr>
+          <w:p>
+            <w:pPr>
+              <w:spacing w:after="0" w:line="259" w:lineRule="auto"/>
+              <w:ind w:left="0" w:firstLine="0"/>
+              <w:jc w:val="center"/>
+            </w:pPr>
+            <w:r>
+              <w:t>2</w:t>
+            </w:r>
+          </w:p>
+        </w:tc>
+        <w:tc>
+          <w:tcPr>
+            <w:tcW w:w="669" w:type="dxa"/>
+            <w:tcBorders>
+              <w:top w:val="single" w:sz="4" w:space="0" w:color="000000"/>
+              <w:left w:val="single" w:sz="4" w:space="0" w:color="000000"/>
+              <w:bottom w:val="single" w:sz="4" w:space="0" w:color="000000"/>
+              <w:right w:val="single" w:sz="4" w:space="0" w:color="000000"/>
+            </w:tcBorders>
+          </w:tcPr>
+          <w:p>
+            <w:pPr>
+              <w:spacing w:after="0" w:line="259" w:lineRule="auto"/>
+              <w:ind w:left="0" w:firstLine="0"/>
+              <w:jc w:val="center"/>
+            </w:pPr>
+            <w:r>
+              <w:t>2</w:t>
+            </w:r>
+          </w:p>
+        </w:tc>
+        <w:tc>
+          <w:tcPr>
+            <w:tcW w:w="5216" w:type="dxa"/>
+            <w:tcBorders>
+              <w:top w:val="single" w:sz="4" w:space="0" w:color="000000"/>
+              <w:left w:val="single" w:sz="4" w:space="0" w:color="000000"/>
+              <w:bottom w:val="single" w:sz="4" w:space="0" w:color="000000"/>
+              <w:right w:val="single" w:sz="4" w:space="0" w:color="000000"/>
+            </w:tcBorders>
+          </w:tcPr>
+          <w:p>
+            <w:pPr>
+              <w:spacing w:after="0" w:line="259" w:lineRule="auto"/>
+              <w:ind w:left="0" w:firstLine="0"/>
+            </w:pPr>
+            <w:r>
+              <w:t xml:space="preserve">Monitoring new version of system and apps. Define and implement </w:t>
+            </w:r>
+            <w:proofErr w:type="gramStart"/>
+            <w:r>
+              <w:t>a</w:t>
+            </w:r>
+            <w:proofErr w:type="gramEnd"/>
+            <w:r>
+              <w:t xml:space="preserve"> updated infrastructure and system plan. Get confirmations about updated system and apps monthly.</w:t>
+            </w:r>
+            <w:bookmarkStart w:id="23" w:name="_GoBack"/>
+            <w:bookmarkEnd w:id="23"/>
           </w:p>
         </w:tc>
       </w:tr>
@@ -8852,6 +8993,7 @@
         <w:rPr>
           <w:b/>
         </w:rPr>
+        <w:lastRenderedPageBreak/>
         <w:t>9</w:t>
       </w:r>
       <w:r>
@@ -8931,7 +9073,6 @@
         <w:ind w:left="720" w:firstLine="0"/>
       </w:pPr>
       <w:r>
-        <w:lastRenderedPageBreak/>
         <w:t xml:space="preserve">   </w:t>
       </w:r>
     </w:p>
@@ -11459,6 +11600,7 @@
     <w:rsid w:val="00643D2C"/>
     <w:rsid w:val="0093002A"/>
     <w:rsid w:val="00955316"/>
+    <w:rsid w:val="009D6AC3"/>
     <w:rsid w:val="00C35840"/>
     <w:rsid w:val="00E1519F"/>
     <w:rsid w:val="00E975BC"/>

</xml_diff>

<commit_message>
docs: add version 3 of final project - data privacy
</commit_message>
<xml_diff>
--- a/Projects/data privacy course - udacity/data-privacy-risk-assessment-template.docx
+++ b/Projects/data privacy course - udacity/data-privacy-risk-assessment-template.docx
@@ -3446,15 +3446,22 @@
               <w:ind w:left="1" w:firstLine="0"/>
             </w:pPr>
             <w:r>
-              <w:t xml:space="preserve">The clients upload their financial </w:t>
-            </w:r>
-            <w:proofErr w:type="spellStart"/>
-            <w:r>
-              <w:t>informations</w:t>
-            </w:r>
-            <w:proofErr w:type="spellEnd"/>
-            <w:r>
-              <w:t xml:space="preserve"> like file. Tax and payment information are uploaded. All information is classified like confidential.</w:t>
+              <w:t>The clients upload their financial information</w:t>
+            </w:r>
+            <w:r>
+              <w:t xml:space="preserve"> and PII</w:t>
+            </w:r>
+            <w:r>
+              <w:t xml:space="preserve"> like file</w:t>
+            </w:r>
+            <w:r>
+              <w:t>s</w:t>
+            </w:r>
+            <w:r>
+              <w:t>. Tax and payment information are uploaded. All information is classified like confidential.</w:t>
+            </w:r>
+            <w:r>
+              <w:t xml:space="preserve"> This information is uploaded and stored by Microsoft 365 services.</w:t>
             </w:r>
           </w:p>
         </w:tc>
@@ -3503,6 +3510,24 @@
             </w:pPr>
             <w:r>
               <w:t>First and last name, phone number, email, demographic information and so on. This information is uploading by forms to contact the client. All information is classified like confidential.</w:t>
+            </w:r>
+            <w:r>
+              <w:t xml:space="preserve"> </w:t>
+            </w:r>
+            <w:r>
+              <w:t>These records</w:t>
+            </w:r>
+            <w:r>
+              <w:t xml:space="preserve"> </w:t>
+            </w:r>
+            <w:r>
+              <w:t>are</w:t>
+            </w:r>
+            <w:r>
+              <w:t xml:space="preserve"> uploaded and stored </w:t>
+            </w:r>
+            <w:r>
+              <w:t>by owned platform.</w:t>
             </w:r>
           </w:p>
         </w:tc>
@@ -4017,6 +4042,321 @@
           </w:sdtContent>
         </w:sdt>
       </w:tr>
+      <w:tr>
+        <w:trPr>
+          <w:trHeight w:val="290"/>
+        </w:trPr>
+        <w:tc>
+          <w:tcPr>
+            <w:tcW w:w="460" w:type="pct"/>
+            <w:shd w:val="clear" w:color="auto" w:fill="auto"/>
+            <w:noWrap/>
+          </w:tcPr>
+          <w:p>
+            <w:pPr>
+              <w:spacing w:after="0" w:line="259" w:lineRule="auto"/>
+              <w:ind w:left="75" w:firstLine="0"/>
+              <w:rPr>
+                <w:b/>
+                <w:bCs/>
+              </w:rPr>
+            </w:pPr>
+            <w:r>
+              <w:rPr>
+                <w:b/>
+                <w:bCs/>
+              </w:rPr>
+              <w:t>3</w:t>
+            </w:r>
+          </w:p>
+        </w:tc>
+        <w:tc>
+          <w:tcPr>
+            <w:tcW w:w="2244" w:type="pct"/>
+            <w:shd w:val="clear" w:color="auto" w:fill="auto"/>
+            <w:noWrap/>
+          </w:tcPr>
+          <w:p>
+            <w:pPr>
+              <w:spacing w:after="0" w:line="259" w:lineRule="auto"/>
+              <w:ind w:left="76" w:firstLine="0"/>
+            </w:pPr>
+            <w:r>
+              <w:t>General Data Protection Regulation</w:t>
+            </w:r>
+          </w:p>
+        </w:tc>
+        <w:tc>
+          <w:tcPr>
+            <w:tcW w:w="864" w:type="pct"/>
+            <w:shd w:val="clear" w:color="auto" w:fill="auto"/>
+            <w:noWrap/>
+          </w:tcPr>
+          <w:p>
+            <w:pPr>
+              <w:spacing w:after="0" w:line="259" w:lineRule="auto"/>
+              <w:ind w:left="76" w:firstLine="0"/>
+            </w:pPr>
+            <w:r>
+              <w:t>N/A</w:t>
+            </w:r>
+          </w:p>
+        </w:tc>
+        <w:tc>
+          <w:tcPr>
+            <w:tcW w:w="1432" w:type="pct"/>
+            <w:shd w:val="clear" w:color="auto" w:fill="auto"/>
+            <w:noWrap/>
+          </w:tcPr>
+          <w:p>
+            <w:pPr>
+              <w:spacing w:after="0" w:line="259" w:lineRule="auto"/>
+              <w:ind w:left="61" w:firstLine="0"/>
+            </w:pPr>
+            <w:r>
+              <w:t>https://gdpr-info.eu/</w:t>
+            </w:r>
+          </w:p>
+        </w:tc>
+      </w:tr>
+      <w:tr>
+        <w:trPr>
+          <w:trHeight w:val="290"/>
+        </w:trPr>
+        <w:tc>
+          <w:tcPr>
+            <w:tcW w:w="460" w:type="pct"/>
+            <w:shd w:val="clear" w:color="auto" w:fill="auto"/>
+            <w:noWrap/>
+          </w:tcPr>
+          <w:p>
+            <w:pPr>
+              <w:spacing w:after="0" w:line="259" w:lineRule="auto"/>
+              <w:ind w:left="75" w:firstLine="0"/>
+              <w:rPr>
+                <w:b/>
+                <w:bCs/>
+              </w:rPr>
+            </w:pPr>
+            <w:r>
+              <w:rPr>
+                <w:b/>
+                <w:bCs/>
+              </w:rPr>
+              <w:t>4</w:t>
+            </w:r>
+          </w:p>
+        </w:tc>
+        <w:tc>
+          <w:tcPr>
+            <w:tcW w:w="2244" w:type="pct"/>
+            <w:shd w:val="clear" w:color="auto" w:fill="auto"/>
+            <w:noWrap/>
+          </w:tcPr>
+          <w:p>
+            <w:pPr>
+              <w:spacing w:after="0" w:line="259" w:lineRule="auto"/>
+              <w:ind w:left="76" w:firstLine="0"/>
+            </w:pPr>
+            <w:r>
+              <w:t>California</w:t>
+            </w:r>
+            <w:r>
+              <w:t xml:space="preserve"> Consumer</w:t>
+            </w:r>
+            <w:r>
+              <w:t xml:space="preserve"> Privacy Act</w:t>
+            </w:r>
+          </w:p>
+        </w:tc>
+        <w:tc>
+          <w:tcPr>
+            <w:tcW w:w="864" w:type="pct"/>
+            <w:shd w:val="clear" w:color="auto" w:fill="auto"/>
+            <w:noWrap/>
+          </w:tcPr>
+          <w:p>
+            <w:pPr>
+              <w:spacing w:after="0" w:line="259" w:lineRule="auto"/>
+              <w:ind w:left="76" w:firstLine="0"/>
+            </w:pPr>
+            <w:r>
+              <w:t>N/A</w:t>
+            </w:r>
+          </w:p>
+        </w:tc>
+        <w:tc>
+          <w:tcPr>
+            <w:tcW w:w="1432" w:type="pct"/>
+            <w:shd w:val="clear" w:color="auto" w:fill="auto"/>
+            <w:noWrap/>
+          </w:tcPr>
+          <w:p>
+            <w:pPr>
+              <w:spacing w:after="0" w:line="259" w:lineRule="auto"/>
+              <w:ind w:left="61" w:firstLine="0"/>
+              <w:jc w:val="center"/>
+            </w:pPr>
+            <w:r>
+              <w:t>https://oag.ca.gov/privacy/ccpa</w:t>
+            </w:r>
+          </w:p>
+        </w:tc>
+      </w:tr>
+      <w:tr>
+        <w:trPr>
+          <w:trHeight w:val="290"/>
+        </w:trPr>
+        <w:tc>
+          <w:tcPr>
+            <w:tcW w:w="460" w:type="pct"/>
+            <w:shd w:val="clear" w:color="auto" w:fill="auto"/>
+            <w:noWrap/>
+          </w:tcPr>
+          <w:p>
+            <w:pPr>
+              <w:spacing w:after="0" w:line="259" w:lineRule="auto"/>
+              <w:ind w:left="75" w:firstLine="0"/>
+              <w:rPr>
+                <w:b/>
+                <w:bCs/>
+              </w:rPr>
+            </w:pPr>
+            <w:r>
+              <w:rPr>
+                <w:b/>
+                <w:bCs/>
+              </w:rPr>
+              <w:t>5</w:t>
+            </w:r>
+          </w:p>
+        </w:tc>
+        <w:tc>
+          <w:tcPr>
+            <w:tcW w:w="2244" w:type="pct"/>
+            <w:shd w:val="clear" w:color="auto" w:fill="auto"/>
+            <w:noWrap/>
+          </w:tcPr>
+          <w:p>
+            <w:pPr>
+              <w:spacing w:after="0" w:line="259" w:lineRule="auto"/>
+              <w:ind w:left="76" w:firstLine="0"/>
+            </w:pPr>
+            <w:r>
+              <w:t>Washington Privacy Act</w:t>
+            </w:r>
+          </w:p>
+        </w:tc>
+        <w:tc>
+          <w:tcPr>
+            <w:tcW w:w="864" w:type="pct"/>
+            <w:shd w:val="clear" w:color="auto" w:fill="auto"/>
+            <w:noWrap/>
+          </w:tcPr>
+          <w:p>
+            <w:pPr>
+              <w:spacing w:after="0" w:line="259" w:lineRule="auto"/>
+              <w:ind w:left="76" w:firstLine="0"/>
+            </w:pPr>
+            <w:r>
+              <w:t>N/A</w:t>
+            </w:r>
+          </w:p>
+        </w:tc>
+        <w:tc>
+          <w:tcPr>
+            <w:tcW w:w="1432" w:type="pct"/>
+            <w:shd w:val="clear" w:color="auto" w:fill="auto"/>
+            <w:noWrap/>
+          </w:tcPr>
+          <w:p>
+            <w:pPr>
+              <w:spacing w:after="0" w:line="259" w:lineRule="auto"/>
+              <w:ind w:left="61" w:firstLine="0"/>
+            </w:pPr>
+            <w:r>
+              <w:t>https://www.consumerprivacyact.com/washington/</w:t>
+            </w:r>
+          </w:p>
+        </w:tc>
+      </w:tr>
+      <w:tr>
+        <w:trPr>
+          <w:trHeight w:val="290"/>
+        </w:trPr>
+        <w:tc>
+          <w:tcPr>
+            <w:tcW w:w="460" w:type="pct"/>
+            <w:shd w:val="clear" w:color="auto" w:fill="auto"/>
+            <w:noWrap/>
+          </w:tcPr>
+          <w:p>
+            <w:pPr>
+              <w:spacing w:after="0" w:line="259" w:lineRule="auto"/>
+              <w:ind w:left="75" w:firstLine="0"/>
+              <w:rPr>
+                <w:b/>
+                <w:bCs/>
+              </w:rPr>
+            </w:pPr>
+            <w:r>
+              <w:rPr>
+                <w:b/>
+                <w:bCs/>
+              </w:rPr>
+              <w:t>6</w:t>
+            </w:r>
+          </w:p>
+        </w:tc>
+        <w:tc>
+          <w:tcPr>
+            <w:tcW w:w="2244" w:type="pct"/>
+            <w:shd w:val="clear" w:color="auto" w:fill="auto"/>
+            <w:noWrap/>
+          </w:tcPr>
+          <w:p>
+            <w:pPr>
+              <w:spacing w:after="0" w:line="259" w:lineRule="auto"/>
+              <w:ind w:left="76" w:firstLine="0"/>
+            </w:pPr>
+            <w:r>
+              <w:t>Colorado Privacy Act</w:t>
+            </w:r>
+          </w:p>
+        </w:tc>
+        <w:tc>
+          <w:tcPr>
+            <w:tcW w:w="864" w:type="pct"/>
+            <w:shd w:val="clear" w:color="auto" w:fill="auto"/>
+            <w:noWrap/>
+          </w:tcPr>
+          <w:p>
+            <w:pPr>
+              <w:spacing w:after="0" w:line="259" w:lineRule="auto"/>
+              <w:ind w:left="76" w:firstLine="0"/>
+            </w:pPr>
+            <w:r>
+              <w:t>N/A</w:t>
+            </w:r>
+          </w:p>
+        </w:tc>
+        <w:tc>
+          <w:tcPr>
+            <w:tcW w:w="1432" w:type="pct"/>
+            <w:shd w:val="clear" w:color="auto" w:fill="auto"/>
+            <w:noWrap/>
+          </w:tcPr>
+          <w:p>
+            <w:pPr>
+              <w:spacing w:after="0" w:line="259" w:lineRule="auto"/>
+              <w:ind w:left="61" w:firstLine="0"/>
+            </w:pPr>
+            <w:r>
+              <w:t>https://leg.colorado.gov/bills/sb21-190</w:t>
+            </w:r>
+          </w:p>
+        </w:tc>
+      </w:tr>
       <w:bookmarkEnd w:id="9"/>
     </w:tbl>
     <w:p>
@@ -4104,6 +4444,7 @@
               <w:rPr>
                 <w:b/>
               </w:rPr>
+              <w:lastRenderedPageBreak/>
               <w:t>ID</w:t>
             </w:r>
             <w:r>
@@ -4190,12 +4531,7 @@
         </w:trPr>
         <w:sdt>
           <w:sdtPr>
-            <w:rPr>
-              <w:b/>
-              <w:bCs/>
-            </w:rPr>
             <w:id w:val="-1810624314"/>
-            <w:showingPlcHdr/>
           </w:sdtPr>
           <w:sdtContent>
             <w:tc>
@@ -4208,17 +4544,9 @@
                 <w:pPr>
                   <w:spacing w:after="0" w:line="259" w:lineRule="auto"/>
                   <w:ind w:left="75" w:firstLine="0"/>
-                  <w:rPr>
-                    <w:b/>
-                    <w:bCs/>
-                  </w:rPr>
                 </w:pPr>
                 <w:r>
-                  <w:rPr>
-                    <w:b/>
-                    <w:bCs/>
-                  </w:rPr>
-                  <w:t xml:space="preserve">     </w:t>
+                  <w:t>1</w:t>
                 </w:r>
               </w:p>
             </w:tc>
@@ -4226,12 +4554,7 @@
         </w:sdt>
         <w:sdt>
           <w:sdtPr>
-            <w:rPr>
-              <w:b/>
-              <w:bCs/>
-            </w:rPr>
             <w:id w:val="-808552751"/>
-            <w:showingPlcHdr/>
           </w:sdtPr>
           <w:sdtContent>
             <w:tc>
@@ -4246,11 +4569,7 @@
                   <w:ind w:left="76" w:firstLine="0"/>
                 </w:pPr>
                 <w:r>
-                  <w:rPr>
-                    <w:b/>
-                    <w:bCs/>
-                  </w:rPr>
-                  <w:t xml:space="preserve">     </w:t>
+                  <w:t>Microsoft 365 business premium</w:t>
                 </w:r>
               </w:p>
             </w:tc>
@@ -4258,12 +4577,7 @@
         </w:sdt>
         <w:sdt>
           <w:sdtPr>
-            <w:rPr>
-              <w:b/>
-              <w:bCs/>
-            </w:rPr>
             <w:id w:val="-1727140310"/>
-            <w:showingPlcHdr/>
           </w:sdtPr>
           <w:sdtContent>
             <w:tc>
@@ -4278,11 +4592,7 @@
                   <w:ind w:left="76" w:firstLine="0"/>
                 </w:pPr>
                 <w:r>
-                  <w:rPr>
-                    <w:b/>
-                    <w:bCs/>
-                  </w:rPr>
-                  <w:t xml:space="preserve">     </w:t>
+                  <w:t>01/04/2021</w:t>
                 </w:r>
               </w:p>
             </w:tc>
@@ -4290,10 +4600,6 @@
         </w:sdt>
         <w:sdt>
           <w:sdtPr>
-            <w:rPr>
-              <w:b/>
-              <w:bCs/>
-            </w:rPr>
             <w:id w:val="723871836"/>
           </w:sdtPr>
           <w:sdtContent>
@@ -4308,6 +4614,9 @@
                   <w:spacing w:after="0" w:line="259" w:lineRule="auto"/>
                   <w:ind w:left="61" w:firstLine="0"/>
                 </w:pPr>
+                <w:r>
+                  <w:t>Tracy Bingham</w:t>
+                </w:r>
               </w:p>
             </w:tc>
           </w:sdtContent>
@@ -4317,14 +4626,78 @@
         <w:trPr>
           <w:trHeight w:val="290"/>
         </w:trPr>
+        <w:tc>
+          <w:tcPr>
+            <w:tcW w:w="460" w:type="pct"/>
+            <w:shd w:val="clear" w:color="auto" w:fill="auto"/>
+            <w:noWrap/>
+          </w:tcPr>
+          <w:p>
+            <w:pPr>
+              <w:spacing w:after="0" w:line="259" w:lineRule="auto"/>
+              <w:ind w:left="75" w:firstLine="0"/>
+            </w:pPr>
+            <w:r>
+              <w:t>2</w:t>
+            </w:r>
+          </w:p>
+        </w:tc>
+        <w:tc>
+          <w:tcPr>
+            <w:tcW w:w="2244" w:type="pct"/>
+            <w:shd w:val="clear" w:color="auto" w:fill="auto"/>
+            <w:noWrap/>
+          </w:tcPr>
+          <w:p>
+            <w:pPr>
+              <w:spacing w:after="0" w:line="259" w:lineRule="auto"/>
+              <w:ind w:left="76" w:firstLine="0"/>
+            </w:pPr>
+            <w:r>
+              <w:t>Business Clients</w:t>
+            </w:r>
+          </w:p>
+        </w:tc>
+        <w:tc>
+          <w:tcPr>
+            <w:tcW w:w="864" w:type="pct"/>
+            <w:shd w:val="clear" w:color="auto" w:fill="auto"/>
+            <w:noWrap/>
+          </w:tcPr>
+          <w:p>
+            <w:pPr>
+              <w:spacing w:after="0" w:line="259" w:lineRule="auto"/>
+              <w:ind w:left="76" w:firstLine="0"/>
+            </w:pPr>
+            <w:r>
+              <w:t>N/A</w:t>
+            </w:r>
+          </w:p>
+        </w:tc>
+        <w:tc>
+          <w:tcPr>
+            <w:tcW w:w="1432" w:type="pct"/>
+            <w:shd w:val="clear" w:color="auto" w:fill="auto"/>
+            <w:noWrap/>
+          </w:tcPr>
+          <w:p>
+            <w:pPr>
+              <w:spacing w:after="0" w:line="259" w:lineRule="auto"/>
+              <w:ind w:left="61" w:firstLine="0"/>
+            </w:pPr>
+            <w:r>
+              <w:t>N/A</w:t>
+            </w:r>
+          </w:p>
+        </w:tc>
+      </w:tr>
+      <w:tr>
+        <w:trPr>
+          <w:trHeight w:val="290"/>
+        </w:trPr>
         <w:sdt>
           <w:sdtPr>
-            <w:rPr>
-              <w:b/>
-              <w:bCs/>
-            </w:rPr>
             <w:id w:val="-237016159"/>
-            <w:showingPlcHdr/>
           </w:sdtPr>
           <w:sdtContent>
             <w:tc>
@@ -4337,60 +4710,35 @@
                 <w:pPr>
                   <w:spacing w:after="0" w:line="259" w:lineRule="auto"/>
                   <w:ind w:left="75" w:firstLine="0"/>
-                  <w:rPr>
-                    <w:b/>
-                    <w:bCs/>
-                  </w:rPr>
                 </w:pPr>
                 <w:r>
-                  <w:rPr>
-                    <w:b/>
-                    <w:bCs/>
-                  </w:rPr>
-                  <w:t xml:space="preserve">     </w:t>
+                  <w:t>3</w:t>
                 </w:r>
               </w:p>
             </w:tc>
           </w:sdtContent>
         </w:sdt>
+        <w:tc>
+          <w:tcPr>
+            <w:tcW w:w="2244" w:type="pct"/>
+            <w:shd w:val="clear" w:color="auto" w:fill="auto"/>
+            <w:noWrap/>
+          </w:tcPr>
+          <w:p>
+            <w:pPr>
+              <w:spacing w:after="0" w:line="259" w:lineRule="auto"/>
+              <w:ind w:left="76" w:firstLine="0"/>
+            </w:pPr>
+            <w:r>
+              <w:t>Temporary contractor accountants</w:t>
+            </w:r>
+            <w:r>
+              <w:t>/workers</w:t>
+            </w:r>
+          </w:p>
+        </w:tc>
         <w:sdt>
           <w:sdtPr>
-            <w:rPr>
-              <w:b/>
-              <w:bCs/>
-            </w:rPr>
-            <w:id w:val="-119453071"/>
-            <w:showingPlcHdr/>
-          </w:sdtPr>
-          <w:sdtContent>
-            <w:tc>
-              <w:tcPr>
-                <w:tcW w:w="2244" w:type="pct"/>
-                <w:shd w:val="clear" w:color="auto" w:fill="auto"/>
-                <w:noWrap/>
-              </w:tcPr>
-              <w:p>
-                <w:pPr>
-                  <w:spacing w:after="0" w:line="259" w:lineRule="auto"/>
-                  <w:ind w:left="76" w:firstLine="0"/>
-                </w:pPr>
-                <w:r>
-                  <w:rPr>
-                    <w:b/>
-                    <w:bCs/>
-                  </w:rPr>
-                  <w:t xml:space="preserve">     </w:t>
-                </w:r>
-              </w:p>
-            </w:tc>
-          </w:sdtContent>
-        </w:sdt>
-        <w:sdt>
-          <w:sdtPr>
-            <w:rPr>
-              <w:b/>
-              <w:bCs/>
-            </w:rPr>
             <w:id w:val="364877989"/>
           </w:sdtPr>
           <w:sdtContent>
@@ -4405,17 +4753,107 @@
                   <w:spacing w:after="0" w:line="259" w:lineRule="auto"/>
                   <w:ind w:left="76" w:firstLine="0"/>
                 </w:pPr>
+                <w:r>
+                  <w:t>N/A</w:t>
+                </w:r>
               </w:p>
             </w:tc>
           </w:sdtContent>
         </w:sdt>
         <w:sdt>
           <w:sdtPr>
-            <w:rPr>
-              <w:b/>
-              <w:bCs/>
-            </w:rPr>
             <w:id w:val="1553738093"/>
+          </w:sdtPr>
+          <w:sdtContent>
+            <w:sdt>
+              <w:sdtPr>
+                <w:id w:val="-88164165"/>
+              </w:sdtPr>
+              <w:sdtEndPr/>
+              <w:sdtContent>
+                <w:tc>
+                  <w:tcPr>
+                    <w:tcW w:w="1432" w:type="pct"/>
+                    <w:shd w:val="clear" w:color="auto" w:fill="auto"/>
+                    <w:noWrap/>
+                  </w:tcPr>
+                  <w:p>
+                    <w:pPr>
+                      <w:spacing w:after="0" w:line="259" w:lineRule="auto"/>
+                      <w:ind w:left="61" w:firstLine="0"/>
+                    </w:pPr>
+                    <w:r>
+                      <w:t>Tracy Bingham</w:t>
+                    </w:r>
+                  </w:p>
+                </w:tc>
+              </w:sdtContent>
+            </w:sdt>
+          </w:sdtContent>
+        </w:sdt>
+      </w:tr>
+      <w:tr>
+        <w:trPr>
+          <w:trHeight w:val="290"/>
+        </w:trPr>
+        <w:tc>
+          <w:tcPr>
+            <w:tcW w:w="460" w:type="pct"/>
+            <w:shd w:val="clear" w:color="auto" w:fill="auto"/>
+            <w:noWrap/>
+          </w:tcPr>
+          <w:p>
+            <w:pPr>
+              <w:spacing w:after="0" w:line="259" w:lineRule="auto"/>
+              <w:ind w:left="75" w:firstLine="0"/>
+            </w:pPr>
+            <w:r>
+              <w:t>4</w:t>
+            </w:r>
+          </w:p>
+        </w:tc>
+        <w:tc>
+          <w:tcPr>
+            <w:tcW w:w="2244" w:type="pct"/>
+            <w:shd w:val="clear" w:color="auto" w:fill="auto"/>
+            <w:noWrap/>
+          </w:tcPr>
+          <w:p>
+            <w:pPr>
+              <w:spacing w:after="0" w:line="259" w:lineRule="auto"/>
+              <w:ind w:left="76" w:firstLine="0"/>
+            </w:pPr>
+            <w:r>
+              <w:t>Individual clients</w:t>
+            </w:r>
+          </w:p>
+        </w:tc>
+        <w:sdt>
+          <w:sdtPr>
+            <w:id w:val="-677350797"/>
+          </w:sdtPr>
+          <w:sdtContent>
+            <w:tc>
+              <w:tcPr>
+                <w:tcW w:w="864" w:type="pct"/>
+                <w:shd w:val="clear" w:color="auto" w:fill="auto"/>
+                <w:noWrap/>
+              </w:tcPr>
+              <w:p>
+                <w:pPr>
+                  <w:spacing w:after="0" w:line="259" w:lineRule="auto"/>
+                  <w:ind w:left="76" w:firstLine="0"/>
+                </w:pPr>
+                <w:r>
+                  <w:t>N/A</w:t>
+                </w:r>
+              </w:p>
+            </w:tc>
+          </w:sdtContent>
+        </w:sdt>
+        <w:sdt>
+          <w:sdtPr>
+            <w:id w:val="-2140568054"/>
           </w:sdtPr>
           <w:sdtContent>
             <w:tc>
@@ -4429,6 +4867,9 @@
                   <w:spacing w:after="0" w:line="259" w:lineRule="auto"/>
                   <w:ind w:left="61" w:firstLine="0"/>
                 </w:pPr>
+                <w:r>
+                  <w:t>N/A</w:t>
+                </w:r>
               </w:p>
             </w:tc>
           </w:sdtContent>
@@ -4450,7 +4891,7 @@
         <w:sdtPr>
           <w:id w:val="-1221054177"/>
           <w14:checkbox>
-            <w14:checked w14:val="1"/>
+            <w14:checked w14:val="0"/>
             <w14:checkedState w14:val="2612" w14:font="MS Gothic"/>
             <w14:uncheckedState w14:val="2610" w14:font="MS Gothic"/>
           </w14:checkbox>
@@ -4460,7 +4901,7 @@
             <w:rPr>
               <w:rFonts w:ascii="MS Gothic" w:eastAsia="MS Gothic" w:hAnsi="MS Gothic" w:hint="eastAsia"/>
             </w:rPr>
-            <w:t>☒</w:t>
+            <w:t>☐</w:t>
           </w:r>
         </w:sdtContent>
       </w:sdt>
@@ -4526,7 +4967,6 @@
         <w:rPr>
           <w:b/>
         </w:rPr>
-        <w:lastRenderedPageBreak/>
         <w:t>3.1</w:t>
       </w:r>
       <w:r>
@@ -5118,6 +5558,7 @@
         <w:ind w:left="1080" w:hanging="370"/>
       </w:pPr>
       <w:r>
+        <w:lastRenderedPageBreak/>
         <w:t>System and data destruction procedures.</w:t>
       </w:r>
     </w:p>
@@ -5288,7 +5729,6 @@
       </w:pPr>
       <w:bookmarkStart w:id="16" w:name="_Toc94515283"/>
       <w:r>
-        <w:lastRenderedPageBreak/>
         <w:t>Data Access and Sharing</w:t>
       </w:r>
       <w:bookmarkEnd w:id="16"/>
@@ -5728,6 +6168,7 @@
         <w:ind w:left="720" w:firstLine="0"/>
       </w:pPr>
       <w:r>
+        <w:lastRenderedPageBreak/>
         <w:t>Check one.</w:t>
       </w:r>
     </w:p>
@@ -6582,6 +7023,7 @@
       </w:pPr>
       <w:bookmarkStart w:id="17" w:name="_Toc94515284"/>
       <w:r>
+        <w:lastRenderedPageBreak/>
         <w:t>Notice and Consent</w:t>
       </w:r>
       <w:bookmarkEnd w:id="17"/>
@@ -7044,44 +7486,30 @@
         <w:ind w:left="737"/>
       </w:pPr>
       <w:r>
-        <w:t xml:space="preserve"> </w:t>
-      </w:r>
-      <w:r>
-        <w:t xml:space="preserve">The service isn’t use to collect personal identity information directly; </w:t>
-      </w:r>
-      <w:proofErr w:type="gramStart"/>
-      <w:r>
-        <w:t>so</w:t>
-      </w:r>
-      <w:proofErr w:type="gramEnd"/>
-      <w:r>
-        <w:t xml:space="preserve"> the clients have the responsibility don’t share their personal information; and we notify it to them.</w:t>
+        <w:t>The individual right to decline to provide their PI depends on how the information is collected.</w:t>
+      </w:r>
+      <w:r>
+        <w:t xml:space="preserve"> </w:t>
+      </w:r>
+      <w:r>
+        <w:t>ABC doesn’t use Microsoft 365 to collection information; including PII; directly from the public; but the staff and contractors use it in furtherance of the ABC’s service.</w:t>
+      </w:r>
+      <w:r>
+        <w:t xml:space="preserve"> </w:t>
       </w:r>
     </w:p>
     <w:p>
       <w:pPr>
         <w:ind w:left="737"/>
       </w:pPr>
+      <w:r>
+        <w:t>All collected information from this service is maintained in Microsoft 365.</w:t>
+      </w:r>
     </w:p>
     <w:p>
       <w:pPr>
         <w:ind w:left="737"/>
       </w:pPr>
-      <w:r>
-        <w:t>They ensure any PII is scrubbed or de-identified prior to use in testing or training case.</w:t>
-      </w:r>
-    </w:p>
-    <w:p>
-      <w:pPr>
-        <w:spacing w:after="0" w:line="259" w:lineRule="auto"/>
-        <w:ind w:left="0" w:firstLine="0"/>
-      </w:pPr>
-      <w:r>
-        <w:rPr>
-          <w:b/>
-        </w:rPr>
-        <w:t xml:space="preserve"> </w:t>
-      </w:r>
     </w:p>
     <w:p>
       <w:pPr>
@@ -7146,7 +7574,34 @@
         <w:t xml:space="preserve">  </w:t>
       </w:r>
       <w:r>
-        <w:t>Yes, they may request access to their personal identity information through their account manager.</w:t>
+        <w:t xml:space="preserve">Yes, </w:t>
+      </w:r>
+      <w:r>
+        <w:t xml:space="preserve">for individual accounts, </w:t>
+      </w:r>
+      <w:r>
+        <w:t>they may request access to their personal identity information</w:t>
+      </w:r>
+      <w:r>
+        <w:t xml:space="preserve"> and files</w:t>
+      </w:r>
+      <w:r>
+        <w:t xml:space="preserve"> through their account manager.</w:t>
+      </w:r>
+      <w:r>
+        <w:t xml:space="preserve"> </w:t>
+      </w:r>
+      <w:r>
+        <w:t xml:space="preserve">For business accounts, </w:t>
+      </w:r>
+      <w:r>
+        <w:t xml:space="preserve">it is </w:t>
+      </w:r>
+      <w:r>
+        <w:t xml:space="preserve">the responsibility to notify and procedures for </w:t>
+      </w:r>
+      <w:r>
+        <w:t>individual access to their PII, based in ABC privacy policies and procedures; and need to work through their account manager for access to individual PII.</w:t>
       </w:r>
     </w:p>
     <w:p>
@@ -7212,13 +7667,24 @@
         <w:t xml:space="preserve"> </w:t>
       </w:r>
       <w:r>
-        <w:t xml:space="preserve">No; this procedure doesn’t </w:t>
-      </w:r>
-      <w:r>
-        <w:t>mention</w:t>
-      </w:r>
-      <w:r>
-        <w:t xml:space="preserve"> in documentations.</w:t>
+        <w:t xml:space="preserve">Based in ABC’s privacy policies and procedures; it gets instructions for clients to contact their account manager or </w:t>
+      </w:r>
+      <w:r>
+        <w:t>Data P</w:t>
+      </w:r>
+      <w:bookmarkStart w:id="19" w:name="_GoBack"/>
+      <w:bookmarkEnd w:id="19"/>
+      <w:r>
+        <w:t>rotection Officer (</w:t>
+      </w:r>
+      <w:r>
+        <w:t>DPO</w:t>
+      </w:r>
+      <w:r>
+        <w:t>)</w:t>
+      </w:r>
+      <w:r>
+        <w:t xml:space="preserve"> to correct inaccurate or erroneous information. The clients can send email about question or concerns about their information to DPO.</w:t>
       </w:r>
     </w:p>
     <w:p>
@@ -7227,6 +7693,7 @@
         <w:ind w:left="720" w:firstLine="0"/>
       </w:pPr>
       <w:r>
+        <w:lastRenderedPageBreak/>
         <w:t xml:space="preserve"> </w:t>
       </w:r>
     </w:p>
@@ -7244,11 +7711,11 @@
         <w:pStyle w:val="Ttulo1"/>
         <w:ind w:left="705" w:hanging="360"/>
       </w:pPr>
-      <w:bookmarkStart w:id="19" w:name="_Toc94515285"/>
+      <w:bookmarkStart w:id="20" w:name="_Toc94515285"/>
       <w:r>
         <w:t>Data Accuracy and Security</w:t>
       </w:r>
-      <w:bookmarkEnd w:id="19"/>
+      <w:bookmarkEnd w:id="20"/>
       <w:r>
         <w:t xml:space="preserve"> </w:t>
       </w:r>
@@ -7457,7 +7924,6 @@
         <w:rPr>
           <w:b/>
         </w:rPr>
-        <w:lastRenderedPageBreak/>
         <w:t xml:space="preserve"> </w:t>
       </w:r>
     </w:p>
@@ -7544,11 +8010,11 @@
         <w:pStyle w:val="Ttulo1"/>
         <w:ind w:left="705" w:hanging="360"/>
       </w:pPr>
-      <w:bookmarkStart w:id="20" w:name="_Toc94515286"/>
+      <w:bookmarkStart w:id="21" w:name="_Toc94515286"/>
       <w:r>
         <w:t>Data Retention and Disposal</w:t>
       </w:r>
-      <w:bookmarkEnd w:id="20"/>
+      <w:bookmarkEnd w:id="21"/>
       <w:r>
         <w:t xml:space="preserve"> </w:t>
       </w:r>
@@ -7701,11 +8167,12 @@
         <w:pStyle w:val="Ttulo1"/>
         <w:ind w:left="705" w:hanging="360"/>
       </w:pPr>
-      <w:bookmarkStart w:id="21" w:name="_Toc94515287"/>
-      <w:r>
+      <w:bookmarkStart w:id="22" w:name="_Toc94515287"/>
+      <w:r>
+        <w:lastRenderedPageBreak/>
         <w:t>Website Privacy Evaluation</w:t>
       </w:r>
-      <w:bookmarkEnd w:id="21"/>
+      <w:bookmarkEnd w:id="22"/>
       <w:r>
         <w:t xml:space="preserve"> </w:t>
       </w:r>
@@ -8013,12 +8480,11 @@
         <w:pStyle w:val="Ttulo1"/>
         <w:ind w:left="705" w:hanging="360"/>
       </w:pPr>
-      <w:bookmarkStart w:id="22" w:name="_Toc94515288"/>
-      <w:r>
-        <w:lastRenderedPageBreak/>
+      <w:bookmarkStart w:id="23" w:name="_Toc94515288"/>
+      <w:r>
         <w:t>Privacy Risks and Evaluation</w:t>
       </w:r>
-      <w:bookmarkEnd w:id="22"/>
+      <w:bookmarkEnd w:id="23"/>
       <w:r>
         <w:t xml:space="preserve"> </w:t>
       </w:r>
@@ -8527,7 +8993,11 @@
               <w:ind w:left="1" w:firstLine="0"/>
             </w:pPr>
             <w:r>
-              <w:t>All employees need to have authentication process (Active directory) to access data and infrastructure by AAA account. By default, all users have denied access to data storage from computers. Implement and review the principle of least privileges in access control.</w:t>
+              <w:t xml:space="preserve">All employees need to have authentication process (Active directory) to access data and infrastructure by AAA account. By default, all users have denied </w:t>
+            </w:r>
+            <w:r>
+              <w:lastRenderedPageBreak/>
+              <w:t>access to data storage from computers. Implement and review the principle of least privileges in access control.</w:t>
             </w:r>
           </w:p>
         </w:tc>
@@ -8552,6 +9022,7 @@
               <w:ind w:left="0" w:firstLine="0"/>
             </w:pPr>
             <w:r>
+              <w:lastRenderedPageBreak/>
               <w:t xml:space="preserve">Data leakage  </w:t>
             </w:r>
           </w:p>
@@ -8885,8 +9356,6 @@
             <w:r>
               <w:t xml:space="preserve"> updated infrastructure and system plan. Get confirmations about updated system and apps monthly.</w:t>
             </w:r>
-            <w:bookmarkStart w:id="23" w:name="_GoBack"/>
-            <w:bookmarkEnd w:id="23"/>
           </w:p>
         </w:tc>
       </w:tr>
@@ -8993,7 +9462,6 @@
         <w:rPr>
           <w:b/>
         </w:rPr>
-        <w:lastRenderedPageBreak/>
         <w:t>9</w:t>
       </w:r>
       <w:r>
@@ -9404,6 +9872,7 @@
         <w:ind w:left="1080"/>
       </w:pPr>
       <w:r>
+        <w:lastRenderedPageBreak/>
         <w:t>Automatization of alerts in logs of activities.</w:t>
       </w:r>
     </w:p>
@@ -9634,7 +10103,7 @@
       <w:rPr>
         <w:noProof/>
       </w:rPr>
-      <w:t>July 9, 2023</w:t>
+      <w:t>July 10, 2023</w:t>
     </w:r>
     <w:r>
       <w:fldChar w:fldCharType="end"/>
@@ -11600,6 +12069,7 @@
     <w:rsid w:val="00643D2C"/>
     <w:rsid w:val="0093002A"/>
     <w:rsid w:val="00955316"/>
+    <w:rsid w:val="0096096B"/>
     <w:rsid w:val="009D6AC3"/>
     <w:rsid w:val="00C35840"/>
     <w:rsid w:val="00E1519F"/>

</xml_diff>